<commit_message>
Viết sơ lược phần đầu báo cáo.
</commit_message>
<xml_diff>
--- a/Report.docx
+++ b/Report.docx
@@ -12,8 +12,6 @@
           <w:szCs w:val="36"/>
         </w:rPr>
       </w:pPr>
-      <w:bookmarkStart w:id="0" w:name="_GoBack"/>
-      <w:bookmarkEnd w:id="0"/>
       <w:r>
         <w:rPr>
           <w:rFonts w:ascii="Times New Roman" w:hAnsi="Times New Roman" w:cs="Times New Roman"/>
@@ -163,7 +161,17 @@
           <w:sz w:val="48"/>
           <w:szCs w:val="26"/>
         </w:rPr>
-        <w:t>Security of Smart Phones</w:t>
+        <w:t xml:space="preserve">Các giải pháp bảo mật </w:t>
+      </w:r>
+      <w:r>
+        <w:rPr>
+          <w:rFonts w:ascii="Times New Roman" w:hAnsi="Times New Roman" w:cs="Times New Roman"/>
+          <w:b/>
+          <w:sz w:val="48"/>
+          <w:szCs w:val="26"/>
+        </w:rPr>
+        <w:br/>
+        <w:t>cho điện thoại thông minh</w:t>
       </w:r>
     </w:p>
     <w:p>
@@ -197,6 +205,24 @@
     </w:p>
     <w:p>
       <w:pPr>
+        <w:rPr>
+          <w:rFonts w:ascii="Times New Roman" w:hAnsi="Times New Roman" w:cs="Times New Roman"/>
+          <w:sz w:val="26"/>
+          <w:szCs w:val="26"/>
+        </w:rPr>
+      </w:pPr>
+    </w:p>
+    <w:p>
+      <w:pPr>
+        <w:rPr>
+          <w:rFonts w:ascii="Times New Roman" w:hAnsi="Times New Roman" w:cs="Times New Roman"/>
+          <w:sz w:val="26"/>
+          <w:szCs w:val="26"/>
+        </w:rPr>
+      </w:pPr>
+    </w:p>
+    <w:p>
+      <w:pPr>
         <w:jc w:val="center"/>
         <w:rPr>
           <w:rFonts w:ascii="Times New Roman" w:hAnsi="Times New Roman" w:cs="Times New Roman"/>
@@ -268,6 +294,14 @@
           <w:szCs w:val="26"/>
         </w:rPr>
       </w:pPr>
+      <w:r>
+        <w:rPr>
+          <w:rFonts w:ascii="Times New Roman" w:hAnsi="Times New Roman" w:cs="Times New Roman"/>
+          <w:sz w:val="30"/>
+          <w:szCs w:val="26"/>
+        </w:rPr>
+        <w:t>Nhóm thực hiện:</w:t>
+      </w:r>
     </w:p>
     <w:p>
       <w:pPr>
@@ -278,67 +312,45 @@
           <w:szCs w:val="26"/>
         </w:rPr>
       </w:pPr>
-    </w:p>
-    <w:p>
-      <w:pPr>
-        <w:jc w:val="center"/>
+      <w:r>
         <w:rPr>
           <w:rFonts w:ascii="Times New Roman" w:hAnsi="Times New Roman" w:cs="Times New Roman"/>
           <w:sz w:val="30"/>
           <w:szCs w:val="26"/>
         </w:rPr>
-      </w:pPr>
-    </w:p>
-    <w:p>
-      <w:pPr>
-        <w:jc w:val="center"/>
+        <w:t>Ngành</w:t>
+      </w:r>
+      <w:r>
         <w:rPr>
           <w:rFonts w:ascii="Times New Roman" w:hAnsi="Times New Roman" w:cs="Times New Roman"/>
           <w:sz w:val="30"/>
           <w:szCs w:val="26"/>
         </w:rPr>
-      </w:pPr>
+        <w:t xml:space="preserve"> Khoa Họ</w:t>
+      </w:r>
       <w:r>
         <w:rPr>
           <w:rFonts w:ascii="Times New Roman" w:hAnsi="Times New Roman" w:cs="Times New Roman"/>
           <w:sz w:val="30"/>
           <w:szCs w:val="26"/>
         </w:rPr>
-        <w:t>Nhóm thực hiện:</w:t>
-      </w:r>
-    </w:p>
-    <w:p>
-      <w:pPr>
-        <w:jc w:val="center"/>
+        <w:t xml:space="preserve">c Máy Tính </w:t>
+      </w:r>
+      <w:r>
         <w:rPr>
           <w:rFonts w:ascii="Times New Roman" w:hAnsi="Times New Roman" w:cs="Times New Roman"/>
           <w:sz w:val="30"/>
           <w:szCs w:val="26"/>
         </w:rPr>
-      </w:pPr>
+        <w:t>-</w:t>
+      </w:r>
       <w:r>
         <w:rPr>
           <w:rFonts w:ascii="Times New Roman" w:hAnsi="Times New Roman" w:cs="Times New Roman"/>
           <w:sz w:val="30"/>
           <w:szCs w:val="26"/>
         </w:rPr>
-        <w:t>Ngành</w:t>
-      </w:r>
-      <w:r>
-        <w:rPr>
-          <w:rFonts w:ascii="Times New Roman" w:hAnsi="Times New Roman" w:cs="Times New Roman"/>
-          <w:sz w:val="30"/>
-          <w:szCs w:val="26"/>
-        </w:rPr>
-        <w:t xml:space="preserve"> Khoa Họ</w:t>
-      </w:r>
-      <w:r>
-        <w:rPr>
-          <w:rFonts w:ascii="Times New Roman" w:hAnsi="Times New Roman" w:cs="Times New Roman"/>
-          <w:sz w:val="30"/>
-          <w:szCs w:val="26"/>
-        </w:rPr>
-        <w:t xml:space="preserve">c Máy Tính – </w:t>
+        <w:t xml:space="preserve"> </w:t>
       </w:r>
       <w:r>
         <w:rPr>
@@ -652,10 +664,10 @@
           <w:szCs w:val="36"/>
         </w:rPr>
       </w:pPr>
-      <w:bookmarkStart w:id="1" w:name="_Toc381861833"/>
-      <w:bookmarkStart w:id="2" w:name="_Toc385832226"/>
-      <w:bookmarkStart w:id="3" w:name="_Toc381861836"/>
-      <w:bookmarkStart w:id="4" w:name="_Toc396484611"/>
+      <w:bookmarkStart w:id="0" w:name="_Toc381861833"/>
+      <w:bookmarkStart w:id="1" w:name="_Toc385832226"/>
+      <w:bookmarkStart w:id="2" w:name="_Toc381861836"/>
+      <w:bookmarkStart w:id="3" w:name="_Toc397711085"/>
       <w:r>
         <w:rPr>
           <w:rFonts w:ascii="Times New Roman" w:hAnsi="Times New Roman" w:cs="Times New Roman"/>
@@ -673,9 +685,9 @@
         </w:rPr>
         <w:t>nhóm</w:t>
       </w:r>
+      <w:bookmarkEnd w:id="0"/>
       <w:bookmarkEnd w:id="1"/>
-      <w:bookmarkEnd w:id="2"/>
-      <w:bookmarkEnd w:id="4"/>
+      <w:bookmarkEnd w:id="3"/>
     </w:p>
     <w:tbl>
       <w:tblPr>
@@ -1109,6 +1121,585 @@
       </w:tr>
     </w:tbl>
     <w:p/>
+    <w:p>
+      <w:pPr>
+        <w:pStyle w:val="Heading1"/>
+        <w:numPr>
+          <w:ilvl w:val="0"/>
+          <w:numId w:val="0"/>
+        </w:numPr>
+        <w:jc w:val="center"/>
+        <w:rPr>
+          <w:rFonts w:ascii="Times New Roman" w:hAnsi="Times New Roman" w:cs="Times New Roman"/>
+          <w:sz w:val="36"/>
+          <w:szCs w:val="36"/>
+        </w:rPr>
+      </w:pPr>
+      <w:bookmarkStart w:id="4" w:name="_Toc397351429"/>
+      <w:bookmarkStart w:id="5" w:name="_Toc397711086"/>
+      <w:r>
+        <w:rPr>
+          <w:rFonts w:ascii="Times New Roman" w:hAnsi="Times New Roman" w:cs="Times New Roman"/>
+          <w:sz w:val="36"/>
+          <w:szCs w:val="36"/>
+        </w:rPr>
+        <w:t>Danh mục các kí hiệu, chữ viết tắt và ý nghĩa</w:t>
+      </w:r>
+      <w:bookmarkEnd w:id="4"/>
+      <w:bookmarkEnd w:id="5"/>
+    </w:p>
+    <w:tbl>
+      <w:tblPr>
+        <w:tblStyle w:val="TableGrid"/>
+        <w:tblW w:w="0" w:type="auto"/>
+        <w:jc w:val="center"/>
+        <w:tblBorders>
+          <w:top w:val="single" w:sz="4" w:space="0" w:color="auto"/>
+          <w:left w:val="single" w:sz="4" w:space="0" w:color="auto"/>
+          <w:bottom w:val="single" w:sz="4" w:space="0" w:color="auto"/>
+          <w:right w:val="single" w:sz="4" w:space="0" w:color="auto"/>
+          <w:insideH w:val="single" w:sz="4" w:space="0" w:color="auto"/>
+          <w:insideV w:val="single" w:sz="4" w:space="0" w:color="auto"/>
+        </w:tblBorders>
+        <w:tblLook w:val="04A0" w:firstRow="1" w:lastRow="0" w:firstColumn="1" w:lastColumn="0" w:noHBand="0" w:noVBand="1"/>
+      </w:tblPr>
+      <w:tblGrid>
+        <w:gridCol w:w="1503"/>
+        <w:gridCol w:w="3986"/>
+        <w:gridCol w:w="3835"/>
+      </w:tblGrid>
+      <w:tr>
+        <w:trPr>
+          <w:jc w:val="center"/>
+        </w:trPr>
+        <w:tc>
+          <w:tcPr>
+            <w:tcW w:w="1503" w:type="dxa"/>
+            <w:vAlign w:val="center"/>
+          </w:tcPr>
+          <w:p>
+            <w:pPr>
+              <w:spacing w:before="60"/>
+              <w:jc w:val="left"/>
+              <w:rPr>
+                <w:rFonts w:ascii="Times New Roman" w:hAnsi="Times New Roman" w:cs="Times New Roman"/>
+                <w:b/>
+                <w:sz w:val="26"/>
+                <w:szCs w:val="26"/>
+              </w:rPr>
+            </w:pPr>
+            <w:r>
+              <w:rPr>
+                <w:rFonts w:ascii="Times New Roman" w:hAnsi="Times New Roman" w:cs="Times New Roman"/>
+                <w:b/>
+                <w:sz w:val="26"/>
+                <w:szCs w:val="26"/>
+              </w:rPr>
+              <w:t>Từ viết tắt</w:t>
+            </w:r>
+          </w:p>
+        </w:tc>
+        <w:tc>
+          <w:tcPr>
+            <w:tcW w:w="3986" w:type="dxa"/>
+            <w:vAlign w:val="center"/>
+          </w:tcPr>
+          <w:p>
+            <w:pPr>
+              <w:spacing w:before="60"/>
+              <w:jc w:val="left"/>
+              <w:rPr>
+                <w:rFonts w:ascii="Times New Roman" w:hAnsi="Times New Roman" w:cs="Times New Roman"/>
+                <w:b/>
+                <w:sz w:val="26"/>
+                <w:szCs w:val="26"/>
+              </w:rPr>
+            </w:pPr>
+            <w:r>
+              <w:rPr>
+                <w:rFonts w:ascii="Times New Roman" w:hAnsi="Times New Roman" w:cs="Times New Roman"/>
+                <w:b/>
+                <w:sz w:val="26"/>
+                <w:szCs w:val="26"/>
+              </w:rPr>
+              <w:t>Nghĩa tiếng Anh</w:t>
+            </w:r>
+          </w:p>
+        </w:tc>
+        <w:tc>
+          <w:tcPr>
+            <w:tcW w:w="3835" w:type="dxa"/>
+            <w:vAlign w:val="center"/>
+          </w:tcPr>
+          <w:p>
+            <w:pPr>
+              <w:spacing w:before="60"/>
+              <w:jc w:val="left"/>
+              <w:rPr>
+                <w:rFonts w:ascii="Times New Roman" w:hAnsi="Times New Roman" w:cs="Times New Roman"/>
+                <w:b/>
+                <w:sz w:val="26"/>
+                <w:szCs w:val="26"/>
+              </w:rPr>
+            </w:pPr>
+            <w:r>
+              <w:rPr>
+                <w:rFonts w:ascii="Times New Roman" w:hAnsi="Times New Roman" w:cs="Times New Roman"/>
+                <w:b/>
+                <w:sz w:val="26"/>
+                <w:szCs w:val="26"/>
+              </w:rPr>
+              <w:t>Nghĩa tiếng Việt</w:t>
+            </w:r>
+          </w:p>
+        </w:tc>
+      </w:tr>
+      <w:tr>
+        <w:trPr>
+          <w:jc w:val="center"/>
+        </w:trPr>
+        <w:tc>
+          <w:tcPr>
+            <w:tcW w:w="1503" w:type="dxa"/>
+          </w:tcPr>
+          <w:p>
+            <w:pPr>
+              <w:spacing w:before="60"/>
+              <w:jc w:val="left"/>
+              <w:rPr>
+                <w:rFonts w:ascii="Times New Roman" w:hAnsi="Times New Roman" w:cs="Times New Roman"/>
+                <w:sz w:val="26"/>
+                <w:szCs w:val="26"/>
+              </w:rPr>
+            </w:pPr>
+            <w:r>
+              <w:rPr>
+                <w:rFonts w:ascii="Times New Roman" w:hAnsi="Times New Roman" w:cs="Times New Roman"/>
+                <w:sz w:val="26"/>
+                <w:szCs w:val="26"/>
+              </w:rPr>
+              <w:t>PDA</w:t>
+            </w:r>
+          </w:p>
+        </w:tc>
+        <w:tc>
+          <w:tcPr>
+            <w:tcW w:w="3986" w:type="dxa"/>
+          </w:tcPr>
+          <w:p>
+            <w:pPr>
+              <w:spacing w:before="60"/>
+              <w:jc w:val="left"/>
+              <w:rPr>
+                <w:rFonts w:ascii="Times New Roman" w:hAnsi="Times New Roman" w:cs="Times New Roman"/>
+                <w:sz w:val="26"/>
+                <w:szCs w:val="26"/>
+              </w:rPr>
+            </w:pPr>
+            <w:r>
+              <w:rPr>
+                <w:rFonts w:ascii="Times New Roman" w:hAnsi="Times New Roman" w:cs="Times New Roman"/>
+                <w:sz w:val="26"/>
+                <w:szCs w:val="26"/>
+              </w:rPr>
+              <w:t>Personal digital assistant</w:t>
+            </w:r>
+          </w:p>
+        </w:tc>
+        <w:tc>
+          <w:tcPr>
+            <w:tcW w:w="3835" w:type="dxa"/>
+          </w:tcPr>
+          <w:p>
+            <w:pPr>
+              <w:spacing w:before="60"/>
+              <w:jc w:val="left"/>
+              <w:rPr>
+                <w:rFonts w:ascii="Times New Roman" w:hAnsi="Times New Roman" w:cs="Times New Roman"/>
+                <w:sz w:val="26"/>
+                <w:szCs w:val="26"/>
+              </w:rPr>
+            </w:pPr>
+            <w:r>
+              <w:rPr>
+                <w:rFonts w:ascii="Times New Roman" w:hAnsi="Times New Roman" w:cs="Times New Roman"/>
+                <w:sz w:val="26"/>
+                <w:szCs w:val="26"/>
+              </w:rPr>
+              <w:t>M</w:t>
+            </w:r>
+            <w:r>
+              <w:rPr>
+                <w:rFonts w:ascii="Times New Roman" w:hAnsi="Times New Roman" w:cs="Times New Roman"/>
+                <w:sz w:val="26"/>
+                <w:szCs w:val="26"/>
+              </w:rPr>
+              <w:t>áy trợ giúp cá nhân kỹ thuật số</w:t>
+            </w:r>
+          </w:p>
+        </w:tc>
+      </w:tr>
+      <w:tr>
+        <w:trPr>
+          <w:jc w:val="center"/>
+        </w:trPr>
+        <w:tc>
+          <w:tcPr>
+            <w:tcW w:w="1503" w:type="dxa"/>
+          </w:tcPr>
+          <w:p>
+            <w:pPr>
+              <w:spacing w:before="60"/>
+              <w:jc w:val="left"/>
+              <w:rPr>
+                <w:rFonts w:ascii="Times New Roman" w:hAnsi="Times New Roman" w:cs="Times New Roman"/>
+                <w:sz w:val="26"/>
+                <w:szCs w:val="26"/>
+              </w:rPr>
+            </w:pPr>
+            <w:r>
+              <w:rPr>
+                <w:rFonts w:ascii="Times New Roman" w:hAnsi="Times New Roman" w:cs="Times New Roman"/>
+                <w:sz w:val="26"/>
+                <w:szCs w:val="26"/>
+              </w:rPr>
+              <w:t>WLAN</w:t>
+            </w:r>
+          </w:p>
+        </w:tc>
+        <w:tc>
+          <w:tcPr>
+            <w:tcW w:w="3986" w:type="dxa"/>
+          </w:tcPr>
+          <w:p>
+            <w:pPr>
+              <w:spacing w:before="60"/>
+              <w:jc w:val="left"/>
+              <w:rPr>
+                <w:rFonts w:ascii="Times New Roman" w:hAnsi="Times New Roman" w:cs="Times New Roman"/>
+                <w:sz w:val="26"/>
+                <w:szCs w:val="26"/>
+              </w:rPr>
+            </w:pPr>
+            <w:r>
+              <w:rPr>
+                <w:rFonts w:ascii="Times New Roman" w:hAnsi="Times New Roman" w:cs="Times New Roman"/>
+                <w:sz w:val="26"/>
+                <w:szCs w:val="26"/>
+              </w:rPr>
+              <w:t>Wireless lo</w:t>
+            </w:r>
+            <w:r>
+              <w:rPr>
+                <w:rFonts w:ascii="Times New Roman" w:hAnsi="Times New Roman" w:cs="Times New Roman"/>
+                <w:sz w:val="26"/>
+                <w:szCs w:val="26"/>
+              </w:rPr>
+              <w:t>cal</w:t>
+            </w:r>
+            <w:r>
+              <w:rPr>
+                <w:rFonts w:ascii="Times New Roman" w:hAnsi="Times New Roman" w:cs="Times New Roman"/>
+                <w:sz w:val="26"/>
+                <w:szCs w:val="26"/>
+              </w:rPr>
+              <w:t xml:space="preserve"> area networks</w:t>
+            </w:r>
+          </w:p>
+        </w:tc>
+        <w:tc>
+          <w:tcPr>
+            <w:tcW w:w="3835" w:type="dxa"/>
+          </w:tcPr>
+          <w:p>
+            <w:pPr>
+              <w:spacing w:before="60"/>
+              <w:jc w:val="left"/>
+              <w:rPr>
+                <w:rFonts w:ascii="Times New Roman" w:hAnsi="Times New Roman" w:cs="Times New Roman"/>
+                <w:sz w:val="26"/>
+                <w:szCs w:val="26"/>
+              </w:rPr>
+            </w:pPr>
+            <w:r>
+              <w:rPr>
+                <w:rFonts w:ascii="Times New Roman" w:hAnsi="Times New Roman" w:cs="Times New Roman"/>
+                <w:sz w:val="26"/>
+                <w:szCs w:val="26"/>
+              </w:rPr>
+              <w:t>Mạng cục bộ không dây</w:t>
+            </w:r>
+          </w:p>
+        </w:tc>
+      </w:tr>
+      <w:tr>
+        <w:trPr>
+          <w:jc w:val="center"/>
+        </w:trPr>
+        <w:tc>
+          <w:tcPr>
+            <w:tcW w:w="1503" w:type="dxa"/>
+          </w:tcPr>
+          <w:p>
+            <w:pPr>
+              <w:spacing w:before="60"/>
+              <w:jc w:val="left"/>
+              <w:rPr>
+                <w:rFonts w:ascii="Times New Roman" w:hAnsi="Times New Roman" w:cs="Times New Roman"/>
+                <w:sz w:val="26"/>
+                <w:szCs w:val="26"/>
+              </w:rPr>
+            </w:pPr>
+            <w:r>
+              <w:rPr>
+                <w:rFonts w:ascii="Times New Roman" w:hAnsi="Times New Roman" w:cs="Times New Roman"/>
+                <w:sz w:val="26"/>
+                <w:szCs w:val="26"/>
+              </w:rPr>
+              <w:t>PIM</w:t>
+            </w:r>
+          </w:p>
+        </w:tc>
+        <w:tc>
+          <w:tcPr>
+            <w:tcW w:w="3986" w:type="dxa"/>
+          </w:tcPr>
+          <w:p>
+            <w:pPr>
+              <w:spacing w:before="60"/>
+              <w:jc w:val="left"/>
+              <w:rPr>
+                <w:rFonts w:ascii="Times New Roman" w:hAnsi="Times New Roman" w:cs="Times New Roman"/>
+                <w:sz w:val="26"/>
+                <w:szCs w:val="26"/>
+              </w:rPr>
+            </w:pPr>
+            <w:r>
+              <w:rPr>
+                <w:rFonts w:ascii="Times New Roman" w:hAnsi="Times New Roman" w:cs="Times New Roman"/>
+                <w:sz w:val="26"/>
+                <w:szCs w:val="26"/>
+              </w:rPr>
+              <w:t>P</w:t>
+            </w:r>
+            <w:r>
+              <w:rPr>
+                <w:rFonts w:ascii="Times New Roman" w:hAnsi="Times New Roman" w:cs="Times New Roman"/>
+                <w:sz w:val="26"/>
+                <w:szCs w:val="26"/>
+              </w:rPr>
+              <w:t>ersonal information</w:t>
+            </w:r>
+            <w:r>
+              <w:rPr>
+                <w:rFonts w:ascii="Times New Roman" w:hAnsi="Times New Roman" w:cs="Times New Roman"/>
+                <w:sz w:val="26"/>
+                <w:szCs w:val="26"/>
+              </w:rPr>
+              <w:t xml:space="preserve"> </w:t>
+            </w:r>
+            <w:r>
+              <w:rPr>
+                <w:rFonts w:ascii="Times New Roman" w:hAnsi="Times New Roman" w:cs="Times New Roman"/>
+                <w:sz w:val="26"/>
+                <w:szCs w:val="26"/>
+              </w:rPr>
+              <w:t>management</w:t>
+            </w:r>
+          </w:p>
+        </w:tc>
+        <w:tc>
+          <w:tcPr>
+            <w:tcW w:w="3835" w:type="dxa"/>
+          </w:tcPr>
+          <w:p>
+            <w:pPr>
+              <w:spacing w:before="60"/>
+              <w:jc w:val="left"/>
+              <w:rPr>
+                <w:rFonts w:ascii="Times New Roman" w:hAnsi="Times New Roman" w:cs="Times New Roman"/>
+                <w:sz w:val="26"/>
+                <w:szCs w:val="26"/>
+              </w:rPr>
+            </w:pPr>
+            <w:r>
+              <w:rPr>
+                <w:rFonts w:ascii="Times New Roman" w:hAnsi="Times New Roman" w:cs="Times New Roman"/>
+                <w:sz w:val="26"/>
+                <w:szCs w:val="26"/>
+              </w:rPr>
+              <w:t>Quản lý thông tin cá nhân</w:t>
+            </w:r>
+          </w:p>
+        </w:tc>
+      </w:tr>
+      <w:tr>
+        <w:trPr>
+          <w:jc w:val="center"/>
+        </w:trPr>
+        <w:tc>
+          <w:tcPr>
+            <w:tcW w:w="1503" w:type="dxa"/>
+          </w:tcPr>
+          <w:p>
+            <w:pPr>
+              <w:spacing w:before="60"/>
+              <w:jc w:val="left"/>
+              <w:rPr>
+                <w:rFonts w:ascii="Times New Roman" w:hAnsi="Times New Roman" w:cs="Times New Roman"/>
+                <w:sz w:val="26"/>
+                <w:szCs w:val="26"/>
+              </w:rPr>
+            </w:pPr>
+          </w:p>
+        </w:tc>
+        <w:tc>
+          <w:tcPr>
+            <w:tcW w:w="3986" w:type="dxa"/>
+          </w:tcPr>
+          <w:p>
+            <w:pPr>
+              <w:spacing w:before="60"/>
+              <w:jc w:val="left"/>
+              <w:rPr>
+                <w:rFonts w:ascii="Times New Roman" w:hAnsi="Times New Roman" w:cs="Times New Roman"/>
+                <w:sz w:val="26"/>
+                <w:szCs w:val="26"/>
+                <w:shd w:val="clear" w:color="auto" w:fill="FFFFFF"/>
+              </w:rPr>
+            </w:pPr>
+          </w:p>
+        </w:tc>
+        <w:tc>
+          <w:tcPr>
+            <w:tcW w:w="3835" w:type="dxa"/>
+          </w:tcPr>
+          <w:p>
+            <w:pPr>
+              <w:spacing w:before="60"/>
+              <w:jc w:val="left"/>
+              <w:rPr>
+                <w:rFonts w:ascii="Times New Roman" w:hAnsi="Times New Roman" w:cs="Times New Roman"/>
+                <w:sz w:val="26"/>
+                <w:szCs w:val="26"/>
+              </w:rPr>
+            </w:pPr>
+          </w:p>
+        </w:tc>
+      </w:tr>
+      <w:tr>
+        <w:trPr>
+          <w:jc w:val="center"/>
+        </w:trPr>
+        <w:tc>
+          <w:tcPr>
+            <w:tcW w:w="1503" w:type="dxa"/>
+          </w:tcPr>
+          <w:p>
+            <w:pPr>
+              <w:spacing w:before="60"/>
+              <w:jc w:val="left"/>
+              <w:rPr>
+                <w:rFonts w:ascii="Times New Roman" w:hAnsi="Times New Roman" w:cs="Times New Roman"/>
+                <w:sz w:val="26"/>
+                <w:szCs w:val="26"/>
+              </w:rPr>
+            </w:pPr>
+          </w:p>
+        </w:tc>
+        <w:tc>
+          <w:tcPr>
+            <w:tcW w:w="3986" w:type="dxa"/>
+          </w:tcPr>
+          <w:p>
+            <w:pPr>
+              <w:spacing w:before="60"/>
+              <w:jc w:val="left"/>
+              <w:rPr>
+                <w:rFonts w:ascii="Times New Roman" w:hAnsi="Times New Roman" w:cs="Times New Roman"/>
+                <w:sz w:val="26"/>
+                <w:szCs w:val="26"/>
+              </w:rPr>
+            </w:pPr>
+          </w:p>
+        </w:tc>
+        <w:tc>
+          <w:tcPr>
+            <w:tcW w:w="3835" w:type="dxa"/>
+          </w:tcPr>
+          <w:p>
+            <w:pPr>
+              <w:spacing w:before="60"/>
+              <w:jc w:val="left"/>
+              <w:rPr>
+                <w:rFonts w:ascii="Times New Roman" w:hAnsi="Times New Roman" w:cs="Times New Roman"/>
+                <w:sz w:val="26"/>
+                <w:szCs w:val="26"/>
+              </w:rPr>
+            </w:pPr>
+          </w:p>
+        </w:tc>
+      </w:tr>
+      <w:tr>
+        <w:trPr>
+          <w:jc w:val="center"/>
+        </w:trPr>
+        <w:tc>
+          <w:tcPr>
+            <w:tcW w:w="1503" w:type="dxa"/>
+          </w:tcPr>
+          <w:p>
+            <w:pPr>
+              <w:spacing w:before="60"/>
+              <w:jc w:val="left"/>
+              <w:rPr>
+                <w:rFonts w:ascii="Times New Roman" w:hAnsi="Times New Roman" w:cs="Times New Roman"/>
+                <w:sz w:val="26"/>
+                <w:szCs w:val="26"/>
+              </w:rPr>
+            </w:pPr>
+          </w:p>
+        </w:tc>
+        <w:tc>
+          <w:tcPr>
+            <w:tcW w:w="3986" w:type="dxa"/>
+          </w:tcPr>
+          <w:p>
+            <w:pPr>
+              <w:spacing w:before="60"/>
+              <w:jc w:val="left"/>
+              <w:rPr>
+                <w:rFonts w:ascii="Times New Roman" w:hAnsi="Times New Roman" w:cs="Times New Roman"/>
+                <w:sz w:val="26"/>
+                <w:szCs w:val="26"/>
+              </w:rPr>
+            </w:pPr>
+          </w:p>
+        </w:tc>
+        <w:tc>
+          <w:tcPr>
+            <w:tcW w:w="3835" w:type="dxa"/>
+          </w:tcPr>
+          <w:p>
+            <w:pPr>
+              <w:spacing w:before="60"/>
+              <w:jc w:val="left"/>
+              <w:rPr>
+                <w:rFonts w:ascii="Times New Roman" w:hAnsi="Times New Roman" w:cs="Times New Roman"/>
+                <w:sz w:val="26"/>
+                <w:szCs w:val="26"/>
+              </w:rPr>
+            </w:pPr>
+          </w:p>
+        </w:tc>
+      </w:tr>
+    </w:tbl>
+    <w:p/>
+    <w:p>
+      <w:r>
+        <w:br w:type="page"/>
+      </w:r>
+    </w:p>
     <w:sdt>
       <w:sdtPr>
         <w:rPr>
@@ -1183,7 +1774,7 @@
             </w:rPr>
             <w:fldChar w:fldCharType="separate"/>
           </w:r>
-          <w:hyperlink w:anchor="_Toc396484611" w:history="1">
+          <w:hyperlink w:anchor="_Toc397711085" w:history="1">
             <w:r>
               <w:rPr>
                 <w:rStyle w:val="Hyperlink"/>
@@ -1207,7 +1798,7 @@
               <w:rPr>
                 <w:webHidden/>
               </w:rPr>
-              <w:instrText xml:space="preserve"> PAGEREF _Toc396484611 \h </w:instrText>
+              <w:instrText xml:space="preserve"> PAGEREF _Toc397711085 \h </w:instrText>
             </w:r>
             <w:r>
               <w:rPr>
@@ -1243,37 +1834,22 @@
               <w:lang w:eastAsia="ja-JP"/>
             </w:rPr>
           </w:pPr>
-          <w:hyperlink w:anchor="_Toc396484612" w:history="1">
+          <w:hyperlink w:anchor="_Toc397711086" w:history="1">
             <w:r>
               <w:rPr>
                 <w:rStyle w:val="Hyperlink"/>
                 <w:rFonts w:ascii="Times New Roman" w:hAnsi="Times New Roman" w:cs="Times New Roman"/>
               </w:rPr>
-              <w:t>I.</w:t>
-            </w:r>
-            <w:r>
-              <w:rPr>
-                <w:rFonts w:eastAsiaTheme="minorEastAsia"/>
-                <w:b w:val="0"/>
-                <w:lang w:eastAsia="ja-JP"/>
+              <w:t>Danh mục các kí hiệu, chữ viết tắt và ý nghĩa</w:t>
+            </w:r>
+            <w:r>
+              <w:rPr>
+                <w:webHidden/>
               </w:rPr>
               <w:tab/>
             </w:r>
             <w:r>
               <w:rPr>
-                <w:rStyle w:val="Hyperlink"/>
-                <w:rFonts w:ascii="Times New Roman" w:hAnsi="Times New Roman" w:cs="Times New Roman"/>
-              </w:rPr>
-              <w:t>Giới thiệu</w:t>
-            </w:r>
-            <w:r>
-              <w:rPr>
-                <w:webHidden/>
-              </w:rPr>
-              <w:tab/>
-            </w:r>
-            <w:r>
-              <w:rPr>
                 <w:webHidden/>
               </w:rPr>
               <w:fldChar w:fldCharType="begin"/>
@@ -1282,7 +1858,7 @@
               <w:rPr>
                 <w:webHidden/>
               </w:rPr>
-              <w:instrText xml:space="preserve"> PAGEREF _Toc396484612 \h </w:instrText>
+              <w:instrText xml:space="preserve"> PAGEREF _Toc397711086 \h </w:instrText>
             </w:r>
             <w:r>
               <w:rPr>
@@ -1299,7 +1875,7 @@
               <w:rPr>
                 <w:webHidden/>
               </w:rPr>
-              <w:t>3</w:t>
+              <w:t>1</w:t>
             </w:r>
             <w:r>
               <w:rPr>
@@ -1318,13 +1894,13 @@
               <w:lang w:eastAsia="ja-JP"/>
             </w:rPr>
           </w:pPr>
-          <w:hyperlink w:anchor="_Toc396484613" w:history="1">
+          <w:hyperlink w:anchor="_Toc397711087" w:history="1">
             <w:r>
               <w:rPr>
                 <w:rStyle w:val="Hyperlink"/>
                 <w:rFonts w:ascii="Times New Roman" w:hAnsi="Times New Roman" w:cs="Times New Roman"/>
               </w:rPr>
-              <w:t>II.</w:t>
+              <w:t>I.</w:t>
             </w:r>
             <w:r>
               <w:rPr>
@@ -1339,6 +1915,81 @@
                 <w:rStyle w:val="Hyperlink"/>
                 <w:rFonts w:ascii="Times New Roman" w:hAnsi="Times New Roman" w:cs="Times New Roman"/>
               </w:rPr>
+              <w:t>Giới thiệu</w:t>
+            </w:r>
+            <w:r>
+              <w:rPr>
+                <w:webHidden/>
+              </w:rPr>
+              <w:tab/>
+            </w:r>
+            <w:r>
+              <w:rPr>
+                <w:webHidden/>
+              </w:rPr>
+              <w:fldChar w:fldCharType="begin"/>
+            </w:r>
+            <w:r>
+              <w:rPr>
+                <w:webHidden/>
+              </w:rPr>
+              <w:instrText xml:space="preserve"> PAGEREF _Toc397711087 \h </w:instrText>
+            </w:r>
+            <w:r>
+              <w:rPr>
+                <w:webHidden/>
+              </w:rPr>
+            </w:r>
+            <w:r>
+              <w:rPr>
+                <w:webHidden/>
+              </w:rPr>
+              <w:fldChar w:fldCharType="separate"/>
+            </w:r>
+            <w:r>
+              <w:rPr>
+                <w:webHidden/>
+              </w:rPr>
+              <w:t>3</w:t>
+            </w:r>
+            <w:r>
+              <w:rPr>
+                <w:webHidden/>
+              </w:rPr>
+              <w:fldChar w:fldCharType="end"/>
+            </w:r>
+          </w:hyperlink>
+        </w:p>
+        <w:p>
+          <w:pPr>
+            <w:pStyle w:val="TOC1"/>
+            <w:rPr>
+              <w:rFonts w:eastAsiaTheme="minorEastAsia"/>
+              <w:b w:val="0"/>
+              <w:lang w:eastAsia="ja-JP"/>
+            </w:rPr>
+          </w:pPr>
+          <w:hyperlink w:anchor="_Toc397711088" w:history="1">
+            <w:r>
+              <w:rPr>
+                <w:rStyle w:val="Hyperlink"/>
+                <w:rFonts w:ascii="Times New Roman" w:hAnsi="Times New Roman" w:cs="Times New Roman"/>
+              </w:rPr>
+              <w:t>II.</w:t>
+            </w:r>
+            <w:r>
+              <w:rPr>
+                <w:rFonts w:eastAsiaTheme="minorEastAsia"/>
+                <w:b w:val="0"/>
+                <w:lang w:eastAsia="ja-JP"/>
+              </w:rPr>
+              <w:tab/>
+            </w:r>
+            <w:r>
+              <w:rPr>
+                <w:rStyle w:val="Hyperlink"/>
+                <w:rFonts w:ascii="Times New Roman" w:hAnsi="Times New Roman" w:cs="Times New Roman"/>
+              </w:rPr>
               <w:t>Thiết bị di động</w:t>
             </w:r>
             <w:r>
@@ -1357,7 +2008,7 @@
               <w:rPr>
                 <w:webHidden/>
               </w:rPr>
-              <w:instrText xml:space="preserve"> PAGEREF _Toc396484613 \h </w:instrText>
+              <w:instrText xml:space="preserve"> PAGEREF _Toc397711088 \h </w:instrText>
             </w:r>
             <w:r>
               <w:rPr>
@@ -1393,7 +2044,7 @@
               <w:lang w:eastAsia="ja-JP"/>
             </w:rPr>
           </w:pPr>
-          <w:hyperlink w:anchor="_Toc396484614" w:history="1">
+          <w:hyperlink w:anchor="_Toc397711089" w:history="1">
             <w:r>
               <w:rPr>
                 <w:rStyle w:val="Hyperlink"/>
@@ -1437,7 +2088,7 @@
                 <w:noProof/>
                 <w:webHidden/>
               </w:rPr>
-              <w:instrText xml:space="preserve"> PAGEREF _Toc396484614 \h </w:instrText>
+              <w:instrText xml:space="preserve"> PAGEREF _Toc397711089 \h </w:instrText>
             </w:r>
             <w:r>
               <w:rPr>
@@ -1477,7 +2128,7 @@
               <w:lang w:eastAsia="ja-JP"/>
             </w:rPr>
           </w:pPr>
-          <w:hyperlink w:anchor="_Toc396484615" w:history="1">
+          <w:hyperlink w:anchor="_Toc397711090" w:history="1">
             <w:r>
               <w:rPr>
                 <w:rStyle w:val="Hyperlink"/>
@@ -1521,7 +2172,7 @@
                 <w:noProof/>
                 <w:webHidden/>
               </w:rPr>
-              <w:instrText xml:space="preserve"> PAGEREF _Toc396484615 \h </w:instrText>
+              <w:instrText xml:space="preserve"> PAGEREF _Toc397711090 \h </w:instrText>
             </w:r>
             <w:r>
               <w:rPr>
@@ -1541,7 +2192,7 @@
                 <w:noProof/>
                 <w:webHidden/>
               </w:rPr>
-              <w:t>3</w:t>
+              <w:t>4</w:t>
             </w:r>
             <w:r>
               <w:rPr>
@@ -1561,7 +2212,7 @@
               <w:lang w:eastAsia="ja-JP"/>
             </w:rPr>
           </w:pPr>
-          <w:hyperlink w:anchor="_Toc396484616" w:history="1">
+          <w:hyperlink w:anchor="_Toc397711091" w:history="1">
             <w:r>
               <w:rPr>
                 <w:rStyle w:val="Hyperlink"/>
@@ -1605,7 +2256,7 @@
                 <w:noProof/>
                 <w:webHidden/>
               </w:rPr>
-              <w:instrText xml:space="preserve"> PAGEREF _Toc396484616 \h </w:instrText>
+              <w:instrText xml:space="preserve"> PAGEREF _Toc397711091 \h </w:instrText>
             </w:r>
             <w:r>
               <w:rPr>
@@ -1625,7 +2276,7 @@
                 <w:noProof/>
                 <w:webHidden/>
               </w:rPr>
-              <w:t>3</w:t>
+              <w:t>4</w:t>
             </w:r>
             <w:r>
               <w:rPr>
@@ -1645,7 +2296,7 @@
               <w:lang w:eastAsia="ja-JP"/>
             </w:rPr>
           </w:pPr>
-          <w:hyperlink w:anchor="_Toc396484617" w:history="1">
+          <w:hyperlink w:anchor="_Toc397711092" w:history="1">
             <w:r>
               <w:rPr>
                 <w:rStyle w:val="Hyperlink"/>
@@ -1689,7 +2340,7 @@
                 <w:noProof/>
                 <w:webHidden/>
               </w:rPr>
-              <w:instrText xml:space="preserve"> PAGEREF _Toc396484617 \h </w:instrText>
+              <w:instrText xml:space="preserve"> PAGEREF _Toc397711092 \h </w:instrText>
             </w:r>
             <w:r>
               <w:rPr>
@@ -1709,7 +2360,7 @@
                 <w:noProof/>
                 <w:webHidden/>
               </w:rPr>
-              <w:t>3</w:t>
+              <w:t>4</w:t>
             </w:r>
             <w:r>
               <w:rPr>
@@ -1729,7 +2380,7 @@
               <w:lang w:eastAsia="ja-JP"/>
             </w:rPr>
           </w:pPr>
-          <w:hyperlink w:anchor="_Toc396484618" w:history="1">
+          <w:hyperlink w:anchor="_Toc397711093" w:history="1">
             <w:r>
               <w:rPr>
                 <w:rStyle w:val="Hyperlink"/>
@@ -1768,7 +2419,7 @@
               <w:rPr>
                 <w:webHidden/>
               </w:rPr>
-              <w:instrText xml:space="preserve"> PAGEREF _Toc396484618 \h </w:instrText>
+              <w:instrText xml:space="preserve"> PAGEREF _Toc397711093 \h </w:instrText>
             </w:r>
             <w:r>
               <w:rPr>
@@ -1785,7 +2436,7 @@
               <w:rPr>
                 <w:webHidden/>
               </w:rPr>
-              <w:t>3</w:t>
+              <w:t>5</w:t>
             </w:r>
             <w:r>
               <w:rPr>
@@ -1804,7 +2455,7 @@
               <w:lang w:eastAsia="ja-JP"/>
             </w:rPr>
           </w:pPr>
-          <w:hyperlink w:anchor="_Toc396484619" w:history="1">
+          <w:hyperlink w:anchor="_Toc397711094" w:history="1">
             <w:r>
               <w:rPr>
                 <w:rStyle w:val="Hyperlink"/>
@@ -1848,7 +2499,7 @@
                 <w:noProof/>
                 <w:webHidden/>
               </w:rPr>
-              <w:instrText xml:space="preserve"> PAGEREF _Toc396484619 \h </w:instrText>
+              <w:instrText xml:space="preserve"> PAGEREF _Toc397711094 \h </w:instrText>
             </w:r>
             <w:r>
               <w:rPr>
@@ -1868,7 +2519,7 @@
                 <w:noProof/>
                 <w:webHidden/>
               </w:rPr>
-              <w:t>3</w:t>
+              <w:t>5</w:t>
             </w:r>
             <w:r>
               <w:rPr>
@@ -1888,7 +2539,7 @@
               <w:lang w:eastAsia="ja-JP"/>
             </w:rPr>
           </w:pPr>
-          <w:hyperlink w:anchor="_Toc396484620" w:history="1">
+          <w:hyperlink w:anchor="_Toc397711095" w:history="1">
             <w:r>
               <w:rPr>
                 <w:rStyle w:val="Hyperlink"/>
@@ -1932,7 +2583,7 @@
                 <w:noProof/>
                 <w:webHidden/>
               </w:rPr>
-              <w:instrText xml:space="preserve"> PAGEREF _Toc396484620 \h </w:instrText>
+              <w:instrText xml:space="preserve"> PAGEREF _Toc397711095 \h </w:instrText>
             </w:r>
             <w:r>
               <w:rPr>
@@ -1952,7 +2603,7 @@
                 <w:noProof/>
                 <w:webHidden/>
               </w:rPr>
-              <w:t>3</w:t>
+              <w:t>5</w:t>
             </w:r>
             <w:r>
               <w:rPr>
@@ -1972,7 +2623,7 @@
               <w:lang w:eastAsia="ja-JP"/>
             </w:rPr>
           </w:pPr>
-          <w:hyperlink w:anchor="_Toc396484621" w:history="1">
+          <w:hyperlink w:anchor="_Toc397711096" w:history="1">
             <w:r>
               <w:rPr>
                 <w:rStyle w:val="Hyperlink"/>
@@ -2016,7 +2667,7 @@
                 <w:noProof/>
                 <w:webHidden/>
               </w:rPr>
-              <w:instrText xml:space="preserve"> PAGEREF _Toc396484621 \h </w:instrText>
+              <w:instrText xml:space="preserve"> PAGEREF _Toc397711096 \h </w:instrText>
             </w:r>
             <w:r>
               <w:rPr>
@@ -2036,7 +2687,7 @@
                 <w:noProof/>
                 <w:webHidden/>
               </w:rPr>
-              <w:t>3</w:t>
+              <w:t>5</w:t>
             </w:r>
             <w:r>
               <w:rPr>
@@ -2056,7 +2707,7 @@
               <w:lang w:eastAsia="ja-JP"/>
             </w:rPr>
           </w:pPr>
-          <w:hyperlink w:anchor="_Toc396484622" w:history="1">
+          <w:hyperlink w:anchor="_Toc397711097" w:history="1">
             <w:r>
               <w:rPr>
                 <w:rStyle w:val="Hyperlink"/>
@@ -2100,7 +2751,7 @@
                 <w:noProof/>
                 <w:webHidden/>
               </w:rPr>
-              <w:instrText xml:space="preserve"> PAGEREF _Toc396484622 \h </w:instrText>
+              <w:instrText xml:space="preserve"> PAGEREF _Toc397711097 \h </w:instrText>
             </w:r>
             <w:r>
               <w:rPr>
@@ -2120,7 +2771,7 @@
                 <w:noProof/>
                 <w:webHidden/>
               </w:rPr>
-              <w:t>3</w:t>
+              <w:t>5</w:t>
             </w:r>
             <w:r>
               <w:rPr>
@@ -2140,7 +2791,7 @@
               <w:lang w:eastAsia="ja-JP"/>
             </w:rPr>
           </w:pPr>
-          <w:hyperlink w:anchor="_Toc396484623" w:history="1">
+          <w:hyperlink w:anchor="_Toc397711098" w:history="1">
             <w:r>
               <w:rPr>
                 <w:rStyle w:val="Hyperlink"/>
@@ -2184,7 +2835,7 @@
                 <w:noProof/>
                 <w:webHidden/>
               </w:rPr>
-              <w:instrText xml:space="preserve"> PAGEREF _Toc396484623 \h </w:instrText>
+              <w:instrText xml:space="preserve"> PAGEREF _Toc397711098 \h </w:instrText>
             </w:r>
             <w:r>
               <w:rPr>
@@ -2204,7 +2855,7 @@
                 <w:noProof/>
                 <w:webHidden/>
               </w:rPr>
-              <w:t>3</w:t>
+              <w:t>5</w:t>
             </w:r>
             <w:r>
               <w:rPr>
@@ -2224,7 +2875,7 @@
               <w:lang w:eastAsia="ja-JP"/>
             </w:rPr>
           </w:pPr>
-          <w:hyperlink w:anchor="_Toc396484624" w:history="1">
+          <w:hyperlink w:anchor="_Toc397711099" w:history="1">
             <w:r>
               <w:rPr>
                 <w:rStyle w:val="Hyperlink"/>
@@ -2268,7 +2919,7 @@
                 <w:noProof/>
                 <w:webHidden/>
               </w:rPr>
-              <w:instrText xml:space="preserve"> PAGEREF _Toc396484624 \h </w:instrText>
+              <w:instrText xml:space="preserve"> PAGEREF _Toc397711099 \h </w:instrText>
             </w:r>
             <w:r>
               <w:rPr>
@@ -2288,7 +2939,7 @@
                 <w:noProof/>
                 <w:webHidden/>
               </w:rPr>
-              <w:t>3</w:t>
+              <w:t>5</w:t>
             </w:r>
             <w:r>
               <w:rPr>
@@ -2308,7 +2959,7 @@
               <w:lang w:eastAsia="ja-JP"/>
             </w:rPr>
           </w:pPr>
-          <w:hyperlink w:anchor="_Toc396484625" w:history="1">
+          <w:hyperlink w:anchor="_Toc397711100" w:history="1">
             <w:r>
               <w:rPr>
                 <w:rStyle w:val="Hyperlink"/>
@@ -2352,7 +3003,7 @@
                 <w:noProof/>
                 <w:webHidden/>
               </w:rPr>
-              <w:instrText xml:space="preserve"> PAGEREF _Toc396484625 \h </w:instrText>
+              <w:instrText xml:space="preserve"> PAGEREF _Toc397711100 \h </w:instrText>
             </w:r>
             <w:r>
               <w:rPr>
@@ -2372,7 +3023,7 @@
                 <w:noProof/>
                 <w:webHidden/>
               </w:rPr>
-              <w:t>3</w:t>
+              <w:t>5</w:t>
             </w:r>
             <w:r>
               <w:rPr>
@@ -2392,7 +3043,7 @@
               <w:lang w:eastAsia="ja-JP"/>
             </w:rPr>
           </w:pPr>
-          <w:hyperlink w:anchor="_Toc396484626" w:history="1">
+          <w:hyperlink w:anchor="_Toc397711101" w:history="1">
             <w:r>
               <w:rPr>
                 <w:rStyle w:val="Hyperlink"/>
@@ -2431,7 +3082,7 @@
               <w:rPr>
                 <w:webHidden/>
               </w:rPr>
-              <w:instrText xml:space="preserve"> PAGEREF _Toc396484626 \h </w:instrText>
+              <w:instrText xml:space="preserve"> PAGEREF _Toc397711101 \h </w:instrText>
             </w:r>
             <w:r>
               <w:rPr>
@@ -2448,7 +3099,7 @@
               <w:rPr>
                 <w:webHidden/>
               </w:rPr>
-              <w:t>3</w:t>
+              <w:t>5</w:t>
             </w:r>
             <w:r>
               <w:rPr>
@@ -2467,7 +3118,7 @@
               <w:lang w:eastAsia="ja-JP"/>
             </w:rPr>
           </w:pPr>
-          <w:hyperlink w:anchor="_Toc396484627" w:history="1">
+          <w:hyperlink w:anchor="_Toc397711102" w:history="1">
             <w:r>
               <w:rPr>
                 <w:rStyle w:val="Hyperlink"/>
@@ -2511,7 +3162,7 @@
                 <w:noProof/>
                 <w:webHidden/>
               </w:rPr>
-              <w:instrText xml:space="preserve"> PAGEREF _Toc396484627 \h </w:instrText>
+              <w:instrText xml:space="preserve"> PAGEREF _Toc397711102 \h </w:instrText>
             </w:r>
             <w:r>
               <w:rPr>
@@ -2531,7 +3182,7 @@
                 <w:noProof/>
                 <w:webHidden/>
               </w:rPr>
-              <w:t>3</w:t>
+              <w:t>5</w:t>
             </w:r>
             <w:r>
               <w:rPr>
@@ -2551,7 +3202,7 @@
               <w:lang w:eastAsia="ja-JP"/>
             </w:rPr>
           </w:pPr>
-          <w:hyperlink w:anchor="_Toc396484628" w:history="1">
+          <w:hyperlink w:anchor="_Toc397711103" w:history="1">
             <w:r>
               <w:rPr>
                 <w:rStyle w:val="Hyperlink"/>
@@ -2595,7 +3246,7 @@
                 <w:noProof/>
                 <w:webHidden/>
               </w:rPr>
-              <w:instrText xml:space="preserve"> PAGEREF _Toc396484628 \h </w:instrText>
+              <w:instrText xml:space="preserve"> PAGEREF _Toc397711103 \h </w:instrText>
             </w:r>
             <w:r>
               <w:rPr>
@@ -2615,7 +3266,7 @@
                 <w:noProof/>
                 <w:webHidden/>
               </w:rPr>
-              <w:t>3</w:t>
+              <w:t>5</w:t>
             </w:r>
             <w:r>
               <w:rPr>
@@ -2635,7 +3286,7 @@
               <w:lang w:eastAsia="ja-JP"/>
             </w:rPr>
           </w:pPr>
-          <w:hyperlink w:anchor="_Toc396484629" w:history="1">
+          <w:hyperlink w:anchor="_Toc397711104" w:history="1">
             <w:r>
               <w:rPr>
                 <w:rStyle w:val="Hyperlink"/>
@@ -2679,7 +3330,7 @@
                 <w:noProof/>
                 <w:webHidden/>
               </w:rPr>
-              <w:instrText xml:space="preserve"> PAGEREF _Toc396484629 \h </w:instrText>
+              <w:instrText xml:space="preserve"> PAGEREF _Toc397711104 \h </w:instrText>
             </w:r>
             <w:r>
               <w:rPr>
@@ -2699,7 +3350,7 @@
                 <w:noProof/>
                 <w:webHidden/>
               </w:rPr>
-              <w:t>3</w:t>
+              <w:t>5</w:t>
             </w:r>
             <w:r>
               <w:rPr>
@@ -2719,7 +3370,7 @@
               <w:lang w:eastAsia="ja-JP"/>
             </w:rPr>
           </w:pPr>
-          <w:hyperlink w:anchor="_Toc396484630" w:history="1">
+          <w:hyperlink w:anchor="_Toc397711105" w:history="1">
             <w:r>
               <w:rPr>
                 <w:rStyle w:val="Hyperlink"/>
@@ -2763,7 +3414,7 @@
                 <w:noProof/>
                 <w:webHidden/>
               </w:rPr>
-              <w:instrText xml:space="preserve"> PAGEREF _Toc396484630 \h </w:instrText>
+              <w:instrText xml:space="preserve"> PAGEREF _Toc397711105 \h </w:instrText>
             </w:r>
             <w:r>
               <w:rPr>
@@ -2783,7 +3434,7 @@
                 <w:noProof/>
                 <w:webHidden/>
               </w:rPr>
-              <w:t>3</w:t>
+              <w:t>5</w:t>
             </w:r>
             <w:r>
               <w:rPr>
@@ -2803,7 +3454,7 @@
               <w:lang w:eastAsia="ja-JP"/>
             </w:rPr>
           </w:pPr>
-          <w:hyperlink w:anchor="_Toc396484631" w:history="1">
+          <w:hyperlink w:anchor="_Toc397711106" w:history="1">
             <w:r>
               <w:rPr>
                 <w:rStyle w:val="Hyperlink"/>
@@ -2847,7 +3498,7 @@
                 <w:noProof/>
                 <w:webHidden/>
               </w:rPr>
-              <w:instrText xml:space="preserve"> PAGEREF _Toc396484631 \h </w:instrText>
+              <w:instrText xml:space="preserve"> PAGEREF _Toc397711106 \h </w:instrText>
             </w:r>
             <w:r>
               <w:rPr>
@@ -2867,7 +3518,7 @@
                 <w:noProof/>
                 <w:webHidden/>
               </w:rPr>
-              <w:t>3</w:t>
+              <w:t>5</w:t>
             </w:r>
             <w:r>
               <w:rPr>
@@ -2887,7 +3538,7 @@
               <w:lang w:eastAsia="ja-JP"/>
             </w:rPr>
           </w:pPr>
-          <w:hyperlink w:anchor="_Toc396484632" w:history="1">
+          <w:hyperlink w:anchor="_Toc397711107" w:history="1">
             <w:r>
               <w:rPr>
                 <w:rStyle w:val="Hyperlink"/>
@@ -2926,7 +3577,7 @@
               <w:rPr>
                 <w:webHidden/>
               </w:rPr>
-              <w:instrText xml:space="preserve"> PAGEREF _Toc396484632 \h </w:instrText>
+              <w:instrText xml:space="preserve"> PAGEREF _Toc397711107 \h </w:instrText>
             </w:r>
             <w:r>
               <w:rPr>
@@ -2943,7 +3594,7 @@
               <w:rPr>
                 <w:webHidden/>
               </w:rPr>
-              <w:t>3</w:t>
+              <w:t>5</w:t>
             </w:r>
             <w:r>
               <w:rPr>
@@ -2962,7 +3613,7 @@
               <w:lang w:eastAsia="ja-JP"/>
             </w:rPr>
           </w:pPr>
-          <w:hyperlink w:anchor="_Toc396484633" w:history="1">
+          <w:hyperlink w:anchor="_Toc397711108" w:history="1">
             <w:r>
               <w:rPr>
                 <w:rStyle w:val="Hyperlink"/>
@@ -3006,7 +3657,7 @@
                 <w:noProof/>
                 <w:webHidden/>
               </w:rPr>
-              <w:instrText xml:space="preserve"> PAGEREF _Toc396484633 \h </w:instrText>
+              <w:instrText xml:space="preserve"> PAGEREF _Toc397711108 \h </w:instrText>
             </w:r>
             <w:r>
               <w:rPr>
@@ -3026,7 +3677,7 @@
                 <w:noProof/>
                 <w:webHidden/>
               </w:rPr>
-              <w:t>3</w:t>
+              <w:t>5</w:t>
             </w:r>
             <w:r>
               <w:rPr>
@@ -3046,7 +3697,7 @@
               <w:lang w:eastAsia="ja-JP"/>
             </w:rPr>
           </w:pPr>
-          <w:hyperlink w:anchor="_Toc396484634" w:history="1">
+          <w:hyperlink w:anchor="_Toc397711109" w:history="1">
             <w:r>
               <w:rPr>
                 <w:rStyle w:val="Hyperlink"/>
@@ -3090,7 +3741,7 @@
                 <w:noProof/>
                 <w:webHidden/>
               </w:rPr>
-              <w:instrText xml:space="preserve"> PAGEREF _Toc396484634 \h </w:instrText>
+              <w:instrText xml:space="preserve"> PAGEREF _Toc397711109 \h </w:instrText>
             </w:r>
             <w:r>
               <w:rPr>
@@ -3110,7 +3761,7 @@
                 <w:noProof/>
                 <w:webHidden/>
               </w:rPr>
-              <w:t>3</w:t>
+              <w:t>5</w:t>
             </w:r>
             <w:r>
               <w:rPr>
@@ -3130,7 +3781,7 @@
               <w:lang w:eastAsia="ja-JP"/>
             </w:rPr>
           </w:pPr>
-          <w:hyperlink w:anchor="_Toc396484635" w:history="1">
+          <w:hyperlink w:anchor="_Toc397711110" w:history="1">
             <w:r>
               <w:rPr>
                 <w:rStyle w:val="Hyperlink"/>
@@ -3174,7 +3825,7 @@
                 <w:noProof/>
                 <w:webHidden/>
               </w:rPr>
-              <w:instrText xml:space="preserve"> PAGEREF _Toc396484635 \h </w:instrText>
+              <w:instrText xml:space="preserve"> PAGEREF _Toc397711110 \h </w:instrText>
             </w:r>
             <w:r>
               <w:rPr>
@@ -3194,7 +3845,7 @@
                 <w:noProof/>
                 <w:webHidden/>
               </w:rPr>
-              <w:t>3</w:t>
+              <w:t>5</w:t>
             </w:r>
             <w:r>
               <w:rPr>
@@ -3214,7 +3865,7 @@
               <w:lang w:eastAsia="ja-JP"/>
             </w:rPr>
           </w:pPr>
-          <w:hyperlink w:anchor="_Toc396484636" w:history="1">
+          <w:hyperlink w:anchor="_Toc397711111" w:history="1">
             <w:r>
               <w:rPr>
                 <w:rStyle w:val="Hyperlink"/>
@@ -3258,7 +3909,7 @@
                 <w:noProof/>
                 <w:webHidden/>
               </w:rPr>
-              <w:instrText xml:space="preserve"> PAGEREF _Toc396484636 \h </w:instrText>
+              <w:instrText xml:space="preserve"> PAGEREF _Toc397711111 \h </w:instrText>
             </w:r>
             <w:r>
               <w:rPr>
@@ -3278,7 +3929,7 @@
                 <w:noProof/>
                 <w:webHidden/>
               </w:rPr>
-              <w:t>3</w:t>
+              <w:t>5</w:t>
             </w:r>
             <w:r>
               <w:rPr>
@@ -3298,7 +3949,7 @@
               <w:lang w:eastAsia="ja-JP"/>
             </w:rPr>
           </w:pPr>
-          <w:hyperlink w:anchor="_Toc396484637" w:history="1">
+          <w:hyperlink w:anchor="_Toc397711112" w:history="1">
             <w:r>
               <w:rPr>
                 <w:rStyle w:val="Hyperlink"/>
@@ -3337,7 +3988,7 @@
               <w:rPr>
                 <w:webHidden/>
               </w:rPr>
-              <w:instrText xml:space="preserve"> PAGEREF _Toc396484637 \h </w:instrText>
+              <w:instrText xml:space="preserve"> PAGEREF _Toc397711112 \h </w:instrText>
             </w:r>
             <w:r>
               <w:rPr>
@@ -3354,7 +4005,7 @@
               <w:rPr>
                 <w:webHidden/>
               </w:rPr>
-              <w:t>3</w:t>
+              <w:t>5</w:t>
             </w:r>
             <w:r>
               <w:rPr>
@@ -3373,7 +4024,7 @@
               <w:lang w:eastAsia="ja-JP"/>
             </w:rPr>
           </w:pPr>
-          <w:hyperlink w:anchor="_Toc396484638" w:history="1">
+          <w:hyperlink w:anchor="_Toc397711113" w:history="1">
             <w:r>
               <w:rPr>
                 <w:rStyle w:val="Hyperlink"/>
@@ -3412,7 +4063,7 @@
               <w:rPr>
                 <w:webHidden/>
               </w:rPr>
-              <w:instrText xml:space="preserve"> PAGEREF _Toc396484638 \h </w:instrText>
+              <w:instrText xml:space="preserve"> PAGEREF _Toc397711113 \h </w:instrText>
             </w:r>
             <w:r>
               <w:rPr>
@@ -3429,7 +4080,7 @@
               <w:rPr>
                 <w:webHidden/>
               </w:rPr>
-              <w:t>3</w:t>
+              <w:t>5</w:t>
             </w:r>
             <w:r>
               <w:rPr>
@@ -3491,7 +4142,7 @@
           <w:ilvl w:val="0"/>
           <w:numId w:val="3"/>
         </w:numPr>
-        <w:spacing w:after="240"/>
+        <w:spacing w:before="240" w:after="240"/>
         <w:ind w:left="567" w:hanging="567"/>
         <w:jc w:val="left"/>
         <w:rPr>
@@ -3500,8 +4151,8 @@
           <w:szCs w:val="32"/>
         </w:rPr>
       </w:pPr>
-      <w:bookmarkStart w:id="5" w:name="_Toc396484612"/>
-      <w:bookmarkEnd w:id="3"/>
+      <w:bookmarkStart w:id="6" w:name="_Toc397711087"/>
+      <w:bookmarkEnd w:id="2"/>
       <w:r>
         <w:rPr>
           <w:rFonts w:ascii="Times New Roman" w:hAnsi="Times New Roman" w:cs="Times New Roman"/>
@@ -3511,7 +4162,142 @@
         <w:lastRenderedPageBreak/>
         <w:t>Giới thiệu</w:t>
       </w:r>
-      <w:bookmarkEnd w:id="5"/>
+      <w:bookmarkEnd w:id="6"/>
+    </w:p>
+    <w:p>
+      <w:pPr>
+        <w:pStyle w:val="ListParagraph"/>
+        <w:ind w:left="567" w:firstLine="426"/>
+        <w:rPr>
+          <w:rFonts w:ascii="Times New Roman" w:hAnsi="Times New Roman" w:cs="Times New Roman"/>
+          <w:sz w:val="26"/>
+          <w:szCs w:val="26"/>
+        </w:rPr>
+      </w:pPr>
+      <w:r>
+        <w:rPr>
+          <w:rFonts w:ascii="Times New Roman" w:hAnsi="Times New Roman" w:cs="Times New Roman"/>
+          <w:sz w:val="26"/>
+          <w:szCs w:val="26"/>
+        </w:rPr>
+        <w:t xml:space="preserve">Điện thoại thông minh </w:t>
+      </w:r>
+      <w:r>
+        <w:rPr>
+          <w:rFonts w:ascii="Times New Roman" w:hAnsi="Times New Roman" w:cs="Times New Roman"/>
+          <w:sz w:val="26"/>
+          <w:szCs w:val="26"/>
+        </w:rPr>
+        <w:t xml:space="preserve">kết hợp tính năng của điện thoại di động và máy PDA. Những thiết bị này đã trở nên rất phổ biến trong những năm gần đây, dần dần được tích hợp những công nghệ như IEEE 802.11, Bluetooth và </w:t>
+      </w:r>
+      <w:r>
+        <w:rPr>
+          <w:rFonts w:ascii="Times New Roman" w:hAnsi="Times New Roman" w:cs="Times New Roman"/>
+          <w:sz w:val="26"/>
+          <w:szCs w:val="26"/>
+        </w:rPr>
+        <w:t>GSM</w:t>
+      </w:r>
+      <w:r>
+        <w:rPr>
+          <w:rFonts w:ascii="Times New Roman" w:hAnsi="Times New Roman" w:cs="Times New Roman"/>
+          <w:sz w:val="26"/>
+          <w:szCs w:val="26"/>
+        </w:rPr>
+        <w:t>. Những thiết bị mới hỗ trợ thêm nhiều tính năng và dịch vụ. Các nhà cung cấp dịch vụ cũng thu được rất nhiều từ các dịch vụ đó.</w:t>
+      </w:r>
+    </w:p>
+    <w:p>
+      <w:pPr>
+        <w:pStyle w:val="ListParagraph"/>
+        <w:ind w:left="567" w:firstLine="426"/>
+        <w:rPr>
+          <w:rFonts w:ascii="Times New Roman" w:hAnsi="Times New Roman" w:cs="Times New Roman"/>
+          <w:sz w:val="26"/>
+          <w:szCs w:val="26"/>
+        </w:rPr>
+      </w:pPr>
+      <w:r>
+        <w:rPr>
+          <w:rFonts w:ascii="Times New Roman" w:hAnsi="Times New Roman" w:cs="Times New Roman"/>
+          <w:sz w:val="26"/>
+          <w:szCs w:val="26"/>
+        </w:rPr>
+        <w:t>Tuy nhiên, không may là sự phát triển của thiết bị và dịch vụ chỉ chạy theo nhu cầu thị trường, tập trung vào khía cạnh tính năng mới mà bỏ qua yêu cầu bảo mật. Kết quả là, điện thoại thông minh hiện nay phải đối mặt với rất nhiều vấn đề về bảo mật. Những vấn đề này phát sinh trực tiếp từ việc tích hợp và thường liên quan đến việc gộp nhiều công nghệ không dây vào trong một thiết bị. Một số  vấn đề khác do các dịch vụ dành riêng cho điện thoại thông minh gây ra.</w:t>
+      </w:r>
+    </w:p>
+    <w:p>
+      <w:pPr>
+        <w:pStyle w:val="ListParagraph"/>
+        <w:ind w:left="567" w:firstLine="426"/>
+        <w:rPr>
+          <w:rFonts w:ascii="Times New Roman" w:hAnsi="Times New Roman" w:cs="Times New Roman"/>
+          <w:sz w:val="26"/>
+          <w:szCs w:val="26"/>
+        </w:rPr>
+      </w:pPr>
+      <w:r>
+        <w:rPr>
+          <w:rFonts w:ascii="Times New Roman" w:hAnsi="Times New Roman" w:cs="Times New Roman"/>
+          <w:sz w:val="26"/>
+          <w:szCs w:val="26"/>
+        </w:rPr>
+        <w:t>Vấn đề đầu tiên liên quan đến điện thoại thông minh là việc truy cập mạng thông qua mạng cục bộ không dây (WLAN)</w:t>
+      </w:r>
+      <w:r>
+        <w:rPr>
+          <w:rFonts w:ascii="Times New Roman" w:hAnsi="Times New Roman" w:cs="Times New Roman"/>
+          <w:sz w:val="26"/>
+          <w:szCs w:val="26"/>
+        </w:rPr>
+        <w:t>. Thường thì việc truy cập mạng phải trả</w:t>
+      </w:r>
+      <w:r>
+        <w:rPr>
+          <w:rFonts w:ascii="Times New Roman" w:hAnsi="Times New Roman" w:cs="Times New Roman"/>
+          <w:sz w:val="26"/>
+          <w:szCs w:val="26"/>
+        </w:rPr>
+        <w:t xml:space="preserve"> phí, còn mạng cục bộ không dây thì thường miễn phí. Chính vì vậy mà kẻ tấn công có thể tận dụng điểm yếu trong giao diện mạng miễn phí để truy cập vào mạng trả phí, như mạng điện thoại di động.</w:t>
+      </w:r>
+    </w:p>
+    <w:p>
+      <w:pPr>
+        <w:pStyle w:val="ListParagraph"/>
+        <w:ind w:left="567" w:firstLine="426"/>
+        <w:rPr>
+          <w:rFonts w:ascii="Times New Roman" w:hAnsi="Times New Roman" w:cs="Times New Roman"/>
+          <w:sz w:val="26"/>
+          <w:szCs w:val="26"/>
+        </w:rPr>
+      </w:pPr>
+      <w:r>
+        <w:rPr>
+          <w:rFonts w:ascii="Times New Roman" w:hAnsi="Times New Roman" w:cs="Times New Roman"/>
+          <w:sz w:val="26"/>
+          <w:szCs w:val="26"/>
+        </w:rPr>
+        <w:t>Vấn đề thứ hai liên quan đến các ứng dụng chạy trên thiết bị di động. Phân tích tính bảo mật của các ứng dụng này rất khó vì chúng không độc lập hoàn toàn mà còn phụ thuộc và các hệ thống và dịch vụ khác. Chính vì vậy mà các hệ thống phụ này cần phải được xem xét nếu muốn đánh giá tính bảo mật của các ứng dụng này.</w:t>
+      </w:r>
+    </w:p>
+    <w:p>
+      <w:pPr>
+        <w:pStyle w:val="ListParagraph"/>
+        <w:ind w:left="567" w:firstLine="426"/>
+        <w:rPr>
+          <w:rFonts w:ascii="Times New Roman" w:hAnsi="Times New Roman" w:cs="Times New Roman"/>
+          <w:sz w:val="26"/>
+          <w:szCs w:val="26"/>
+        </w:rPr>
+      </w:pPr>
+      <w:r>
+        <w:rPr>
+          <w:rFonts w:ascii="Times New Roman" w:hAnsi="Times New Roman" w:cs="Times New Roman"/>
+          <w:sz w:val="26"/>
+          <w:szCs w:val="26"/>
+        </w:rPr>
+        <w:t>Mục đích của báo cáo này là tìm hiểu các cách tấn công phổ biến vào điện thoại thông minh, các giải pháp để khắc phục hoặc hạn chế chúng. Chương trình ứng dụng là một chương trình được viết trên Android để bảo vệ điện thoại thông minh khỏi một số cách tấn công phổ biến.</w:t>
+      </w:r>
     </w:p>
     <w:p>
       <w:pPr>
@@ -3520,7 +4306,7 @@
           <w:ilvl w:val="0"/>
           <w:numId w:val="3"/>
         </w:numPr>
-        <w:spacing w:after="240"/>
+        <w:spacing w:before="240" w:after="240"/>
         <w:ind w:left="567" w:hanging="567"/>
         <w:jc w:val="left"/>
         <w:rPr>
@@ -3529,8 +4315,8 @@
           <w:szCs w:val="32"/>
         </w:rPr>
       </w:pPr>
-      <w:bookmarkStart w:id="6" w:name="_Toc385832236"/>
-      <w:bookmarkStart w:id="7" w:name="_Toc396484613"/>
+      <w:bookmarkStart w:id="7" w:name="_Toc385832236"/>
+      <w:bookmarkStart w:id="8" w:name="_Toc397711088"/>
       <w:r>
         <w:rPr>
           <w:rFonts w:ascii="Times New Roman" w:hAnsi="Times New Roman" w:cs="Times New Roman"/>
@@ -3539,7 +4325,7 @@
         </w:rPr>
         <w:t>Thiết bị di động</w:t>
       </w:r>
-      <w:bookmarkEnd w:id="7"/>
+      <w:bookmarkEnd w:id="8"/>
     </w:p>
     <w:p>
       <w:pPr>
@@ -3556,7 +4342,7 @@
           <w:szCs w:val="26"/>
         </w:rPr>
       </w:pPr>
-      <w:bookmarkStart w:id="8" w:name="_Toc396484614"/>
+      <w:bookmarkStart w:id="9" w:name="_Toc397711089"/>
       <w:r>
         <w:rPr>
           <w:rFonts w:ascii="Times New Roman" w:hAnsi="Times New Roman" w:cs="Times New Roman"/>
@@ -3565,7 +4351,436 @@
         </w:rPr>
         <w:t>Tổng quan</w:t>
       </w:r>
-      <w:bookmarkEnd w:id="8"/>
+      <w:bookmarkEnd w:id="9"/>
+    </w:p>
+    <w:p>
+      <w:pPr>
+        <w:pStyle w:val="ListParagraph"/>
+        <w:ind w:left="993" w:firstLine="447"/>
+        <w:rPr>
+          <w:rFonts w:ascii="Times New Roman" w:hAnsi="Times New Roman" w:cs="Times New Roman"/>
+          <w:sz w:val="26"/>
+          <w:szCs w:val="26"/>
+        </w:rPr>
+      </w:pPr>
+      <w:r>
+        <w:rPr>
+          <w:rFonts w:ascii="Times New Roman" w:hAnsi="Times New Roman" w:cs="Times New Roman"/>
+          <w:sz w:val="26"/>
+          <w:szCs w:val="26"/>
+        </w:rPr>
+        <w:t>Thiết bị di động có thể được phân thành tám lớp: Notebook</w:t>
+      </w:r>
+      <w:r>
+        <w:rPr>
+          <w:rFonts w:ascii="Times New Roman" w:hAnsi="Times New Roman" w:cs="Times New Roman"/>
+          <w:sz w:val="26"/>
+          <w:szCs w:val="26"/>
+        </w:rPr>
+        <w:t xml:space="preserve">, </w:t>
+      </w:r>
+      <w:r>
+        <w:rPr>
+          <w:rFonts w:ascii="Times New Roman" w:hAnsi="Times New Roman" w:cs="Times New Roman"/>
+          <w:sz w:val="26"/>
+          <w:szCs w:val="26"/>
+        </w:rPr>
+        <w:t>Máy tính bảng, Máy nghe nhạc di động</w:t>
+      </w:r>
+      <w:r>
+        <w:rPr>
+          <w:rFonts w:ascii="Times New Roman" w:hAnsi="Times New Roman" w:cs="Times New Roman"/>
+          <w:sz w:val="26"/>
+          <w:szCs w:val="26"/>
+        </w:rPr>
+        <w:t xml:space="preserve">, </w:t>
+      </w:r>
+      <w:r>
+        <w:rPr>
+          <w:rFonts w:ascii="Times New Roman" w:hAnsi="Times New Roman" w:cs="Times New Roman"/>
+          <w:sz w:val="26"/>
+          <w:szCs w:val="26"/>
+        </w:rPr>
+        <w:t>Thiết bị di động chơi điện tử, Điện thoại di động, Điện thoại thông minh, PDA và thiết bị di động công nghiệp.</w:t>
+      </w:r>
+    </w:p>
+    <w:p>
+      <w:pPr>
+        <w:pStyle w:val="ListParagraph"/>
+        <w:ind w:left="993" w:firstLine="447"/>
+        <w:rPr>
+          <w:rFonts w:ascii="Times New Roman" w:hAnsi="Times New Roman" w:cs="Times New Roman"/>
+          <w:sz w:val="26"/>
+          <w:szCs w:val="26"/>
+        </w:rPr>
+      </w:pPr>
+      <w:r>
+        <w:rPr>
+          <w:rFonts w:ascii="Times New Roman" w:hAnsi="Times New Roman" w:cs="Times New Roman"/>
+          <w:sz w:val="26"/>
+          <w:szCs w:val="26"/>
+        </w:rPr>
+        <w:t>Notebook là những chiếc máy tính nhỏ, dễ đem theo, thường không có bàn phím đầy đủ, nhưng có thể có thêm các tính năng như màn hình cảm ứng. Nhiều notebook chạy các hệ điều hành dành cho máy tính cá nhân, cũng có một số chạy hệ điều hành riêng.</w:t>
+      </w:r>
+    </w:p>
+    <w:p>
+      <w:pPr>
+        <w:pStyle w:val="ListParagraph"/>
+        <w:ind w:left="993" w:firstLine="447"/>
+        <w:rPr>
+          <w:rFonts w:ascii="Times New Roman" w:hAnsi="Times New Roman" w:cs="Times New Roman"/>
+          <w:sz w:val="26"/>
+          <w:szCs w:val="26"/>
+        </w:rPr>
+      </w:pPr>
+      <w:r>
+        <w:rPr>
+          <w:rFonts w:ascii="Times New Roman" w:hAnsi="Times New Roman" w:cs="Times New Roman"/>
+          <w:sz w:val="26"/>
+          <w:szCs w:val="26"/>
+        </w:rPr>
+        <w:t>Máy tính bảng hầu hết là những màn hình cảm ứng không bàn phím với kết nối không dây để xem các nội dung online.</w:t>
+      </w:r>
+    </w:p>
+    <w:p>
+      <w:pPr>
+        <w:pStyle w:val="ListParagraph"/>
+        <w:ind w:left="993" w:firstLine="447"/>
+        <w:rPr>
+          <w:rFonts w:ascii="Times New Roman" w:hAnsi="Times New Roman" w:cs="Times New Roman"/>
+          <w:sz w:val="26"/>
+          <w:szCs w:val="26"/>
+        </w:rPr>
+      </w:pPr>
+      <w:r>
+        <w:rPr>
+          <w:rFonts w:ascii="Times New Roman" w:hAnsi="Times New Roman" w:cs="Times New Roman"/>
+          <w:sz w:val="26"/>
+          <w:szCs w:val="26"/>
+        </w:rPr>
+        <w:t>Máy nghe nhạc di động thường dùng để truy cập nội dung đa phương tiện. Hầu hết được gọi là máy nghe nhạc và chúng không thể cài đặt phần mềm thêm vào. Đa số đều cài một hệ điều hành đã được tùy chỉnh.</w:t>
+      </w:r>
+    </w:p>
+    <w:p>
+      <w:pPr>
+        <w:pStyle w:val="ListParagraph"/>
+        <w:ind w:left="993" w:firstLine="447"/>
+        <w:rPr>
+          <w:rFonts w:ascii="Times New Roman" w:hAnsi="Times New Roman" w:cs="Times New Roman"/>
+          <w:sz w:val="26"/>
+          <w:szCs w:val="26"/>
+        </w:rPr>
+      </w:pPr>
+      <w:r>
+        <w:rPr>
+          <w:rFonts w:ascii="Times New Roman" w:hAnsi="Times New Roman" w:cs="Times New Roman"/>
+          <w:sz w:val="26"/>
+          <w:szCs w:val="26"/>
+        </w:rPr>
+        <w:lastRenderedPageBreak/>
+        <w:t xml:space="preserve">Thiết bị di động chơi điện tử thường dùng để chơi các trò chơi máy tính và cũng có thể chơi các ứng dụng đa phương tiện. </w:t>
+      </w:r>
+      <w:r>
+        <w:rPr>
+          <w:rFonts w:ascii="Times New Roman" w:hAnsi="Times New Roman" w:cs="Times New Roman"/>
+          <w:sz w:val="26"/>
+          <w:szCs w:val="26"/>
+        </w:rPr>
+        <w:t>Đa số đều cài một hệ điều hành đã được tùy chỉnh.</w:t>
+      </w:r>
+    </w:p>
+    <w:p>
+      <w:pPr>
+        <w:pStyle w:val="ListParagraph"/>
+        <w:ind w:left="993" w:firstLine="447"/>
+        <w:rPr>
+          <w:rFonts w:ascii="Times New Roman" w:hAnsi="Times New Roman" w:cs="Times New Roman"/>
+          <w:sz w:val="26"/>
+          <w:szCs w:val="26"/>
+        </w:rPr>
+      </w:pPr>
+      <w:r>
+        <w:rPr>
+          <w:rFonts w:ascii="Times New Roman" w:hAnsi="Times New Roman" w:cs="Times New Roman"/>
+          <w:sz w:val="26"/>
+          <w:szCs w:val="26"/>
+        </w:rPr>
+        <w:t>Điện thoại di động có nhiều loại và hình dáng. Chúng cung cấp rất nhiều tính năng. Đơn giản nhất là tính năng gọi điện và gửi tin nhắn. Tuy nhiên ngày nay những chiếc điện thoại đơn giản nhất đều có thêm tính năng báo thức và xem lịch.</w:t>
+      </w:r>
+      <w:r>
+        <w:rPr>
+          <w:rFonts w:ascii="Times New Roman" w:hAnsi="Times New Roman" w:cs="Times New Roman"/>
+          <w:sz w:val="26"/>
+          <w:szCs w:val="26"/>
+        </w:rPr>
+        <w:t xml:space="preserve"> Hầu hết điện thoại di động đều chạy hệ điều hành chuyên dụng.</w:t>
+      </w:r>
+    </w:p>
+    <w:p>
+      <w:pPr>
+        <w:pStyle w:val="ListParagraph"/>
+        <w:ind w:left="993" w:firstLine="447"/>
+        <w:rPr>
+          <w:rFonts w:ascii="Times New Roman" w:hAnsi="Times New Roman" w:cs="Times New Roman"/>
+          <w:sz w:val="26"/>
+          <w:szCs w:val="26"/>
+        </w:rPr>
+      </w:pPr>
+      <w:r>
+        <w:rPr>
+          <w:rFonts w:ascii="Times New Roman" w:hAnsi="Times New Roman" w:cs="Times New Roman"/>
+          <w:sz w:val="26"/>
+          <w:szCs w:val="26"/>
+        </w:rPr>
+        <w:t>PDA thường có kích thước như điện thoại di động nhưng có màn hình cảm ứng. Cốt lõi của PDA là gói phần mềm để quản lý thông tin cá nhân (PIM).</w:t>
+      </w:r>
+      <w:r>
+        <w:rPr>
+          <w:rFonts w:ascii="Times New Roman" w:hAnsi="Times New Roman" w:cs="Times New Roman"/>
+          <w:sz w:val="26"/>
+          <w:szCs w:val="26"/>
+        </w:rPr>
+        <w:t xml:space="preserve"> Hầu hết PDA đều cho phép cài thêm phần mềm.</w:t>
+      </w:r>
+    </w:p>
+    <w:p>
+      <w:pPr>
+        <w:pStyle w:val="ListParagraph"/>
+        <w:ind w:left="993" w:firstLine="447"/>
+        <w:rPr>
+          <w:rFonts w:ascii="Times New Roman" w:hAnsi="Times New Roman" w:cs="Times New Roman"/>
+          <w:sz w:val="26"/>
+          <w:szCs w:val="26"/>
+        </w:rPr>
+      </w:pPr>
+      <w:r>
+        <w:rPr>
+          <w:rFonts w:ascii="Times New Roman" w:hAnsi="Times New Roman" w:cs="Times New Roman"/>
+          <w:sz w:val="26"/>
+          <w:szCs w:val="26"/>
+        </w:rPr>
+        <w:t>Điện thoại thông minh là sự kết hợp tính năng màn hình cảm ứng của PDA và chức năng của điện thoại di động.</w:t>
+      </w:r>
+      <w:r>
+        <w:rPr>
+          <w:rFonts w:ascii="Times New Roman" w:hAnsi="Times New Roman" w:cs="Times New Roman"/>
+          <w:sz w:val="26"/>
+          <w:szCs w:val="26"/>
+        </w:rPr>
+        <w:t xml:space="preserve"> Các điện thoại thông tin hiện nay đều cho phép cài thêm rất nhiều ứng dụng cũng như có khả năng truy cập mạng cục bộ cá nhân hay không dây.</w:t>
+      </w:r>
+    </w:p>
+    <w:p>
+      <w:pPr>
+        <w:pStyle w:val="ListParagraph"/>
+        <w:ind w:left="0"/>
+        <w:jc w:val="center"/>
+        <w:rPr>
+          <w:rFonts w:ascii="Times New Roman" w:hAnsi="Times New Roman" w:cs="Times New Roman"/>
+          <w:sz w:val="26"/>
+          <w:szCs w:val="26"/>
+        </w:rPr>
+      </w:pPr>
+      <w:r>
+        <w:rPr>
+          <w:rFonts w:ascii="Times New Roman" w:hAnsi="Times New Roman" w:cs="Times New Roman"/>
+          <w:noProof/>
+          <w:sz w:val="26"/>
+          <w:szCs w:val="26"/>
+          <w:lang w:eastAsia="ja-JP"/>
+        </w:rPr>
+        <w:drawing>
+          <wp:inline distT="0" distB="0" distL="0" distR="0" wp14:anchorId="2DCED5B6" wp14:editId="3BD2CC9B">
+            <wp:extent cx="2668064" cy="3240634"/>
+            <wp:effectExtent l="0" t="0" r="0" b="0"/>
+            <wp:docPr id="2" name="Picture 2"/>
+            <wp:cNvGraphicFramePr>
+              <a:graphicFrameLocks xmlns:a="http://schemas.openxmlformats.org/drawingml/2006/main" noChangeAspect="1"/>
+            </wp:cNvGraphicFramePr>
+            <a:graphic xmlns:a="http://schemas.openxmlformats.org/drawingml/2006/main">
+              <a:graphicData uri="http://schemas.openxmlformats.org/drawingml/2006/picture">
+                <pic:pic xmlns:pic="http://schemas.openxmlformats.org/drawingml/2006/picture">
+                  <pic:nvPicPr>
+                    <pic:cNvPr id="0" name="Picture 2"/>
+                    <pic:cNvPicPr>
+                      <a:picLocks noChangeAspect="1" noChangeArrowheads="1"/>
+                    </pic:cNvPicPr>
+                  </pic:nvPicPr>
+                  <pic:blipFill>
+                    <a:blip r:embed="rId11">
+                      <a:extLst>
+                        <a:ext uri="{28A0092B-C50C-407E-A947-70E740481C1C}">
+                          <a14:useLocalDpi xmlns:a14="http://schemas.microsoft.com/office/drawing/2010/main" val="0"/>
+                        </a:ext>
+                      </a:extLst>
+                    </a:blip>
+                    <a:srcRect/>
+                    <a:stretch>
+                      <a:fillRect/>
+                    </a:stretch>
+                  </pic:blipFill>
+                  <pic:spPr bwMode="auto">
+                    <a:xfrm>
+                      <a:off x="0" y="0"/>
+                      <a:ext cx="2674420" cy="3248354"/>
+                    </a:xfrm>
+                    <a:prstGeom prst="rect">
+                      <a:avLst/>
+                    </a:prstGeom>
+                    <a:noFill/>
+                    <a:ln>
+                      <a:noFill/>
+                    </a:ln>
+                  </pic:spPr>
+                </pic:pic>
+              </a:graphicData>
+            </a:graphic>
+          </wp:inline>
+        </w:drawing>
+      </w:r>
+    </w:p>
+    <w:p>
+      <w:pPr>
+        <w:pStyle w:val="Caption"/>
+        <w:jc w:val="center"/>
+        <w:rPr>
+          <w:rFonts w:ascii="Times New Roman" w:hAnsi="Times New Roman" w:cs="Times New Roman"/>
+          <w:i w:val="0"/>
+          <w:color w:val="auto"/>
+          <w:sz w:val="26"/>
+          <w:szCs w:val="26"/>
+        </w:rPr>
+      </w:pPr>
+      <w:r>
+        <w:rPr>
+          <w:rFonts w:ascii="Times New Roman" w:hAnsi="Times New Roman" w:cs="Times New Roman"/>
+          <w:b/>
+          <w:i w:val="0"/>
+          <w:color w:val="auto"/>
+          <w:sz w:val="26"/>
+          <w:szCs w:val="26"/>
+          <w:u w:val="single"/>
+        </w:rPr>
+        <w:t xml:space="preserve">Hình </w:t>
+      </w:r>
+      <w:r>
+        <w:rPr>
+          <w:rFonts w:ascii="Times New Roman" w:hAnsi="Times New Roman" w:cs="Times New Roman"/>
+          <w:b/>
+          <w:i w:val="0"/>
+          <w:color w:val="auto"/>
+          <w:sz w:val="26"/>
+          <w:szCs w:val="26"/>
+          <w:u w:val="single"/>
+        </w:rPr>
+        <w:fldChar w:fldCharType="begin"/>
+      </w:r>
+      <w:r>
+        <w:rPr>
+          <w:rFonts w:ascii="Times New Roman" w:hAnsi="Times New Roman" w:cs="Times New Roman"/>
+          <w:b/>
+          <w:i w:val="0"/>
+          <w:color w:val="auto"/>
+          <w:sz w:val="26"/>
+          <w:szCs w:val="26"/>
+          <w:u w:val="single"/>
+        </w:rPr>
+        <w:instrText xml:space="preserve"> SEQ Hình \* ARABIC </w:instrText>
+      </w:r>
+      <w:r>
+        <w:rPr>
+          <w:rFonts w:ascii="Times New Roman" w:hAnsi="Times New Roman" w:cs="Times New Roman"/>
+          <w:b/>
+          <w:i w:val="0"/>
+          <w:color w:val="auto"/>
+          <w:sz w:val="26"/>
+          <w:szCs w:val="26"/>
+          <w:u w:val="single"/>
+        </w:rPr>
+        <w:fldChar w:fldCharType="separate"/>
+      </w:r>
+      <w:r>
+        <w:rPr>
+          <w:rFonts w:ascii="Times New Roman" w:hAnsi="Times New Roman" w:cs="Times New Roman"/>
+          <w:b/>
+          <w:i w:val="0"/>
+          <w:noProof/>
+          <w:color w:val="auto"/>
+          <w:sz w:val="26"/>
+          <w:szCs w:val="26"/>
+          <w:u w:val="single"/>
+        </w:rPr>
+        <w:t>1</w:t>
+      </w:r>
+      <w:r>
+        <w:rPr>
+          <w:rFonts w:ascii="Times New Roman" w:hAnsi="Times New Roman" w:cs="Times New Roman"/>
+          <w:b/>
+          <w:i w:val="0"/>
+          <w:color w:val="auto"/>
+          <w:sz w:val="26"/>
+          <w:szCs w:val="26"/>
+          <w:u w:val="single"/>
+        </w:rPr>
+        <w:fldChar w:fldCharType="end"/>
+      </w:r>
+      <w:r>
+        <w:rPr>
+          <w:rFonts w:ascii="Times New Roman" w:hAnsi="Times New Roman" w:cs="Times New Roman"/>
+          <w:b/>
+          <w:i w:val="0"/>
+          <w:color w:val="auto"/>
+          <w:sz w:val="26"/>
+          <w:szCs w:val="26"/>
+          <w:u w:val="single"/>
+        </w:rPr>
+        <w:t>:</w:t>
+      </w:r>
+      <w:r>
+        <w:rPr>
+          <w:rFonts w:ascii="Times New Roman" w:hAnsi="Times New Roman" w:cs="Times New Roman"/>
+          <w:i w:val="0"/>
+          <w:color w:val="auto"/>
+          <w:sz w:val="26"/>
+          <w:szCs w:val="26"/>
+        </w:rPr>
+        <w:t xml:space="preserve"> thị phần hệ điều hành di động trong quý 4 2013</w:t>
+      </w:r>
+    </w:p>
+    <w:p>
+      <w:pPr>
+        <w:pStyle w:val="ListParagraph"/>
+        <w:ind w:left="993" w:firstLine="447"/>
+        <w:rPr>
+          <w:rFonts w:ascii="Times New Roman" w:hAnsi="Times New Roman" w:cs="Times New Roman"/>
+          <w:sz w:val="26"/>
+          <w:szCs w:val="26"/>
+        </w:rPr>
+      </w:pPr>
+      <w:r>
+        <w:rPr>
+          <w:rFonts w:ascii="Times New Roman" w:hAnsi="Times New Roman" w:cs="Times New Roman"/>
+          <w:sz w:val="26"/>
+          <w:szCs w:val="26"/>
+        </w:rPr>
+        <w:t>T</w:t>
+      </w:r>
+      <w:r>
+        <w:rPr>
+          <w:rFonts w:ascii="Times New Roman" w:hAnsi="Times New Roman" w:cs="Times New Roman"/>
+          <w:sz w:val="26"/>
+          <w:szCs w:val="26"/>
+        </w:rPr>
+        <w:t>hiết bị di động công nghiệp</w:t>
+      </w:r>
+      <w:r>
+        <w:rPr>
+          <w:rFonts w:ascii="Times New Roman" w:hAnsi="Times New Roman" w:cs="Times New Roman"/>
+          <w:sz w:val="26"/>
+          <w:szCs w:val="26"/>
+        </w:rPr>
+        <w:t xml:space="preserve"> là thiết bị dành riêng cho thương mại, y tế hay quân đội. Những thiết bị này thường có ít người dùng và tính năng đơn giản.</w:t>
+      </w:r>
     </w:p>
     <w:p>
       <w:pPr>
@@ -3582,7 +4797,9 @@
           <w:szCs w:val="26"/>
         </w:rPr>
       </w:pPr>
-      <w:bookmarkStart w:id="9" w:name="_Toc396484615"/>
+      <w:bookmarkStart w:id="10" w:name="_Toc397711090"/>
+      <w:bookmarkStart w:id="11" w:name="_GoBack"/>
+      <w:bookmarkEnd w:id="11"/>
       <w:r>
         <w:rPr>
           <w:rFonts w:ascii="Times New Roman" w:hAnsi="Times New Roman" w:cs="Times New Roman"/>
@@ -3591,7 +4808,18 @@
         </w:rPr>
         <w:t>Công nghệ không dây</w:t>
       </w:r>
-      <w:bookmarkEnd w:id="9"/>
+      <w:bookmarkEnd w:id="10"/>
+    </w:p>
+    <w:p>
+      <w:pPr>
+        <w:pStyle w:val="ListParagraph"/>
+        <w:ind w:left="993" w:firstLine="447"/>
+        <w:rPr>
+          <w:rFonts w:ascii="Times New Roman" w:hAnsi="Times New Roman" w:cs="Times New Roman"/>
+          <w:sz w:val="26"/>
+          <w:szCs w:val="26"/>
+        </w:rPr>
+      </w:pPr>
     </w:p>
     <w:p>
       <w:pPr>
@@ -3608,7 +4836,7 @@
           <w:szCs w:val="26"/>
         </w:rPr>
       </w:pPr>
-      <w:bookmarkStart w:id="10" w:name="_Toc396484616"/>
+      <w:bookmarkStart w:id="12" w:name="_Toc397711091"/>
       <w:r>
         <w:rPr>
           <w:rFonts w:ascii="Times New Roman" w:hAnsi="Times New Roman" w:cs="Times New Roman"/>
@@ -3617,7 +4845,18 @@
         </w:rPr>
         <w:t>Hệ điều hành di động</w:t>
       </w:r>
-      <w:bookmarkEnd w:id="10"/>
+      <w:bookmarkEnd w:id="12"/>
+    </w:p>
+    <w:p>
+      <w:pPr>
+        <w:pStyle w:val="ListParagraph"/>
+        <w:ind w:left="993" w:firstLine="447"/>
+        <w:rPr>
+          <w:rFonts w:ascii="Times New Roman" w:hAnsi="Times New Roman" w:cs="Times New Roman"/>
+          <w:sz w:val="26"/>
+          <w:szCs w:val="26"/>
+        </w:rPr>
+      </w:pPr>
     </w:p>
     <w:p>
       <w:pPr>
@@ -3634,7 +4873,7 @@
           <w:szCs w:val="26"/>
         </w:rPr>
       </w:pPr>
-      <w:bookmarkStart w:id="11" w:name="_Toc396484617"/>
+      <w:bookmarkStart w:id="13" w:name="_Toc397711092"/>
       <w:r>
         <w:rPr>
           <w:rFonts w:ascii="Times New Roman" w:hAnsi="Times New Roman" w:cs="Times New Roman"/>
@@ -3643,7 +4882,18 @@
         </w:rPr>
         <w:t>Phần mềm thiết bị di động</w:t>
       </w:r>
-      <w:bookmarkEnd w:id="11"/>
+      <w:bookmarkEnd w:id="13"/>
+    </w:p>
+    <w:p>
+      <w:pPr>
+        <w:pStyle w:val="ListParagraph"/>
+        <w:ind w:left="993" w:firstLine="447"/>
+        <w:rPr>
+          <w:rFonts w:ascii="Times New Roman" w:hAnsi="Times New Roman" w:cs="Times New Roman"/>
+          <w:sz w:val="26"/>
+          <w:szCs w:val="26"/>
+        </w:rPr>
+      </w:pPr>
     </w:p>
     <w:p>
       <w:pPr>
@@ -3652,7 +4902,7 @@
           <w:ilvl w:val="0"/>
           <w:numId w:val="3"/>
         </w:numPr>
-        <w:spacing w:after="240"/>
+        <w:spacing w:before="240" w:after="240"/>
         <w:ind w:left="567" w:hanging="567"/>
         <w:jc w:val="left"/>
         <w:rPr>
@@ -3661,16 +4911,17 @@
           <w:szCs w:val="32"/>
         </w:rPr>
       </w:pPr>
-      <w:bookmarkStart w:id="12" w:name="_Toc396484618"/>
+      <w:bookmarkStart w:id="14" w:name="_Toc397711093"/>
       <w:r>
         <w:rPr>
           <w:rFonts w:ascii="Times New Roman" w:hAnsi="Times New Roman" w:cs="Times New Roman"/>
           <w:sz w:val="32"/>
           <w:szCs w:val="32"/>
         </w:rPr>
+        <w:lastRenderedPageBreak/>
         <w:t>Mô hình nguy cơ</w:t>
       </w:r>
-      <w:bookmarkEnd w:id="12"/>
+      <w:bookmarkEnd w:id="14"/>
     </w:p>
     <w:p>
       <w:pPr>
@@ -3687,7 +4938,7 @@
           <w:szCs w:val="26"/>
         </w:rPr>
       </w:pPr>
-      <w:bookmarkStart w:id="13" w:name="_Toc396484619"/>
+      <w:bookmarkStart w:id="15" w:name="_Toc397711094"/>
       <w:r>
         <w:rPr>
           <w:rFonts w:ascii="Times New Roman" w:hAnsi="Times New Roman" w:cs="Times New Roman"/>
@@ -3696,7 +4947,7 @@
         </w:rPr>
         <w:t>Loss or Theft of Devices</w:t>
       </w:r>
-      <w:bookmarkEnd w:id="13"/>
+      <w:bookmarkEnd w:id="15"/>
     </w:p>
     <w:p>
       <w:pPr>
@@ -3713,7 +4964,7 @@
           <w:szCs w:val="26"/>
         </w:rPr>
       </w:pPr>
-      <w:bookmarkStart w:id="14" w:name="_Toc396484620"/>
+      <w:bookmarkStart w:id="16" w:name="_Toc397711095"/>
       <w:r>
         <w:rPr>
           <w:rFonts w:ascii="Times New Roman" w:hAnsi="Times New Roman" w:cs="Times New Roman"/>
@@ -3722,7 +4973,7 @@
         </w:rPr>
         <w:t>Denial-of-Service Attacks</w:t>
       </w:r>
-      <w:bookmarkEnd w:id="14"/>
+      <w:bookmarkEnd w:id="16"/>
     </w:p>
     <w:p>
       <w:pPr>
@@ -3739,7 +4990,7 @@
           <w:szCs w:val="26"/>
         </w:rPr>
       </w:pPr>
-      <w:bookmarkStart w:id="15" w:name="_Toc396484621"/>
+      <w:bookmarkStart w:id="17" w:name="_Toc397711096"/>
       <w:r>
         <w:rPr>
           <w:rFonts w:ascii="Times New Roman" w:hAnsi="Times New Roman" w:cs="Times New Roman"/>
@@ -3748,7 +4999,7 @@
         </w:rPr>
         <w:t>Wireless Attacks</w:t>
       </w:r>
-      <w:bookmarkEnd w:id="15"/>
+      <w:bookmarkEnd w:id="17"/>
     </w:p>
     <w:p>
       <w:pPr>
@@ -3765,7 +5016,7 @@
           <w:szCs w:val="26"/>
         </w:rPr>
       </w:pPr>
-      <w:bookmarkStart w:id="16" w:name="_Toc396484622"/>
+      <w:bookmarkStart w:id="18" w:name="_Toc397711097"/>
       <w:r>
         <w:rPr>
           <w:rFonts w:ascii="Times New Roman" w:hAnsi="Times New Roman" w:cs="Times New Roman"/>
@@ -3774,7 +5025,7 @@
         </w:rPr>
         <w:t>Break-In Attacks</w:t>
       </w:r>
-      <w:bookmarkEnd w:id="16"/>
+      <w:bookmarkEnd w:id="18"/>
     </w:p>
     <w:p>
       <w:pPr>
@@ -3791,7 +5042,7 @@
           <w:szCs w:val="26"/>
         </w:rPr>
       </w:pPr>
-      <w:bookmarkStart w:id="17" w:name="_Toc396484623"/>
+      <w:bookmarkStart w:id="19" w:name="_Toc397711098"/>
       <w:r>
         <w:rPr>
           <w:rFonts w:ascii="Times New Roman" w:hAnsi="Times New Roman" w:cs="Times New Roman"/>
@@ -3800,7 +5051,7 @@
         </w:rPr>
         <w:t>Viruses and Worms</w:t>
       </w:r>
-      <w:bookmarkEnd w:id="17"/>
+      <w:bookmarkEnd w:id="19"/>
     </w:p>
     <w:p>
       <w:pPr>
@@ -3817,7 +5068,7 @@
           <w:szCs w:val="26"/>
         </w:rPr>
       </w:pPr>
-      <w:bookmarkStart w:id="18" w:name="_Toc396484624"/>
+      <w:bookmarkStart w:id="20" w:name="_Toc397711099"/>
       <w:r>
         <w:rPr>
           <w:rFonts w:ascii="Times New Roman" w:hAnsi="Times New Roman" w:cs="Times New Roman"/>
@@ -3826,7 +5077,7 @@
         </w:rPr>
         <w:t>Infrastructure-based Attacks</w:t>
       </w:r>
-      <w:bookmarkEnd w:id="18"/>
+      <w:bookmarkEnd w:id="20"/>
     </w:p>
     <w:p>
       <w:pPr>
@@ -3843,7 +5094,7 @@
           <w:szCs w:val="26"/>
         </w:rPr>
       </w:pPr>
-      <w:bookmarkStart w:id="19" w:name="_Toc396484625"/>
+      <w:bookmarkStart w:id="21" w:name="_Toc397711100"/>
       <w:r>
         <w:rPr>
           <w:rFonts w:ascii="Times New Roman" w:hAnsi="Times New Roman" w:cs="Times New Roman"/>
@@ -3852,7 +5103,7 @@
         </w:rPr>
         <w:t>Overcharging Attacks</w:t>
       </w:r>
-      <w:bookmarkEnd w:id="19"/>
+      <w:bookmarkEnd w:id="21"/>
     </w:p>
     <w:p>
       <w:pPr>
@@ -3861,7 +5112,7 @@
           <w:ilvl w:val="0"/>
           <w:numId w:val="3"/>
         </w:numPr>
-        <w:spacing w:after="240"/>
+        <w:spacing w:before="240" w:after="240"/>
         <w:ind w:left="567" w:hanging="567"/>
         <w:jc w:val="left"/>
         <w:rPr>
@@ -3870,7 +5121,7 @@
           <w:szCs w:val="32"/>
         </w:rPr>
       </w:pPr>
-      <w:bookmarkStart w:id="20" w:name="_Toc396484626"/>
+      <w:bookmarkStart w:id="22" w:name="_Toc397711101"/>
       <w:r>
         <w:rPr>
           <w:rFonts w:ascii="Times New Roman" w:hAnsi="Times New Roman" w:cs="Times New Roman"/>
@@ -3879,7 +5130,7 @@
         </w:rPr>
         <w:t>Cross-Service Attacks</w:t>
       </w:r>
-      <w:bookmarkEnd w:id="20"/>
+      <w:bookmarkEnd w:id="22"/>
     </w:p>
     <w:p>
       <w:pPr>
@@ -3896,7 +5147,7 @@
           <w:szCs w:val="26"/>
         </w:rPr>
       </w:pPr>
-      <w:bookmarkStart w:id="21" w:name="_Toc396484627"/>
+      <w:bookmarkStart w:id="23" w:name="_Toc397711102"/>
       <w:r>
         <w:rPr>
           <w:rFonts w:ascii="Times New Roman" w:hAnsi="Times New Roman" w:cs="Times New Roman"/>
@@ -3905,7 +5156,7 @@
         </w:rPr>
         <w:t>Giới thiệu</w:t>
       </w:r>
-      <w:bookmarkEnd w:id="21"/>
+      <w:bookmarkEnd w:id="23"/>
     </w:p>
     <w:p>
       <w:pPr>
@@ -3922,7 +5173,7 @@
           <w:szCs w:val="26"/>
         </w:rPr>
       </w:pPr>
-      <w:bookmarkStart w:id="22" w:name="_Toc396484628"/>
+      <w:bookmarkStart w:id="24" w:name="_Toc397711103"/>
       <w:r>
         <w:rPr>
           <w:rFonts w:ascii="Times New Roman" w:hAnsi="Times New Roman" w:cs="Times New Roman"/>
@@ -3931,7 +5182,7 @@
         </w:rPr>
         <w:t>Tấn công Cross-Service</w:t>
       </w:r>
-      <w:bookmarkEnd w:id="22"/>
+      <w:bookmarkEnd w:id="24"/>
     </w:p>
     <w:p>
       <w:pPr>
@@ -3948,7 +5199,7 @@
           <w:szCs w:val="26"/>
         </w:rPr>
       </w:pPr>
-      <w:bookmarkStart w:id="23" w:name="_Toc396484629"/>
+      <w:bookmarkStart w:id="25" w:name="_Toc397711104"/>
       <w:r>
         <w:rPr>
           <w:rFonts w:ascii="Times New Roman" w:hAnsi="Times New Roman" w:cs="Times New Roman"/>
@@ -3957,7 +5208,7 @@
         </w:rPr>
         <w:t>Ngăn ngừa Cross-Service Attacks bằng gán nhãn</w:t>
       </w:r>
-      <w:bookmarkEnd w:id="23"/>
+      <w:bookmarkEnd w:id="25"/>
     </w:p>
     <w:p>
       <w:pPr>
@@ -3974,7 +5225,7 @@
           <w:szCs w:val="26"/>
         </w:rPr>
       </w:pPr>
-      <w:bookmarkStart w:id="24" w:name="_Toc396484630"/>
+      <w:bookmarkStart w:id="26" w:name="_Toc397711105"/>
       <w:r>
         <w:rPr>
           <w:rFonts w:ascii="Times New Roman" w:hAnsi="Times New Roman" w:cs="Times New Roman"/>
@@ -3983,7 +5234,7 @@
         </w:rPr>
         <w:t>Cài đặt</w:t>
       </w:r>
-      <w:bookmarkEnd w:id="24"/>
+      <w:bookmarkEnd w:id="26"/>
     </w:p>
     <w:p>
       <w:pPr>
@@ -4000,7 +5251,7 @@
           <w:szCs w:val="26"/>
         </w:rPr>
       </w:pPr>
-      <w:bookmarkStart w:id="25" w:name="_Toc396484631"/>
+      <w:bookmarkStart w:id="27" w:name="_Toc397711106"/>
       <w:r>
         <w:rPr>
           <w:rFonts w:ascii="Times New Roman" w:hAnsi="Times New Roman" w:cs="Times New Roman"/>
@@ -4009,7 +5260,7 @@
         </w:rPr>
         <w:t>Đánh giá</w:t>
       </w:r>
-      <w:bookmarkEnd w:id="25"/>
+      <w:bookmarkEnd w:id="27"/>
     </w:p>
     <w:p>
       <w:pPr>
@@ -4018,7 +5269,7 @@
           <w:ilvl w:val="0"/>
           <w:numId w:val="3"/>
         </w:numPr>
-        <w:spacing w:after="240"/>
+        <w:spacing w:before="240" w:after="240"/>
         <w:ind w:left="567" w:hanging="567"/>
         <w:jc w:val="left"/>
         <w:rPr>
@@ -4027,7 +5278,7 @@
           <w:szCs w:val="32"/>
         </w:rPr>
       </w:pPr>
-      <w:bookmarkStart w:id="26" w:name="_Toc396484632"/>
+      <w:bookmarkStart w:id="28" w:name="_Toc397711107"/>
       <w:r>
         <w:rPr>
           <w:rFonts w:ascii="Times New Roman" w:hAnsi="Times New Roman" w:cs="Times New Roman"/>
@@ -4036,7 +5287,7 @@
         </w:rPr>
         <w:t>Giao thức và chi trả di động</w:t>
       </w:r>
-      <w:bookmarkEnd w:id="26"/>
+      <w:bookmarkEnd w:id="28"/>
     </w:p>
     <w:p>
       <w:pPr>
@@ -4053,7 +5304,7 @@
           <w:szCs w:val="26"/>
         </w:rPr>
       </w:pPr>
-      <w:bookmarkStart w:id="27" w:name="_Toc396484633"/>
+      <w:bookmarkStart w:id="29" w:name="_Toc397711108"/>
       <w:r>
         <w:rPr>
           <w:rFonts w:ascii="Times New Roman" w:hAnsi="Times New Roman" w:cs="Times New Roman"/>
@@ -4062,7 +5313,7 @@
         </w:rPr>
         <w:t>Payment protocols</w:t>
       </w:r>
-      <w:bookmarkEnd w:id="27"/>
+      <w:bookmarkEnd w:id="29"/>
     </w:p>
     <w:p>
       <w:pPr>
@@ -4079,7 +5330,7 @@
           <w:szCs w:val="26"/>
         </w:rPr>
       </w:pPr>
-      <w:bookmarkStart w:id="28" w:name="_Toc396484634"/>
+      <w:bookmarkStart w:id="30" w:name="_Toc397711109"/>
       <w:r>
         <w:rPr>
           <w:rFonts w:ascii="Times New Roman" w:hAnsi="Times New Roman" w:cs="Times New Roman"/>
@@ -4088,7 +5339,7 @@
         </w:rPr>
         <w:t>Virtual POS Payment</w:t>
       </w:r>
-      <w:bookmarkEnd w:id="28"/>
+      <w:bookmarkEnd w:id="30"/>
     </w:p>
     <w:p>
       <w:pPr>
@@ -4105,7 +5356,7 @@
           <w:szCs w:val="26"/>
         </w:rPr>
       </w:pPr>
-      <w:bookmarkStart w:id="29" w:name="_Toc396484635"/>
+      <w:bookmarkStart w:id="31" w:name="_Toc397711110"/>
       <w:r>
         <w:rPr>
           <w:rFonts w:ascii="Times New Roman" w:hAnsi="Times New Roman" w:cs="Times New Roman"/>
@@ -4114,7 +5365,7 @@
         </w:rPr>
         <w:t>Real POS (Vending Machine) Payment</w:t>
       </w:r>
-      <w:bookmarkEnd w:id="29"/>
+      <w:bookmarkEnd w:id="31"/>
     </w:p>
     <w:p>
       <w:pPr>
@@ -4131,7 +5382,7 @@
           <w:szCs w:val="26"/>
         </w:rPr>
       </w:pPr>
-      <w:bookmarkStart w:id="30" w:name="_Toc396484636"/>
+      <w:bookmarkStart w:id="32" w:name="_Toc397711111"/>
       <w:r>
         <w:rPr>
           <w:rFonts w:ascii="Times New Roman" w:hAnsi="Times New Roman" w:cs="Times New Roman"/>
@@ -4140,7 +5391,7 @@
         </w:rPr>
         <w:t>Traffic analysis</w:t>
       </w:r>
-      <w:bookmarkEnd w:id="30"/>
+      <w:bookmarkEnd w:id="32"/>
     </w:p>
     <w:p>
       <w:pPr>
@@ -4149,7 +5400,7 @@
           <w:ilvl w:val="0"/>
           <w:numId w:val="3"/>
         </w:numPr>
-        <w:spacing w:after="240"/>
+        <w:spacing w:before="240" w:after="240"/>
         <w:ind w:left="567" w:hanging="567"/>
         <w:jc w:val="left"/>
         <w:rPr>
@@ -4158,7 +5409,7 @@
           <w:szCs w:val="32"/>
         </w:rPr>
       </w:pPr>
-      <w:bookmarkStart w:id="31" w:name="_Toc396484637"/>
+      <w:bookmarkStart w:id="33" w:name="_Toc397711112"/>
       <w:r>
         <w:rPr>
           <w:rFonts w:ascii="Times New Roman" w:hAnsi="Times New Roman" w:cs="Times New Roman"/>
@@ -4167,8 +5418,9 @@
         </w:rPr>
         <w:t>Chương trình ứng dụng</w:t>
       </w:r>
-      <w:bookmarkEnd w:id="31"/>
-    </w:p>
+      <w:bookmarkEnd w:id="33"/>
+    </w:p>
+    <w:p/>
     <w:p>
       <w:pPr>
         <w:pStyle w:val="Heading1"/>
@@ -4176,7 +5428,7 @@
           <w:ilvl w:val="0"/>
           <w:numId w:val="3"/>
         </w:numPr>
-        <w:spacing w:after="240"/>
+        <w:spacing w:before="240" w:after="240"/>
         <w:ind w:left="567" w:hanging="567"/>
         <w:jc w:val="left"/>
         <w:rPr>
@@ -4185,7 +5437,7 @@
           <w:szCs w:val="32"/>
         </w:rPr>
       </w:pPr>
-      <w:bookmarkStart w:id="32" w:name="_Toc396484638"/>
+      <w:bookmarkStart w:id="34" w:name="_Toc397711113"/>
       <w:r>
         <w:rPr>
           <w:rFonts w:ascii="Times New Roman" w:hAnsi="Times New Roman" w:cs="Times New Roman"/>
@@ -4194,8 +5446,8 @@
         </w:rPr>
         <w:t>Tài liệu tham khảo</w:t>
       </w:r>
-      <w:bookmarkEnd w:id="6"/>
-      <w:bookmarkEnd w:id="32"/>
+      <w:bookmarkEnd w:id="7"/>
+      <w:bookmarkEnd w:id="34"/>
     </w:p>
     <w:p>
       <w:pPr>
@@ -4427,7 +5679,7 @@
       </w:pPr>
     </w:p>
     <w:sectPr>
-      <w:footerReference w:type="default" r:id="rId11"/>
+      <w:footerReference w:type="default" r:id="rId12"/>
       <w:pgSz w:w="12240" w:h="15840"/>
       <w:pgMar w:top="1134" w:right="1418" w:bottom="1134" w:left="1701" w:header="720" w:footer="318" w:gutter="0"/>
       <w:pgBorders w:display="firstPage">
@@ -4530,7 +5782,7 @@
             <w:sz w:val="20"/>
             <w:szCs w:val="20"/>
           </w:rPr>
-          <w:t>2</w:t>
+          <w:t>5</w:t>
         </w:r>
         <w:r>
           <w:rPr>
@@ -5386,6 +6638,24 @@
   </w:num>
   <w:num w:numId="8">
     <w:abstractNumId w:val="5"/>
+  </w:num>
+  <w:num w:numId="9">
+    <w:abstractNumId w:val="6"/>
+  </w:num>
+  <w:num w:numId="10">
+    <w:abstractNumId w:val="6"/>
+  </w:num>
+  <w:num w:numId="11">
+    <w:abstractNumId w:val="6"/>
+  </w:num>
+  <w:num w:numId="12">
+    <w:abstractNumId w:val="6"/>
+  </w:num>
+  <w:num w:numId="13">
+    <w:abstractNumId w:val="6"/>
+  </w:num>
+  <w:num w:numId="14">
+    <w:abstractNumId w:val="6"/>
   </w:num>
   <w:numIdMacAtCleanup w:val="8"/>
 </w:numbering>
@@ -7298,7 +8568,7 @@
 </file>
 
 <file path=customXml/itemProps1.xml><?xml version="1.0" encoding="utf-8"?>
-<ds:datastoreItem xmlns:ds="http://schemas.openxmlformats.org/officeDocument/2006/customXml" ds:itemID="{C2845933-6377-4D20-A8A2-290E906E6B7B}">
+<ds:datastoreItem xmlns:ds="http://schemas.openxmlformats.org/officeDocument/2006/customXml" ds:itemID="{1A9B44BF-E76B-4333-8D16-AEDF3D2FBE4D}">
   <ds:schemaRefs>
     <ds:schemaRef ds:uri="http://schemas.openxmlformats.org/officeDocument/2006/bibliography"/>
   </ds:schemaRefs>

</xml_diff>

<commit_message>
Update report and ISMSS slide
</commit_message>
<xml_diff>
--- a/Report.docx
+++ b/Report.docx
@@ -1,6 +1,6 @@
 
 <file path=word/document.xml><?xml version="1.0" encoding="utf-8"?>
-<w:document xmlns:wpc="http://schemas.microsoft.com/office/word/2010/wordprocessingCanvas" xmlns:mc="http://schemas.openxmlformats.org/markup-compatibility/2006" xmlns:o="urn:schemas-microsoft-com:office:office" xmlns:r="http://schemas.openxmlformats.org/officeDocument/2006/relationships" xmlns:m="http://schemas.openxmlformats.org/officeDocument/2006/math" xmlns:v="urn:schemas-microsoft-com:vml" xmlns:wp14="http://schemas.microsoft.com/office/word/2010/wordprocessingDrawing" xmlns:wp="http://schemas.openxmlformats.org/drawingml/2006/wordprocessingDrawing" xmlns:w10="urn:schemas-microsoft-com:office:word" xmlns:w="http://schemas.openxmlformats.org/wordprocessingml/2006/main" xmlns:w14="http://schemas.microsoft.com/office/word/2010/wordml" xmlns:w15="http://schemas.microsoft.com/office/word/2012/wordml" xmlns:wpg="http://schemas.microsoft.com/office/word/2010/wordprocessingGroup" xmlns:wpi="http://schemas.microsoft.com/office/word/2010/wordprocessingInk" xmlns:wne="http://schemas.microsoft.com/office/word/2006/wordml" xmlns:wps="http://schemas.microsoft.com/office/word/2010/wordprocessingShape" mc:Ignorable="w14 w15 wp14">
+<w:document xmlns:wpc="http://schemas.microsoft.com/office/word/2010/wordprocessingCanvas" xmlns:mc="http://schemas.openxmlformats.org/markup-compatibility/2006" xmlns:o="urn:schemas-microsoft-com:office:office" xmlns:r="http://schemas.openxmlformats.org/officeDocument/2006/relationships" xmlns:m="http://schemas.openxmlformats.org/officeDocument/2006/math" xmlns:v="urn:schemas-microsoft-com:vml" xmlns:wp14="http://schemas.microsoft.com/office/word/2010/wordprocessingDrawing" xmlns:wp="http://schemas.openxmlformats.org/drawingml/2006/wordprocessingDrawing" xmlns:w10="urn:schemas-microsoft-com:office:word" xmlns:w="http://schemas.openxmlformats.org/wordprocessingml/2006/main" xmlns:w14="http://schemas.microsoft.com/office/word/2010/wordml" xmlns:wpg="http://schemas.microsoft.com/office/word/2010/wordprocessingGroup" xmlns:wpi="http://schemas.microsoft.com/office/word/2010/wordprocessingInk" xmlns:wne="http://schemas.microsoft.com/office/word/2006/wordml" xmlns:wps="http://schemas.microsoft.com/office/word/2010/wordprocessingShape" mc:Ignorable="w14 wp14">
   <w:body>
     <w:p>
       <w:pPr>
@@ -666,8 +666,8 @@
       </w:pPr>
       <w:bookmarkStart w:id="0" w:name="_Toc381861833"/>
       <w:bookmarkStart w:id="1" w:name="_Toc385832226"/>
-      <w:bookmarkStart w:id="2" w:name="_Toc381861836"/>
-      <w:bookmarkStart w:id="3" w:name="_Toc397711085"/>
+      <w:bookmarkStart w:id="2" w:name="_Toc397711085"/>
+      <w:bookmarkStart w:id="3" w:name="_Toc381861836"/>
       <w:r>
         <w:rPr>
           <w:rFonts w:ascii="Times New Roman" w:hAnsi="Times New Roman" w:cs="Times New Roman"/>
@@ -687,7 +687,7 @@
       </w:r>
       <w:bookmarkEnd w:id="0"/>
       <w:bookmarkEnd w:id="1"/>
-      <w:bookmarkEnd w:id="3"/>
+      <w:bookmarkEnd w:id="2"/>
     </w:p>
     <w:tbl>
       <w:tblPr>
@@ -879,7 +879,7 @@
                 <w:szCs w:val="24"/>
               </w:rPr>
             </w:pPr>
-            <w:hyperlink r:id="rId8" w:history="1">
+            <w:hyperlink r:id="rId9" w:history="1">
               <w:r>
                 <w:rPr>
                   <w:rStyle w:val="Hyperlink"/>
@@ -981,7 +981,7 @@
                 <w:szCs w:val="24"/>
               </w:rPr>
             </w:pPr>
-            <w:hyperlink r:id="rId9" w:history="1">
+            <w:hyperlink r:id="rId10" w:history="1">
               <w:r>
                 <w:rPr>
                   <w:rStyle w:val="Hyperlink"/>
@@ -1083,7 +1083,7 @@
                 <w:szCs w:val="24"/>
               </w:rPr>
             </w:pPr>
-            <w:hyperlink r:id="rId10" w:history="1">
+            <w:hyperlink r:id="rId11" w:history="1">
               <w:r>
                 <w:rPr>
                   <w:rStyle w:val="Hyperlink"/>
@@ -4152,7 +4152,7 @@
         </w:rPr>
       </w:pPr>
       <w:bookmarkStart w:id="6" w:name="_Toc397711087"/>
-      <w:bookmarkEnd w:id="2"/>
+      <w:bookmarkEnd w:id="3"/>
       <w:r>
         <w:rPr>
           <w:rFonts w:ascii="Times New Roman" w:hAnsi="Times New Roman" w:cs="Times New Roman"/>
@@ -4315,8 +4315,8 @@
           <w:szCs w:val="32"/>
         </w:rPr>
       </w:pPr>
-      <w:bookmarkStart w:id="7" w:name="_Toc385832236"/>
-      <w:bookmarkStart w:id="8" w:name="_Toc397711088"/>
+      <w:bookmarkStart w:id="7" w:name="_Toc397711088"/>
+      <w:bookmarkStart w:id="8" w:name="_Toc385832236"/>
       <w:r>
         <w:rPr>
           <w:rFonts w:ascii="Times New Roman" w:hAnsi="Times New Roman" w:cs="Times New Roman"/>
@@ -4325,7 +4325,7 @@
         </w:rPr>
         <w:t>Thiết bị di động</w:t>
       </w:r>
-      <w:bookmarkEnd w:id="8"/>
+      <w:bookmarkEnd w:id="7"/>
     </w:p>
     <w:p>
       <w:pPr>
@@ -4478,15 +4478,7 @@
           <w:szCs w:val="26"/>
         </w:rPr>
         <w:lastRenderedPageBreak/>
-        <w:t xml:space="preserve">Thiết bị di động chơi điện tử thường dùng để chơi các trò chơi máy tính và cũng có thể chơi các ứng dụng đa phương tiện. </w:t>
-      </w:r>
-      <w:r>
-        <w:rPr>
-          <w:rFonts w:ascii="Times New Roman" w:hAnsi="Times New Roman" w:cs="Times New Roman"/>
-          <w:sz w:val="26"/>
-          <w:szCs w:val="26"/>
-        </w:rPr>
-        <w:t>Đa số đều cài một hệ điều hành đã được tùy chỉnh.</w:t>
+        <w:t>Thiết bị di động chơi điện tử thường dùng để chơi các trò chơi máy tính và cũng có thể chơi các ứng dụng đa phương tiện. Đa số đều cài một hệ điều hành đã được tùy chỉnh.</w:t>
       </w:r>
     </w:p>
     <w:p>
@@ -4587,7 +4579,6 @@
           <w:noProof/>
           <w:sz w:val="26"/>
           <w:szCs w:val="26"/>
-          <w:lang w:eastAsia="ja-JP"/>
         </w:rPr>
         <w:drawing>
           <wp:inline distT="0" distB="0" distL="0" distR="0" wp14:anchorId="2DCED5B6" wp14:editId="3BD2CC9B">
@@ -4607,7 +4598,7 @@
                     </pic:cNvPicPr>
                   </pic:nvPicPr>
                   <pic:blipFill>
-                    <a:blip r:embed="rId11">
+                    <a:blip r:embed="rId12">
                       <a:extLst>
                         <a:ext uri="{28A0092B-C50C-407E-A947-70E740481C1C}">
                           <a14:useLocalDpi xmlns:a14="http://schemas.microsoft.com/office/drawing/2010/main" val="0"/>
@@ -4798,8 +4789,6 @@
         </w:rPr>
       </w:pPr>
       <w:bookmarkStart w:id="10" w:name="_Toc397711090"/>
-      <w:bookmarkStart w:id="11" w:name="_GoBack"/>
-      <w:bookmarkEnd w:id="11"/>
       <w:r>
         <w:rPr>
           <w:rFonts w:ascii="Times New Roman" w:hAnsi="Times New Roman" w:cs="Times New Roman"/>
@@ -4836,7 +4825,7 @@
           <w:szCs w:val="26"/>
         </w:rPr>
       </w:pPr>
-      <w:bookmarkStart w:id="12" w:name="_Toc397711091"/>
+      <w:bookmarkStart w:id="11" w:name="_Toc397711091"/>
       <w:r>
         <w:rPr>
           <w:rFonts w:ascii="Times New Roman" w:hAnsi="Times New Roman" w:cs="Times New Roman"/>
@@ -4845,7 +4834,7 @@
         </w:rPr>
         <w:t>Hệ điều hành di động</w:t>
       </w:r>
-      <w:bookmarkEnd w:id="12"/>
+      <w:bookmarkEnd w:id="11"/>
     </w:p>
     <w:p>
       <w:pPr>
@@ -4873,7 +4862,7 @@
           <w:szCs w:val="26"/>
         </w:rPr>
       </w:pPr>
-      <w:bookmarkStart w:id="13" w:name="_Toc397711092"/>
+      <w:bookmarkStart w:id="12" w:name="_Toc397711092"/>
       <w:r>
         <w:rPr>
           <w:rFonts w:ascii="Times New Roman" w:hAnsi="Times New Roman" w:cs="Times New Roman"/>
@@ -4882,7 +4871,7 @@
         </w:rPr>
         <w:t>Phần mềm thiết bị di động</w:t>
       </w:r>
-      <w:bookmarkEnd w:id="13"/>
+      <w:bookmarkEnd w:id="12"/>
     </w:p>
     <w:p>
       <w:pPr>
@@ -4911,7 +4900,7 @@
           <w:szCs w:val="32"/>
         </w:rPr>
       </w:pPr>
-      <w:bookmarkStart w:id="14" w:name="_Toc397711093"/>
+      <w:bookmarkStart w:id="13" w:name="_Toc397711093"/>
       <w:r>
         <w:rPr>
           <w:rFonts w:ascii="Times New Roman" w:hAnsi="Times New Roman" w:cs="Times New Roman"/>
@@ -4921,7 +4910,7 @@
         <w:lastRenderedPageBreak/>
         <w:t>Mô hình nguy cơ</w:t>
       </w:r>
-      <w:bookmarkEnd w:id="14"/>
+      <w:bookmarkEnd w:id="13"/>
     </w:p>
     <w:p>
       <w:pPr>
@@ -4938,7 +4927,7 @@
           <w:szCs w:val="26"/>
         </w:rPr>
       </w:pPr>
-      <w:bookmarkStart w:id="15" w:name="_Toc397711094"/>
+      <w:bookmarkStart w:id="14" w:name="_Toc397711094"/>
       <w:r>
         <w:rPr>
           <w:rFonts w:ascii="Times New Roman" w:hAnsi="Times New Roman" w:cs="Times New Roman"/>
@@ -4947,7 +4936,317 @@
         </w:rPr>
         <w:t>Loss or Theft of Devices</w:t>
       </w:r>
+      <w:bookmarkEnd w:id="14"/>
+      <w:r>
+        <w:rPr>
+          <w:rFonts w:ascii="Times New Roman" w:hAnsi="Times New Roman" w:cs="Times New Roman"/>
+          <w:sz w:val="26"/>
+          <w:szCs w:val="26"/>
+        </w:rPr>
+        <w:t>:</w:t>
+      </w:r>
+    </w:p>
+    <w:p>
+      <w:pPr>
+        <w:pStyle w:val="ListParagraph"/>
+        <w:ind w:left="993"/>
+        <w:outlineLvl w:val="1"/>
+        <w:rPr>
+          <w:rFonts w:ascii="Times New Roman" w:hAnsi="Times New Roman" w:cs="Times New Roman"/>
+          <w:sz w:val="26"/>
+          <w:szCs w:val="26"/>
+        </w:rPr>
+      </w:pPr>
+      <w:r>
+        <w:rPr>
+          <w:rFonts w:ascii="Times New Roman" w:hAnsi="Times New Roman" w:cs="Times New Roman"/>
+          <w:sz w:val="26"/>
+          <w:szCs w:val="26"/>
+        </w:rPr>
+        <w:t>Theo một báo cáo gần đây, đã có hơn 3.1 triệu điện thoại thông minh đã bị đánh cắp ở nước Mỹ trong năm vừa qua. Đáng báo động hơn, những  thiết bị bị mất này phần lớn là thiết bị tài sản công ty, hoặc thiết bị cá nhân được sử dụng cho nhu cầu doanh nghiệp và đều chứa những thông tin nhạy cảm.. Nếu không có những giải pháp bảo mật cơ bản, các kẻ trộm hoặc hacker chuyên nghiệp có thể truy cập vào các thông tin cá nhân hay những thông tin bảo mật của công ty như dữ liệu khách hàng, các báo cáo tài chính… Chính khả năng một thiết bị di động bị mấ</w:t>
+      </w:r>
+      <w:r>
+        <w:rPr>
+          <w:rFonts w:ascii="Times New Roman" w:hAnsi="Times New Roman" w:cs="Times New Roman"/>
+          <w:sz w:val="26"/>
+          <w:szCs w:val="26"/>
+        </w:rPr>
+        <w:t>t hay đánh cắp</w:t>
+      </w:r>
+      <w:r>
+        <w:rPr>
+          <w:rFonts w:ascii="Times New Roman" w:hAnsi="Times New Roman" w:cs="Times New Roman"/>
+          <w:sz w:val="26"/>
+          <w:szCs w:val="26"/>
+        </w:rPr>
+        <w:t xml:space="preserve"> đã làm cho các nhà quản lý hoặc nhà kỹ thuật cần phải lưu tâm tới việc bảo vệ các thiết bị di động.</w:t>
+      </w:r>
+    </w:p>
+    <w:p>
+      <w:pPr>
+        <w:pStyle w:val="ListParagraph"/>
+        <w:ind w:left="993"/>
+        <w:outlineLvl w:val="1"/>
+        <w:rPr>
+          <w:rFonts w:ascii="Times New Roman" w:hAnsi="Times New Roman" w:cs="Times New Roman"/>
+          <w:sz w:val="26"/>
+          <w:szCs w:val="26"/>
+        </w:rPr>
+      </w:pPr>
+      <w:r>
+        <w:rPr>
+          <w:rFonts w:ascii="Times New Roman" w:hAnsi="Times New Roman" w:cs="Times New Roman"/>
+          <w:sz w:val="26"/>
+          <w:szCs w:val="26"/>
+        </w:rPr>
+        <w:t>Nguyên nhân gây ra sự đánh cắp thiết bị di động là sự tăng trưởng không ngừng các thiết bị di động, kết hợp với sự mạnh m</w:t>
+      </w:r>
+      <w:r>
+        <w:rPr>
+          <w:rFonts w:ascii="Times New Roman" w:hAnsi="Times New Roman" w:cs="Times New Roman"/>
+          <w:sz w:val="26"/>
+          <w:szCs w:val="26"/>
+        </w:rPr>
+        <w:t>ẽ</w:t>
+      </w:r>
+      <w:r>
+        <w:rPr>
+          <w:rFonts w:ascii="Times New Roman" w:hAnsi="Times New Roman" w:cs="Times New Roman"/>
+          <w:sz w:val="26"/>
+          <w:szCs w:val="26"/>
+        </w:rPr>
+        <w:t xml:space="preserve"> của các dịch vụ đám mây, đã làm thay đổi các các nhân viên sử dụng thiết bị di đ</w:t>
+      </w:r>
+      <w:bookmarkStart w:id="15" w:name="_GoBack"/>
       <w:bookmarkEnd w:id="15"/>
+      <w:r>
+        <w:rPr>
+          <w:rFonts w:ascii="Times New Roman" w:hAnsi="Times New Roman" w:cs="Times New Roman"/>
+          <w:sz w:val="26"/>
+          <w:szCs w:val="26"/>
+        </w:rPr>
+        <w:t>ộng cho công việc hằng ngày. Bất chấp những kỹ thuật đã được đưa ra như ẩn giẫu thông tin vị trí ngườ dùng, thì những vấn đề về bảo mật thiết bị di động đánh cắp vẫn đang gia tăng</w:t>
+      </w:r>
+      <w:r>
+        <w:rPr>
+          <w:rFonts w:ascii="Times New Roman" w:hAnsi="Times New Roman" w:cs="Times New Roman"/>
+          <w:sz w:val="26"/>
+          <w:szCs w:val="26"/>
+        </w:rPr>
+        <w:t>.</w:t>
+      </w:r>
+    </w:p>
+    <w:p>
+      <w:pPr>
+        <w:pStyle w:val="ListParagraph"/>
+        <w:ind w:left="993"/>
+        <w:outlineLvl w:val="1"/>
+        <w:rPr>
+          <w:rFonts w:ascii="Times New Roman" w:hAnsi="Times New Roman" w:cs="Times New Roman"/>
+          <w:sz w:val="26"/>
+          <w:szCs w:val="26"/>
+        </w:rPr>
+      </w:pPr>
+      <w:r>
+        <w:rPr>
+          <w:rFonts w:ascii="Times New Roman" w:hAnsi="Times New Roman" w:cs="Times New Roman"/>
+          <w:sz w:val="26"/>
+          <w:szCs w:val="26"/>
+        </w:rPr>
+        <w:t xml:space="preserve">Bên cạnh đó, những dịch vụ đám mây đã phát triển mạnh mẽ đến mức thay đổi cách tương tác giữa các doanh nghiệp và nhân viên với các nhân viên khác và khách hàng. Khả năng truy cập thông tin, chải sẻ file, kiểm tra e mail và hàng loạt các tác vụ doanh nghiệp hằng ngày đều có thể thực hiện thông qua những dịch vụ đám mây với các chức năng mạnh mẽ linh hoạt. Các dịch vụ đám mây, về mặt cơ bản, đã xóa đi viêc đánh nhãn ai là người truy cập </w:t>
+      </w:r>
+      <w:r>
+        <w:rPr>
+          <w:rFonts w:ascii="Times New Roman" w:hAnsi="Times New Roman" w:cs="Times New Roman"/>
+          <w:sz w:val="26"/>
+          <w:szCs w:val="26"/>
+        </w:rPr>
+        <w:t>vào các dịch vụ của doanh ngiệp, từ trợ lý đến giám đốc…</w:t>
+      </w:r>
+    </w:p>
+    <w:p>
+      <w:pPr>
+        <w:pStyle w:val="ListParagraph"/>
+        <w:ind w:left="993"/>
+        <w:outlineLvl w:val="1"/>
+        <w:rPr>
+          <w:rFonts w:ascii="Times New Roman" w:hAnsi="Times New Roman" w:cs="Times New Roman"/>
+          <w:sz w:val="26"/>
+          <w:szCs w:val="26"/>
+        </w:rPr>
+      </w:pPr>
+      <w:r>
+        <w:rPr>
+          <w:rFonts w:ascii="Times New Roman" w:hAnsi="Times New Roman" w:cs="Times New Roman"/>
+          <w:sz w:val="26"/>
+          <w:szCs w:val="26"/>
+        </w:rPr>
+        <w:t>Như vậy, các giải pháp cho vấn đề này cần đưa ra, bao gồm kịch bản giải quyết và các giải pháp đối phó với tình huống. Một vài tình huống cần có thể xem xét tới như: sự mất mát thiết bị của các nhân viên đã nghỉ, việc truy cập vào các dịch vụ công cộng (mạng xã hội, blog) của các nhân viên tại công sở, các dịch vụ chính sách cho các thiết bị đánh mất, đánh giá rủi ro, hao tổn về tài chính khi thiết bị đánh mất (cả về giá trị thiết bị và giá trị của dữ liệu mà thiết bị chứa)…</w:t>
+      </w:r>
+    </w:p>
+    <w:p>
+      <w:pPr>
+        <w:pStyle w:val="ListParagraph"/>
+        <w:ind w:left="993"/>
+        <w:outlineLvl w:val="1"/>
+        <w:rPr>
+          <w:rFonts w:ascii="Times New Roman" w:hAnsi="Times New Roman" w:cs="Times New Roman"/>
+          <w:sz w:val="26"/>
+          <w:szCs w:val="26"/>
+        </w:rPr>
+      </w:pPr>
+      <w:r>
+        <w:rPr>
+          <w:rFonts w:ascii="Times New Roman" w:hAnsi="Times New Roman" w:cs="Times New Roman"/>
+          <w:sz w:val="26"/>
+          <w:szCs w:val="26"/>
+        </w:rPr>
+        <w:t>Nhìn chung, các giải pháp cho vấn đề bao gồm</w:t>
+      </w:r>
+    </w:p>
+    <w:p>
+      <w:pPr>
+        <w:pStyle w:val="ListParagraph"/>
+        <w:numPr>
+          <w:ilvl w:val="0"/>
+          <w:numId w:val="15"/>
+        </w:numPr>
+        <w:outlineLvl w:val="1"/>
+        <w:rPr>
+          <w:rFonts w:ascii="Times New Roman" w:hAnsi="Times New Roman" w:cs="Times New Roman"/>
+          <w:sz w:val="26"/>
+          <w:szCs w:val="26"/>
+        </w:rPr>
+      </w:pPr>
+      <w:r>
+        <w:rPr>
+          <w:rFonts w:ascii="Times New Roman" w:hAnsi="Times New Roman" w:cs="Times New Roman"/>
+          <w:sz w:val="26"/>
+          <w:szCs w:val="26"/>
+        </w:rPr>
+        <w:t>Nêu rõ nhân thức với các nhân viên và những người liên quan về tầm quan trọng của thiết bị di động với các dữ liệu doanh nghiệp.</w:t>
+      </w:r>
+    </w:p>
+    <w:p>
+      <w:pPr>
+        <w:pStyle w:val="ListParagraph"/>
+        <w:numPr>
+          <w:ilvl w:val="0"/>
+          <w:numId w:val="15"/>
+        </w:numPr>
+        <w:outlineLvl w:val="1"/>
+        <w:rPr>
+          <w:rFonts w:ascii="Times New Roman" w:hAnsi="Times New Roman" w:cs="Times New Roman"/>
+          <w:sz w:val="26"/>
+          <w:szCs w:val="26"/>
+        </w:rPr>
+      </w:pPr>
+      <w:r>
+        <w:rPr>
+          <w:rFonts w:ascii="Times New Roman" w:hAnsi="Times New Roman" w:cs="Times New Roman"/>
+          <w:sz w:val="26"/>
+          <w:szCs w:val="26"/>
+        </w:rPr>
+        <w:t>Xây dựng các chính sách để ngăn ngừa việc thất thoát dữ liệu</w:t>
+      </w:r>
+    </w:p>
+    <w:p>
+      <w:pPr>
+        <w:pStyle w:val="ListParagraph"/>
+        <w:numPr>
+          <w:ilvl w:val="0"/>
+          <w:numId w:val="15"/>
+        </w:numPr>
+        <w:outlineLvl w:val="1"/>
+        <w:rPr>
+          <w:rFonts w:ascii="Times New Roman" w:hAnsi="Times New Roman" w:cs="Times New Roman"/>
+          <w:sz w:val="26"/>
+          <w:szCs w:val="26"/>
+        </w:rPr>
+      </w:pPr>
+      <w:r>
+        <w:rPr>
+          <w:rFonts w:ascii="Times New Roman" w:hAnsi="Times New Roman" w:cs="Times New Roman"/>
+          <w:sz w:val="26"/>
+          <w:szCs w:val="26"/>
+        </w:rPr>
+        <w:t>Xây dựng các ước lượng về đánh mất dữ liệu khi thiết bị di động bị mất.</w:t>
+      </w:r>
+    </w:p>
+    <w:p>
+      <w:pPr>
+        <w:pStyle w:val="ListParagraph"/>
+        <w:numPr>
+          <w:ilvl w:val="0"/>
+          <w:numId w:val="15"/>
+        </w:numPr>
+        <w:outlineLvl w:val="1"/>
+        <w:rPr>
+          <w:rFonts w:ascii="Times New Roman" w:hAnsi="Times New Roman" w:cs="Times New Roman"/>
+          <w:sz w:val="26"/>
+          <w:szCs w:val="26"/>
+        </w:rPr>
+      </w:pPr>
+      <w:r>
+        <w:rPr>
+          <w:rFonts w:ascii="Times New Roman" w:hAnsi="Times New Roman" w:cs="Times New Roman"/>
+          <w:sz w:val="26"/>
+          <w:szCs w:val="26"/>
+        </w:rPr>
+        <w:t>Xây dựng các hệ thống kỹ thuật, chống mất cắp thiết bị hoặc đảm bảo tính an toàn của dữ liệu khi thiết bị bị đánh mất</w:t>
+      </w:r>
+    </w:p>
+    <w:p>
+      <w:pPr>
+        <w:pStyle w:val="ListParagraph"/>
+        <w:ind w:left="993"/>
+        <w:outlineLvl w:val="1"/>
+        <w:rPr>
+          <w:rFonts w:ascii="Times New Roman" w:hAnsi="Times New Roman" w:cs="Times New Roman"/>
+          <w:sz w:val="26"/>
+          <w:szCs w:val="26"/>
+        </w:rPr>
+      </w:pPr>
+    </w:p>
+    <w:p>
+      <w:pPr>
+        <w:pStyle w:val="ListParagraph"/>
+        <w:ind w:left="993"/>
+        <w:outlineLvl w:val="1"/>
+        <w:rPr>
+          <w:rFonts w:ascii="Times New Roman" w:hAnsi="Times New Roman" w:cs="Times New Roman"/>
+          <w:sz w:val="26"/>
+          <w:szCs w:val="26"/>
+        </w:rPr>
+      </w:pPr>
+      <w:r>
+        <w:rPr>
+          <w:rFonts w:ascii="Times New Roman" w:hAnsi="Times New Roman" w:cs="Times New Roman"/>
+          <w:sz w:val="26"/>
+          <w:szCs w:val="26"/>
+        </w:rPr>
+        <w:t xml:space="preserve"> </w:t>
+      </w:r>
+    </w:p>
+    <w:p>
+      <w:pPr>
+        <w:pStyle w:val="ListParagraph"/>
+        <w:ind w:left="993"/>
+        <w:outlineLvl w:val="1"/>
+        <w:rPr>
+          <w:rFonts w:ascii="Times New Roman" w:hAnsi="Times New Roman" w:cs="Times New Roman"/>
+          <w:sz w:val="26"/>
+          <w:szCs w:val="26"/>
+        </w:rPr>
+      </w:pPr>
+      <w:r>
+        <w:rPr>
+          <w:rFonts w:ascii="Times New Roman" w:hAnsi="Times New Roman" w:cs="Times New Roman"/>
+          <w:sz w:val="26"/>
+          <w:szCs w:val="26"/>
+        </w:rPr>
+        <w:t>http://blogs.cisco.com/security/securing-mobile-data-in-the-event-of-device-loss-or-theft/</w:t>
+      </w:r>
     </w:p>
     <w:p>
       <w:pPr>
@@ -4997,6 +5296,7 @@
           <w:sz w:val="26"/>
           <w:szCs w:val="26"/>
         </w:rPr>
+        <w:lastRenderedPageBreak/>
         <w:t>Wireless Attacks</w:t>
       </w:r>
       <w:bookmarkEnd w:id="17"/>
@@ -5446,7 +5746,7 @@
         </w:rPr>
         <w:t>Tài liệu tham khảo</w:t>
       </w:r>
-      <w:bookmarkEnd w:id="7"/>
+      <w:bookmarkEnd w:id="8"/>
       <w:bookmarkEnd w:id="34"/>
     </w:p>
     <w:p>
@@ -5679,7 +5979,7 @@
       </w:pPr>
     </w:p>
     <w:sectPr>
-      <w:footerReference w:type="default" r:id="rId12"/>
+      <w:footerReference w:type="default" r:id="rId13"/>
       <w:pgSz w:w="12240" w:h="15840"/>
       <w:pgMar w:top="1134" w:right="1418" w:bottom="1134" w:left="1701" w:header="720" w:footer="318" w:gutter="0"/>
       <w:pgBorders w:display="firstPage">
@@ -5698,7 +5998,7 @@
 </file>
 
 <file path=word/endnotes.xml><?xml version="1.0" encoding="utf-8"?>
-<w:endnotes xmlns:wpc="http://schemas.microsoft.com/office/word/2010/wordprocessingCanvas" xmlns:mc="http://schemas.openxmlformats.org/markup-compatibility/2006" xmlns:o="urn:schemas-microsoft-com:office:office" xmlns:r="http://schemas.openxmlformats.org/officeDocument/2006/relationships" xmlns:m="http://schemas.openxmlformats.org/officeDocument/2006/math" xmlns:v="urn:schemas-microsoft-com:vml" xmlns:wp14="http://schemas.microsoft.com/office/word/2010/wordprocessingDrawing" xmlns:wp="http://schemas.openxmlformats.org/drawingml/2006/wordprocessingDrawing" xmlns:w10="urn:schemas-microsoft-com:office:word" xmlns:w="http://schemas.openxmlformats.org/wordprocessingml/2006/main" xmlns:w14="http://schemas.microsoft.com/office/word/2010/wordml" xmlns:w15="http://schemas.microsoft.com/office/word/2012/wordml" xmlns:wpg="http://schemas.microsoft.com/office/word/2010/wordprocessingGroup" xmlns:wpi="http://schemas.microsoft.com/office/word/2010/wordprocessingInk" xmlns:wne="http://schemas.microsoft.com/office/word/2006/wordml" xmlns:wps="http://schemas.microsoft.com/office/word/2010/wordprocessingShape" mc:Ignorable="w14 w15 wp14">
+<w:endnotes xmlns:wpc="http://schemas.microsoft.com/office/word/2010/wordprocessingCanvas" xmlns:mc="http://schemas.openxmlformats.org/markup-compatibility/2006" xmlns:o="urn:schemas-microsoft-com:office:office" xmlns:r="http://schemas.openxmlformats.org/officeDocument/2006/relationships" xmlns:m="http://schemas.openxmlformats.org/officeDocument/2006/math" xmlns:v="urn:schemas-microsoft-com:vml" xmlns:wp14="http://schemas.microsoft.com/office/word/2010/wordprocessingDrawing" xmlns:wp="http://schemas.openxmlformats.org/drawingml/2006/wordprocessingDrawing" xmlns:w10="urn:schemas-microsoft-com:office:word" xmlns:w="http://schemas.openxmlformats.org/wordprocessingml/2006/main" xmlns:w14="http://schemas.microsoft.com/office/word/2010/wordml" xmlns:wpg="http://schemas.microsoft.com/office/word/2010/wordprocessingGroup" xmlns:wpi="http://schemas.microsoft.com/office/word/2010/wordprocessingInk" xmlns:wne="http://schemas.microsoft.com/office/word/2006/wordml" xmlns:wps="http://schemas.microsoft.com/office/word/2010/wordprocessingShape" mc:Ignorable="w14 wp14">
   <w:endnote w:type="separator" w:id="-1">
     <w:p>
       <w:pPr>
@@ -5723,7 +6023,7 @@
 </file>
 
 <file path=word/footer1.xml><?xml version="1.0" encoding="utf-8"?>
-<w:ftr xmlns:wpc="http://schemas.microsoft.com/office/word/2010/wordprocessingCanvas" xmlns:mc="http://schemas.openxmlformats.org/markup-compatibility/2006" xmlns:o="urn:schemas-microsoft-com:office:office" xmlns:r="http://schemas.openxmlformats.org/officeDocument/2006/relationships" xmlns:m="http://schemas.openxmlformats.org/officeDocument/2006/math" xmlns:v="urn:schemas-microsoft-com:vml" xmlns:wp14="http://schemas.microsoft.com/office/word/2010/wordprocessingDrawing" xmlns:wp="http://schemas.openxmlformats.org/drawingml/2006/wordprocessingDrawing" xmlns:w10="urn:schemas-microsoft-com:office:word" xmlns:w="http://schemas.openxmlformats.org/wordprocessingml/2006/main" xmlns:w14="http://schemas.microsoft.com/office/word/2010/wordml" xmlns:w15="http://schemas.microsoft.com/office/word/2012/wordml" xmlns:wpg="http://schemas.microsoft.com/office/word/2010/wordprocessingGroup" xmlns:wpi="http://schemas.microsoft.com/office/word/2010/wordprocessingInk" xmlns:wne="http://schemas.microsoft.com/office/word/2006/wordml" xmlns:wps="http://schemas.microsoft.com/office/word/2010/wordprocessingShape" mc:Ignorable="w14 w15 wp14">
+<w:ftr xmlns:wpc="http://schemas.microsoft.com/office/word/2010/wordprocessingCanvas" xmlns:mc="http://schemas.openxmlformats.org/markup-compatibility/2006" xmlns:o="urn:schemas-microsoft-com:office:office" xmlns:r="http://schemas.openxmlformats.org/officeDocument/2006/relationships" xmlns:m="http://schemas.openxmlformats.org/officeDocument/2006/math" xmlns:v="urn:schemas-microsoft-com:vml" xmlns:wp14="http://schemas.microsoft.com/office/word/2010/wordprocessingDrawing" xmlns:wp="http://schemas.openxmlformats.org/drawingml/2006/wordprocessingDrawing" xmlns:w10="urn:schemas-microsoft-com:office:word" xmlns:w="http://schemas.openxmlformats.org/wordprocessingml/2006/main" xmlns:w14="http://schemas.microsoft.com/office/word/2010/wordml" xmlns:wpg="http://schemas.microsoft.com/office/word/2010/wordprocessingGroup" xmlns:wpi="http://schemas.microsoft.com/office/word/2010/wordprocessingInk" xmlns:wne="http://schemas.microsoft.com/office/word/2006/wordml" xmlns:wps="http://schemas.microsoft.com/office/word/2010/wordprocessingShape" mc:Ignorable="w14 wp14">
   <w:sdt>
     <w:sdtPr>
       <w:id w:val="318082554"/>
@@ -5782,7 +6082,7 @@
             <w:sz w:val="20"/>
             <w:szCs w:val="20"/>
           </w:rPr>
-          <w:t>5</w:t>
+          <w:t>6</w:t>
         </w:r>
         <w:r>
           <w:rPr>
@@ -5805,7 +6105,7 @@
 </file>
 
 <file path=word/footnotes.xml><?xml version="1.0" encoding="utf-8"?>
-<w:footnotes xmlns:wpc="http://schemas.microsoft.com/office/word/2010/wordprocessingCanvas" xmlns:mc="http://schemas.openxmlformats.org/markup-compatibility/2006" xmlns:o="urn:schemas-microsoft-com:office:office" xmlns:r="http://schemas.openxmlformats.org/officeDocument/2006/relationships" xmlns:m="http://schemas.openxmlformats.org/officeDocument/2006/math" xmlns:v="urn:schemas-microsoft-com:vml" xmlns:wp14="http://schemas.microsoft.com/office/word/2010/wordprocessingDrawing" xmlns:wp="http://schemas.openxmlformats.org/drawingml/2006/wordprocessingDrawing" xmlns:w10="urn:schemas-microsoft-com:office:word" xmlns:w="http://schemas.openxmlformats.org/wordprocessingml/2006/main" xmlns:w14="http://schemas.microsoft.com/office/word/2010/wordml" xmlns:w15="http://schemas.microsoft.com/office/word/2012/wordml" xmlns:wpg="http://schemas.microsoft.com/office/word/2010/wordprocessingGroup" xmlns:wpi="http://schemas.microsoft.com/office/word/2010/wordprocessingInk" xmlns:wne="http://schemas.microsoft.com/office/word/2006/wordml" xmlns:wps="http://schemas.microsoft.com/office/word/2010/wordprocessingShape" mc:Ignorable="w14 w15 wp14">
+<w:footnotes xmlns:wpc="http://schemas.microsoft.com/office/word/2010/wordprocessingCanvas" xmlns:mc="http://schemas.openxmlformats.org/markup-compatibility/2006" xmlns:o="urn:schemas-microsoft-com:office:office" xmlns:r="http://schemas.openxmlformats.org/officeDocument/2006/relationships" xmlns:m="http://schemas.openxmlformats.org/officeDocument/2006/math" xmlns:v="urn:schemas-microsoft-com:vml" xmlns:wp14="http://schemas.microsoft.com/office/word/2010/wordprocessingDrawing" xmlns:wp="http://schemas.openxmlformats.org/drawingml/2006/wordprocessingDrawing" xmlns:w10="urn:schemas-microsoft-com:office:word" xmlns:w="http://schemas.openxmlformats.org/wordprocessingml/2006/main" xmlns:w14="http://schemas.microsoft.com/office/word/2010/wordml" xmlns:wpg="http://schemas.microsoft.com/office/word/2010/wordprocessingGroup" xmlns:wpi="http://schemas.microsoft.com/office/word/2010/wordprocessingInk" xmlns:wne="http://schemas.microsoft.com/office/word/2006/wordml" xmlns:wps="http://schemas.microsoft.com/office/word/2010/wordprocessingShape" mc:Ignorable="w14 wp14">
   <w:footnote w:type="separator" w:id="-1">
     <w:p>
       <w:pPr>
@@ -5830,7 +6130,7 @@
 </file>
 
 <file path=word/numbering.xml><?xml version="1.0" encoding="utf-8"?>
-<w:numbering xmlns:wpc="http://schemas.microsoft.com/office/word/2010/wordprocessingCanvas" xmlns:mc="http://schemas.openxmlformats.org/markup-compatibility/2006" xmlns:o="urn:schemas-microsoft-com:office:office" xmlns:r="http://schemas.openxmlformats.org/officeDocument/2006/relationships" xmlns:m="http://schemas.openxmlformats.org/officeDocument/2006/math" xmlns:v="urn:schemas-microsoft-com:vml" xmlns:wp14="http://schemas.microsoft.com/office/word/2010/wordprocessingDrawing" xmlns:wp="http://schemas.openxmlformats.org/drawingml/2006/wordprocessingDrawing" xmlns:w10="urn:schemas-microsoft-com:office:word" xmlns:w="http://schemas.openxmlformats.org/wordprocessingml/2006/main" xmlns:w14="http://schemas.microsoft.com/office/word/2010/wordml" xmlns:w15="http://schemas.microsoft.com/office/word/2012/wordml" xmlns:wpg="http://schemas.microsoft.com/office/word/2010/wordprocessingGroup" xmlns:wpi="http://schemas.microsoft.com/office/word/2010/wordprocessingInk" xmlns:wne="http://schemas.microsoft.com/office/word/2006/wordml" xmlns:wps="http://schemas.microsoft.com/office/word/2010/wordprocessingShape" mc:Ignorable="w14 w15 wp14">
+<w:numbering xmlns:wpc="http://schemas.microsoft.com/office/word/2010/wordprocessingCanvas" xmlns:mc="http://schemas.openxmlformats.org/markup-compatibility/2006" xmlns:o="urn:schemas-microsoft-com:office:office" xmlns:r="http://schemas.openxmlformats.org/officeDocument/2006/relationships" xmlns:m="http://schemas.openxmlformats.org/officeDocument/2006/math" xmlns:v="urn:schemas-microsoft-com:vml" xmlns:wp14="http://schemas.microsoft.com/office/word/2010/wordprocessingDrawing" xmlns:wp="http://schemas.openxmlformats.org/drawingml/2006/wordprocessingDrawing" xmlns:w10="urn:schemas-microsoft-com:office:word" xmlns:w="http://schemas.openxmlformats.org/wordprocessingml/2006/main" xmlns:w14="http://schemas.microsoft.com/office/word/2010/wordml" xmlns:wpg="http://schemas.microsoft.com/office/word/2010/wordprocessingGroup" xmlns:wpi="http://schemas.microsoft.com/office/word/2010/wordprocessingInk" xmlns:wne="http://schemas.microsoft.com/office/word/2006/wordml" xmlns:wps="http://schemas.microsoft.com/office/word/2010/wordprocessingShape" mc:Ignorable="w14 wp14">
   <w:abstractNum w:abstractNumId="0">
     <w:nsid w:val="0D133C56"/>
     <w:multiLevelType w:val="hybridMultilevel"/>
@@ -6478,6 +6778,119 @@
     </w:lvl>
   </w:abstractNum>
   <w:abstractNum w:abstractNumId="7">
+    <w:nsid w:val="5E09574D"/>
+    <w:multiLevelType w:val="hybridMultilevel"/>
+    <w:tmpl w:val="B9B8750C"/>
+    <w:lvl w:ilvl="0" w:tplc="04090001">
+      <w:start w:val="1"/>
+      <w:numFmt w:val="bullet"/>
+      <w:lvlText w:val=""/>
+      <w:lvlJc w:val="left"/>
+      <w:pPr>
+        <w:ind w:left="1713" w:hanging="360"/>
+      </w:pPr>
+      <w:rPr>
+        <w:rFonts w:ascii="Symbol" w:hAnsi="Symbol" w:hint="default"/>
+      </w:rPr>
+    </w:lvl>
+    <w:lvl w:ilvl="1" w:tplc="04090003" w:tentative="1">
+      <w:start w:val="1"/>
+      <w:numFmt w:val="bullet"/>
+      <w:lvlText w:val="o"/>
+      <w:lvlJc w:val="left"/>
+      <w:pPr>
+        <w:ind w:left="2433" w:hanging="360"/>
+      </w:pPr>
+      <w:rPr>
+        <w:rFonts w:ascii="Courier New" w:hAnsi="Courier New" w:cs="Courier New" w:hint="default"/>
+      </w:rPr>
+    </w:lvl>
+    <w:lvl w:ilvl="2" w:tplc="04090005" w:tentative="1">
+      <w:start w:val="1"/>
+      <w:numFmt w:val="bullet"/>
+      <w:lvlText w:val=""/>
+      <w:lvlJc w:val="left"/>
+      <w:pPr>
+        <w:ind w:left="3153" w:hanging="360"/>
+      </w:pPr>
+      <w:rPr>
+        <w:rFonts w:ascii="Wingdings" w:hAnsi="Wingdings" w:hint="default"/>
+      </w:rPr>
+    </w:lvl>
+    <w:lvl w:ilvl="3" w:tplc="04090001" w:tentative="1">
+      <w:start w:val="1"/>
+      <w:numFmt w:val="bullet"/>
+      <w:lvlText w:val=""/>
+      <w:lvlJc w:val="left"/>
+      <w:pPr>
+        <w:ind w:left="3873" w:hanging="360"/>
+      </w:pPr>
+      <w:rPr>
+        <w:rFonts w:ascii="Symbol" w:hAnsi="Symbol" w:hint="default"/>
+      </w:rPr>
+    </w:lvl>
+    <w:lvl w:ilvl="4" w:tplc="04090003" w:tentative="1">
+      <w:start w:val="1"/>
+      <w:numFmt w:val="bullet"/>
+      <w:lvlText w:val="o"/>
+      <w:lvlJc w:val="left"/>
+      <w:pPr>
+        <w:ind w:left="4593" w:hanging="360"/>
+      </w:pPr>
+      <w:rPr>
+        <w:rFonts w:ascii="Courier New" w:hAnsi="Courier New" w:cs="Courier New" w:hint="default"/>
+      </w:rPr>
+    </w:lvl>
+    <w:lvl w:ilvl="5" w:tplc="04090005" w:tentative="1">
+      <w:start w:val="1"/>
+      <w:numFmt w:val="bullet"/>
+      <w:lvlText w:val=""/>
+      <w:lvlJc w:val="left"/>
+      <w:pPr>
+        <w:ind w:left="5313" w:hanging="360"/>
+      </w:pPr>
+      <w:rPr>
+        <w:rFonts w:ascii="Wingdings" w:hAnsi="Wingdings" w:hint="default"/>
+      </w:rPr>
+    </w:lvl>
+    <w:lvl w:ilvl="6" w:tplc="04090001" w:tentative="1">
+      <w:start w:val="1"/>
+      <w:numFmt w:val="bullet"/>
+      <w:lvlText w:val=""/>
+      <w:lvlJc w:val="left"/>
+      <w:pPr>
+        <w:ind w:left="6033" w:hanging="360"/>
+      </w:pPr>
+      <w:rPr>
+        <w:rFonts w:ascii="Symbol" w:hAnsi="Symbol" w:hint="default"/>
+      </w:rPr>
+    </w:lvl>
+    <w:lvl w:ilvl="7" w:tplc="04090003" w:tentative="1">
+      <w:start w:val="1"/>
+      <w:numFmt w:val="bullet"/>
+      <w:lvlText w:val="o"/>
+      <w:lvlJc w:val="left"/>
+      <w:pPr>
+        <w:ind w:left="6753" w:hanging="360"/>
+      </w:pPr>
+      <w:rPr>
+        <w:rFonts w:ascii="Courier New" w:hAnsi="Courier New" w:cs="Courier New" w:hint="default"/>
+      </w:rPr>
+    </w:lvl>
+    <w:lvl w:ilvl="8" w:tplc="04090005" w:tentative="1">
+      <w:start w:val="1"/>
+      <w:numFmt w:val="bullet"/>
+      <w:lvlText w:val=""/>
+      <w:lvlJc w:val="left"/>
+      <w:pPr>
+        <w:ind w:left="7473" w:hanging="360"/>
+      </w:pPr>
+      <w:rPr>
+        <w:rFonts w:ascii="Wingdings" w:hAnsi="Wingdings" w:hint="default"/>
+      </w:rPr>
+    </w:lvl>
+  </w:abstractNum>
+  <w:abstractNum w:abstractNumId="8">
     <w:nsid w:val="6BDB7A7A"/>
     <w:multiLevelType w:val="multilevel"/>
     <w:tmpl w:val="A5C4EC1A"/>
@@ -6622,7 +7035,7 @@
     <w:abstractNumId w:val="4"/>
   </w:num>
   <w:num w:numId="3">
-    <w:abstractNumId w:val="7"/>
+    <w:abstractNumId w:val="8"/>
   </w:num>
   <w:num w:numId="4">
     <w:abstractNumId w:val="0"/>
@@ -6657,12 +7070,15 @@
   <w:num w:numId="14">
     <w:abstractNumId w:val="6"/>
   </w:num>
+  <w:num w:numId="15">
+    <w:abstractNumId w:val="7"/>
+  </w:num>
   <w:numIdMacAtCleanup w:val="8"/>
 </w:numbering>
 </file>
 
 <file path=word/styles.xml><?xml version="1.0" encoding="utf-8"?>
-<w:styles xmlns:mc="http://schemas.openxmlformats.org/markup-compatibility/2006" xmlns:r="http://schemas.openxmlformats.org/officeDocument/2006/relationships" xmlns:w="http://schemas.openxmlformats.org/wordprocessingml/2006/main" xmlns:w14="http://schemas.microsoft.com/office/word/2010/wordml" xmlns:w15="http://schemas.microsoft.com/office/word/2012/wordml" mc:Ignorable="w14 w15">
+<w:styles xmlns:mc="http://schemas.openxmlformats.org/markup-compatibility/2006" xmlns:r="http://schemas.openxmlformats.org/officeDocument/2006/relationships" xmlns:w="http://schemas.openxmlformats.org/wordprocessingml/2006/main" xmlns:w14="http://schemas.microsoft.com/office/word/2010/wordml" mc:Ignorable="w14">
   <w:docDefaults>
     <w:rPrDefault>
       <w:rPr>
@@ -6679,378 +7095,146 @@
       </w:pPr>
     </w:pPrDefault>
   </w:docDefaults>
-  <w:latentStyles w:defLockedState="0" w:defUIPriority="99" w:defSemiHidden="0" w:defUnhideWhenUsed="0" w:defQFormat="0" w:count="371">
-    <w:lsdException w:name="Normal" w:uiPriority="0" w:qFormat="1"/>
-    <w:lsdException w:name="heading 1" w:uiPriority="9" w:qFormat="1"/>
-    <w:lsdException w:name="heading 2" w:semiHidden="1" w:uiPriority="9" w:unhideWhenUsed="1" w:qFormat="1"/>
-    <w:lsdException w:name="heading 3" w:semiHidden="1" w:uiPriority="9" w:unhideWhenUsed="1" w:qFormat="1"/>
-    <w:lsdException w:name="heading 4" w:semiHidden="1" w:uiPriority="9" w:unhideWhenUsed="1" w:qFormat="1"/>
-    <w:lsdException w:name="heading 5" w:semiHidden="1" w:uiPriority="9" w:unhideWhenUsed="1" w:qFormat="1"/>
-    <w:lsdException w:name="heading 6" w:semiHidden="1" w:uiPriority="9" w:unhideWhenUsed="1" w:qFormat="1"/>
-    <w:lsdException w:name="heading 7" w:semiHidden="1" w:uiPriority="9" w:unhideWhenUsed="1" w:qFormat="1"/>
-    <w:lsdException w:name="heading 8" w:semiHidden="1" w:uiPriority="9" w:unhideWhenUsed="1" w:qFormat="1"/>
-    <w:lsdException w:name="heading 9" w:semiHidden="1" w:uiPriority="9" w:unhideWhenUsed="1" w:qFormat="1"/>
-    <w:lsdException w:name="index 1" w:semiHidden="1" w:unhideWhenUsed="1"/>
-    <w:lsdException w:name="index 2" w:semiHidden="1" w:unhideWhenUsed="1"/>
-    <w:lsdException w:name="index 3" w:semiHidden="1" w:unhideWhenUsed="1"/>
-    <w:lsdException w:name="index 4" w:semiHidden="1" w:unhideWhenUsed="1"/>
-    <w:lsdException w:name="index 5" w:semiHidden="1" w:unhideWhenUsed="1"/>
-    <w:lsdException w:name="index 6" w:semiHidden="1" w:unhideWhenUsed="1"/>
-    <w:lsdException w:name="index 7" w:semiHidden="1" w:unhideWhenUsed="1"/>
-    <w:lsdException w:name="index 8" w:semiHidden="1" w:unhideWhenUsed="1"/>
-    <w:lsdException w:name="index 9" w:semiHidden="1" w:unhideWhenUsed="1"/>
-    <w:lsdException w:name="toc 1" w:semiHidden="1" w:uiPriority="39" w:unhideWhenUsed="1"/>
-    <w:lsdException w:name="toc 2" w:semiHidden="1" w:uiPriority="39" w:unhideWhenUsed="1"/>
-    <w:lsdException w:name="toc 3" w:semiHidden="1" w:uiPriority="39" w:unhideWhenUsed="1"/>
-    <w:lsdException w:name="toc 4" w:semiHidden="1" w:uiPriority="39" w:unhideWhenUsed="1"/>
-    <w:lsdException w:name="toc 5" w:semiHidden="1" w:uiPriority="39" w:unhideWhenUsed="1"/>
-    <w:lsdException w:name="toc 6" w:semiHidden="1" w:uiPriority="39" w:unhideWhenUsed="1"/>
-    <w:lsdException w:name="toc 7" w:semiHidden="1" w:uiPriority="39" w:unhideWhenUsed="1"/>
-    <w:lsdException w:name="toc 8" w:semiHidden="1" w:uiPriority="39" w:unhideWhenUsed="1"/>
-    <w:lsdException w:name="toc 9" w:semiHidden="1" w:uiPriority="39" w:unhideWhenUsed="1"/>
-    <w:lsdException w:name="Normal Indent" w:semiHidden="1" w:unhideWhenUsed="1"/>
-    <w:lsdException w:name="footnote text" w:semiHidden="1" w:unhideWhenUsed="1"/>
-    <w:lsdException w:name="annotation text" w:semiHidden="1" w:unhideWhenUsed="1"/>
-    <w:lsdException w:name="header" w:semiHidden="1" w:uiPriority="0" w:unhideWhenUsed="1"/>
-    <w:lsdException w:name="footer" w:semiHidden="1" w:unhideWhenUsed="1"/>
-    <w:lsdException w:name="index heading" w:semiHidden="1" w:unhideWhenUsed="1"/>
-    <w:lsdException w:name="caption" w:semiHidden="1" w:uiPriority="35" w:unhideWhenUsed="1" w:qFormat="1"/>
-    <w:lsdException w:name="table of figures" w:semiHidden="1" w:unhideWhenUsed="1"/>
-    <w:lsdException w:name="envelope address" w:semiHidden="1" w:unhideWhenUsed="1"/>
-    <w:lsdException w:name="envelope return" w:semiHidden="1" w:unhideWhenUsed="1"/>
-    <w:lsdException w:name="footnote reference" w:semiHidden="1" w:unhideWhenUsed="1"/>
-    <w:lsdException w:name="annotation reference" w:semiHidden="1" w:unhideWhenUsed="1"/>
-    <w:lsdException w:name="line number" w:semiHidden="1" w:unhideWhenUsed="1"/>
-    <w:lsdException w:name="page number" w:semiHidden="1" w:unhideWhenUsed="1"/>
-    <w:lsdException w:name="endnote reference" w:semiHidden="1" w:unhideWhenUsed="1"/>
-    <w:lsdException w:name="endnote text" w:semiHidden="1" w:unhideWhenUsed="1"/>
-    <w:lsdException w:name="table of authorities" w:semiHidden="1" w:unhideWhenUsed="1"/>
-    <w:lsdException w:name="macro" w:semiHidden="1" w:unhideWhenUsed="1"/>
-    <w:lsdException w:name="toa heading" w:semiHidden="1" w:unhideWhenUsed="1"/>
-    <w:lsdException w:name="List" w:semiHidden="1" w:unhideWhenUsed="1"/>
-    <w:lsdException w:name="List Bullet" w:semiHidden="1" w:unhideWhenUsed="1"/>
-    <w:lsdException w:name="List Number" w:semiHidden="1" w:unhideWhenUsed="1"/>
-    <w:lsdException w:name="List 2" w:semiHidden="1" w:unhideWhenUsed="1"/>
-    <w:lsdException w:name="List 3" w:semiHidden="1" w:unhideWhenUsed="1"/>
-    <w:lsdException w:name="List 4" w:semiHidden="1" w:unhideWhenUsed="1"/>
-    <w:lsdException w:name="List 5" w:semiHidden="1" w:unhideWhenUsed="1"/>
-    <w:lsdException w:name="List Bullet 2" w:semiHidden="1" w:unhideWhenUsed="1"/>
-    <w:lsdException w:name="List Bullet 3" w:semiHidden="1" w:unhideWhenUsed="1"/>
-    <w:lsdException w:name="List Bullet 4" w:semiHidden="1" w:unhideWhenUsed="1"/>
-    <w:lsdException w:name="List Bullet 5" w:semiHidden="1" w:unhideWhenUsed="1"/>
-    <w:lsdException w:name="List Number 2" w:semiHidden="1" w:unhideWhenUsed="1"/>
-    <w:lsdException w:name="List Number 3" w:semiHidden="1" w:unhideWhenUsed="1"/>
-    <w:lsdException w:name="List Number 4" w:semiHidden="1" w:unhideWhenUsed="1"/>
-    <w:lsdException w:name="List Number 5" w:semiHidden="1" w:unhideWhenUsed="1"/>
-    <w:lsdException w:name="Title" w:uiPriority="10" w:qFormat="1"/>
-    <w:lsdException w:name="Closing" w:semiHidden="1" w:unhideWhenUsed="1"/>
-    <w:lsdException w:name="Signature" w:semiHidden="1" w:unhideWhenUsed="1"/>
-    <w:lsdException w:name="Default Paragraph Font" w:semiHidden="1" w:uiPriority="1" w:unhideWhenUsed="1"/>
-    <w:lsdException w:name="Body Text" w:semiHidden="1" w:uiPriority="0" w:unhideWhenUsed="1"/>
-    <w:lsdException w:name="Body Text Indent" w:semiHidden="1" w:unhideWhenUsed="1"/>
-    <w:lsdException w:name="List Continue" w:semiHidden="1" w:unhideWhenUsed="1"/>
-    <w:lsdException w:name="List Continue 2" w:semiHidden="1" w:unhideWhenUsed="1"/>
-    <w:lsdException w:name="List Continue 3" w:semiHidden="1" w:unhideWhenUsed="1"/>
-    <w:lsdException w:name="List Continue 4" w:semiHidden="1" w:unhideWhenUsed="1"/>
-    <w:lsdException w:name="List Continue 5" w:semiHidden="1" w:unhideWhenUsed="1"/>
-    <w:lsdException w:name="Message Header" w:semiHidden="1" w:unhideWhenUsed="1"/>
-    <w:lsdException w:name="Subtitle" w:uiPriority="11" w:qFormat="1"/>
-    <w:lsdException w:name="Salutation" w:semiHidden="1" w:unhideWhenUsed="1"/>
-    <w:lsdException w:name="Date" w:semiHidden="1" w:unhideWhenUsed="1"/>
-    <w:lsdException w:name="Body Text First Indent" w:semiHidden="1" w:unhideWhenUsed="1"/>
-    <w:lsdException w:name="Body Text First Indent 2" w:semiHidden="1" w:unhideWhenUsed="1"/>
-    <w:lsdException w:name="Note Heading" w:semiHidden="1" w:unhideWhenUsed="1"/>
-    <w:lsdException w:name="Body Text 2" w:semiHidden="1" w:unhideWhenUsed="1"/>
-    <w:lsdException w:name="Body Text 3" w:semiHidden="1" w:unhideWhenUsed="1"/>
-    <w:lsdException w:name="Body Text Indent 2" w:semiHidden="1" w:unhideWhenUsed="1"/>
-    <w:lsdException w:name="Body Text Indent 3" w:semiHidden="1" w:unhideWhenUsed="1"/>
-    <w:lsdException w:name="Block Text" w:semiHidden="1" w:unhideWhenUsed="1"/>
-    <w:lsdException w:name="Hyperlink" w:semiHidden="1" w:unhideWhenUsed="1"/>
-    <w:lsdException w:name="FollowedHyperlink" w:semiHidden="1" w:unhideWhenUsed="1"/>
-    <w:lsdException w:name="Strong" w:uiPriority="22" w:qFormat="1"/>
-    <w:lsdException w:name="Emphasis" w:uiPriority="20" w:qFormat="1"/>
-    <w:lsdException w:name="Document Map" w:semiHidden="1" w:unhideWhenUsed="1"/>
-    <w:lsdException w:name="Plain Text" w:semiHidden="1" w:unhideWhenUsed="1"/>
-    <w:lsdException w:name="E-mail Signature" w:semiHidden="1" w:unhideWhenUsed="1"/>
-    <w:lsdException w:name="HTML Top of Form" w:semiHidden="1" w:unhideWhenUsed="1"/>
-    <w:lsdException w:name="HTML Bottom of Form" w:semiHidden="1" w:unhideWhenUsed="1"/>
-    <w:lsdException w:name="Normal (Web)" w:semiHidden="1" w:unhideWhenUsed="1"/>
-    <w:lsdException w:name="HTML Acronym" w:semiHidden="1" w:unhideWhenUsed="1"/>
-    <w:lsdException w:name="HTML Address" w:semiHidden="1" w:unhideWhenUsed="1"/>
-    <w:lsdException w:name="HTML Cite" w:semiHidden="1" w:unhideWhenUsed="1"/>
-    <w:lsdException w:name="HTML Code" w:semiHidden="1" w:unhideWhenUsed="1"/>
-    <w:lsdException w:name="HTML Definition" w:semiHidden="1" w:unhideWhenUsed="1"/>
-    <w:lsdException w:name="HTML Keyboard" w:semiHidden="1" w:unhideWhenUsed="1"/>
-    <w:lsdException w:name="HTML Preformatted" w:semiHidden="1" w:unhideWhenUsed="1"/>
-    <w:lsdException w:name="HTML Sample" w:semiHidden="1" w:unhideWhenUsed="1"/>
-    <w:lsdException w:name="HTML Typewriter" w:semiHidden="1" w:unhideWhenUsed="1"/>
-    <w:lsdException w:name="HTML Variable" w:semiHidden="1" w:unhideWhenUsed="1"/>
-    <w:lsdException w:name="Normal Table" w:semiHidden="1" w:unhideWhenUsed="1"/>
-    <w:lsdException w:name="annotation subject" w:semiHidden="1" w:unhideWhenUsed="1"/>
-    <w:lsdException w:name="No List" w:semiHidden="1" w:unhideWhenUsed="1"/>
-    <w:lsdException w:name="Outline List 1" w:semiHidden="1" w:unhideWhenUsed="1"/>
-    <w:lsdException w:name="Outline List 2" w:semiHidden="1" w:unhideWhenUsed="1"/>
-    <w:lsdException w:name="Outline List 3" w:semiHidden="1" w:unhideWhenUsed="1"/>
-    <w:lsdException w:name="Table Simple 1" w:semiHidden="1" w:unhideWhenUsed="1"/>
-    <w:lsdException w:name="Table Simple 2" w:semiHidden="1" w:unhideWhenUsed="1"/>
-    <w:lsdException w:name="Table Simple 3" w:semiHidden="1" w:unhideWhenUsed="1"/>
-    <w:lsdException w:name="Table Classic 1" w:semiHidden="1" w:unhideWhenUsed="1"/>
-    <w:lsdException w:name="Table Classic 2" w:semiHidden="1" w:unhideWhenUsed="1"/>
-    <w:lsdException w:name="Table Classic 3" w:semiHidden="1" w:unhideWhenUsed="1"/>
-    <w:lsdException w:name="Table Classic 4" w:semiHidden="1" w:unhideWhenUsed="1"/>
-    <w:lsdException w:name="Table Colorful 1" w:semiHidden="1" w:unhideWhenUsed="1"/>
-    <w:lsdException w:name="Table Colorful 2" w:semiHidden="1" w:unhideWhenUsed="1"/>
-    <w:lsdException w:name="Table Colorful 3" w:semiHidden="1" w:unhideWhenUsed="1"/>
-    <w:lsdException w:name="Table Columns 1" w:semiHidden="1" w:unhideWhenUsed="1"/>
-    <w:lsdException w:name="Table Columns 2" w:semiHidden="1" w:unhideWhenUsed="1"/>
-    <w:lsdException w:name="Table Columns 3" w:semiHidden="1" w:unhideWhenUsed="1"/>
-    <w:lsdException w:name="Table Columns 4" w:semiHidden="1" w:unhideWhenUsed="1"/>
-    <w:lsdException w:name="Table Columns 5" w:semiHidden="1" w:unhideWhenUsed="1"/>
-    <w:lsdException w:name="Table Grid 1" w:semiHidden="1" w:unhideWhenUsed="1"/>
-    <w:lsdException w:name="Table Grid 2" w:semiHidden="1" w:unhideWhenUsed="1"/>
-    <w:lsdException w:name="Table Grid 3" w:semiHidden="1" w:unhideWhenUsed="1"/>
-    <w:lsdException w:name="Table Grid 4" w:semiHidden="1" w:unhideWhenUsed="1"/>
-    <w:lsdException w:name="Table Grid 5" w:semiHidden="1" w:unhideWhenUsed="1"/>
-    <w:lsdException w:name="Table Grid 6" w:semiHidden="1" w:unhideWhenUsed="1"/>
-    <w:lsdException w:name="Table Grid 7" w:semiHidden="1" w:unhideWhenUsed="1"/>
-    <w:lsdException w:name="Table Grid 8" w:semiHidden="1" w:unhideWhenUsed="1"/>
-    <w:lsdException w:name="Table List 1" w:semiHidden="1" w:unhideWhenUsed="1"/>
-    <w:lsdException w:name="Table List 2" w:semiHidden="1" w:unhideWhenUsed="1"/>
-    <w:lsdException w:name="Table List 3" w:semiHidden="1" w:unhideWhenUsed="1"/>
-    <w:lsdException w:name="Table List 4" w:semiHidden="1" w:unhideWhenUsed="1"/>
-    <w:lsdException w:name="Table List 5" w:semiHidden="1" w:unhideWhenUsed="1"/>
-    <w:lsdException w:name="Table List 6" w:semiHidden="1" w:unhideWhenUsed="1"/>
-    <w:lsdException w:name="Table List 7" w:semiHidden="1" w:unhideWhenUsed="1"/>
-    <w:lsdException w:name="Table List 8" w:semiHidden="1" w:unhideWhenUsed="1"/>
-    <w:lsdException w:name="Table 3D effects 1" w:semiHidden="1" w:unhideWhenUsed="1"/>
-    <w:lsdException w:name="Table 3D effects 2" w:semiHidden="1" w:unhideWhenUsed="1"/>
-    <w:lsdException w:name="Table 3D effects 3" w:semiHidden="1" w:unhideWhenUsed="1"/>
-    <w:lsdException w:name="Table Contemporary" w:semiHidden="1" w:unhideWhenUsed="1"/>
-    <w:lsdException w:name="Table Elegant" w:semiHidden="1" w:unhideWhenUsed="1"/>
-    <w:lsdException w:name="Table Professional" w:semiHidden="1" w:unhideWhenUsed="1"/>
-    <w:lsdException w:name="Table Subtle 1" w:semiHidden="1" w:unhideWhenUsed="1"/>
-    <w:lsdException w:name="Table Subtle 2" w:semiHidden="1" w:unhideWhenUsed="1"/>
-    <w:lsdException w:name="Table Web 1" w:semiHidden="1" w:unhideWhenUsed="1"/>
-    <w:lsdException w:name="Table Web 2" w:semiHidden="1" w:unhideWhenUsed="1"/>
-    <w:lsdException w:name="Table Web 3" w:semiHidden="1" w:unhideWhenUsed="1"/>
-    <w:lsdException w:name="Balloon Text" w:semiHidden="1" w:unhideWhenUsed="1"/>
-    <w:lsdException w:name="Table Grid" w:uiPriority="59"/>
-    <w:lsdException w:name="Table Theme" w:semiHidden="1" w:unhideWhenUsed="1"/>
-    <w:lsdException w:name="Placeholder Text" w:semiHidden="1"/>
-    <w:lsdException w:name="No Spacing" w:uiPriority="1" w:qFormat="1"/>
-    <w:lsdException w:name="Light Shading" w:uiPriority="60"/>
-    <w:lsdException w:name="Light List" w:uiPriority="61"/>
-    <w:lsdException w:name="Light Grid" w:uiPriority="62"/>
-    <w:lsdException w:name="Medium Shading 1" w:uiPriority="63"/>
-    <w:lsdException w:name="Medium Shading 2" w:uiPriority="64"/>
-    <w:lsdException w:name="Medium List 1" w:uiPriority="65"/>
-    <w:lsdException w:name="Medium List 2" w:uiPriority="66"/>
-    <w:lsdException w:name="Medium Grid 1" w:uiPriority="67"/>
-    <w:lsdException w:name="Medium Grid 2" w:uiPriority="68"/>
-    <w:lsdException w:name="Medium Grid 3" w:uiPriority="69"/>
-    <w:lsdException w:name="Dark List" w:uiPriority="70"/>
-    <w:lsdException w:name="Colorful Shading" w:uiPriority="71"/>
-    <w:lsdException w:name="Colorful List" w:uiPriority="72"/>
-    <w:lsdException w:name="Colorful Grid" w:uiPriority="73"/>
-    <w:lsdException w:name="Light Shading Accent 1" w:uiPriority="60"/>
-    <w:lsdException w:name="Light List Accent 1" w:uiPriority="61"/>
-    <w:lsdException w:name="Light Grid Accent 1" w:uiPriority="62"/>
-    <w:lsdException w:name="Medium Shading 1 Accent 1" w:uiPriority="63"/>
-    <w:lsdException w:name="Medium Shading 2 Accent 1" w:uiPriority="64"/>
-    <w:lsdException w:name="Medium List 1 Accent 1" w:uiPriority="65"/>
-    <w:lsdException w:name="Revision" w:semiHidden="1"/>
-    <w:lsdException w:name="List Paragraph" w:uiPriority="34" w:qFormat="1"/>
-    <w:lsdException w:name="Quote" w:uiPriority="29" w:qFormat="1"/>
-    <w:lsdException w:name="Intense Quote" w:uiPriority="30" w:qFormat="1"/>
-    <w:lsdException w:name="Medium List 2 Accent 1" w:uiPriority="66"/>
-    <w:lsdException w:name="Medium Grid 1 Accent 1" w:uiPriority="67"/>
-    <w:lsdException w:name="Medium Grid 2 Accent 1" w:uiPriority="68"/>
-    <w:lsdException w:name="Medium Grid 3 Accent 1" w:uiPriority="69"/>
-    <w:lsdException w:name="Dark List Accent 1" w:uiPriority="70"/>
-    <w:lsdException w:name="Colorful Shading Accent 1" w:uiPriority="71"/>
-    <w:lsdException w:name="Colorful List Accent 1" w:uiPriority="72"/>
-    <w:lsdException w:name="Colorful Grid Accent 1" w:uiPriority="73"/>
-    <w:lsdException w:name="Light Shading Accent 2" w:uiPriority="60"/>
-    <w:lsdException w:name="Light List Accent 2" w:uiPriority="61"/>
-    <w:lsdException w:name="Light Grid Accent 2" w:uiPriority="62"/>
-    <w:lsdException w:name="Medium Shading 1 Accent 2" w:uiPriority="63"/>
-    <w:lsdException w:name="Medium Shading 2 Accent 2" w:uiPriority="64"/>
-    <w:lsdException w:name="Medium List 1 Accent 2" w:uiPriority="65"/>
-    <w:lsdException w:name="Medium List 2 Accent 2" w:uiPriority="66"/>
-    <w:lsdException w:name="Medium Grid 1 Accent 2" w:uiPriority="67"/>
-    <w:lsdException w:name="Medium Grid 2 Accent 2" w:uiPriority="68"/>
-    <w:lsdException w:name="Medium Grid 3 Accent 2" w:uiPriority="69"/>
-    <w:lsdException w:name="Dark List Accent 2" w:uiPriority="70"/>
-    <w:lsdException w:name="Colorful Shading Accent 2" w:uiPriority="71"/>
-    <w:lsdException w:name="Colorful List Accent 2" w:uiPriority="72"/>
-    <w:lsdException w:name="Colorful Grid Accent 2" w:uiPriority="73"/>
-    <w:lsdException w:name="Light Shading Accent 3" w:uiPriority="60"/>
-    <w:lsdException w:name="Light List Accent 3" w:uiPriority="61"/>
-    <w:lsdException w:name="Light Grid Accent 3" w:uiPriority="62"/>
-    <w:lsdException w:name="Medium Shading 1 Accent 3" w:uiPriority="63"/>
-    <w:lsdException w:name="Medium Shading 2 Accent 3" w:uiPriority="64"/>
-    <w:lsdException w:name="Medium List 1 Accent 3" w:uiPriority="65"/>
-    <w:lsdException w:name="Medium List 2 Accent 3" w:uiPriority="66"/>
-    <w:lsdException w:name="Medium Grid 1 Accent 3" w:uiPriority="67"/>
-    <w:lsdException w:name="Medium Grid 2 Accent 3" w:uiPriority="68"/>
-    <w:lsdException w:name="Medium Grid 3 Accent 3" w:uiPriority="69"/>
-    <w:lsdException w:name="Dark List Accent 3" w:uiPriority="70"/>
-    <w:lsdException w:name="Colorful Shading Accent 3" w:uiPriority="71"/>
-    <w:lsdException w:name="Colorful List Accent 3" w:uiPriority="72"/>
-    <w:lsdException w:name="Colorful Grid Accent 3" w:uiPriority="73"/>
-    <w:lsdException w:name="Light Shading Accent 4" w:uiPriority="60"/>
-    <w:lsdException w:name="Light List Accent 4" w:uiPriority="61"/>
-    <w:lsdException w:name="Light Grid Accent 4" w:uiPriority="62"/>
-    <w:lsdException w:name="Medium Shading 1 Accent 4" w:uiPriority="63"/>
-    <w:lsdException w:name="Medium Shading 2 Accent 4" w:uiPriority="64"/>
-    <w:lsdException w:name="Medium List 1 Accent 4" w:uiPriority="65"/>
-    <w:lsdException w:name="Medium List 2 Accent 4" w:uiPriority="66"/>
-    <w:lsdException w:name="Medium Grid 1 Accent 4" w:uiPriority="67"/>
-    <w:lsdException w:name="Medium Grid 2 Accent 4" w:uiPriority="68"/>
-    <w:lsdException w:name="Medium Grid 3 Accent 4" w:uiPriority="69"/>
-    <w:lsdException w:name="Dark List Accent 4" w:uiPriority="70"/>
-    <w:lsdException w:name="Colorful Shading Accent 4" w:uiPriority="71"/>
-    <w:lsdException w:name="Colorful List Accent 4" w:uiPriority="72"/>
-    <w:lsdException w:name="Colorful Grid Accent 4" w:uiPriority="73"/>
-    <w:lsdException w:name="Light Shading Accent 5" w:uiPriority="60"/>
-    <w:lsdException w:name="Light List Accent 5" w:uiPriority="61"/>
-    <w:lsdException w:name="Light Grid Accent 5" w:uiPriority="62"/>
-    <w:lsdException w:name="Medium Shading 1 Accent 5" w:uiPriority="63"/>
-    <w:lsdException w:name="Medium Shading 2 Accent 5" w:uiPriority="64"/>
-    <w:lsdException w:name="Medium List 1 Accent 5" w:uiPriority="65"/>
-    <w:lsdException w:name="Medium List 2 Accent 5" w:uiPriority="66"/>
-    <w:lsdException w:name="Medium Grid 1 Accent 5" w:uiPriority="67"/>
-    <w:lsdException w:name="Medium Grid 2 Accent 5" w:uiPriority="68"/>
-    <w:lsdException w:name="Medium Grid 3 Accent 5" w:uiPriority="69"/>
-    <w:lsdException w:name="Dark List Accent 5" w:uiPriority="70"/>
-    <w:lsdException w:name="Colorful Shading Accent 5" w:uiPriority="71"/>
-    <w:lsdException w:name="Colorful List Accent 5" w:uiPriority="72"/>
-    <w:lsdException w:name="Colorful Grid Accent 5" w:uiPriority="73"/>
-    <w:lsdException w:name="Light Shading Accent 6" w:uiPriority="60"/>
-    <w:lsdException w:name="Light List Accent 6" w:uiPriority="61"/>
-    <w:lsdException w:name="Light Grid Accent 6" w:uiPriority="62"/>
-    <w:lsdException w:name="Medium Shading 1 Accent 6" w:uiPriority="63"/>
-    <w:lsdException w:name="Medium Shading 2 Accent 6" w:uiPriority="64"/>
-    <w:lsdException w:name="Medium List 1 Accent 6" w:uiPriority="65"/>
-    <w:lsdException w:name="Medium List 2 Accent 6" w:uiPriority="66"/>
-    <w:lsdException w:name="Medium Grid 1 Accent 6" w:uiPriority="67"/>
-    <w:lsdException w:name="Medium Grid 2 Accent 6" w:uiPriority="68"/>
-    <w:lsdException w:name="Medium Grid 3 Accent 6" w:uiPriority="69"/>
-    <w:lsdException w:name="Dark List Accent 6" w:uiPriority="70"/>
-    <w:lsdException w:name="Colorful Shading Accent 6" w:uiPriority="71"/>
-    <w:lsdException w:name="Colorful List Accent 6" w:uiPriority="72"/>
-    <w:lsdException w:name="Colorful Grid Accent 6" w:uiPriority="73"/>
-    <w:lsdException w:name="Subtle Emphasis" w:uiPriority="19" w:qFormat="1"/>
-    <w:lsdException w:name="Intense Emphasis" w:uiPriority="21" w:qFormat="1"/>
-    <w:lsdException w:name="Subtle Reference" w:uiPriority="31" w:qFormat="1"/>
-    <w:lsdException w:name="Intense Reference" w:uiPriority="32" w:qFormat="1"/>
-    <w:lsdException w:name="Book Title" w:uiPriority="33" w:qFormat="1"/>
-    <w:lsdException w:name="Bibliography" w:semiHidden="1" w:uiPriority="37" w:unhideWhenUsed="1"/>
-    <w:lsdException w:name="TOC Heading" w:semiHidden="1" w:uiPriority="39" w:unhideWhenUsed="1" w:qFormat="1"/>
-    <w:lsdException w:name="Plain Table 1" w:uiPriority="41"/>
-    <w:lsdException w:name="Plain Table 2" w:uiPriority="42"/>
-    <w:lsdException w:name="Plain Table 3" w:uiPriority="43"/>
-    <w:lsdException w:name="Plain Table 4" w:uiPriority="44"/>
-    <w:lsdException w:name="Plain Table 5" w:uiPriority="45"/>
-    <w:lsdException w:name="Grid Table Light" w:uiPriority="40"/>
-    <w:lsdException w:name="Grid Table 1 Light" w:uiPriority="46"/>
-    <w:lsdException w:name="Grid Table 2" w:uiPriority="47"/>
-    <w:lsdException w:name="Grid Table 3" w:uiPriority="48"/>
-    <w:lsdException w:name="Grid Table 4" w:uiPriority="49"/>
-    <w:lsdException w:name="Grid Table 5 Dark" w:uiPriority="50"/>
-    <w:lsdException w:name="Grid Table 6 Colorful" w:uiPriority="51"/>
-    <w:lsdException w:name="Grid Table 7 Colorful" w:uiPriority="52"/>
-    <w:lsdException w:name="Grid Table 1 Light Accent 1" w:uiPriority="46"/>
-    <w:lsdException w:name="Grid Table 2 Accent 1" w:uiPriority="47"/>
-    <w:lsdException w:name="Grid Table 3 Accent 1" w:uiPriority="48"/>
-    <w:lsdException w:name="Grid Table 4 Accent 1" w:uiPriority="49"/>
-    <w:lsdException w:name="Grid Table 5 Dark Accent 1" w:uiPriority="50"/>
-    <w:lsdException w:name="Grid Table 6 Colorful Accent 1" w:uiPriority="51"/>
-    <w:lsdException w:name="Grid Table 7 Colorful Accent 1" w:uiPriority="52"/>
-    <w:lsdException w:name="Grid Table 1 Light Accent 2" w:uiPriority="46"/>
-    <w:lsdException w:name="Grid Table 2 Accent 2" w:uiPriority="47"/>
-    <w:lsdException w:name="Grid Table 3 Accent 2" w:uiPriority="48"/>
-    <w:lsdException w:name="Grid Table 4 Accent 2" w:uiPriority="49"/>
-    <w:lsdException w:name="Grid Table 5 Dark Accent 2" w:uiPriority="50"/>
-    <w:lsdException w:name="Grid Table 6 Colorful Accent 2" w:uiPriority="51"/>
-    <w:lsdException w:name="Grid Table 7 Colorful Accent 2" w:uiPriority="52"/>
-    <w:lsdException w:name="Grid Table 1 Light Accent 3" w:uiPriority="46"/>
-    <w:lsdException w:name="Grid Table 2 Accent 3" w:uiPriority="47"/>
-    <w:lsdException w:name="Grid Table 3 Accent 3" w:uiPriority="48"/>
-    <w:lsdException w:name="Grid Table 4 Accent 3" w:uiPriority="49"/>
-    <w:lsdException w:name="Grid Table 5 Dark Accent 3" w:uiPriority="50"/>
-    <w:lsdException w:name="Grid Table 6 Colorful Accent 3" w:uiPriority="51"/>
-    <w:lsdException w:name="Grid Table 7 Colorful Accent 3" w:uiPriority="52"/>
-    <w:lsdException w:name="Grid Table 1 Light Accent 4" w:uiPriority="46"/>
-    <w:lsdException w:name="Grid Table 2 Accent 4" w:uiPriority="47"/>
-    <w:lsdException w:name="Grid Table 3 Accent 4" w:uiPriority="48"/>
-    <w:lsdException w:name="Grid Table 4 Accent 4" w:uiPriority="49"/>
-    <w:lsdException w:name="Grid Table 5 Dark Accent 4" w:uiPriority="50"/>
-    <w:lsdException w:name="Grid Table 6 Colorful Accent 4" w:uiPriority="51"/>
-    <w:lsdException w:name="Grid Table 7 Colorful Accent 4" w:uiPriority="52"/>
-    <w:lsdException w:name="Grid Table 1 Light Accent 5" w:uiPriority="46"/>
-    <w:lsdException w:name="Grid Table 2 Accent 5" w:uiPriority="47"/>
-    <w:lsdException w:name="Grid Table 3 Accent 5" w:uiPriority="48"/>
-    <w:lsdException w:name="Grid Table 4 Accent 5" w:uiPriority="49"/>
-    <w:lsdException w:name="Grid Table 5 Dark Accent 5" w:uiPriority="50"/>
-    <w:lsdException w:name="Grid Table 6 Colorful Accent 5" w:uiPriority="51"/>
-    <w:lsdException w:name="Grid Table 7 Colorful Accent 5" w:uiPriority="52"/>
-    <w:lsdException w:name="Grid Table 1 Light Accent 6" w:uiPriority="46"/>
-    <w:lsdException w:name="Grid Table 2 Accent 6" w:uiPriority="47"/>
-    <w:lsdException w:name="Grid Table 3 Accent 6" w:uiPriority="48"/>
-    <w:lsdException w:name="Grid Table 4 Accent 6" w:uiPriority="49"/>
-    <w:lsdException w:name="Grid Table 5 Dark Accent 6" w:uiPriority="50"/>
-    <w:lsdException w:name="Grid Table 6 Colorful Accent 6" w:uiPriority="51"/>
-    <w:lsdException w:name="Grid Table 7 Colorful Accent 6" w:uiPriority="52"/>
-    <w:lsdException w:name="List Table 1 Light" w:uiPriority="46"/>
-    <w:lsdException w:name="List Table 2" w:uiPriority="47"/>
-    <w:lsdException w:name="List Table 3" w:uiPriority="48"/>
-    <w:lsdException w:name="List Table 4" w:uiPriority="49"/>
-    <w:lsdException w:name="List Table 5 Dark" w:uiPriority="50"/>
-    <w:lsdException w:name="List Table 6 Colorful" w:uiPriority="51"/>
-    <w:lsdException w:name="List Table 7 Colorful" w:uiPriority="52"/>
-    <w:lsdException w:name="List Table 1 Light Accent 1" w:uiPriority="46"/>
-    <w:lsdException w:name="List Table 2 Accent 1" w:uiPriority="47"/>
-    <w:lsdException w:name="List Table 3 Accent 1" w:uiPriority="48"/>
-    <w:lsdException w:name="List Table 4 Accent 1" w:uiPriority="49"/>
-    <w:lsdException w:name="List Table 5 Dark Accent 1" w:uiPriority="50"/>
-    <w:lsdException w:name="List Table 6 Colorful Accent 1" w:uiPriority="51"/>
-    <w:lsdException w:name="List Table 7 Colorful Accent 1" w:uiPriority="52"/>
-    <w:lsdException w:name="List Table 1 Light Accent 2" w:uiPriority="46"/>
-    <w:lsdException w:name="List Table 2 Accent 2" w:uiPriority="47"/>
-    <w:lsdException w:name="List Table 3 Accent 2" w:uiPriority="48"/>
-    <w:lsdException w:name="List Table 4 Accent 2" w:uiPriority="49"/>
-    <w:lsdException w:name="List Table 5 Dark Accent 2" w:uiPriority="50"/>
-    <w:lsdException w:name="List Table 6 Colorful Accent 2" w:uiPriority="51"/>
-    <w:lsdException w:name="List Table 7 Colorful Accent 2" w:uiPriority="52"/>
-    <w:lsdException w:name="List Table 1 Light Accent 3" w:uiPriority="46"/>
-    <w:lsdException w:name="List Table 2 Accent 3" w:uiPriority="47"/>
-    <w:lsdException w:name="List Table 3 Accent 3" w:uiPriority="48"/>
-    <w:lsdException w:name="List Table 4 Accent 3" w:uiPriority="49"/>
-    <w:lsdException w:name="List Table 5 Dark Accent 3" w:uiPriority="50"/>
-    <w:lsdException w:name="List Table 6 Colorful Accent 3" w:uiPriority="51"/>
-    <w:lsdException w:name="List Table 7 Colorful Accent 3" w:uiPriority="52"/>
-    <w:lsdException w:name="List Table 1 Light Accent 4" w:uiPriority="46"/>
-    <w:lsdException w:name="List Table 2 Accent 4" w:uiPriority="47"/>
-    <w:lsdException w:name="List Table 3 Accent 4" w:uiPriority="48"/>
-    <w:lsdException w:name="List Table 4 Accent 4" w:uiPriority="49"/>
-    <w:lsdException w:name="List Table 5 Dark Accent 4" w:uiPriority="50"/>
-    <w:lsdException w:name="List Table 6 Colorful Accent 4" w:uiPriority="51"/>
-    <w:lsdException w:name="List Table 7 Colorful Accent 4" w:uiPriority="52"/>
-    <w:lsdException w:name="List Table 1 Light Accent 5" w:uiPriority="46"/>
-    <w:lsdException w:name="List Table 2 Accent 5" w:uiPriority="47"/>
-    <w:lsdException w:name="List Table 3 Accent 5" w:uiPriority="48"/>
-    <w:lsdException w:name="List Table 4 Accent 5" w:uiPriority="49"/>
-    <w:lsdException w:name="List Table 5 Dark Accent 5" w:uiPriority="50"/>
-    <w:lsdException w:name="List Table 6 Colorful Accent 5" w:uiPriority="51"/>
-    <w:lsdException w:name="List Table 7 Colorful Accent 5" w:uiPriority="52"/>
-    <w:lsdException w:name="List Table 1 Light Accent 6" w:uiPriority="46"/>
-    <w:lsdException w:name="List Table 2 Accent 6" w:uiPriority="47"/>
-    <w:lsdException w:name="List Table 3 Accent 6" w:uiPriority="48"/>
-    <w:lsdException w:name="List Table 4 Accent 6" w:uiPriority="49"/>
-    <w:lsdException w:name="List Table 5 Dark Accent 6" w:uiPriority="50"/>
-    <w:lsdException w:name="List Table 6 Colorful Accent 6" w:uiPriority="51"/>
-    <w:lsdException w:name="List Table 7 Colorful Accent 6" w:uiPriority="52"/>
+  <w:latentStyles w:defLockedState="0" w:defUIPriority="99" w:defSemiHidden="1" w:defUnhideWhenUsed="1" w:defQFormat="0" w:count="267">
+    <w:lsdException w:name="Normal" w:semiHidden="0" w:uiPriority="0" w:unhideWhenUsed="0" w:qFormat="1"/>
+    <w:lsdException w:name="heading 1" w:semiHidden="0" w:uiPriority="9" w:unhideWhenUsed="0" w:qFormat="1"/>
+    <w:lsdException w:name="heading 2" w:uiPriority="9" w:qFormat="1"/>
+    <w:lsdException w:name="heading 3" w:uiPriority="9" w:qFormat="1"/>
+    <w:lsdException w:name="heading 4" w:uiPriority="9" w:qFormat="1"/>
+    <w:lsdException w:name="heading 5" w:uiPriority="9" w:qFormat="1"/>
+    <w:lsdException w:name="heading 6" w:uiPriority="9" w:qFormat="1"/>
+    <w:lsdException w:name="heading 7" w:uiPriority="9" w:qFormat="1"/>
+    <w:lsdException w:name="heading 8" w:uiPriority="9" w:qFormat="1"/>
+    <w:lsdException w:name="heading 9" w:uiPriority="9" w:qFormat="1"/>
+    <w:lsdException w:name="toc 1" w:uiPriority="39"/>
+    <w:lsdException w:name="toc 2" w:uiPriority="39"/>
+    <w:lsdException w:name="toc 3" w:uiPriority="39"/>
+    <w:lsdException w:name="toc 4" w:uiPriority="39"/>
+    <w:lsdException w:name="toc 5" w:uiPriority="39"/>
+    <w:lsdException w:name="toc 6" w:uiPriority="39"/>
+    <w:lsdException w:name="toc 7" w:uiPriority="39"/>
+    <w:lsdException w:name="toc 8" w:uiPriority="39"/>
+    <w:lsdException w:name="toc 9" w:uiPriority="39"/>
+    <w:lsdException w:name="header" w:uiPriority="0"/>
+    <w:lsdException w:name="caption" w:uiPriority="35" w:qFormat="1"/>
+    <w:lsdException w:name="Title" w:semiHidden="0" w:uiPriority="10" w:unhideWhenUsed="0" w:qFormat="1"/>
+    <w:lsdException w:name="Default Paragraph Font" w:uiPriority="1"/>
+    <w:lsdException w:name="Body Text" w:uiPriority="0"/>
+    <w:lsdException w:name="Subtitle" w:semiHidden="0" w:uiPriority="11" w:unhideWhenUsed="0" w:qFormat="1"/>
+    <w:lsdException w:name="Strong" w:semiHidden="0" w:uiPriority="22" w:unhideWhenUsed="0" w:qFormat="1"/>
+    <w:lsdException w:name="Emphasis" w:semiHidden="0" w:uiPriority="20" w:unhideWhenUsed="0" w:qFormat="1"/>
+    <w:lsdException w:name="Table Grid" w:semiHidden="0" w:uiPriority="59" w:unhideWhenUsed="0"/>
+    <w:lsdException w:name="Placeholder Text" w:unhideWhenUsed="0"/>
+    <w:lsdException w:name="No Spacing" w:semiHidden="0" w:uiPriority="1" w:unhideWhenUsed="0" w:qFormat="1"/>
+    <w:lsdException w:name="Light Shading" w:semiHidden="0" w:uiPriority="60" w:unhideWhenUsed="0"/>
+    <w:lsdException w:name="Light List" w:semiHidden="0" w:uiPriority="61" w:unhideWhenUsed="0"/>
+    <w:lsdException w:name="Light Grid" w:semiHidden="0" w:uiPriority="62" w:unhideWhenUsed="0"/>
+    <w:lsdException w:name="Medium Shading 1" w:semiHidden="0" w:uiPriority="63" w:unhideWhenUsed="0"/>
+    <w:lsdException w:name="Medium Shading 2" w:semiHidden="0" w:uiPriority="64" w:unhideWhenUsed="0"/>
+    <w:lsdException w:name="Medium List 1" w:semiHidden="0" w:uiPriority="65" w:unhideWhenUsed="0"/>
+    <w:lsdException w:name="Medium List 2" w:semiHidden="0" w:uiPriority="66" w:unhideWhenUsed="0"/>
+    <w:lsdException w:name="Medium Grid 1" w:semiHidden="0" w:uiPriority="67" w:unhideWhenUsed="0"/>
+    <w:lsdException w:name="Medium Grid 2" w:semiHidden="0" w:uiPriority="68" w:unhideWhenUsed="0"/>
+    <w:lsdException w:name="Medium Grid 3" w:semiHidden="0" w:uiPriority="69" w:unhideWhenUsed="0"/>
+    <w:lsdException w:name="Dark List" w:semiHidden="0" w:uiPriority="70" w:unhideWhenUsed="0"/>
+    <w:lsdException w:name="Colorful Shading" w:semiHidden="0" w:uiPriority="71" w:unhideWhenUsed="0"/>
+    <w:lsdException w:name="Colorful List" w:semiHidden="0" w:uiPriority="72" w:unhideWhenUsed="0"/>
+    <w:lsdException w:name="Colorful Grid" w:semiHidden="0" w:uiPriority="73" w:unhideWhenUsed="0"/>
+    <w:lsdException w:name="Light Shading Accent 1" w:semiHidden="0" w:uiPriority="60" w:unhideWhenUsed="0"/>
+    <w:lsdException w:name="Light List Accent 1" w:semiHidden="0" w:uiPriority="61" w:unhideWhenUsed="0"/>
+    <w:lsdException w:name="Light Grid Accent 1" w:semiHidden="0" w:uiPriority="62" w:unhideWhenUsed="0"/>
+    <w:lsdException w:name="Medium Shading 1 Accent 1" w:semiHidden="0" w:uiPriority="63" w:unhideWhenUsed="0"/>
+    <w:lsdException w:name="Medium Shading 2 Accent 1" w:semiHidden="0" w:uiPriority="64" w:unhideWhenUsed="0"/>
+    <w:lsdException w:name="Medium List 1 Accent 1" w:semiHidden="0" w:uiPriority="65" w:unhideWhenUsed="0"/>
+    <w:lsdException w:name="Revision" w:unhideWhenUsed="0"/>
+    <w:lsdException w:name="List Paragraph" w:semiHidden="0" w:uiPriority="34" w:unhideWhenUsed="0" w:qFormat="1"/>
+    <w:lsdException w:name="Quote" w:semiHidden="0" w:uiPriority="29" w:unhideWhenUsed="0" w:qFormat="1"/>
+    <w:lsdException w:name="Intense Quote" w:semiHidden="0" w:uiPriority="30" w:unhideWhenUsed="0" w:qFormat="1"/>
+    <w:lsdException w:name="Medium List 2 Accent 1" w:semiHidden="0" w:uiPriority="66" w:unhideWhenUsed="0"/>
+    <w:lsdException w:name="Medium Grid 1 Accent 1" w:semiHidden="0" w:uiPriority="67" w:unhideWhenUsed="0"/>
+    <w:lsdException w:name="Medium Grid 2 Accent 1" w:semiHidden="0" w:uiPriority="68" w:unhideWhenUsed="0"/>
+    <w:lsdException w:name="Medium Grid 3 Accent 1" w:semiHidden="0" w:uiPriority="69" w:unhideWhenUsed="0"/>
+    <w:lsdException w:name="Dark List Accent 1" w:semiHidden="0" w:uiPriority="70" w:unhideWhenUsed="0"/>
+    <w:lsdException w:name="Colorful Shading Accent 1" w:semiHidden="0" w:uiPriority="71" w:unhideWhenUsed="0"/>
+    <w:lsdException w:name="Colorful List Accent 1" w:semiHidden="0" w:uiPriority="72" w:unhideWhenUsed="0"/>
+    <w:lsdException w:name="Colorful Grid Accent 1" w:semiHidden="0" w:uiPriority="73" w:unhideWhenUsed="0"/>
+    <w:lsdException w:name="Light Shading Accent 2" w:semiHidden="0" w:uiPriority="60" w:unhideWhenUsed="0"/>
+    <w:lsdException w:name="Light List Accent 2" w:semiHidden="0" w:uiPriority="61" w:unhideWhenUsed="0"/>
+    <w:lsdException w:name="Light Grid Accent 2" w:semiHidden="0" w:uiPriority="62" w:unhideWhenUsed="0"/>
+    <w:lsdException w:name="Medium Shading 1 Accent 2" w:semiHidden="0" w:uiPriority="63" w:unhideWhenUsed="0"/>
+    <w:lsdException w:name="Medium Shading 2 Accent 2" w:semiHidden="0" w:uiPriority="64" w:unhideWhenUsed="0"/>
+    <w:lsdException w:name="Medium List 1 Accent 2" w:semiHidden="0" w:uiPriority="65" w:unhideWhenUsed="0"/>
+    <w:lsdException w:name="Medium List 2 Accent 2" w:semiHidden="0" w:uiPriority="66" w:unhideWhenUsed="0"/>
+    <w:lsdException w:name="Medium Grid 1 Accent 2" w:semiHidden="0" w:uiPriority="67" w:unhideWhenUsed="0"/>
+    <w:lsdException w:name="Medium Grid 2 Accent 2" w:semiHidden="0" w:uiPriority="68" w:unhideWhenUsed="0"/>
+    <w:lsdException w:name="Medium Grid 3 Accent 2" w:semiHidden="0" w:uiPriority="69" w:unhideWhenUsed="0"/>
+    <w:lsdException w:name="Dark List Accent 2" w:semiHidden="0" w:uiPriority="70" w:unhideWhenUsed="0"/>
+    <w:lsdException w:name="Colorful Shading Accent 2" w:semiHidden="0" w:uiPriority="71" w:unhideWhenUsed="0"/>
+    <w:lsdException w:name="Colorful List Accent 2" w:semiHidden="0" w:uiPriority="72" w:unhideWhenUsed="0"/>
+    <w:lsdException w:name="Colorful Grid Accent 2" w:semiHidden="0" w:uiPriority="73" w:unhideWhenUsed="0"/>
+    <w:lsdException w:name="Light Shading Accent 3" w:semiHidden="0" w:uiPriority="60" w:unhideWhenUsed="0"/>
+    <w:lsdException w:name="Light List Accent 3" w:semiHidden="0" w:uiPriority="61" w:unhideWhenUsed="0"/>
+    <w:lsdException w:name="Light Grid Accent 3" w:semiHidden="0" w:uiPriority="62" w:unhideWhenUsed="0"/>
+    <w:lsdException w:name="Medium Shading 1 Accent 3" w:semiHidden="0" w:uiPriority="63" w:unhideWhenUsed="0"/>
+    <w:lsdException w:name="Medium Shading 2 Accent 3" w:semiHidden="0" w:uiPriority="64" w:unhideWhenUsed="0"/>
+    <w:lsdException w:name="Medium List 1 Accent 3" w:semiHidden="0" w:uiPriority="65" w:unhideWhenUsed="0"/>
+    <w:lsdException w:name="Medium List 2 Accent 3" w:semiHidden="0" w:uiPriority="66" w:unhideWhenUsed="0"/>
+    <w:lsdException w:name="Medium Grid 1 Accent 3" w:semiHidden="0" w:uiPriority="67" w:unhideWhenUsed="0"/>
+    <w:lsdException w:name="Medium Grid 2 Accent 3" w:semiHidden="0" w:uiPriority="68" w:unhideWhenUsed="0"/>
+    <w:lsdException w:name="Medium Grid 3 Accent 3" w:semiHidden="0" w:uiPriority="69" w:unhideWhenUsed="0"/>
+    <w:lsdException w:name="Dark List Accent 3" w:semiHidden="0" w:uiPriority="70" w:unhideWhenUsed="0"/>
+    <w:lsdException w:name="Colorful Shading Accent 3" w:semiHidden="0" w:uiPriority="71" w:unhideWhenUsed="0"/>
+    <w:lsdException w:name="Colorful List Accent 3" w:semiHidden="0" w:uiPriority="72" w:unhideWhenUsed="0"/>
+    <w:lsdException w:name="Colorful Grid Accent 3" w:semiHidden="0" w:uiPriority="73" w:unhideWhenUsed="0"/>
+    <w:lsdException w:name="Light Shading Accent 4" w:semiHidden="0" w:uiPriority="60" w:unhideWhenUsed="0"/>
+    <w:lsdException w:name="Light List Accent 4" w:semiHidden="0" w:uiPriority="61" w:unhideWhenUsed="0"/>
+    <w:lsdException w:name="Light Grid Accent 4" w:semiHidden="0" w:uiPriority="62" w:unhideWhenUsed="0"/>
+    <w:lsdException w:name="Medium Shading 1 Accent 4" w:semiHidden="0" w:uiPriority="63" w:unhideWhenUsed="0"/>
+    <w:lsdException w:name="Medium Shading 2 Accent 4" w:semiHidden="0" w:uiPriority="64" w:unhideWhenUsed="0"/>
+    <w:lsdException w:name="Medium List 1 Accent 4" w:semiHidden="0" w:uiPriority="65" w:unhideWhenUsed="0"/>
+    <w:lsdException w:name="Medium List 2 Accent 4" w:semiHidden="0" w:uiPriority="66" w:unhideWhenUsed="0"/>
+    <w:lsdException w:name="Medium Grid 1 Accent 4" w:semiHidden="0" w:uiPriority="67" w:unhideWhenUsed="0"/>
+    <w:lsdException w:name="Medium Grid 2 Accent 4" w:semiHidden="0" w:uiPriority="68" w:unhideWhenUsed="0"/>
+    <w:lsdException w:name="Medium Grid 3 Accent 4" w:semiHidden="0" w:uiPriority="69" w:unhideWhenUsed="0"/>
+    <w:lsdException w:name="Dark List Accent 4" w:semiHidden="0" w:uiPriority="70" w:unhideWhenUsed="0"/>
+    <w:lsdException w:name="Colorful Shading Accent 4" w:semiHidden="0" w:uiPriority="71" w:unhideWhenUsed="0"/>
+    <w:lsdException w:name="Colorful List Accent 4" w:semiHidden="0" w:uiPriority="72" w:unhideWhenUsed="0"/>
+    <w:lsdException w:name="Colorful Grid Accent 4" w:semiHidden="0" w:uiPriority="73" w:unhideWhenUsed="0"/>
+    <w:lsdException w:name="Light Shading Accent 5" w:semiHidden="0" w:uiPriority="60" w:unhideWhenUsed="0"/>
+    <w:lsdException w:name="Light List Accent 5" w:semiHidden="0" w:uiPriority="61" w:unhideWhenUsed="0"/>
+    <w:lsdException w:name="Light Grid Accent 5" w:semiHidden="0" w:uiPriority="62" w:unhideWhenUsed="0"/>
+    <w:lsdException w:name="Medium Shading 1 Accent 5" w:semiHidden="0" w:uiPriority="63" w:unhideWhenUsed="0"/>
+    <w:lsdException w:name="Medium Shading 2 Accent 5" w:semiHidden="0" w:uiPriority="64" w:unhideWhenUsed="0"/>
+    <w:lsdException w:name="Medium List 1 Accent 5" w:semiHidden="0" w:uiPriority="65" w:unhideWhenUsed="0"/>
+    <w:lsdException w:name="Medium List 2 Accent 5" w:semiHidden="0" w:uiPriority="66" w:unhideWhenUsed="0"/>
+    <w:lsdException w:name="Medium Grid 1 Accent 5" w:semiHidden="0" w:uiPriority="67" w:unhideWhenUsed="0"/>
+    <w:lsdException w:name="Medium Grid 2 Accent 5" w:semiHidden="0" w:uiPriority="68" w:unhideWhenUsed="0"/>
+    <w:lsdException w:name="Medium Grid 3 Accent 5" w:semiHidden="0" w:uiPriority="69" w:unhideWhenUsed="0"/>
+    <w:lsdException w:name="Dark List Accent 5" w:semiHidden="0" w:uiPriority="70" w:unhideWhenUsed="0"/>
+    <w:lsdException w:name="Colorful Shading Accent 5" w:semiHidden="0" w:uiPriority="71" w:unhideWhenUsed="0"/>
+    <w:lsdException w:name="Colorful List Accent 5" w:semiHidden="0" w:uiPriority="72" w:unhideWhenUsed="0"/>
+    <w:lsdException w:name="Colorful Grid Accent 5" w:semiHidden="0" w:uiPriority="73" w:unhideWhenUsed="0"/>
+    <w:lsdException w:name="Light Shading Accent 6" w:semiHidden="0" w:uiPriority="60" w:unhideWhenUsed="0"/>
+    <w:lsdException w:name="Light List Accent 6" w:semiHidden="0" w:uiPriority="61" w:unhideWhenUsed="0"/>
+    <w:lsdException w:name="Light Grid Accent 6" w:semiHidden="0" w:uiPriority="62" w:unhideWhenUsed="0"/>
+    <w:lsdException w:name="Medium Shading 1 Accent 6" w:semiHidden="0" w:uiPriority="63" w:unhideWhenUsed="0"/>
+    <w:lsdException w:name="Medium Shading 2 Accent 6" w:semiHidden="0" w:uiPriority="64" w:unhideWhenUsed="0"/>
+    <w:lsdException w:name="Medium List 1 Accent 6" w:semiHidden="0" w:uiPriority="65" w:unhideWhenUsed="0"/>
+    <w:lsdException w:name="Medium List 2 Accent 6" w:semiHidden="0" w:uiPriority="66" w:unhideWhenUsed="0"/>
+    <w:lsdException w:name="Medium Grid 1 Accent 6" w:semiHidden="0" w:uiPriority="67" w:unhideWhenUsed="0"/>
+    <w:lsdException w:name="Medium Grid 2 Accent 6" w:semiHidden="0" w:uiPriority="68" w:unhideWhenUsed="0"/>
+    <w:lsdException w:name="Medium Grid 3 Accent 6" w:semiHidden="0" w:uiPriority="69" w:unhideWhenUsed="0"/>
+    <w:lsdException w:name="Dark List Accent 6" w:semiHidden="0" w:uiPriority="70" w:unhideWhenUsed="0"/>
+    <w:lsdException w:name="Colorful Shading Accent 6" w:semiHidden="0" w:uiPriority="71" w:unhideWhenUsed="0"/>
+    <w:lsdException w:name="Colorful List Accent 6" w:semiHidden="0" w:uiPriority="72" w:unhideWhenUsed="0"/>
+    <w:lsdException w:name="Colorful Grid Accent 6" w:semiHidden="0" w:uiPriority="73" w:unhideWhenUsed="0"/>
+    <w:lsdException w:name="Subtle Emphasis" w:semiHidden="0" w:uiPriority="19" w:unhideWhenUsed="0" w:qFormat="1"/>
+    <w:lsdException w:name="Intense Emphasis" w:semiHidden="0" w:uiPriority="21" w:unhideWhenUsed="0" w:qFormat="1"/>
+    <w:lsdException w:name="Subtle Reference" w:semiHidden="0" w:uiPriority="31" w:unhideWhenUsed="0" w:qFormat="1"/>
+    <w:lsdException w:name="Intense Reference" w:semiHidden="0" w:uiPriority="32" w:unhideWhenUsed="0" w:qFormat="1"/>
+    <w:lsdException w:name="Book Title" w:semiHidden="0" w:uiPriority="33" w:unhideWhenUsed="0" w:qFormat="1"/>
+    <w:lsdException w:name="Bibliography" w:uiPriority="37"/>
+    <w:lsdException w:name="TOC Heading" w:uiPriority="39" w:qFormat="1"/>
   </w:latentStyles>
   <w:style w:type="paragraph" w:default="1" w:styleId="Normal">
     <w:name w:val="Normal"/>
@@ -7792,7 +7976,7 @@
       <w:rFonts w:eastAsiaTheme="minorEastAsia"/>
     </w:rPr>
   </w:style>
-  <w:style w:type="table" w:styleId="GridTable5Dark-Accent2">
+  <w:style w:type="table" w:customStyle="1" w:styleId="GridTable5DarkAccent2">
     <w:name w:val="Grid Table 5 Dark Accent 2"/>
     <w:basedOn w:val="TableNormal"/>
     <w:uiPriority w:val="50"/>
@@ -7905,7 +8089,7 @@
       </w:tcPr>
     </w:tblStylePr>
   </w:style>
-  <w:style w:type="table" w:styleId="GridTable5Dark-Accent5">
+  <w:style w:type="table" w:customStyle="1" w:styleId="GridTable5DarkAccent5">
     <w:name w:val="Grid Table 5 Dark Accent 5"/>
     <w:basedOn w:val="TableNormal"/>
     <w:uiPriority w:val="50"/>
@@ -8018,7 +8202,7 @@
       </w:tcPr>
     </w:tblStylePr>
   </w:style>
-  <w:style w:type="table" w:styleId="GridTable5Dark-Accent1">
+  <w:style w:type="table" w:customStyle="1" w:styleId="GridTable5DarkAccent1">
     <w:name w:val="Grid Table 5 Dark Accent 1"/>
     <w:basedOn w:val="TableNormal"/>
     <w:uiPriority w:val="50"/>
@@ -8131,7 +8315,1394 @@
       </w:tcPr>
     </w:tblStylePr>
   </w:style>
-  <w:style w:type="table" w:styleId="GridTable7Colorful-Accent1">
+  <w:style w:type="table" w:customStyle="1" w:styleId="GridTable7ColorfulAccent1">
+    <w:name w:val="Grid Table 7 Colorful Accent 1"/>
+    <w:basedOn w:val="TableNormal"/>
+    <w:uiPriority w:val="52"/>
+    <w:rsid w:val="006D4D72"/>
+    <w:pPr>
+      <w:spacing w:after="0"/>
+    </w:pPr>
+    <w:rPr>
+      <w:color w:val="365F91" w:themeColor="accent1" w:themeShade="BF"/>
+    </w:rPr>
+    <w:tblPr>
+      <w:tblStyleRowBandSize w:val="1"/>
+      <w:tblStyleColBandSize w:val="1"/>
+      <w:tblInd w:w="0" w:type="dxa"/>
+      <w:tblBorders>
+        <w:top w:val="single" w:sz="4" w:space="0" w:color="95B3D7" w:themeColor="accent1" w:themeTint="99"/>
+        <w:left w:val="single" w:sz="4" w:space="0" w:color="95B3D7" w:themeColor="accent1" w:themeTint="99"/>
+        <w:bottom w:val="single" w:sz="4" w:space="0" w:color="95B3D7" w:themeColor="accent1" w:themeTint="99"/>
+        <w:right w:val="single" w:sz="4" w:space="0" w:color="95B3D7" w:themeColor="accent1" w:themeTint="99"/>
+        <w:insideH w:val="single" w:sz="4" w:space="0" w:color="95B3D7" w:themeColor="accent1" w:themeTint="99"/>
+        <w:insideV w:val="single" w:sz="4" w:space="0" w:color="95B3D7" w:themeColor="accent1" w:themeTint="99"/>
+      </w:tblBorders>
+      <w:tblCellMar>
+        <w:top w:w="0" w:type="dxa"/>
+        <w:left w:w="108" w:type="dxa"/>
+        <w:bottom w:w="0" w:type="dxa"/>
+        <w:right w:w="108" w:type="dxa"/>
+      </w:tblCellMar>
+    </w:tblPr>
+    <w:tblStylePr w:type="firstRow">
+      <w:rPr>
+        <w:b/>
+        <w:bCs/>
+      </w:rPr>
+      <w:tblPr/>
+      <w:tcPr>
+        <w:tcBorders>
+          <w:top w:val="nil"/>
+          <w:left w:val="nil"/>
+          <w:right w:val="nil"/>
+          <w:insideH w:val="nil"/>
+          <w:insideV w:val="nil"/>
+        </w:tcBorders>
+        <w:shd w:val="clear" w:color="auto" w:fill="FFFFFF" w:themeFill="background1"/>
+      </w:tcPr>
+    </w:tblStylePr>
+    <w:tblStylePr w:type="lastRow">
+      <w:rPr>
+        <w:b/>
+        <w:bCs/>
+      </w:rPr>
+      <w:tblPr/>
+      <w:tcPr>
+        <w:tcBorders>
+          <w:left w:val="nil"/>
+          <w:bottom w:val="nil"/>
+          <w:right w:val="nil"/>
+          <w:insideH w:val="nil"/>
+          <w:insideV w:val="nil"/>
+        </w:tcBorders>
+        <w:shd w:val="clear" w:color="auto" w:fill="FFFFFF" w:themeFill="background1"/>
+      </w:tcPr>
+    </w:tblStylePr>
+    <w:tblStylePr w:type="firstCol">
+      <w:pPr>
+        <w:jc w:val="right"/>
+      </w:pPr>
+      <w:rPr>
+        <w:i/>
+        <w:iCs/>
+      </w:rPr>
+      <w:tblPr/>
+      <w:tcPr>
+        <w:tcBorders>
+          <w:top w:val="nil"/>
+          <w:left w:val="nil"/>
+          <w:bottom w:val="nil"/>
+          <w:insideH w:val="nil"/>
+          <w:insideV w:val="nil"/>
+        </w:tcBorders>
+        <w:shd w:val="clear" w:color="auto" w:fill="FFFFFF" w:themeFill="background1"/>
+      </w:tcPr>
+    </w:tblStylePr>
+    <w:tblStylePr w:type="lastCol">
+      <w:rPr>
+        <w:i/>
+        <w:iCs/>
+      </w:rPr>
+      <w:tblPr/>
+      <w:tcPr>
+        <w:tcBorders>
+          <w:top w:val="nil"/>
+          <w:bottom w:val="nil"/>
+          <w:right w:val="nil"/>
+          <w:insideH w:val="nil"/>
+          <w:insideV w:val="nil"/>
+        </w:tcBorders>
+        <w:shd w:val="clear" w:color="auto" w:fill="FFFFFF" w:themeFill="background1"/>
+      </w:tcPr>
+    </w:tblStylePr>
+    <w:tblStylePr w:type="band1Vert">
+      <w:tblPr/>
+      <w:tcPr>
+        <w:shd w:val="clear" w:color="auto" w:fill="DBE5F1" w:themeFill="accent1" w:themeFillTint="33"/>
+      </w:tcPr>
+    </w:tblStylePr>
+    <w:tblStylePr w:type="band1Horz">
+      <w:tblPr/>
+      <w:tcPr>
+        <w:shd w:val="clear" w:color="auto" w:fill="DBE5F1" w:themeFill="accent1" w:themeFillTint="33"/>
+      </w:tcPr>
+    </w:tblStylePr>
+    <w:tblStylePr w:type="neCell">
+      <w:tblPr/>
+      <w:tcPr>
+        <w:tcBorders>
+          <w:bottom w:val="single" w:sz="4" w:space="0" w:color="95B3D7" w:themeColor="accent1" w:themeTint="99"/>
+        </w:tcBorders>
+      </w:tcPr>
+    </w:tblStylePr>
+    <w:tblStylePr w:type="nwCell">
+      <w:tblPr/>
+      <w:tcPr>
+        <w:tcBorders>
+          <w:bottom w:val="single" w:sz="4" w:space="0" w:color="95B3D7" w:themeColor="accent1" w:themeTint="99"/>
+        </w:tcBorders>
+      </w:tcPr>
+    </w:tblStylePr>
+    <w:tblStylePr w:type="seCell">
+      <w:tblPr/>
+      <w:tcPr>
+        <w:tcBorders>
+          <w:top w:val="single" w:sz="4" w:space="0" w:color="95B3D7" w:themeColor="accent1" w:themeTint="99"/>
+        </w:tcBorders>
+      </w:tcPr>
+    </w:tblStylePr>
+    <w:tblStylePr w:type="swCell">
+      <w:tblPr/>
+      <w:tcPr>
+        <w:tcBorders>
+          <w:top w:val="single" w:sz="4" w:space="0" w:color="95B3D7" w:themeColor="accent1" w:themeTint="99"/>
+        </w:tcBorders>
+      </w:tcPr>
+    </w:tblStylePr>
+  </w:style>
+</w:styles>
+</file>
+
+<file path=word/stylesWithEffects.xml><?xml version="1.0" encoding="utf-8"?>
+<w:styles xmlns:wpc="http://schemas.microsoft.com/office/word/2010/wordprocessingCanvas" xmlns:mc="http://schemas.openxmlformats.org/markup-compatibility/2006" xmlns:o="urn:schemas-microsoft-com:office:office" xmlns:r="http://schemas.openxmlformats.org/officeDocument/2006/relationships" xmlns:m="http://schemas.openxmlformats.org/officeDocument/2006/math" xmlns:v="urn:schemas-microsoft-com:vml" xmlns:wp14="http://schemas.microsoft.com/office/word/2010/wordprocessingDrawing" xmlns:wp="http://schemas.openxmlformats.org/drawingml/2006/wordprocessingDrawing" xmlns:w10="urn:schemas-microsoft-com:office:word" xmlns:w="http://schemas.openxmlformats.org/wordprocessingml/2006/main" xmlns:w14="http://schemas.microsoft.com/office/word/2010/wordml" xmlns:wpg="http://schemas.microsoft.com/office/word/2010/wordprocessingGroup" xmlns:wpi="http://schemas.microsoft.com/office/word/2010/wordprocessingInk" xmlns:wne="http://schemas.microsoft.com/office/word/2006/wordml" xmlns:wps="http://schemas.microsoft.com/office/word/2010/wordprocessingShape" mc:Ignorable="w14 wp14">
+  <w:docDefaults>
+    <w:rPrDefault>
+      <w:rPr>
+        <w:rFonts w:asciiTheme="minorHAnsi" w:eastAsiaTheme="minorHAnsi" w:hAnsiTheme="minorHAnsi" w:cstheme="minorBidi"/>
+        <w:sz w:val="22"/>
+        <w:szCs w:val="22"/>
+        <w:lang w:val="en-US" w:eastAsia="en-US" w:bidi="ar-SA"/>
+      </w:rPr>
+    </w:rPrDefault>
+    <w:pPrDefault>
+      <w:pPr>
+        <w:spacing w:after="120"/>
+        <w:jc w:val="both"/>
+      </w:pPr>
+    </w:pPrDefault>
+  </w:docDefaults>
+  <w:latentStyles w:defLockedState="0" w:defUIPriority="99" w:defSemiHidden="1" w:defUnhideWhenUsed="1" w:defQFormat="0" w:count="267">
+    <w:lsdException w:name="Normal" w:semiHidden="0" w:uiPriority="0" w:unhideWhenUsed="0" w:qFormat="1"/>
+    <w:lsdException w:name="heading 1" w:semiHidden="0" w:uiPriority="9" w:unhideWhenUsed="0" w:qFormat="1"/>
+    <w:lsdException w:name="heading 2" w:uiPriority="9" w:qFormat="1"/>
+    <w:lsdException w:name="heading 3" w:uiPriority="9" w:qFormat="1"/>
+    <w:lsdException w:name="heading 4" w:uiPriority="9" w:qFormat="1"/>
+    <w:lsdException w:name="heading 5" w:uiPriority="9" w:qFormat="1"/>
+    <w:lsdException w:name="heading 6" w:uiPriority="9" w:qFormat="1"/>
+    <w:lsdException w:name="heading 7" w:uiPriority="9" w:qFormat="1"/>
+    <w:lsdException w:name="heading 8" w:uiPriority="9" w:qFormat="1"/>
+    <w:lsdException w:name="heading 9" w:uiPriority="9" w:qFormat="1"/>
+    <w:lsdException w:name="toc 1" w:uiPriority="39"/>
+    <w:lsdException w:name="toc 2" w:uiPriority="39"/>
+    <w:lsdException w:name="toc 3" w:uiPriority="39"/>
+    <w:lsdException w:name="toc 4" w:uiPriority="39"/>
+    <w:lsdException w:name="toc 5" w:uiPriority="39"/>
+    <w:lsdException w:name="toc 6" w:uiPriority="39"/>
+    <w:lsdException w:name="toc 7" w:uiPriority="39"/>
+    <w:lsdException w:name="toc 8" w:uiPriority="39"/>
+    <w:lsdException w:name="toc 9" w:uiPriority="39"/>
+    <w:lsdException w:name="header" w:uiPriority="0"/>
+    <w:lsdException w:name="caption" w:uiPriority="35" w:qFormat="1"/>
+    <w:lsdException w:name="Title" w:semiHidden="0" w:uiPriority="10" w:unhideWhenUsed="0" w:qFormat="1"/>
+    <w:lsdException w:name="Default Paragraph Font" w:uiPriority="1"/>
+    <w:lsdException w:name="Body Text" w:uiPriority="0"/>
+    <w:lsdException w:name="Subtitle" w:semiHidden="0" w:uiPriority="11" w:unhideWhenUsed="0" w:qFormat="1"/>
+    <w:lsdException w:name="Strong" w:semiHidden="0" w:uiPriority="22" w:unhideWhenUsed="0" w:qFormat="1"/>
+    <w:lsdException w:name="Emphasis" w:semiHidden="0" w:uiPriority="20" w:unhideWhenUsed="0" w:qFormat="1"/>
+    <w:lsdException w:name="Table Grid" w:semiHidden="0" w:uiPriority="59" w:unhideWhenUsed="0"/>
+    <w:lsdException w:name="Placeholder Text" w:unhideWhenUsed="0"/>
+    <w:lsdException w:name="No Spacing" w:semiHidden="0" w:uiPriority="1" w:unhideWhenUsed="0" w:qFormat="1"/>
+    <w:lsdException w:name="Light Shading" w:semiHidden="0" w:uiPriority="60" w:unhideWhenUsed="0"/>
+    <w:lsdException w:name="Light List" w:semiHidden="0" w:uiPriority="61" w:unhideWhenUsed="0"/>
+    <w:lsdException w:name="Light Grid" w:semiHidden="0" w:uiPriority="62" w:unhideWhenUsed="0"/>
+    <w:lsdException w:name="Medium Shading 1" w:semiHidden="0" w:uiPriority="63" w:unhideWhenUsed="0"/>
+    <w:lsdException w:name="Medium Shading 2" w:semiHidden="0" w:uiPriority="64" w:unhideWhenUsed="0"/>
+    <w:lsdException w:name="Medium List 1" w:semiHidden="0" w:uiPriority="65" w:unhideWhenUsed="0"/>
+    <w:lsdException w:name="Medium List 2" w:semiHidden="0" w:uiPriority="66" w:unhideWhenUsed="0"/>
+    <w:lsdException w:name="Medium Grid 1" w:semiHidden="0" w:uiPriority="67" w:unhideWhenUsed="0"/>
+    <w:lsdException w:name="Medium Grid 2" w:semiHidden="0" w:uiPriority="68" w:unhideWhenUsed="0"/>
+    <w:lsdException w:name="Medium Grid 3" w:semiHidden="0" w:uiPriority="69" w:unhideWhenUsed="0"/>
+    <w:lsdException w:name="Dark List" w:semiHidden="0" w:uiPriority="70" w:unhideWhenUsed="0"/>
+    <w:lsdException w:name="Colorful Shading" w:semiHidden="0" w:uiPriority="71" w:unhideWhenUsed="0"/>
+    <w:lsdException w:name="Colorful List" w:semiHidden="0" w:uiPriority="72" w:unhideWhenUsed="0"/>
+    <w:lsdException w:name="Colorful Grid" w:semiHidden="0" w:uiPriority="73" w:unhideWhenUsed="0"/>
+    <w:lsdException w:name="Light Shading Accent 1" w:semiHidden="0" w:uiPriority="60" w:unhideWhenUsed="0"/>
+    <w:lsdException w:name="Light List Accent 1" w:semiHidden="0" w:uiPriority="61" w:unhideWhenUsed="0"/>
+    <w:lsdException w:name="Light Grid Accent 1" w:semiHidden="0" w:uiPriority="62" w:unhideWhenUsed="0"/>
+    <w:lsdException w:name="Medium Shading 1 Accent 1" w:semiHidden="0" w:uiPriority="63" w:unhideWhenUsed="0"/>
+    <w:lsdException w:name="Medium Shading 2 Accent 1" w:semiHidden="0" w:uiPriority="64" w:unhideWhenUsed="0"/>
+    <w:lsdException w:name="Medium List 1 Accent 1" w:semiHidden="0" w:uiPriority="65" w:unhideWhenUsed="0"/>
+    <w:lsdException w:name="Revision" w:unhideWhenUsed="0"/>
+    <w:lsdException w:name="List Paragraph" w:semiHidden="0" w:uiPriority="34" w:unhideWhenUsed="0" w:qFormat="1"/>
+    <w:lsdException w:name="Quote" w:semiHidden="0" w:uiPriority="29" w:unhideWhenUsed="0" w:qFormat="1"/>
+    <w:lsdException w:name="Intense Quote" w:semiHidden="0" w:uiPriority="30" w:unhideWhenUsed="0" w:qFormat="1"/>
+    <w:lsdException w:name="Medium List 2 Accent 1" w:semiHidden="0" w:uiPriority="66" w:unhideWhenUsed="0"/>
+    <w:lsdException w:name="Medium Grid 1 Accent 1" w:semiHidden="0" w:uiPriority="67" w:unhideWhenUsed="0"/>
+    <w:lsdException w:name="Medium Grid 2 Accent 1" w:semiHidden="0" w:uiPriority="68" w:unhideWhenUsed="0"/>
+    <w:lsdException w:name="Medium Grid 3 Accent 1" w:semiHidden="0" w:uiPriority="69" w:unhideWhenUsed="0"/>
+    <w:lsdException w:name="Dark List Accent 1" w:semiHidden="0" w:uiPriority="70" w:unhideWhenUsed="0"/>
+    <w:lsdException w:name="Colorful Shading Accent 1" w:semiHidden="0" w:uiPriority="71" w:unhideWhenUsed="0"/>
+    <w:lsdException w:name="Colorful List Accent 1" w:semiHidden="0" w:uiPriority="72" w:unhideWhenUsed="0"/>
+    <w:lsdException w:name="Colorful Grid Accent 1" w:semiHidden="0" w:uiPriority="73" w:unhideWhenUsed="0"/>
+    <w:lsdException w:name="Light Shading Accent 2" w:semiHidden="0" w:uiPriority="60" w:unhideWhenUsed="0"/>
+    <w:lsdException w:name="Light List Accent 2" w:semiHidden="0" w:uiPriority="61" w:unhideWhenUsed="0"/>
+    <w:lsdException w:name="Light Grid Accent 2" w:semiHidden="0" w:uiPriority="62" w:unhideWhenUsed="0"/>
+    <w:lsdException w:name="Medium Shading 1 Accent 2" w:semiHidden="0" w:uiPriority="63" w:unhideWhenUsed="0"/>
+    <w:lsdException w:name="Medium Shading 2 Accent 2" w:semiHidden="0" w:uiPriority="64" w:unhideWhenUsed="0"/>
+    <w:lsdException w:name="Medium List 1 Accent 2" w:semiHidden="0" w:uiPriority="65" w:unhideWhenUsed="0"/>
+    <w:lsdException w:name="Medium List 2 Accent 2" w:semiHidden="0" w:uiPriority="66" w:unhideWhenUsed="0"/>
+    <w:lsdException w:name="Medium Grid 1 Accent 2" w:semiHidden="0" w:uiPriority="67" w:unhideWhenUsed="0"/>
+    <w:lsdException w:name="Medium Grid 2 Accent 2" w:semiHidden="0" w:uiPriority="68" w:unhideWhenUsed="0"/>
+    <w:lsdException w:name="Medium Grid 3 Accent 2" w:semiHidden="0" w:uiPriority="69" w:unhideWhenUsed="0"/>
+    <w:lsdException w:name="Dark List Accent 2" w:semiHidden="0" w:uiPriority="70" w:unhideWhenUsed="0"/>
+    <w:lsdException w:name="Colorful Shading Accent 2" w:semiHidden="0" w:uiPriority="71" w:unhideWhenUsed="0"/>
+    <w:lsdException w:name="Colorful List Accent 2" w:semiHidden="0" w:uiPriority="72" w:unhideWhenUsed="0"/>
+    <w:lsdException w:name="Colorful Grid Accent 2" w:semiHidden="0" w:uiPriority="73" w:unhideWhenUsed="0"/>
+    <w:lsdException w:name="Light Shading Accent 3" w:semiHidden="0" w:uiPriority="60" w:unhideWhenUsed="0"/>
+    <w:lsdException w:name="Light List Accent 3" w:semiHidden="0" w:uiPriority="61" w:unhideWhenUsed="0"/>
+    <w:lsdException w:name="Light Grid Accent 3" w:semiHidden="0" w:uiPriority="62" w:unhideWhenUsed="0"/>
+    <w:lsdException w:name="Medium Shading 1 Accent 3" w:semiHidden="0" w:uiPriority="63" w:unhideWhenUsed="0"/>
+    <w:lsdException w:name="Medium Shading 2 Accent 3" w:semiHidden="0" w:uiPriority="64" w:unhideWhenUsed="0"/>
+    <w:lsdException w:name="Medium List 1 Accent 3" w:semiHidden="0" w:uiPriority="65" w:unhideWhenUsed="0"/>
+    <w:lsdException w:name="Medium List 2 Accent 3" w:semiHidden="0" w:uiPriority="66" w:unhideWhenUsed="0"/>
+    <w:lsdException w:name="Medium Grid 1 Accent 3" w:semiHidden="0" w:uiPriority="67" w:unhideWhenUsed="0"/>
+    <w:lsdException w:name="Medium Grid 2 Accent 3" w:semiHidden="0" w:uiPriority="68" w:unhideWhenUsed="0"/>
+    <w:lsdException w:name="Medium Grid 3 Accent 3" w:semiHidden="0" w:uiPriority="69" w:unhideWhenUsed="0"/>
+    <w:lsdException w:name="Dark List Accent 3" w:semiHidden="0" w:uiPriority="70" w:unhideWhenUsed="0"/>
+    <w:lsdException w:name="Colorful Shading Accent 3" w:semiHidden="0" w:uiPriority="71" w:unhideWhenUsed="0"/>
+    <w:lsdException w:name="Colorful List Accent 3" w:semiHidden="0" w:uiPriority="72" w:unhideWhenUsed="0"/>
+    <w:lsdException w:name="Colorful Grid Accent 3" w:semiHidden="0" w:uiPriority="73" w:unhideWhenUsed="0"/>
+    <w:lsdException w:name="Light Shading Accent 4" w:semiHidden="0" w:uiPriority="60" w:unhideWhenUsed="0"/>
+    <w:lsdException w:name="Light List Accent 4" w:semiHidden="0" w:uiPriority="61" w:unhideWhenUsed="0"/>
+    <w:lsdException w:name="Light Grid Accent 4" w:semiHidden="0" w:uiPriority="62" w:unhideWhenUsed="0"/>
+    <w:lsdException w:name="Medium Shading 1 Accent 4" w:semiHidden="0" w:uiPriority="63" w:unhideWhenUsed="0"/>
+    <w:lsdException w:name="Medium Shading 2 Accent 4" w:semiHidden="0" w:uiPriority="64" w:unhideWhenUsed="0"/>
+    <w:lsdException w:name="Medium List 1 Accent 4" w:semiHidden="0" w:uiPriority="65" w:unhideWhenUsed="0"/>
+    <w:lsdException w:name="Medium List 2 Accent 4" w:semiHidden="0" w:uiPriority="66" w:unhideWhenUsed="0"/>
+    <w:lsdException w:name="Medium Grid 1 Accent 4" w:semiHidden="0" w:uiPriority="67" w:unhideWhenUsed="0"/>
+    <w:lsdException w:name="Medium Grid 2 Accent 4" w:semiHidden="0" w:uiPriority="68" w:unhideWhenUsed="0"/>
+    <w:lsdException w:name="Medium Grid 3 Accent 4" w:semiHidden="0" w:uiPriority="69" w:unhideWhenUsed="0"/>
+    <w:lsdException w:name="Dark List Accent 4" w:semiHidden="0" w:uiPriority="70" w:unhideWhenUsed="0"/>
+    <w:lsdException w:name="Colorful Shading Accent 4" w:semiHidden="0" w:uiPriority="71" w:unhideWhenUsed="0"/>
+    <w:lsdException w:name="Colorful List Accent 4" w:semiHidden="0" w:uiPriority="72" w:unhideWhenUsed="0"/>
+    <w:lsdException w:name="Colorful Grid Accent 4" w:semiHidden="0" w:uiPriority="73" w:unhideWhenUsed="0"/>
+    <w:lsdException w:name="Light Shading Accent 5" w:semiHidden="0" w:uiPriority="60" w:unhideWhenUsed="0"/>
+    <w:lsdException w:name="Light List Accent 5" w:semiHidden="0" w:uiPriority="61" w:unhideWhenUsed="0"/>
+    <w:lsdException w:name="Light Grid Accent 5" w:semiHidden="0" w:uiPriority="62" w:unhideWhenUsed="0"/>
+    <w:lsdException w:name="Medium Shading 1 Accent 5" w:semiHidden="0" w:uiPriority="63" w:unhideWhenUsed="0"/>
+    <w:lsdException w:name="Medium Shading 2 Accent 5" w:semiHidden="0" w:uiPriority="64" w:unhideWhenUsed="0"/>
+    <w:lsdException w:name="Medium List 1 Accent 5" w:semiHidden="0" w:uiPriority="65" w:unhideWhenUsed="0"/>
+    <w:lsdException w:name="Medium List 2 Accent 5" w:semiHidden="0" w:uiPriority="66" w:unhideWhenUsed="0"/>
+    <w:lsdException w:name="Medium Grid 1 Accent 5" w:semiHidden="0" w:uiPriority="67" w:unhideWhenUsed="0"/>
+    <w:lsdException w:name="Medium Grid 2 Accent 5" w:semiHidden="0" w:uiPriority="68" w:unhideWhenUsed="0"/>
+    <w:lsdException w:name="Medium Grid 3 Accent 5" w:semiHidden="0" w:uiPriority="69" w:unhideWhenUsed="0"/>
+    <w:lsdException w:name="Dark List Accent 5" w:semiHidden="0" w:uiPriority="70" w:unhideWhenUsed="0"/>
+    <w:lsdException w:name="Colorful Shading Accent 5" w:semiHidden="0" w:uiPriority="71" w:unhideWhenUsed="0"/>
+    <w:lsdException w:name="Colorful List Accent 5" w:semiHidden="0" w:uiPriority="72" w:unhideWhenUsed="0"/>
+    <w:lsdException w:name="Colorful Grid Accent 5" w:semiHidden="0" w:uiPriority="73" w:unhideWhenUsed="0"/>
+    <w:lsdException w:name="Light Shading Accent 6" w:semiHidden="0" w:uiPriority="60" w:unhideWhenUsed="0"/>
+    <w:lsdException w:name="Light List Accent 6" w:semiHidden="0" w:uiPriority="61" w:unhideWhenUsed="0"/>
+    <w:lsdException w:name="Light Grid Accent 6" w:semiHidden="0" w:uiPriority="62" w:unhideWhenUsed="0"/>
+    <w:lsdException w:name="Medium Shading 1 Accent 6" w:semiHidden="0" w:uiPriority="63" w:unhideWhenUsed="0"/>
+    <w:lsdException w:name="Medium Shading 2 Accent 6" w:semiHidden="0" w:uiPriority="64" w:unhideWhenUsed="0"/>
+    <w:lsdException w:name="Medium List 1 Accent 6" w:semiHidden="0" w:uiPriority="65" w:unhideWhenUsed="0"/>
+    <w:lsdException w:name="Medium List 2 Accent 6" w:semiHidden="0" w:uiPriority="66" w:unhideWhenUsed="0"/>
+    <w:lsdException w:name="Medium Grid 1 Accent 6" w:semiHidden="0" w:uiPriority="67" w:unhideWhenUsed="0"/>
+    <w:lsdException w:name="Medium Grid 2 Accent 6" w:semiHidden="0" w:uiPriority="68" w:unhideWhenUsed="0"/>
+    <w:lsdException w:name="Medium Grid 3 Accent 6" w:semiHidden="0" w:uiPriority="69" w:unhideWhenUsed="0"/>
+    <w:lsdException w:name="Dark List Accent 6" w:semiHidden="0" w:uiPriority="70" w:unhideWhenUsed="0"/>
+    <w:lsdException w:name="Colorful Shading Accent 6" w:semiHidden="0" w:uiPriority="71" w:unhideWhenUsed="0"/>
+    <w:lsdException w:name="Colorful List Accent 6" w:semiHidden="0" w:uiPriority="72" w:unhideWhenUsed="0"/>
+    <w:lsdException w:name="Colorful Grid Accent 6" w:semiHidden="0" w:uiPriority="73" w:unhideWhenUsed="0"/>
+    <w:lsdException w:name="Subtle Emphasis" w:semiHidden="0" w:uiPriority="19" w:unhideWhenUsed="0" w:qFormat="1"/>
+    <w:lsdException w:name="Intense Emphasis" w:semiHidden="0" w:uiPriority="21" w:unhideWhenUsed="0" w:qFormat="1"/>
+    <w:lsdException w:name="Subtle Reference" w:semiHidden="0" w:uiPriority="31" w:unhideWhenUsed="0" w:qFormat="1"/>
+    <w:lsdException w:name="Intense Reference" w:semiHidden="0" w:uiPriority="32" w:unhideWhenUsed="0" w:qFormat="1"/>
+    <w:lsdException w:name="Book Title" w:semiHidden="0" w:uiPriority="33" w:unhideWhenUsed="0" w:qFormat="1"/>
+    <w:lsdException w:name="Bibliography" w:uiPriority="37"/>
+    <w:lsdException w:name="TOC Heading" w:uiPriority="39" w:qFormat="1"/>
+  </w:latentStyles>
+  <w:style w:type="paragraph" w:default="1" w:styleId="Normal">
+    <w:name w:val="Normal"/>
+    <w:qFormat/>
+    <w:rsid w:val="001C3314"/>
+  </w:style>
+  <w:style w:type="paragraph" w:styleId="Heading1">
+    <w:name w:val="heading 1"/>
+    <w:basedOn w:val="Normal"/>
+    <w:next w:val="Normal"/>
+    <w:link w:val="Heading1Char"/>
+    <w:uiPriority w:val="9"/>
+    <w:qFormat/>
+    <w:rsid w:val="00225097"/>
+    <w:pPr>
+      <w:keepNext/>
+      <w:keepLines/>
+      <w:numPr>
+        <w:numId w:val="1"/>
+      </w:numPr>
+      <w:outlineLvl w:val="0"/>
+    </w:pPr>
+    <w:rPr>
+      <w:rFonts w:asciiTheme="majorHAnsi" w:eastAsiaTheme="majorEastAsia" w:hAnsiTheme="majorHAnsi" w:cstheme="majorBidi"/>
+      <w:b/>
+      <w:bCs/>
+      <w:sz w:val="26"/>
+      <w:szCs w:val="28"/>
+    </w:rPr>
+  </w:style>
+  <w:style w:type="paragraph" w:styleId="Heading2">
+    <w:name w:val="heading 2"/>
+    <w:basedOn w:val="Normal"/>
+    <w:next w:val="Normal"/>
+    <w:link w:val="Heading2Char"/>
+    <w:uiPriority w:val="9"/>
+    <w:unhideWhenUsed/>
+    <w:qFormat/>
+    <w:rsid w:val="00587C3B"/>
+    <w:pPr>
+      <w:keepNext/>
+      <w:keepLines/>
+      <w:outlineLvl w:val="1"/>
+    </w:pPr>
+    <w:rPr>
+      <w:rFonts w:asciiTheme="majorHAnsi" w:eastAsiaTheme="majorEastAsia" w:hAnsiTheme="majorHAnsi" w:cstheme="majorBidi"/>
+      <w:b/>
+      <w:i/>
+      <w:sz w:val="26"/>
+      <w:szCs w:val="26"/>
+    </w:rPr>
+  </w:style>
+  <w:style w:type="paragraph" w:styleId="Heading3">
+    <w:name w:val="heading 3"/>
+    <w:basedOn w:val="Normal"/>
+    <w:next w:val="Normal"/>
+    <w:link w:val="Heading3Char"/>
+    <w:uiPriority w:val="9"/>
+    <w:unhideWhenUsed/>
+    <w:qFormat/>
+    <w:rsid w:val="005C59FA"/>
+    <w:pPr>
+      <w:keepNext/>
+      <w:keepLines/>
+      <w:numPr>
+        <w:ilvl w:val="2"/>
+        <w:numId w:val="1"/>
+      </w:numPr>
+      <w:outlineLvl w:val="2"/>
+    </w:pPr>
+    <w:rPr>
+      <w:rFonts w:ascii="Times New Roman" w:eastAsiaTheme="majorEastAsia" w:hAnsi="Times New Roman" w:cstheme="majorBidi"/>
+      <w:b/>
+      <w:bCs/>
+      <w:i/>
+      <w:sz w:val="26"/>
+    </w:rPr>
+  </w:style>
+  <w:style w:type="paragraph" w:styleId="Heading4">
+    <w:name w:val="heading 4"/>
+    <w:basedOn w:val="Normal"/>
+    <w:next w:val="Normal"/>
+    <w:link w:val="Heading4Char"/>
+    <w:uiPriority w:val="9"/>
+    <w:unhideWhenUsed/>
+    <w:qFormat/>
+    <w:rsid w:val="00157A81"/>
+    <w:pPr>
+      <w:keepNext/>
+      <w:keepLines/>
+      <w:numPr>
+        <w:ilvl w:val="3"/>
+        <w:numId w:val="1"/>
+      </w:numPr>
+      <w:spacing w:before="200" w:after="0"/>
+      <w:outlineLvl w:val="3"/>
+    </w:pPr>
+    <w:rPr>
+      <w:rFonts w:asciiTheme="majorHAnsi" w:eastAsiaTheme="majorEastAsia" w:hAnsiTheme="majorHAnsi" w:cstheme="majorBidi"/>
+      <w:b/>
+      <w:bCs/>
+      <w:i/>
+      <w:iCs/>
+      <w:color w:val="4F81BD" w:themeColor="accent1"/>
+    </w:rPr>
+  </w:style>
+  <w:style w:type="paragraph" w:styleId="Heading5">
+    <w:name w:val="heading 5"/>
+    <w:basedOn w:val="Normal"/>
+    <w:next w:val="Normal"/>
+    <w:link w:val="Heading5Char"/>
+    <w:uiPriority w:val="9"/>
+    <w:semiHidden/>
+    <w:unhideWhenUsed/>
+    <w:qFormat/>
+    <w:rsid w:val="00157A81"/>
+    <w:pPr>
+      <w:keepNext/>
+      <w:keepLines/>
+      <w:numPr>
+        <w:ilvl w:val="4"/>
+        <w:numId w:val="1"/>
+      </w:numPr>
+      <w:spacing w:before="200" w:after="0"/>
+      <w:outlineLvl w:val="4"/>
+    </w:pPr>
+    <w:rPr>
+      <w:rFonts w:asciiTheme="majorHAnsi" w:eastAsiaTheme="majorEastAsia" w:hAnsiTheme="majorHAnsi" w:cstheme="majorBidi"/>
+      <w:color w:val="243F60" w:themeColor="accent1" w:themeShade="7F"/>
+    </w:rPr>
+  </w:style>
+  <w:style w:type="paragraph" w:styleId="Heading6">
+    <w:name w:val="heading 6"/>
+    <w:basedOn w:val="Normal"/>
+    <w:next w:val="Normal"/>
+    <w:link w:val="Heading6Char"/>
+    <w:uiPriority w:val="9"/>
+    <w:semiHidden/>
+    <w:unhideWhenUsed/>
+    <w:qFormat/>
+    <w:rsid w:val="00157A81"/>
+    <w:pPr>
+      <w:keepNext/>
+      <w:keepLines/>
+      <w:numPr>
+        <w:ilvl w:val="5"/>
+        <w:numId w:val="1"/>
+      </w:numPr>
+      <w:spacing w:before="200" w:after="0"/>
+      <w:outlineLvl w:val="5"/>
+    </w:pPr>
+    <w:rPr>
+      <w:rFonts w:asciiTheme="majorHAnsi" w:eastAsiaTheme="majorEastAsia" w:hAnsiTheme="majorHAnsi" w:cstheme="majorBidi"/>
+      <w:i/>
+      <w:iCs/>
+      <w:color w:val="243F60" w:themeColor="accent1" w:themeShade="7F"/>
+    </w:rPr>
+  </w:style>
+  <w:style w:type="paragraph" w:styleId="Heading7">
+    <w:name w:val="heading 7"/>
+    <w:basedOn w:val="Normal"/>
+    <w:next w:val="Normal"/>
+    <w:link w:val="Heading7Char"/>
+    <w:uiPriority w:val="9"/>
+    <w:semiHidden/>
+    <w:unhideWhenUsed/>
+    <w:qFormat/>
+    <w:rsid w:val="00157A81"/>
+    <w:pPr>
+      <w:keepNext/>
+      <w:keepLines/>
+      <w:numPr>
+        <w:ilvl w:val="6"/>
+        <w:numId w:val="1"/>
+      </w:numPr>
+      <w:spacing w:before="200" w:after="0"/>
+      <w:outlineLvl w:val="6"/>
+    </w:pPr>
+    <w:rPr>
+      <w:rFonts w:asciiTheme="majorHAnsi" w:eastAsiaTheme="majorEastAsia" w:hAnsiTheme="majorHAnsi" w:cstheme="majorBidi"/>
+      <w:i/>
+      <w:iCs/>
+      <w:color w:val="404040" w:themeColor="text1" w:themeTint="BF"/>
+    </w:rPr>
+  </w:style>
+  <w:style w:type="paragraph" w:styleId="Heading8">
+    <w:name w:val="heading 8"/>
+    <w:basedOn w:val="Normal"/>
+    <w:next w:val="Normal"/>
+    <w:link w:val="Heading8Char"/>
+    <w:uiPriority w:val="9"/>
+    <w:semiHidden/>
+    <w:unhideWhenUsed/>
+    <w:qFormat/>
+    <w:rsid w:val="00157A81"/>
+    <w:pPr>
+      <w:keepNext/>
+      <w:keepLines/>
+      <w:numPr>
+        <w:ilvl w:val="7"/>
+        <w:numId w:val="1"/>
+      </w:numPr>
+      <w:spacing w:before="200" w:after="0"/>
+      <w:outlineLvl w:val="7"/>
+    </w:pPr>
+    <w:rPr>
+      <w:rFonts w:asciiTheme="majorHAnsi" w:eastAsiaTheme="majorEastAsia" w:hAnsiTheme="majorHAnsi" w:cstheme="majorBidi"/>
+      <w:color w:val="404040" w:themeColor="text1" w:themeTint="BF"/>
+      <w:sz w:val="20"/>
+      <w:szCs w:val="20"/>
+    </w:rPr>
+  </w:style>
+  <w:style w:type="paragraph" w:styleId="Heading9">
+    <w:name w:val="heading 9"/>
+    <w:basedOn w:val="Normal"/>
+    <w:next w:val="Normal"/>
+    <w:link w:val="Heading9Char"/>
+    <w:uiPriority w:val="9"/>
+    <w:semiHidden/>
+    <w:unhideWhenUsed/>
+    <w:qFormat/>
+    <w:rsid w:val="00157A81"/>
+    <w:pPr>
+      <w:keepNext/>
+      <w:keepLines/>
+      <w:numPr>
+        <w:ilvl w:val="8"/>
+        <w:numId w:val="1"/>
+      </w:numPr>
+      <w:spacing w:before="200" w:after="0"/>
+      <w:outlineLvl w:val="8"/>
+    </w:pPr>
+    <w:rPr>
+      <w:rFonts w:asciiTheme="majorHAnsi" w:eastAsiaTheme="majorEastAsia" w:hAnsiTheme="majorHAnsi" w:cstheme="majorBidi"/>
+      <w:i/>
+      <w:iCs/>
+      <w:color w:val="404040" w:themeColor="text1" w:themeTint="BF"/>
+      <w:sz w:val="20"/>
+      <w:szCs w:val="20"/>
+    </w:rPr>
+  </w:style>
+  <w:style w:type="character" w:default="1" w:styleId="DefaultParagraphFont">
+    <w:name w:val="Default Paragraph Font"/>
+    <w:uiPriority w:val="1"/>
+    <w:semiHidden/>
+    <w:unhideWhenUsed/>
+  </w:style>
+  <w:style w:type="table" w:default="1" w:styleId="TableNormal">
+    <w:name w:val="Normal Table"/>
+    <w:uiPriority w:val="99"/>
+    <w:semiHidden/>
+    <w:unhideWhenUsed/>
+    <w:tblPr>
+      <w:tblInd w:w="0" w:type="dxa"/>
+      <w:tblCellMar>
+        <w:top w:w="0" w:type="dxa"/>
+        <w:left w:w="108" w:type="dxa"/>
+        <w:bottom w:w="0" w:type="dxa"/>
+        <w:right w:w="108" w:type="dxa"/>
+      </w:tblCellMar>
+    </w:tblPr>
+  </w:style>
+  <w:style w:type="numbering" w:default="1" w:styleId="NoList">
+    <w:name w:val="No List"/>
+    <w:uiPriority w:val="99"/>
+    <w:semiHidden/>
+    <w:unhideWhenUsed/>
+  </w:style>
+  <w:style w:type="paragraph" w:styleId="ListParagraph">
+    <w:name w:val="List Paragraph"/>
+    <w:basedOn w:val="Normal"/>
+    <w:link w:val="ListParagraphChar"/>
+    <w:uiPriority w:val="34"/>
+    <w:qFormat/>
+    <w:rsid w:val="00744073"/>
+    <w:pPr>
+      <w:ind w:left="720"/>
+      <w:contextualSpacing/>
+    </w:pPr>
+  </w:style>
+  <w:style w:type="table" w:styleId="TableGrid">
+    <w:name w:val="Table Grid"/>
+    <w:basedOn w:val="TableNormal"/>
+    <w:uiPriority w:val="59"/>
+    <w:rsid w:val="00382BD9"/>
+    <w:pPr>
+      <w:spacing w:after="0"/>
+    </w:pPr>
+    <w:tblPr>
+      <w:tblInd w:w="0" w:type="dxa"/>
+      <w:tblBorders>
+        <w:top w:val="single" w:sz="4" w:space="0" w:color="000000" w:themeColor="text1"/>
+        <w:left w:val="single" w:sz="4" w:space="0" w:color="000000" w:themeColor="text1"/>
+        <w:bottom w:val="single" w:sz="4" w:space="0" w:color="000000" w:themeColor="text1"/>
+        <w:right w:val="single" w:sz="4" w:space="0" w:color="000000" w:themeColor="text1"/>
+        <w:insideH w:val="single" w:sz="4" w:space="0" w:color="000000" w:themeColor="text1"/>
+        <w:insideV w:val="single" w:sz="4" w:space="0" w:color="000000" w:themeColor="text1"/>
+      </w:tblBorders>
+      <w:tblCellMar>
+        <w:top w:w="0" w:type="dxa"/>
+        <w:left w:w="108" w:type="dxa"/>
+        <w:bottom w:w="0" w:type="dxa"/>
+        <w:right w:w="108" w:type="dxa"/>
+      </w:tblCellMar>
+    </w:tblPr>
+  </w:style>
+  <w:style w:type="paragraph" w:styleId="BalloonText">
+    <w:name w:val="Balloon Text"/>
+    <w:basedOn w:val="Normal"/>
+    <w:link w:val="BalloonTextChar"/>
+    <w:uiPriority w:val="99"/>
+    <w:semiHidden/>
+    <w:unhideWhenUsed/>
+    <w:rsid w:val="0020361B"/>
+    <w:pPr>
+      <w:spacing w:after="0"/>
+    </w:pPr>
+    <w:rPr>
+      <w:rFonts w:ascii="Tahoma" w:hAnsi="Tahoma" w:cs="Tahoma"/>
+      <w:sz w:val="16"/>
+      <w:szCs w:val="16"/>
+    </w:rPr>
+  </w:style>
+  <w:style w:type="character" w:customStyle="1" w:styleId="BalloonTextChar">
+    <w:name w:val="Balloon Text Char"/>
+    <w:basedOn w:val="DefaultParagraphFont"/>
+    <w:link w:val="BalloonText"/>
+    <w:uiPriority w:val="99"/>
+    <w:semiHidden/>
+    <w:rsid w:val="0020361B"/>
+    <w:rPr>
+      <w:rFonts w:ascii="Tahoma" w:hAnsi="Tahoma" w:cs="Tahoma"/>
+      <w:sz w:val="16"/>
+      <w:szCs w:val="16"/>
+    </w:rPr>
+  </w:style>
+  <w:style w:type="character" w:customStyle="1" w:styleId="Heading1Char">
+    <w:name w:val="Heading 1 Char"/>
+    <w:basedOn w:val="DefaultParagraphFont"/>
+    <w:link w:val="Heading1"/>
+    <w:uiPriority w:val="9"/>
+    <w:rsid w:val="00225097"/>
+    <w:rPr>
+      <w:rFonts w:asciiTheme="majorHAnsi" w:eastAsiaTheme="majorEastAsia" w:hAnsiTheme="majorHAnsi" w:cstheme="majorBidi"/>
+      <w:b/>
+      <w:bCs/>
+      <w:sz w:val="26"/>
+      <w:szCs w:val="28"/>
+    </w:rPr>
+  </w:style>
+  <w:style w:type="character" w:customStyle="1" w:styleId="Heading2Char">
+    <w:name w:val="Heading 2 Char"/>
+    <w:basedOn w:val="DefaultParagraphFont"/>
+    <w:link w:val="Heading2"/>
+    <w:uiPriority w:val="9"/>
+    <w:rsid w:val="00587C3B"/>
+    <w:rPr>
+      <w:rFonts w:asciiTheme="majorHAnsi" w:eastAsiaTheme="majorEastAsia" w:hAnsiTheme="majorHAnsi" w:cstheme="majorBidi"/>
+      <w:b/>
+      <w:i/>
+      <w:sz w:val="26"/>
+      <w:szCs w:val="26"/>
+    </w:rPr>
+  </w:style>
+  <w:style w:type="character" w:customStyle="1" w:styleId="Heading3Char">
+    <w:name w:val="Heading 3 Char"/>
+    <w:basedOn w:val="DefaultParagraphFont"/>
+    <w:link w:val="Heading3"/>
+    <w:uiPriority w:val="9"/>
+    <w:rsid w:val="005C59FA"/>
+    <w:rPr>
+      <w:rFonts w:ascii="Times New Roman" w:eastAsiaTheme="majorEastAsia" w:hAnsi="Times New Roman" w:cstheme="majorBidi"/>
+      <w:b/>
+      <w:bCs/>
+      <w:i/>
+      <w:sz w:val="26"/>
+    </w:rPr>
+  </w:style>
+  <w:style w:type="character" w:customStyle="1" w:styleId="Heading4Char">
+    <w:name w:val="Heading 4 Char"/>
+    <w:basedOn w:val="DefaultParagraphFont"/>
+    <w:link w:val="Heading4"/>
+    <w:uiPriority w:val="9"/>
+    <w:rsid w:val="00157A81"/>
+    <w:rPr>
+      <w:rFonts w:asciiTheme="majorHAnsi" w:eastAsiaTheme="majorEastAsia" w:hAnsiTheme="majorHAnsi" w:cstheme="majorBidi"/>
+      <w:b/>
+      <w:bCs/>
+      <w:i/>
+      <w:iCs/>
+      <w:color w:val="4F81BD" w:themeColor="accent1"/>
+    </w:rPr>
+  </w:style>
+  <w:style w:type="character" w:customStyle="1" w:styleId="Heading5Char">
+    <w:name w:val="Heading 5 Char"/>
+    <w:basedOn w:val="DefaultParagraphFont"/>
+    <w:link w:val="Heading5"/>
+    <w:uiPriority w:val="9"/>
+    <w:semiHidden/>
+    <w:rsid w:val="00157A81"/>
+    <w:rPr>
+      <w:rFonts w:asciiTheme="majorHAnsi" w:eastAsiaTheme="majorEastAsia" w:hAnsiTheme="majorHAnsi" w:cstheme="majorBidi"/>
+      <w:color w:val="243F60" w:themeColor="accent1" w:themeShade="7F"/>
+    </w:rPr>
+  </w:style>
+  <w:style w:type="character" w:customStyle="1" w:styleId="Heading6Char">
+    <w:name w:val="Heading 6 Char"/>
+    <w:basedOn w:val="DefaultParagraphFont"/>
+    <w:link w:val="Heading6"/>
+    <w:uiPriority w:val="9"/>
+    <w:semiHidden/>
+    <w:rsid w:val="00157A81"/>
+    <w:rPr>
+      <w:rFonts w:asciiTheme="majorHAnsi" w:eastAsiaTheme="majorEastAsia" w:hAnsiTheme="majorHAnsi" w:cstheme="majorBidi"/>
+      <w:i/>
+      <w:iCs/>
+      <w:color w:val="243F60" w:themeColor="accent1" w:themeShade="7F"/>
+    </w:rPr>
+  </w:style>
+  <w:style w:type="character" w:customStyle="1" w:styleId="Heading7Char">
+    <w:name w:val="Heading 7 Char"/>
+    <w:basedOn w:val="DefaultParagraphFont"/>
+    <w:link w:val="Heading7"/>
+    <w:uiPriority w:val="9"/>
+    <w:semiHidden/>
+    <w:rsid w:val="00157A81"/>
+    <w:rPr>
+      <w:rFonts w:asciiTheme="majorHAnsi" w:eastAsiaTheme="majorEastAsia" w:hAnsiTheme="majorHAnsi" w:cstheme="majorBidi"/>
+      <w:i/>
+      <w:iCs/>
+      <w:color w:val="404040" w:themeColor="text1" w:themeTint="BF"/>
+    </w:rPr>
+  </w:style>
+  <w:style w:type="character" w:customStyle="1" w:styleId="Heading8Char">
+    <w:name w:val="Heading 8 Char"/>
+    <w:basedOn w:val="DefaultParagraphFont"/>
+    <w:link w:val="Heading8"/>
+    <w:uiPriority w:val="9"/>
+    <w:semiHidden/>
+    <w:rsid w:val="00157A81"/>
+    <w:rPr>
+      <w:rFonts w:asciiTheme="majorHAnsi" w:eastAsiaTheme="majorEastAsia" w:hAnsiTheme="majorHAnsi" w:cstheme="majorBidi"/>
+      <w:color w:val="404040" w:themeColor="text1" w:themeTint="BF"/>
+      <w:sz w:val="20"/>
+      <w:szCs w:val="20"/>
+    </w:rPr>
+  </w:style>
+  <w:style w:type="character" w:customStyle="1" w:styleId="Heading9Char">
+    <w:name w:val="Heading 9 Char"/>
+    <w:basedOn w:val="DefaultParagraphFont"/>
+    <w:link w:val="Heading9"/>
+    <w:uiPriority w:val="9"/>
+    <w:semiHidden/>
+    <w:rsid w:val="00157A81"/>
+    <w:rPr>
+      <w:rFonts w:asciiTheme="majorHAnsi" w:eastAsiaTheme="majorEastAsia" w:hAnsiTheme="majorHAnsi" w:cstheme="majorBidi"/>
+      <w:i/>
+      <w:iCs/>
+      <w:color w:val="404040" w:themeColor="text1" w:themeTint="BF"/>
+      <w:sz w:val="20"/>
+      <w:szCs w:val="20"/>
+    </w:rPr>
+  </w:style>
+  <w:style w:type="paragraph" w:styleId="Header">
+    <w:name w:val="header"/>
+    <w:basedOn w:val="Normal"/>
+    <w:link w:val="HeaderChar"/>
+    <w:unhideWhenUsed/>
+    <w:rsid w:val="00C94C13"/>
+    <w:pPr>
+      <w:tabs>
+        <w:tab w:val="center" w:pos="4680"/>
+        <w:tab w:val="right" w:pos="9360"/>
+      </w:tabs>
+      <w:spacing w:after="0"/>
+    </w:pPr>
+  </w:style>
+  <w:style w:type="character" w:customStyle="1" w:styleId="HeaderChar">
+    <w:name w:val="Header Char"/>
+    <w:basedOn w:val="DefaultParagraphFont"/>
+    <w:link w:val="Header"/>
+    <w:uiPriority w:val="99"/>
+    <w:rsid w:val="00C94C13"/>
+  </w:style>
+  <w:style w:type="paragraph" w:styleId="Footer">
+    <w:name w:val="footer"/>
+    <w:basedOn w:val="Normal"/>
+    <w:link w:val="FooterChar"/>
+    <w:uiPriority w:val="99"/>
+    <w:unhideWhenUsed/>
+    <w:rsid w:val="00C94C13"/>
+    <w:pPr>
+      <w:tabs>
+        <w:tab w:val="center" w:pos="4680"/>
+        <w:tab w:val="right" w:pos="9360"/>
+      </w:tabs>
+      <w:spacing w:after="0"/>
+    </w:pPr>
+  </w:style>
+  <w:style w:type="character" w:customStyle="1" w:styleId="FooterChar">
+    <w:name w:val="Footer Char"/>
+    <w:basedOn w:val="DefaultParagraphFont"/>
+    <w:link w:val="Footer"/>
+    <w:uiPriority w:val="99"/>
+    <w:rsid w:val="00C94C13"/>
+  </w:style>
+  <w:style w:type="paragraph" w:styleId="TOCHeading">
+    <w:name w:val="TOC Heading"/>
+    <w:basedOn w:val="Heading1"/>
+    <w:next w:val="Normal"/>
+    <w:uiPriority w:val="39"/>
+    <w:unhideWhenUsed/>
+    <w:qFormat/>
+    <w:rsid w:val="001E1AD0"/>
+    <w:pPr>
+      <w:numPr>
+        <w:numId w:val="0"/>
+      </w:numPr>
+      <w:spacing w:before="480" w:after="0"/>
+      <w:outlineLvl w:val="9"/>
+    </w:pPr>
+    <w:rPr>
+      <w:color w:val="365F91" w:themeColor="accent1" w:themeShade="BF"/>
+      <w:sz w:val="28"/>
+    </w:rPr>
+  </w:style>
+  <w:style w:type="paragraph" w:styleId="TOC1">
+    <w:name w:val="toc 1"/>
+    <w:basedOn w:val="Normal"/>
+    <w:next w:val="Normal"/>
+    <w:autoRedefine/>
+    <w:uiPriority w:val="39"/>
+    <w:unhideWhenUsed/>
+    <w:rsid w:val="00F30F8C"/>
+    <w:pPr>
+      <w:tabs>
+        <w:tab w:val="left" w:pos="440"/>
+        <w:tab w:val="right" w:leader="dot" w:pos="9072"/>
+      </w:tabs>
+      <w:spacing w:after="100"/>
+    </w:pPr>
+    <w:rPr>
+      <w:b/>
+      <w:noProof/>
+    </w:rPr>
+  </w:style>
+  <w:style w:type="paragraph" w:styleId="TOC2">
+    <w:name w:val="toc 2"/>
+    <w:basedOn w:val="Normal"/>
+    <w:next w:val="Normal"/>
+    <w:autoRedefine/>
+    <w:uiPriority w:val="39"/>
+    <w:unhideWhenUsed/>
+    <w:rsid w:val="00F30F8C"/>
+    <w:pPr>
+      <w:tabs>
+        <w:tab w:val="left" w:pos="660"/>
+        <w:tab w:val="right" w:leader="dot" w:pos="8364"/>
+      </w:tabs>
+      <w:spacing w:after="100"/>
+      <w:ind w:left="220"/>
+    </w:pPr>
+  </w:style>
+  <w:style w:type="paragraph" w:styleId="TOC3">
+    <w:name w:val="toc 3"/>
+    <w:basedOn w:val="Normal"/>
+    <w:next w:val="Normal"/>
+    <w:autoRedefine/>
+    <w:uiPriority w:val="39"/>
+    <w:unhideWhenUsed/>
+    <w:rsid w:val="00F30F8C"/>
+    <w:pPr>
+      <w:tabs>
+        <w:tab w:val="left" w:pos="880"/>
+        <w:tab w:val="right" w:leader="dot" w:pos="7938"/>
+      </w:tabs>
+      <w:spacing w:after="100"/>
+      <w:ind w:left="440"/>
+    </w:pPr>
+  </w:style>
+  <w:style w:type="character" w:styleId="Hyperlink">
+    <w:name w:val="Hyperlink"/>
+    <w:basedOn w:val="DefaultParagraphFont"/>
+    <w:uiPriority w:val="99"/>
+    <w:unhideWhenUsed/>
+    <w:rsid w:val="001E1AD0"/>
+    <w:rPr>
+      <w:color w:val="0000FF" w:themeColor="hyperlink"/>
+      <w:u w:val="single"/>
+    </w:rPr>
+  </w:style>
+  <w:style w:type="paragraph" w:styleId="NormalWeb">
+    <w:name w:val="Normal (Web)"/>
+    <w:basedOn w:val="Normal"/>
+    <w:uiPriority w:val="99"/>
+    <w:semiHidden/>
+    <w:unhideWhenUsed/>
+    <w:rsid w:val="00306558"/>
+    <w:pPr>
+      <w:spacing w:before="100" w:beforeAutospacing="1" w:after="100" w:afterAutospacing="1"/>
+      <w:jc w:val="left"/>
+    </w:pPr>
+    <w:rPr>
+      <w:rFonts w:ascii="Times New Roman" w:eastAsiaTheme="minorEastAsia" w:hAnsi="Times New Roman" w:cs="Times New Roman"/>
+      <w:sz w:val="24"/>
+      <w:szCs w:val="24"/>
+    </w:rPr>
+  </w:style>
+  <w:style w:type="paragraph" w:styleId="BodyText">
+    <w:name w:val="Body Text"/>
+    <w:basedOn w:val="Normal"/>
+    <w:link w:val="BodyTextChar"/>
+    <w:rsid w:val="001B719B"/>
+    <w:pPr>
+      <w:jc w:val="left"/>
+    </w:pPr>
+    <w:rPr>
+      <w:rFonts w:ascii="Times New Roman" w:eastAsia="Times New Roman" w:hAnsi="Times New Roman" w:cs="Times New Roman"/>
+      <w:sz w:val="26"/>
+      <w:szCs w:val="26"/>
+    </w:rPr>
+  </w:style>
+  <w:style w:type="character" w:customStyle="1" w:styleId="BodyTextChar">
+    <w:name w:val="Body Text Char"/>
+    <w:basedOn w:val="DefaultParagraphFont"/>
+    <w:link w:val="BodyText"/>
+    <w:rsid w:val="001B719B"/>
+    <w:rPr>
+      <w:rFonts w:ascii="Times New Roman" w:eastAsia="Times New Roman" w:hAnsi="Times New Roman" w:cs="Times New Roman"/>
+      <w:sz w:val="26"/>
+      <w:szCs w:val="26"/>
+    </w:rPr>
+  </w:style>
+  <w:style w:type="character" w:styleId="PlaceholderText">
+    <w:name w:val="Placeholder Text"/>
+    <w:basedOn w:val="DefaultParagraphFont"/>
+    <w:uiPriority w:val="99"/>
+    <w:semiHidden/>
+    <w:rsid w:val="00275EE6"/>
+    <w:rPr>
+      <w:color w:val="808080"/>
+    </w:rPr>
+  </w:style>
+  <w:style w:type="character" w:customStyle="1" w:styleId="ListParagraphChar">
+    <w:name w:val="List Paragraph Char"/>
+    <w:basedOn w:val="DefaultParagraphFont"/>
+    <w:link w:val="ListParagraph"/>
+    <w:uiPriority w:val="34"/>
+    <w:rsid w:val="005A2E27"/>
+  </w:style>
+  <w:style w:type="paragraph" w:styleId="Caption">
+    <w:name w:val="caption"/>
+    <w:basedOn w:val="Normal"/>
+    <w:next w:val="Normal"/>
+    <w:uiPriority w:val="35"/>
+    <w:unhideWhenUsed/>
+    <w:qFormat/>
+    <w:rsid w:val="008D3DD0"/>
+    <w:pPr>
+      <w:spacing w:after="200"/>
+    </w:pPr>
+    <w:rPr>
+      <w:i/>
+      <w:iCs/>
+      <w:color w:val="1F497D" w:themeColor="text2"/>
+      <w:sz w:val="18"/>
+      <w:szCs w:val="18"/>
+    </w:rPr>
+  </w:style>
+  <w:style w:type="character" w:styleId="CommentReference">
+    <w:name w:val="annotation reference"/>
+    <w:basedOn w:val="DefaultParagraphFont"/>
+    <w:uiPriority w:val="99"/>
+    <w:semiHidden/>
+    <w:unhideWhenUsed/>
+    <w:rsid w:val="00D344A6"/>
+    <w:rPr>
+      <w:sz w:val="16"/>
+      <w:szCs w:val="16"/>
+    </w:rPr>
+  </w:style>
+  <w:style w:type="paragraph" w:styleId="CommentText">
+    <w:name w:val="annotation text"/>
+    <w:basedOn w:val="Normal"/>
+    <w:link w:val="CommentTextChar"/>
+    <w:uiPriority w:val="99"/>
+    <w:semiHidden/>
+    <w:unhideWhenUsed/>
+    <w:rsid w:val="00D344A6"/>
+    <w:rPr>
+      <w:sz w:val="20"/>
+      <w:szCs w:val="20"/>
+    </w:rPr>
+  </w:style>
+  <w:style w:type="character" w:customStyle="1" w:styleId="CommentTextChar">
+    <w:name w:val="Comment Text Char"/>
+    <w:basedOn w:val="DefaultParagraphFont"/>
+    <w:link w:val="CommentText"/>
+    <w:uiPriority w:val="99"/>
+    <w:semiHidden/>
+    <w:rsid w:val="00D344A6"/>
+    <w:rPr>
+      <w:sz w:val="20"/>
+      <w:szCs w:val="20"/>
+    </w:rPr>
+  </w:style>
+  <w:style w:type="paragraph" w:styleId="TableofFigures">
+    <w:name w:val="table of figures"/>
+    <w:basedOn w:val="Normal"/>
+    <w:next w:val="Normal"/>
+    <w:uiPriority w:val="99"/>
+    <w:unhideWhenUsed/>
+    <w:rsid w:val="005D6CAE"/>
+    <w:pPr>
+      <w:spacing w:after="0"/>
+    </w:pPr>
+  </w:style>
+  <w:style w:type="paragraph" w:styleId="NoSpacing">
+    <w:name w:val="No Spacing"/>
+    <w:link w:val="NoSpacingChar"/>
+    <w:uiPriority w:val="1"/>
+    <w:qFormat/>
+    <w:rsid w:val="00F65474"/>
+    <w:pPr>
+      <w:spacing w:after="0"/>
+      <w:jc w:val="left"/>
+    </w:pPr>
+    <w:rPr>
+      <w:rFonts w:eastAsiaTheme="minorEastAsia"/>
+    </w:rPr>
+  </w:style>
+  <w:style w:type="character" w:customStyle="1" w:styleId="NoSpacingChar">
+    <w:name w:val="No Spacing Char"/>
+    <w:basedOn w:val="DefaultParagraphFont"/>
+    <w:link w:val="NoSpacing"/>
+    <w:uiPriority w:val="1"/>
+    <w:rsid w:val="00F65474"/>
+    <w:rPr>
+      <w:rFonts w:eastAsiaTheme="minorEastAsia"/>
+    </w:rPr>
+  </w:style>
+  <w:style w:type="table" w:customStyle="1" w:styleId="GridTable5DarkAccent2">
+    <w:name w:val="Grid Table 5 Dark Accent 2"/>
+    <w:basedOn w:val="TableNormal"/>
+    <w:uiPriority w:val="50"/>
+    <w:rsid w:val="00E008A1"/>
+    <w:pPr>
+      <w:spacing w:after="0"/>
+    </w:pPr>
+    <w:tblPr>
+      <w:tblStyleRowBandSize w:val="1"/>
+      <w:tblStyleColBandSize w:val="1"/>
+      <w:tblInd w:w="0" w:type="dxa"/>
+      <w:tblBorders>
+        <w:top w:val="single" w:sz="4" w:space="0" w:color="FFFFFF" w:themeColor="background1"/>
+        <w:left w:val="single" w:sz="4" w:space="0" w:color="FFFFFF" w:themeColor="background1"/>
+        <w:bottom w:val="single" w:sz="4" w:space="0" w:color="FFFFFF" w:themeColor="background1"/>
+        <w:right w:val="single" w:sz="4" w:space="0" w:color="FFFFFF" w:themeColor="background1"/>
+        <w:insideH w:val="single" w:sz="4" w:space="0" w:color="FFFFFF" w:themeColor="background1"/>
+        <w:insideV w:val="single" w:sz="4" w:space="0" w:color="FFFFFF" w:themeColor="background1"/>
+      </w:tblBorders>
+      <w:tblCellMar>
+        <w:top w:w="0" w:type="dxa"/>
+        <w:left w:w="108" w:type="dxa"/>
+        <w:bottom w:w="0" w:type="dxa"/>
+        <w:right w:w="108" w:type="dxa"/>
+      </w:tblCellMar>
+    </w:tblPr>
+    <w:tcPr>
+      <w:shd w:val="clear" w:color="auto" w:fill="F2DBDB" w:themeFill="accent2" w:themeFillTint="33"/>
+    </w:tcPr>
+    <w:tblStylePr w:type="firstRow">
+      <w:rPr>
+        <w:b/>
+        <w:bCs/>
+        <w:color w:val="FFFFFF" w:themeColor="background1"/>
+      </w:rPr>
+      <w:tblPr/>
+      <w:tcPr>
+        <w:tcBorders>
+          <w:top w:val="single" w:sz="4" w:space="0" w:color="FFFFFF" w:themeColor="background1"/>
+          <w:left w:val="single" w:sz="4" w:space="0" w:color="FFFFFF" w:themeColor="background1"/>
+          <w:right w:val="single" w:sz="4" w:space="0" w:color="FFFFFF" w:themeColor="background1"/>
+          <w:insideH w:val="nil"/>
+          <w:insideV w:val="nil"/>
+        </w:tcBorders>
+        <w:shd w:val="clear" w:color="auto" w:fill="C0504D" w:themeFill="accent2"/>
+      </w:tcPr>
+    </w:tblStylePr>
+    <w:tblStylePr w:type="lastRow">
+      <w:rPr>
+        <w:b/>
+        <w:bCs/>
+        <w:color w:val="FFFFFF" w:themeColor="background1"/>
+      </w:rPr>
+      <w:tblPr/>
+      <w:tcPr>
+        <w:tcBorders>
+          <w:left w:val="single" w:sz="4" w:space="0" w:color="FFFFFF" w:themeColor="background1"/>
+          <w:bottom w:val="single" w:sz="4" w:space="0" w:color="FFFFFF" w:themeColor="background1"/>
+          <w:right w:val="single" w:sz="4" w:space="0" w:color="FFFFFF" w:themeColor="background1"/>
+          <w:insideH w:val="nil"/>
+          <w:insideV w:val="nil"/>
+        </w:tcBorders>
+        <w:shd w:val="clear" w:color="auto" w:fill="C0504D" w:themeFill="accent2"/>
+      </w:tcPr>
+    </w:tblStylePr>
+    <w:tblStylePr w:type="firstCol">
+      <w:rPr>
+        <w:b/>
+        <w:bCs/>
+        <w:color w:val="FFFFFF" w:themeColor="background1"/>
+      </w:rPr>
+      <w:tblPr/>
+      <w:tcPr>
+        <w:tcBorders>
+          <w:top w:val="single" w:sz="4" w:space="0" w:color="FFFFFF" w:themeColor="background1"/>
+          <w:left w:val="single" w:sz="4" w:space="0" w:color="FFFFFF" w:themeColor="background1"/>
+          <w:bottom w:val="single" w:sz="4" w:space="0" w:color="FFFFFF" w:themeColor="background1"/>
+          <w:insideV w:val="nil"/>
+        </w:tcBorders>
+        <w:shd w:val="clear" w:color="auto" w:fill="C0504D" w:themeFill="accent2"/>
+      </w:tcPr>
+    </w:tblStylePr>
+    <w:tblStylePr w:type="lastCol">
+      <w:rPr>
+        <w:b/>
+        <w:bCs/>
+        <w:color w:val="FFFFFF" w:themeColor="background1"/>
+      </w:rPr>
+      <w:tblPr/>
+      <w:tcPr>
+        <w:tcBorders>
+          <w:top w:val="single" w:sz="4" w:space="0" w:color="FFFFFF" w:themeColor="background1"/>
+          <w:bottom w:val="single" w:sz="4" w:space="0" w:color="FFFFFF" w:themeColor="background1"/>
+          <w:right w:val="single" w:sz="4" w:space="0" w:color="FFFFFF" w:themeColor="background1"/>
+          <w:insideV w:val="nil"/>
+        </w:tcBorders>
+        <w:shd w:val="clear" w:color="auto" w:fill="C0504D" w:themeFill="accent2"/>
+      </w:tcPr>
+    </w:tblStylePr>
+    <w:tblStylePr w:type="band1Vert">
+      <w:tblPr/>
+      <w:tcPr>
+        <w:shd w:val="clear" w:color="auto" w:fill="E5B8B7" w:themeFill="accent2" w:themeFillTint="66"/>
+      </w:tcPr>
+    </w:tblStylePr>
+    <w:tblStylePr w:type="band1Horz">
+      <w:tblPr/>
+      <w:tcPr>
+        <w:shd w:val="clear" w:color="auto" w:fill="E5B8B7" w:themeFill="accent2" w:themeFillTint="66"/>
+      </w:tcPr>
+    </w:tblStylePr>
+  </w:style>
+  <w:style w:type="table" w:customStyle="1" w:styleId="GridTable5DarkAccent5">
+    <w:name w:val="Grid Table 5 Dark Accent 5"/>
+    <w:basedOn w:val="TableNormal"/>
+    <w:uiPriority w:val="50"/>
+    <w:rsid w:val="006D4D72"/>
+    <w:pPr>
+      <w:spacing w:after="0"/>
+    </w:pPr>
+    <w:tblPr>
+      <w:tblStyleRowBandSize w:val="1"/>
+      <w:tblStyleColBandSize w:val="1"/>
+      <w:tblInd w:w="0" w:type="dxa"/>
+      <w:tblBorders>
+        <w:top w:val="single" w:sz="4" w:space="0" w:color="FFFFFF" w:themeColor="background1"/>
+        <w:left w:val="single" w:sz="4" w:space="0" w:color="FFFFFF" w:themeColor="background1"/>
+        <w:bottom w:val="single" w:sz="4" w:space="0" w:color="FFFFFF" w:themeColor="background1"/>
+        <w:right w:val="single" w:sz="4" w:space="0" w:color="FFFFFF" w:themeColor="background1"/>
+        <w:insideH w:val="single" w:sz="4" w:space="0" w:color="FFFFFF" w:themeColor="background1"/>
+        <w:insideV w:val="single" w:sz="4" w:space="0" w:color="FFFFFF" w:themeColor="background1"/>
+      </w:tblBorders>
+      <w:tblCellMar>
+        <w:top w:w="0" w:type="dxa"/>
+        <w:left w:w="108" w:type="dxa"/>
+        <w:bottom w:w="0" w:type="dxa"/>
+        <w:right w:w="108" w:type="dxa"/>
+      </w:tblCellMar>
+    </w:tblPr>
+    <w:tcPr>
+      <w:shd w:val="clear" w:color="auto" w:fill="DAEEF3" w:themeFill="accent5" w:themeFillTint="33"/>
+    </w:tcPr>
+    <w:tblStylePr w:type="firstRow">
+      <w:rPr>
+        <w:b/>
+        <w:bCs/>
+        <w:color w:val="FFFFFF" w:themeColor="background1"/>
+      </w:rPr>
+      <w:tblPr/>
+      <w:tcPr>
+        <w:tcBorders>
+          <w:top w:val="single" w:sz="4" w:space="0" w:color="FFFFFF" w:themeColor="background1"/>
+          <w:left w:val="single" w:sz="4" w:space="0" w:color="FFFFFF" w:themeColor="background1"/>
+          <w:right w:val="single" w:sz="4" w:space="0" w:color="FFFFFF" w:themeColor="background1"/>
+          <w:insideH w:val="nil"/>
+          <w:insideV w:val="nil"/>
+        </w:tcBorders>
+        <w:shd w:val="clear" w:color="auto" w:fill="4BACC6" w:themeFill="accent5"/>
+      </w:tcPr>
+    </w:tblStylePr>
+    <w:tblStylePr w:type="lastRow">
+      <w:rPr>
+        <w:b/>
+        <w:bCs/>
+        <w:color w:val="FFFFFF" w:themeColor="background1"/>
+      </w:rPr>
+      <w:tblPr/>
+      <w:tcPr>
+        <w:tcBorders>
+          <w:left w:val="single" w:sz="4" w:space="0" w:color="FFFFFF" w:themeColor="background1"/>
+          <w:bottom w:val="single" w:sz="4" w:space="0" w:color="FFFFFF" w:themeColor="background1"/>
+          <w:right w:val="single" w:sz="4" w:space="0" w:color="FFFFFF" w:themeColor="background1"/>
+          <w:insideH w:val="nil"/>
+          <w:insideV w:val="nil"/>
+        </w:tcBorders>
+        <w:shd w:val="clear" w:color="auto" w:fill="4BACC6" w:themeFill="accent5"/>
+      </w:tcPr>
+    </w:tblStylePr>
+    <w:tblStylePr w:type="firstCol">
+      <w:rPr>
+        <w:b/>
+        <w:bCs/>
+        <w:color w:val="FFFFFF" w:themeColor="background1"/>
+      </w:rPr>
+      <w:tblPr/>
+      <w:tcPr>
+        <w:tcBorders>
+          <w:top w:val="single" w:sz="4" w:space="0" w:color="FFFFFF" w:themeColor="background1"/>
+          <w:left w:val="single" w:sz="4" w:space="0" w:color="FFFFFF" w:themeColor="background1"/>
+          <w:bottom w:val="single" w:sz="4" w:space="0" w:color="FFFFFF" w:themeColor="background1"/>
+          <w:insideV w:val="nil"/>
+        </w:tcBorders>
+        <w:shd w:val="clear" w:color="auto" w:fill="4BACC6" w:themeFill="accent5"/>
+      </w:tcPr>
+    </w:tblStylePr>
+    <w:tblStylePr w:type="lastCol">
+      <w:rPr>
+        <w:b/>
+        <w:bCs/>
+        <w:color w:val="FFFFFF" w:themeColor="background1"/>
+      </w:rPr>
+      <w:tblPr/>
+      <w:tcPr>
+        <w:tcBorders>
+          <w:top w:val="single" w:sz="4" w:space="0" w:color="FFFFFF" w:themeColor="background1"/>
+          <w:bottom w:val="single" w:sz="4" w:space="0" w:color="FFFFFF" w:themeColor="background1"/>
+          <w:right w:val="single" w:sz="4" w:space="0" w:color="FFFFFF" w:themeColor="background1"/>
+          <w:insideV w:val="nil"/>
+        </w:tcBorders>
+        <w:shd w:val="clear" w:color="auto" w:fill="4BACC6" w:themeFill="accent5"/>
+      </w:tcPr>
+    </w:tblStylePr>
+    <w:tblStylePr w:type="band1Vert">
+      <w:tblPr/>
+      <w:tcPr>
+        <w:shd w:val="clear" w:color="auto" w:fill="B6DDE8" w:themeFill="accent5" w:themeFillTint="66"/>
+      </w:tcPr>
+    </w:tblStylePr>
+    <w:tblStylePr w:type="band1Horz">
+      <w:tblPr/>
+      <w:tcPr>
+        <w:shd w:val="clear" w:color="auto" w:fill="B6DDE8" w:themeFill="accent5" w:themeFillTint="66"/>
+      </w:tcPr>
+    </w:tblStylePr>
+  </w:style>
+  <w:style w:type="table" w:customStyle="1" w:styleId="GridTable5DarkAccent1">
+    <w:name w:val="Grid Table 5 Dark Accent 1"/>
+    <w:basedOn w:val="TableNormal"/>
+    <w:uiPriority w:val="50"/>
+    <w:rsid w:val="006D4D72"/>
+    <w:pPr>
+      <w:spacing w:after="0"/>
+    </w:pPr>
+    <w:tblPr>
+      <w:tblStyleRowBandSize w:val="1"/>
+      <w:tblStyleColBandSize w:val="1"/>
+      <w:tblInd w:w="0" w:type="dxa"/>
+      <w:tblBorders>
+        <w:top w:val="single" w:sz="4" w:space="0" w:color="FFFFFF" w:themeColor="background1"/>
+        <w:left w:val="single" w:sz="4" w:space="0" w:color="FFFFFF" w:themeColor="background1"/>
+        <w:bottom w:val="single" w:sz="4" w:space="0" w:color="FFFFFF" w:themeColor="background1"/>
+        <w:right w:val="single" w:sz="4" w:space="0" w:color="FFFFFF" w:themeColor="background1"/>
+        <w:insideH w:val="single" w:sz="4" w:space="0" w:color="FFFFFF" w:themeColor="background1"/>
+        <w:insideV w:val="single" w:sz="4" w:space="0" w:color="FFFFFF" w:themeColor="background1"/>
+      </w:tblBorders>
+      <w:tblCellMar>
+        <w:top w:w="0" w:type="dxa"/>
+        <w:left w:w="108" w:type="dxa"/>
+        <w:bottom w:w="0" w:type="dxa"/>
+        <w:right w:w="108" w:type="dxa"/>
+      </w:tblCellMar>
+    </w:tblPr>
+    <w:tcPr>
+      <w:shd w:val="clear" w:color="auto" w:fill="DBE5F1" w:themeFill="accent1" w:themeFillTint="33"/>
+    </w:tcPr>
+    <w:tblStylePr w:type="firstRow">
+      <w:rPr>
+        <w:b/>
+        <w:bCs/>
+        <w:color w:val="FFFFFF" w:themeColor="background1"/>
+      </w:rPr>
+      <w:tblPr/>
+      <w:tcPr>
+        <w:tcBorders>
+          <w:top w:val="single" w:sz="4" w:space="0" w:color="FFFFFF" w:themeColor="background1"/>
+          <w:left w:val="single" w:sz="4" w:space="0" w:color="FFFFFF" w:themeColor="background1"/>
+          <w:right w:val="single" w:sz="4" w:space="0" w:color="FFFFFF" w:themeColor="background1"/>
+          <w:insideH w:val="nil"/>
+          <w:insideV w:val="nil"/>
+        </w:tcBorders>
+        <w:shd w:val="clear" w:color="auto" w:fill="4F81BD" w:themeFill="accent1"/>
+      </w:tcPr>
+    </w:tblStylePr>
+    <w:tblStylePr w:type="lastRow">
+      <w:rPr>
+        <w:b/>
+        <w:bCs/>
+        <w:color w:val="FFFFFF" w:themeColor="background1"/>
+      </w:rPr>
+      <w:tblPr/>
+      <w:tcPr>
+        <w:tcBorders>
+          <w:left w:val="single" w:sz="4" w:space="0" w:color="FFFFFF" w:themeColor="background1"/>
+          <w:bottom w:val="single" w:sz="4" w:space="0" w:color="FFFFFF" w:themeColor="background1"/>
+          <w:right w:val="single" w:sz="4" w:space="0" w:color="FFFFFF" w:themeColor="background1"/>
+          <w:insideH w:val="nil"/>
+          <w:insideV w:val="nil"/>
+        </w:tcBorders>
+        <w:shd w:val="clear" w:color="auto" w:fill="4F81BD" w:themeFill="accent1"/>
+      </w:tcPr>
+    </w:tblStylePr>
+    <w:tblStylePr w:type="firstCol">
+      <w:rPr>
+        <w:b/>
+        <w:bCs/>
+        <w:color w:val="FFFFFF" w:themeColor="background1"/>
+      </w:rPr>
+      <w:tblPr/>
+      <w:tcPr>
+        <w:tcBorders>
+          <w:top w:val="single" w:sz="4" w:space="0" w:color="FFFFFF" w:themeColor="background1"/>
+          <w:left w:val="single" w:sz="4" w:space="0" w:color="FFFFFF" w:themeColor="background1"/>
+          <w:bottom w:val="single" w:sz="4" w:space="0" w:color="FFFFFF" w:themeColor="background1"/>
+          <w:insideV w:val="nil"/>
+        </w:tcBorders>
+        <w:shd w:val="clear" w:color="auto" w:fill="4F81BD" w:themeFill="accent1"/>
+      </w:tcPr>
+    </w:tblStylePr>
+    <w:tblStylePr w:type="lastCol">
+      <w:rPr>
+        <w:b/>
+        <w:bCs/>
+        <w:color w:val="FFFFFF" w:themeColor="background1"/>
+      </w:rPr>
+      <w:tblPr/>
+      <w:tcPr>
+        <w:tcBorders>
+          <w:top w:val="single" w:sz="4" w:space="0" w:color="FFFFFF" w:themeColor="background1"/>
+          <w:bottom w:val="single" w:sz="4" w:space="0" w:color="FFFFFF" w:themeColor="background1"/>
+          <w:right w:val="single" w:sz="4" w:space="0" w:color="FFFFFF" w:themeColor="background1"/>
+          <w:insideV w:val="nil"/>
+        </w:tcBorders>
+        <w:shd w:val="clear" w:color="auto" w:fill="4F81BD" w:themeFill="accent1"/>
+      </w:tcPr>
+    </w:tblStylePr>
+    <w:tblStylePr w:type="band1Vert">
+      <w:tblPr/>
+      <w:tcPr>
+        <w:shd w:val="clear" w:color="auto" w:fill="B8CCE4" w:themeFill="accent1" w:themeFillTint="66"/>
+      </w:tcPr>
+    </w:tblStylePr>
+    <w:tblStylePr w:type="band1Horz">
+      <w:tblPr/>
+      <w:tcPr>
+        <w:shd w:val="clear" w:color="auto" w:fill="B8CCE4" w:themeFill="accent1" w:themeFillTint="66"/>
+      </w:tcPr>
+    </w:tblStylePr>
+  </w:style>
+  <w:style w:type="table" w:customStyle="1" w:styleId="GridTable7ColorfulAccent1">
     <w:name w:val="Grid Table 7 Colorful Accent 1"/>
     <w:basedOn w:val="TableNormal"/>
     <w:uiPriority w:val="52"/>
@@ -8568,7 +10139,7 @@
 </file>
 
 <file path=customXml/itemProps1.xml><?xml version="1.0" encoding="utf-8"?>
-<ds:datastoreItem xmlns:ds="http://schemas.openxmlformats.org/officeDocument/2006/customXml" ds:itemID="{1A9B44BF-E76B-4333-8D16-AEDF3D2FBE4D}">
+<ds:datastoreItem xmlns:ds="http://schemas.openxmlformats.org/officeDocument/2006/customXml" ds:itemID="{3655DCD9-680D-4321-96E0-2E55D1E49AAB}">
   <ds:schemaRefs>
     <ds:schemaRef ds:uri="http://schemas.openxmlformats.org/officeDocument/2006/bibliography"/>
   </ds:schemaRefs>

</xml_diff>

<commit_message>
Update report. Write MS slide.
</commit_message>
<xml_diff>
--- a/Report.docx
+++ b/Report.docx
@@ -39,18 +39,7 @@
           <w:sz w:val="32"/>
           <w:szCs w:val="26"/>
         </w:rPr>
-        <w:t>TRƯỜNG ĐẠI HỌC KHO</w:t>
-      </w:r>
-      <w:bookmarkStart w:id="0" w:name="_GoBack"/>
-      <w:bookmarkEnd w:id="0"/>
-      <w:r>
-        <w:rPr>
-          <w:rFonts w:ascii="Times New Roman" w:hAnsi="Times New Roman" w:cs="Times New Roman"/>
-          <w:b/>
-          <w:sz w:val="32"/>
-          <w:szCs w:val="26"/>
-        </w:rPr>
-        <w:t>A HỌC TỰ NHIÊN</w:t>
+        <w:t>TRƯỜNG ĐẠI HỌC KHOA HỌC TỰ NHIÊN</w:t>
       </w:r>
     </w:p>
     <w:p>
@@ -675,10 +664,10 @@
           <w:szCs w:val="36"/>
         </w:rPr>
       </w:pPr>
-      <w:bookmarkStart w:id="1" w:name="_Toc381861833"/>
-      <w:bookmarkStart w:id="2" w:name="_Toc385832226"/>
-      <w:bookmarkStart w:id="3" w:name="_Toc381861836"/>
-      <w:bookmarkStart w:id="4" w:name="_Toc398099532"/>
+      <w:bookmarkStart w:id="0" w:name="_Toc381861833"/>
+      <w:bookmarkStart w:id="1" w:name="_Toc385832226"/>
+      <w:bookmarkStart w:id="2" w:name="_Toc381861836"/>
+      <w:bookmarkStart w:id="3" w:name="_Toc398394843"/>
       <w:r>
         <w:rPr>
           <w:rFonts w:ascii="Times New Roman" w:hAnsi="Times New Roman" w:cs="Times New Roman"/>
@@ -696,9 +685,9 @@
         </w:rPr>
         <w:t>nhóm</w:t>
       </w:r>
+      <w:bookmarkEnd w:id="0"/>
       <w:bookmarkEnd w:id="1"/>
-      <w:bookmarkEnd w:id="2"/>
-      <w:bookmarkEnd w:id="4"/>
+      <w:bookmarkEnd w:id="3"/>
     </w:p>
     <w:tbl>
       <w:tblPr>
@@ -1146,8 +1135,8 @@
           <w:szCs w:val="36"/>
         </w:rPr>
       </w:pPr>
-      <w:bookmarkStart w:id="5" w:name="_Toc397351429"/>
-      <w:bookmarkStart w:id="6" w:name="_Toc398099533"/>
+      <w:bookmarkStart w:id="4" w:name="_Toc397351429"/>
+      <w:bookmarkStart w:id="5" w:name="_Toc398394844"/>
       <w:r>
         <w:rPr>
           <w:rFonts w:ascii="Times New Roman" w:hAnsi="Times New Roman" w:cs="Times New Roman"/>
@@ -1156,8 +1145,8 @@
         </w:rPr>
         <w:t>Danh mục các kí hiệu, chữ viết tắt và ý nghĩa</w:t>
       </w:r>
+      <w:bookmarkEnd w:id="4"/>
       <w:bookmarkEnd w:id="5"/>
-      <w:bookmarkEnd w:id="6"/>
     </w:p>
     <w:tbl>
       <w:tblPr>
@@ -2592,7 +2581,7 @@
           <w:szCs w:val="24"/>
         </w:rPr>
       </w:pPr>
-      <w:bookmarkStart w:id="7" w:name="_Toc398099534"/>
+      <w:bookmarkStart w:id="6" w:name="_Toc398394845"/>
       <w:r>
         <w:rPr>
           <w:rFonts w:ascii="Times New Roman" w:hAnsi="Times New Roman" w:cs="Times New Roman"/>
@@ -2609,7 +2598,7 @@
         </w:rPr>
         <w:t>hình</w:t>
       </w:r>
-      <w:bookmarkEnd w:id="7"/>
+      <w:bookmarkEnd w:id="6"/>
       <w:r>
         <w:rPr>
           <w:rFonts w:ascii="Times New Roman" w:hAnsi="Times New Roman" w:cs="Times New Roman"/>
@@ -3366,7 +3355,7 @@
             </w:rPr>
             <w:fldChar w:fldCharType="separate"/>
           </w:r>
-          <w:hyperlink w:anchor="_Toc398099532" w:history="1">
+          <w:hyperlink w:anchor="_Toc398394843" w:history="1">
             <w:r>
               <w:rPr>
                 <w:rStyle w:val="Hyperlink"/>
@@ -3390,7 +3379,7 @@
               <w:rPr>
                 <w:webHidden/>
               </w:rPr>
-              <w:instrText xml:space="preserve"> PAGEREF _Toc398099532 \h </w:instrText>
+              <w:instrText xml:space="preserve"> PAGEREF _Toc398394843 \h </w:instrText>
             </w:r>
             <w:r>
               <w:rPr>
@@ -3426,7 +3415,7 @@
               <w:lang w:eastAsia="ja-JP"/>
             </w:rPr>
           </w:pPr>
-          <w:hyperlink w:anchor="_Toc398099533" w:history="1">
+          <w:hyperlink w:anchor="_Toc398394844" w:history="1">
             <w:r>
               <w:rPr>
                 <w:rStyle w:val="Hyperlink"/>
@@ -3450,7 +3439,7 @@
               <w:rPr>
                 <w:webHidden/>
               </w:rPr>
-              <w:instrText xml:space="preserve"> PAGEREF _Toc398099533 \h </w:instrText>
+              <w:instrText xml:space="preserve"> PAGEREF _Toc398394844 \h </w:instrText>
             </w:r>
             <w:r>
               <w:rPr>
@@ -3486,7 +3475,7 @@
               <w:lang w:eastAsia="ja-JP"/>
             </w:rPr>
           </w:pPr>
-          <w:hyperlink w:anchor="_Toc398099534" w:history="1">
+          <w:hyperlink w:anchor="_Toc398394845" w:history="1">
             <w:r>
               <w:rPr>
                 <w:rStyle w:val="Hyperlink"/>
@@ -3510,7 +3499,7 @@
               <w:rPr>
                 <w:webHidden/>
               </w:rPr>
-              <w:instrText xml:space="preserve"> PAGEREF _Toc398099534 \h </w:instrText>
+              <w:instrText xml:space="preserve"> PAGEREF _Toc398394845 \h </w:instrText>
             </w:r>
             <w:r>
               <w:rPr>
@@ -3546,7 +3535,7 @@
               <w:lang w:eastAsia="ja-JP"/>
             </w:rPr>
           </w:pPr>
-          <w:hyperlink w:anchor="_Toc398099535" w:history="1">
+          <w:hyperlink w:anchor="_Toc398394846" w:history="1">
             <w:r>
               <w:rPr>
                 <w:rStyle w:val="Hyperlink"/>
@@ -3585,7 +3574,7 @@
               <w:rPr>
                 <w:webHidden/>
               </w:rPr>
-              <w:instrText xml:space="preserve"> PAGEREF _Toc398099535 \h </w:instrText>
+              <w:instrText xml:space="preserve"> PAGEREF _Toc398394846 \h </w:instrText>
             </w:r>
             <w:r>
               <w:rPr>
@@ -3621,7 +3610,7 @@
               <w:lang w:eastAsia="ja-JP"/>
             </w:rPr>
           </w:pPr>
-          <w:hyperlink w:anchor="_Toc398099536" w:history="1">
+          <w:hyperlink w:anchor="_Toc398394847" w:history="1">
             <w:r>
               <w:rPr>
                 <w:rStyle w:val="Hyperlink"/>
@@ -3660,7 +3649,7 @@
               <w:rPr>
                 <w:webHidden/>
               </w:rPr>
-              <w:instrText xml:space="preserve"> PAGEREF _Toc398099536 \h </w:instrText>
+              <w:instrText xml:space="preserve"> PAGEREF _Toc398394847 \h </w:instrText>
             </w:r>
             <w:r>
               <w:rPr>
@@ -3696,7 +3685,7 @@
               <w:lang w:eastAsia="ja-JP"/>
             </w:rPr>
           </w:pPr>
-          <w:hyperlink w:anchor="_Toc398099537" w:history="1">
+          <w:hyperlink w:anchor="_Toc398394848" w:history="1">
             <w:r>
               <w:rPr>
                 <w:rStyle w:val="Hyperlink"/>
@@ -3740,7 +3729,7 @@
                 <w:noProof/>
                 <w:webHidden/>
               </w:rPr>
-              <w:instrText xml:space="preserve"> PAGEREF _Toc398099537 \h </w:instrText>
+              <w:instrText xml:space="preserve"> PAGEREF _Toc398394848 \h </w:instrText>
             </w:r>
             <w:r>
               <w:rPr>
@@ -3780,7 +3769,7 @@
               <w:lang w:eastAsia="ja-JP"/>
             </w:rPr>
           </w:pPr>
-          <w:hyperlink w:anchor="_Toc398099538" w:history="1">
+          <w:hyperlink w:anchor="_Toc398394849" w:history="1">
             <w:r>
               <w:rPr>
                 <w:rStyle w:val="Hyperlink"/>
@@ -3824,7 +3813,7 @@
                 <w:noProof/>
                 <w:webHidden/>
               </w:rPr>
-              <w:instrText xml:space="preserve"> PAGEREF _Toc398099538 \h </w:instrText>
+              <w:instrText xml:space="preserve"> PAGEREF _Toc398394849 \h </w:instrText>
             </w:r>
             <w:r>
               <w:rPr>
@@ -3864,7 +3853,7 @@
               <w:lang w:eastAsia="ja-JP"/>
             </w:rPr>
           </w:pPr>
-          <w:hyperlink w:anchor="_Toc398099539" w:history="1">
+          <w:hyperlink w:anchor="_Toc398394850" w:history="1">
             <w:r>
               <w:rPr>
                 <w:rStyle w:val="Hyperlink"/>
@@ -3908,7 +3897,7 @@
                 <w:noProof/>
                 <w:webHidden/>
               </w:rPr>
-              <w:instrText xml:space="preserve"> PAGEREF _Toc398099539 \h </w:instrText>
+              <w:instrText xml:space="preserve"> PAGEREF _Toc398394850 \h </w:instrText>
             </w:r>
             <w:r>
               <w:rPr>
@@ -3948,7 +3937,7 @@
               <w:lang w:eastAsia="ja-JP"/>
             </w:rPr>
           </w:pPr>
-          <w:hyperlink w:anchor="_Toc398099540" w:history="1">
+          <w:hyperlink w:anchor="_Toc398394851" w:history="1">
             <w:r>
               <w:rPr>
                 <w:rStyle w:val="Hyperlink"/>
@@ -3992,7 +3981,7 @@
                 <w:noProof/>
                 <w:webHidden/>
               </w:rPr>
-              <w:instrText xml:space="preserve"> PAGEREF _Toc398099540 \h </w:instrText>
+              <w:instrText xml:space="preserve"> PAGEREF _Toc398394851 \h </w:instrText>
             </w:r>
             <w:r>
               <w:rPr>
@@ -4032,7 +4021,7 @@
               <w:lang w:eastAsia="ja-JP"/>
             </w:rPr>
           </w:pPr>
-          <w:hyperlink w:anchor="_Toc398099541" w:history="1">
+          <w:hyperlink w:anchor="_Toc398394852" w:history="1">
             <w:r>
               <w:rPr>
                 <w:rStyle w:val="Hyperlink"/>
@@ -4076,7 +4065,7 @@
                 <w:noProof/>
                 <w:webHidden/>
               </w:rPr>
-              <w:instrText xml:space="preserve"> PAGEREF _Toc398099541 \h </w:instrText>
+              <w:instrText xml:space="preserve"> PAGEREF _Toc398394852 \h </w:instrText>
             </w:r>
             <w:r>
               <w:rPr>
@@ -4116,7 +4105,7 @@
               <w:lang w:eastAsia="ja-JP"/>
             </w:rPr>
           </w:pPr>
-          <w:hyperlink w:anchor="_Toc398099542" w:history="1">
+          <w:hyperlink w:anchor="_Toc398394853" w:history="1">
             <w:r>
               <w:rPr>
                 <w:rStyle w:val="Hyperlink"/>
@@ -4155,7 +4144,7 @@
               <w:rPr>
                 <w:webHidden/>
               </w:rPr>
-              <w:instrText xml:space="preserve"> PAGEREF _Toc398099542 \h </w:instrText>
+              <w:instrText xml:space="preserve"> PAGEREF _Toc398394853 \h </w:instrText>
             </w:r>
             <w:r>
               <w:rPr>
@@ -4191,7 +4180,7 @@
               <w:lang w:eastAsia="ja-JP"/>
             </w:rPr>
           </w:pPr>
-          <w:hyperlink w:anchor="_Toc398099543" w:history="1">
+          <w:hyperlink w:anchor="_Toc398394854" w:history="1">
             <w:r>
               <w:rPr>
                 <w:rStyle w:val="Hyperlink"/>
@@ -4235,7 +4224,7 @@
                 <w:noProof/>
                 <w:webHidden/>
               </w:rPr>
-              <w:instrText xml:space="preserve"> PAGEREF _Toc398099543 \h </w:instrText>
+              <w:instrText xml:space="preserve"> PAGEREF _Toc398394854 \h </w:instrText>
             </w:r>
             <w:r>
               <w:rPr>
@@ -4275,7 +4264,7 @@
               <w:lang w:eastAsia="ja-JP"/>
             </w:rPr>
           </w:pPr>
-          <w:hyperlink w:anchor="_Toc398099544" w:history="1">
+          <w:hyperlink w:anchor="_Toc398394855" w:history="1">
             <w:r>
               <w:rPr>
                 <w:rStyle w:val="Hyperlink"/>
@@ -4319,7 +4308,7 @@
                 <w:noProof/>
                 <w:webHidden/>
               </w:rPr>
-              <w:instrText xml:space="preserve"> PAGEREF _Toc398099544 \h </w:instrText>
+              <w:instrText xml:space="preserve"> PAGEREF _Toc398394855 \h </w:instrText>
             </w:r>
             <w:r>
               <w:rPr>
@@ -4359,7 +4348,7 @@
               <w:lang w:eastAsia="ja-JP"/>
             </w:rPr>
           </w:pPr>
-          <w:hyperlink w:anchor="_Toc398099545" w:history="1">
+          <w:hyperlink w:anchor="_Toc398394856" w:history="1">
             <w:r>
               <w:rPr>
                 <w:rStyle w:val="Hyperlink"/>
@@ -4403,7 +4392,7 @@
                 <w:noProof/>
                 <w:webHidden/>
               </w:rPr>
-              <w:instrText xml:space="preserve"> PAGEREF _Toc398099545 \h </w:instrText>
+              <w:instrText xml:space="preserve"> PAGEREF _Toc398394856 \h </w:instrText>
             </w:r>
             <w:r>
               <w:rPr>
@@ -4443,7 +4432,7 @@
               <w:lang w:eastAsia="ja-JP"/>
             </w:rPr>
           </w:pPr>
-          <w:hyperlink w:anchor="_Toc398099546" w:history="1">
+          <w:hyperlink w:anchor="_Toc398394857" w:history="1">
             <w:r>
               <w:rPr>
                 <w:rStyle w:val="Hyperlink"/>
@@ -4487,7 +4476,7 @@
                 <w:noProof/>
                 <w:webHidden/>
               </w:rPr>
-              <w:instrText xml:space="preserve"> PAGEREF _Toc398099546 \h </w:instrText>
+              <w:instrText xml:space="preserve"> PAGEREF _Toc398394857 \h </w:instrText>
             </w:r>
             <w:r>
               <w:rPr>
@@ -4527,7 +4516,7 @@
               <w:lang w:eastAsia="ja-JP"/>
             </w:rPr>
           </w:pPr>
-          <w:hyperlink w:anchor="_Toc398099547" w:history="1">
+          <w:hyperlink w:anchor="_Toc398394858" w:history="1">
             <w:r>
               <w:rPr>
                 <w:rStyle w:val="Hyperlink"/>
@@ -4550,7 +4539,7 @@
                 <w:rFonts w:ascii="Times New Roman" w:hAnsi="Times New Roman" w:cs="Times New Roman"/>
                 <w:noProof/>
               </w:rPr>
-              <w:t>Virút và sâu</w:t>
+              <w:t>Phần mềm độc hại</w:t>
             </w:r>
             <w:r>
               <w:rPr>
@@ -4571,7 +4560,7 @@
                 <w:noProof/>
                 <w:webHidden/>
               </w:rPr>
-              <w:instrText xml:space="preserve"> PAGEREF _Toc398099547 \h </w:instrText>
+              <w:instrText xml:space="preserve"> PAGEREF _Toc398394858 \h </w:instrText>
             </w:r>
             <w:r>
               <w:rPr>
@@ -4611,7 +4600,7 @@
               <w:lang w:eastAsia="ja-JP"/>
             </w:rPr>
           </w:pPr>
-          <w:hyperlink w:anchor="_Toc398099548" w:history="1">
+          <w:hyperlink w:anchor="_Toc398394859" w:history="1">
             <w:r>
               <w:rPr>
                 <w:rStyle w:val="Hyperlink"/>
@@ -4655,7 +4644,7 @@
                 <w:noProof/>
                 <w:webHidden/>
               </w:rPr>
-              <w:instrText xml:space="preserve"> PAGEREF _Toc398099548 \h </w:instrText>
+              <w:instrText xml:space="preserve"> PAGEREF _Toc398394859 \h </w:instrText>
             </w:r>
             <w:r>
               <w:rPr>
@@ -4695,7 +4684,7 @@
               <w:lang w:eastAsia="ja-JP"/>
             </w:rPr>
           </w:pPr>
-          <w:hyperlink w:anchor="_Toc398099549" w:history="1">
+          <w:hyperlink w:anchor="_Toc398394860" w:history="1">
             <w:r>
               <w:rPr>
                 <w:rStyle w:val="Hyperlink"/>
@@ -4739,7 +4728,7 @@
                 <w:noProof/>
                 <w:webHidden/>
               </w:rPr>
-              <w:instrText xml:space="preserve"> PAGEREF _Toc398099549 \h </w:instrText>
+              <w:instrText xml:space="preserve"> PAGEREF _Toc398394860 \h </w:instrText>
             </w:r>
             <w:r>
               <w:rPr>
@@ -4779,7 +4768,7 @@
               <w:lang w:eastAsia="ja-JP"/>
             </w:rPr>
           </w:pPr>
-          <w:hyperlink w:anchor="_Toc398099550" w:history="1">
+          <w:hyperlink w:anchor="_Toc398394861" w:history="1">
             <w:r>
               <w:rPr>
                 <w:rStyle w:val="Hyperlink"/>
@@ -4818,7 +4807,7 @@
               <w:rPr>
                 <w:webHidden/>
               </w:rPr>
-              <w:instrText xml:space="preserve"> PAGEREF _Toc398099550 \h </w:instrText>
+              <w:instrText xml:space="preserve"> PAGEREF _Toc398394861 \h </w:instrText>
             </w:r>
             <w:r>
               <w:rPr>
@@ -4854,7 +4843,7 @@
               <w:lang w:eastAsia="ja-JP"/>
             </w:rPr>
           </w:pPr>
-          <w:hyperlink w:anchor="_Toc398099551" w:history="1">
+          <w:hyperlink w:anchor="_Toc398394862" w:history="1">
             <w:r>
               <w:rPr>
                 <w:rStyle w:val="Hyperlink"/>
@@ -4898,7 +4887,7 @@
                 <w:noProof/>
                 <w:webHidden/>
               </w:rPr>
-              <w:instrText xml:space="preserve"> PAGEREF _Toc398099551 \h </w:instrText>
+              <w:instrText xml:space="preserve"> PAGEREF _Toc398394862 \h </w:instrText>
             </w:r>
             <w:r>
               <w:rPr>
@@ -4938,7 +4927,7 @@
               <w:lang w:eastAsia="ja-JP"/>
             </w:rPr>
           </w:pPr>
-          <w:hyperlink w:anchor="_Toc398099552" w:history="1">
+          <w:hyperlink w:anchor="_Toc398394863" w:history="1">
             <w:r>
               <w:rPr>
                 <w:rStyle w:val="Hyperlink"/>
@@ -4982,7 +4971,7 @@
                 <w:noProof/>
                 <w:webHidden/>
               </w:rPr>
-              <w:instrText xml:space="preserve"> PAGEREF _Toc398099552 \h </w:instrText>
+              <w:instrText xml:space="preserve"> PAGEREF _Toc398394863 \h </w:instrText>
             </w:r>
             <w:r>
               <w:rPr>
@@ -5022,7 +5011,7 @@
               <w:lang w:eastAsia="ja-JP"/>
             </w:rPr>
           </w:pPr>
-          <w:hyperlink w:anchor="_Toc398099553" w:history="1">
+          <w:hyperlink w:anchor="_Toc398394864" w:history="1">
             <w:r>
               <w:rPr>
                 <w:rStyle w:val="Hyperlink"/>
@@ -5066,7 +5055,7 @@
                 <w:noProof/>
                 <w:webHidden/>
               </w:rPr>
-              <w:instrText xml:space="preserve"> PAGEREF _Toc398099553 \h </w:instrText>
+              <w:instrText xml:space="preserve"> PAGEREF _Toc398394864 \h </w:instrText>
             </w:r>
             <w:r>
               <w:rPr>
@@ -5106,7 +5095,7 @@
               <w:lang w:eastAsia="ja-JP"/>
             </w:rPr>
           </w:pPr>
-          <w:hyperlink w:anchor="_Toc398099554" w:history="1">
+          <w:hyperlink w:anchor="_Toc398394865" w:history="1">
             <w:r>
               <w:rPr>
                 <w:rStyle w:val="Hyperlink"/>
@@ -5145,7 +5134,7 @@
               <w:rPr>
                 <w:webHidden/>
               </w:rPr>
-              <w:instrText xml:space="preserve"> PAGEREF _Toc398099554 \h </w:instrText>
+              <w:instrText xml:space="preserve"> PAGEREF _Toc398394865 \h </w:instrText>
             </w:r>
             <w:r>
               <w:rPr>
@@ -5181,7 +5170,7 @@
               <w:lang w:eastAsia="ja-JP"/>
             </w:rPr>
           </w:pPr>
-          <w:hyperlink w:anchor="_Toc398099555" w:history="1">
+          <w:hyperlink w:anchor="_Toc398394866" w:history="1">
             <w:r>
               <w:rPr>
                 <w:rStyle w:val="Hyperlink"/>
@@ -5225,7 +5214,7 @@
                 <w:noProof/>
                 <w:webHidden/>
               </w:rPr>
-              <w:instrText xml:space="preserve"> PAGEREF _Toc398099555 \h </w:instrText>
+              <w:instrText xml:space="preserve"> PAGEREF _Toc398394866 \h </w:instrText>
             </w:r>
             <w:r>
               <w:rPr>
@@ -5265,7 +5254,7 @@
               <w:lang w:eastAsia="ja-JP"/>
             </w:rPr>
           </w:pPr>
-          <w:hyperlink w:anchor="_Toc398099556" w:history="1">
+          <w:hyperlink w:anchor="_Toc398394867" w:history="1">
             <w:r>
               <w:rPr>
                 <w:rStyle w:val="Hyperlink"/>
@@ -5309,7 +5298,7 @@
                 <w:noProof/>
                 <w:webHidden/>
               </w:rPr>
-              <w:instrText xml:space="preserve"> PAGEREF _Toc398099556 \h </w:instrText>
+              <w:instrText xml:space="preserve"> PAGEREF _Toc398394867 \h </w:instrText>
             </w:r>
             <w:r>
               <w:rPr>
@@ -5349,7 +5338,7 @@
               <w:lang w:eastAsia="ja-JP"/>
             </w:rPr>
           </w:pPr>
-          <w:hyperlink w:anchor="_Toc398099557" w:history="1">
+          <w:hyperlink w:anchor="_Toc398394868" w:history="1">
             <w:r>
               <w:rPr>
                 <w:rStyle w:val="Hyperlink"/>
@@ -5393,7 +5382,7 @@
                 <w:noProof/>
                 <w:webHidden/>
               </w:rPr>
-              <w:instrText xml:space="preserve"> PAGEREF _Toc398099557 \h </w:instrText>
+              <w:instrText xml:space="preserve"> PAGEREF _Toc398394868 \h </w:instrText>
             </w:r>
             <w:r>
               <w:rPr>
@@ -5433,7 +5422,7 @@
               <w:lang w:eastAsia="ja-JP"/>
             </w:rPr>
           </w:pPr>
-          <w:hyperlink w:anchor="_Toc398099558" w:history="1">
+          <w:hyperlink w:anchor="_Toc398394869" w:history="1">
             <w:r>
               <w:rPr>
                 <w:rStyle w:val="Hyperlink"/>
@@ -5472,7 +5461,7 @@
               <w:rPr>
                 <w:webHidden/>
               </w:rPr>
-              <w:instrText xml:space="preserve"> PAGEREF _Toc398099558 \h </w:instrText>
+              <w:instrText xml:space="preserve"> PAGEREF _Toc398394869 \h </w:instrText>
             </w:r>
             <w:r>
               <w:rPr>
@@ -5508,7 +5497,7 @@
               <w:lang w:eastAsia="ja-JP"/>
             </w:rPr>
           </w:pPr>
-          <w:hyperlink w:anchor="_Toc398099559" w:history="1">
+          <w:hyperlink w:anchor="_Toc398394870" w:history="1">
             <w:r>
               <w:rPr>
                 <w:rStyle w:val="Hyperlink"/>
@@ -5552,7 +5541,7 @@
                 <w:noProof/>
                 <w:webHidden/>
               </w:rPr>
-              <w:instrText xml:space="preserve"> PAGEREF _Toc398099559 \h </w:instrText>
+              <w:instrText xml:space="preserve"> PAGEREF _Toc398394870 \h </w:instrText>
             </w:r>
             <w:r>
               <w:rPr>
@@ -5592,7 +5581,7 @@
               <w:lang w:eastAsia="ja-JP"/>
             </w:rPr>
           </w:pPr>
-          <w:hyperlink w:anchor="_Toc398099560" w:history="1">
+          <w:hyperlink w:anchor="_Toc398394871" w:history="1">
             <w:r>
               <w:rPr>
                 <w:rStyle w:val="Hyperlink"/>
@@ -5636,7 +5625,7 @@
                 <w:noProof/>
                 <w:webHidden/>
               </w:rPr>
-              <w:instrText xml:space="preserve"> PAGEREF _Toc398099560 \h </w:instrText>
+              <w:instrText xml:space="preserve"> PAGEREF _Toc398394871 \h </w:instrText>
             </w:r>
             <w:r>
               <w:rPr>
@@ -5676,7 +5665,7 @@
               <w:lang w:eastAsia="ja-JP"/>
             </w:rPr>
           </w:pPr>
-          <w:hyperlink w:anchor="_Toc398099561" w:history="1">
+          <w:hyperlink w:anchor="_Toc398394872" w:history="1">
             <w:r>
               <w:rPr>
                 <w:rStyle w:val="Hyperlink"/>
@@ -5715,7 +5704,7 @@
               <w:rPr>
                 <w:webHidden/>
               </w:rPr>
-              <w:instrText xml:space="preserve"> PAGEREF _Toc398099561 \h </w:instrText>
+              <w:instrText xml:space="preserve"> PAGEREF _Toc398394872 \h </w:instrText>
             </w:r>
             <w:r>
               <w:rPr>
@@ -5803,8 +5792,8 @@
           <w:szCs w:val="32"/>
         </w:rPr>
       </w:pPr>
-      <w:bookmarkStart w:id="8" w:name="_Toc398099535"/>
-      <w:bookmarkEnd w:id="3"/>
+      <w:bookmarkStart w:id="7" w:name="_Toc398394846"/>
+      <w:bookmarkEnd w:id="2"/>
       <w:r>
         <w:rPr>
           <w:rFonts w:ascii="Times New Roman" w:hAnsi="Times New Roman" w:cs="Times New Roman"/>
@@ -5814,7 +5803,7 @@
         <w:lastRenderedPageBreak/>
         <w:t>Giới thiệu</w:t>
       </w:r>
-      <w:bookmarkEnd w:id="8"/>
+      <w:bookmarkEnd w:id="7"/>
     </w:p>
     <w:p>
       <w:pPr>
@@ -5999,8 +5988,8 @@
           <w:szCs w:val="32"/>
         </w:rPr>
       </w:pPr>
-      <w:bookmarkStart w:id="9" w:name="_Toc385832236"/>
-      <w:bookmarkStart w:id="10" w:name="_Toc398099536"/>
+      <w:bookmarkStart w:id="8" w:name="_Toc385832236"/>
+      <w:bookmarkStart w:id="9" w:name="_Toc398394847"/>
       <w:r>
         <w:rPr>
           <w:rFonts w:ascii="Times New Roman" w:hAnsi="Times New Roman" w:cs="Times New Roman"/>
@@ -6009,7 +5998,7 @@
         </w:rPr>
         <w:t>Thiết bị di động</w:t>
       </w:r>
-      <w:bookmarkEnd w:id="10"/>
+      <w:bookmarkEnd w:id="9"/>
     </w:p>
     <w:p>
       <w:pPr>
@@ -6026,7 +6015,7 @@
           <w:szCs w:val="26"/>
         </w:rPr>
       </w:pPr>
-      <w:bookmarkStart w:id="11" w:name="_Toc398099537"/>
+      <w:bookmarkStart w:id="10" w:name="_Toc398394848"/>
       <w:r>
         <w:rPr>
           <w:rFonts w:ascii="Times New Roman" w:hAnsi="Times New Roman" w:cs="Times New Roman"/>
@@ -6035,7 +6024,7 @@
         </w:rPr>
         <w:t>Tổng quan</w:t>
       </w:r>
-      <w:bookmarkEnd w:id="11"/>
+      <w:bookmarkEnd w:id="10"/>
     </w:p>
     <w:p>
       <w:pPr>
@@ -6320,7 +6309,7 @@
           <w:szCs w:val="26"/>
         </w:rPr>
       </w:pPr>
-      <w:bookmarkStart w:id="12" w:name="_Toc398099538"/>
+      <w:bookmarkStart w:id="11" w:name="_Toc398394849"/>
       <w:r>
         <w:rPr>
           <w:rFonts w:ascii="Times New Roman" w:hAnsi="Times New Roman" w:cs="Times New Roman"/>
@@ -6329,7 +6318,7 @@
         </w:rPr>
         <w:t>Công nghệ không dây</w:t>
       </w:r>
-      <w:bookmarkEnd w:id="12"/>
+      <w:bookmarkEnd w:id="11"/>
     </w:p>
     <w:p>
       <w:pPr>
@@ -6608,7 +6597,7 @@
           <w:szCs w:val="26"/>
         </w:rPr>
       </w:pPr>
-      <w:bookmarkStart w:id="13" w:name="_Toc398099539"/>
+      <w:bookmarkStart w:id="12" w:name="_Toc398394850"/>
       <w:r>
         <w:rPr>
           <w:rFonts w:ascii="Times New Roman" w:hAnsi="Times New Roman" w:cs="Times New Roman"/>
@@ -6617,7 +6606,7 @@
         </w:rPr>
         <w:t>Mạng cá nhân và mạng cục bộ không dây</w:t>
       </w:r>
-      <w:bookmarkEnd w:id="13"/>
+      <w:bookmarkEnd w:id="12"/>
     </w:p>
     <w:p>
       <w:pPr>
@@ -6926,7 +6915,7 @@
           <w:szCs w:val="26"/>
         </w:rPr>
       </w:pPr>
-      <w:bookmarkStart w:id="14" w:name="_Toc398099540"/>
+      <w:bookmarkStart w:id="13" w:name="_Toc398394851"/>
       <w:r>
         <w:rPr>
           <w:rFonts w:ascii="Times New Roman" w:hAnsi="Times New Roman" w:cs="Times New Roman"/>
@@ -6935,7 +6924,7 @@
         </w:rPr>
         <w:t>Hệ điều hành di động</w:t>
       </w:r>
-      <w:bookmarkEnd w:id="14"/>
+      <w:bookmarkEnd w:id="13"/>
     </w:p>
     <w:p>
       <w:pPr>
@@ -7093,7 +7082,7 @@
           <w:szCs w:val="26"/>
         </w:rPr>
       </w:pPr>
-      <w:bookmarkStart w:id="15" w:name="_Toc398099480"/>
+      <w:bookmarkStart w:id="14" w:name="_Toc398099480"/>
       <w:r>
         <w:rPr>
           <w:rFonts w:ascii="Times New Roman" w:hAnsi="Times New Roman" w:cs="Times New Roman"/>
@@ -7229,7 +7218,7 @@
         </w:rPr>
         <w:t>2011 đến quý 2 2014</w:t>
       </w:r>
-      <w:bookmarkEnd w:id="15"/>
+      <w:bookmarkEnd w:id="14"/>
     </w:p>
     <w:p>
       <w:pPr>
@@ -7491,7 +7480,7 @@
           <w:szCs w:val="26"/>
         </w:rPr>
       </w:pPr>
-      <w:bookmarkStart w:id="16" w:name="_Toc398099541"/>
+      <w:bookmarkStart w:id="15" w:name="_Toc398394852"/>
       <w:r>
         <w:rPr>
           <w:rFonts w:ascii="Times New Roman" w:hAnsi="Times New Roman" w:cs="Times New Roman"/>
@@ -7500,7 +7489,7 @@
         </w:rPr>
         <w:t>Phần mềm thiết bị di động</w:t>
       </w:r>
-      <w:bookmarkEnd w:id="16"/>
+      <w:bookmarkEnd w:id="15"/>
     </w:p>
     <w:p>
       <w:pPr>
@@ -7556,7 +7545,7 @@
           <w:szCs w:val="32"/>
         </w:rPr>
       </w:pPr>
-      <w:bookmarkStart w:id="17" w:name="_Toc398099542"/>
+      <w:bookmarkStart w:id="16" w:name="_Toc398394853"/>
       <w:r>
         <w:rPr>
           <w:rFonts w:ascii="Times New Roman" w:hAnsi="Times New Roman" w:cs="Times New Roman"/>
@@ -7565,7 +7554,7 @@
         </w:rPr>
         <w:t>Mô hình nguy cơ</w:t>
       </w:r>
-      <w:bookmarkEnd w:id="17"/>
+      <w:bookmarkEnd w:id="16"/>
     </w:p>
     <w:p>
       <w:pPr>
@@ -7953,7 +7942,7 @@
           <w:szCs w:val="26"/>
         </w:rPr>
       </w:pPr>
-      <w:bookmarkStart w:id="18" w:name="_Toc398099543"/>
+      <w:bookmarkStart w:id="17" w:name="_Toc398394854"/>
       <w:r>
         <w:rPr>
           <w:rFonts w:ascii="Times New Roman" w:hAnsi="Times New Roman" w:cs="Times New Roman"/>
@@ -7962,7 +7951,7 @@
         </w:rPr>
         <w:t>Mất thiết bị</w:t>
       </w:r>
-      <w:bookmarkEnd w:id="18"/>
+      <w:bookmarkEnd w:id="17"/>
     </w:p>
     <w:p>
       <w:pPr>
@@ -8442,6 +8431,14 @@
           <w:szCs w:val="26"/>
         </w:rPr>
         <w:t>Nhìn chung, các giải pháp cho vấn đề bao gồm</w:t>
+      </w:r>
+      <w:r>
+        <w:rPr>
+          <w:rFonts w:ascii="Times New Roman" w:hAnsi="Times New Roman" w:cs="Times New Roman"/>
+          <w:sz w:val="26"/>
+          <w:szCs w:val="26"/>
+        </w:rPr>
+        <w:t>:</w:t>
       </w:r>
     </w:p>
     <w:p>
@@ -8487,6 +8484,14 @@
         </w:rPr>
         <w:t>Xây dựng các chính sách để ngăn ngừa việc thất thoát dữ liệu</w:t>
       </w:r>
+      <w:r>
+        <w:rPr>
+          <w:rFonts w:ascii="Times New Roman" w:hAnsi="Times New Roman" w:cs="Times New Roman"/>
+          <w:sz w:val="26"/>
+          <w:szCs w:val="26"/>
+        </w:rPr>
+        <w:t>.</w:t>
+      </w:r>
     </w:p>
     <w:p>
       <w:pPr>
@@ -8546,6 +8551,14 @@
           <w:szCs w:val="26"/>
         </w:rPr>
         <w:t>Xây dựng các hệ thống kỹ thuật, chống mất cắp thiết bị hoặc đảm bảo tính an toàn của dữ liệu khi thiết bị bị đánh mất</w:t>
+      </w:r>
+      <w:r>
+        <w:rPr>
+          <w:rFonts w:ascii="Times New Roman" w:hAnsi="Times New Roman" w:cs="Times New Roman"/>
+          <w:sz w:val="26"/>
+          <w:szCs w:val="26"/>
+        </w:rPr>
+        <w:t>.</w:t>
       </w:r>
     </w:p>
     <w:p>
@@ -8563,7 +8576,7 @@
           <w:szCs w:val="26"/>
         </w:rPr>
       </w:pPr>
-      <w:bookmarkStart w:id="19" w:name="_Toc398099544"/>
+      <w:bookmarkStart w:id="18" w:name="_Toc398394855"/>
       <w:r>
         <w:rPr>
           <w:rFonts w:ascii="Times New Roman" w:hAnsi="Times New Roman" w:cs="Times New Roman"/>
@@ -8572,7 +8585,7 @@
         </w:rPr>
         <w:t>Tấn công từ chối dịch vụ</w:t>
       </w:r>
-      <w:bookmarkEnd w:id="19"/>
+      <w:bookmarkEnd w:id="18"/>
     </w:p>
     <w:p>
       <w:pPr>
@@ -8713,7 +8726,7 @@
           <w:szCs w:val="26"/>
         </w:rPr>
       </w:pPr>
-      <w:bookmarkStart w:id="20" w:name="_Toc398099545"/>
+      <w:bookmarkStart w:id="19" w:name="_Toc398394856"/>
       <w:r>
         <w:rPr>
           <w:rFonts w:ascii="Times New Roman" w:hAnsi="Times New Roman" w:cs="Times New Roman"/>
@@ -8722,7 +8735,7 @@
         </w:rPr>
         <w:t>Tấn công không dây</w:t>
       </w:r>
-      <w:bookmarkEnd w:id="20"/>
+      <w:bookmarkEnd w:id="19"/>
     </w:p>
     <w:p>
       <w:pPr>
@@ -8819,7 +8832,7 @@
           <w:szCs w:val="26"/>
         </w:rPr>
       </w:pPr>
-      <w:bookmarkStart w:id="21" w:name="_Toc398099546"/>
+      <w:bookmarkStart w:id="20" w:name="_Toc398394857"/>
       <w:r>
         <w:rPr>
           <w:rFonts w:ascii="Times New Roman" w:hAnsi="Times New Roman" w:cs="Times New Roman"/>
@@ -8828,7 +8841,7 @@
         </w:rPr>
         <w:t>Tấn công xâm nhập</w:t>
       </w:r>
-      <w:bookmarkEnd w:id="21"/>
+      <w:bookmarkEnd w:id="20"/>
     </w:p>
     <w:p>
       <w:pPr>
@@ -8891,16 +8904,16 @@
           <w:szCs w:val="26"/>
         </w:rPr>
       </w:pPr>
-      <w:bookmarkStart w:id="22" w:name="_Toc398099547"/>
-      <w:r>
-        <w:rPr>
-          <w:rFonts w:ascii="Times New Roman" w:hAnsi="Times New Roman" w:cs="Times New Roman"/>
-          <w:sz w:val="26"/>
-          <w:szCs w:val="26"/>
-        </w:rPr>
-        <w:t>Virút và sâu</w:t>
-      </w:r>
-      <w:bookmarkEnd w:id="22"/>
+      <w:bookmarkStart w:id="21" w:name="_Toc398394858"/>
+      <w:r>
+        <w:rPr>
+          <w:rFonts w:ascii="Times New Roman" w:hAnsi="Times New Roman" w:cs="Times New Roman"/>
+          <w:sz w:val="26"/>
+          <w:szCs w:val="26"/>
+        </w:rPr>
+        <w:t>Phần mềm độc hại</w:t>
+      </w:r>
+      <w:bookmarkEnd w:id="21"/>
     </w:p>
     <w:p>
       <w:pPr>
@@ -9020,7 +9033,7 @@
           <w:u w:val="single"/>
         </w:rPr>
       </w:pPr>
-      <w:bookmarkStart w:id="23" w:name="_Toc398099481"/>
+      <w:bookmarkStart w:id="22" w:name="_Toc398099481"/>
       <w:r>
         <w:rPr>
           <w:rFonts w:ascii="Times New Roman" w:hAnsi="Times New Roman" w:cs="Times New Roman"/>
@@ -9155,7 +9168,7 @@
         </w:rPr>
         <w:t>.</w:t>
       </w:r>
-      <w:bookmarkEnd w:id="23"/>
+      <w:bookmarkEnd w:id="22"/>
     </w:p>
     <w:p>
       <w:pPr>
@@ -9262,7 +9275,7 @@
           <w:szCs w:val="26"/>
         </w:rPr>
       </w:pPr>
-      <w:bookmarkStart w:id="24" w:name="_Toc398099548"/>
+      <w:bookmarkStart w:id="23" w:name="_Toc398394859"/>
       <w:r>
         <w:rPr>
           <w:rFonts w:ascii="Times New Roman" w:hAnsi="Times New Roman" w:cs="Times New Roman"/>
@@ -9271,7 +9284,7 @@
         </w:rPr>
         <w:t>Tấn công dựa trên hạ tầng</w:t>
       </w:r>
-      <w:bookmarkEnd w:id="24"/>
+      <w:bookmarkEnd w:id="23"/>
     </w:p>
     <w:p>
       <w:pPr>
@@ -9307,7 +9320,7 @@
           <w:szCs w:val="26"/>
         </w:rPr>
       </w:pPr>
-      <w:bookmarkStart w:id="25" w:name="_Toc398099549"/>
+      <w:bookmarkStart w:id="24" w:name="_Toc398394860"/>
       <w:r>
         <w:rPr>
           <w:rFonts w:ascii="Times New Roman" w:hAnsi="Times New Roman" w:cs="Times New Roman"/>
@@ -9324,7 +9337,7 @@
         </w:rPr>
         <w:t>tính thêm phí</w:t>
       </w:r>
-      <w:bookmarkEnd w:id="25"/>
+      <w:bookmarkEnd w:id="24"/>
     </w:p>
     <w:p>
       <w:pPr>
@@ -9418,7 +9431,7 @@
           <w:szCs w:val="32"/>
         </w:rPr>
       </w:pPr>
-      <w:bookmarkStart w:id="26" w:name="_Toc398099550"/>
+      <w:bookmarkStart w:id="25" w:name="_Toc398394861"/>
       <w:r>
         <w:rPr>
           <w:rFonts w:ascii="Times New Roman" w:hAnsi="Times New Roman" w:cs="Times New Roman"/>
@@ -9435,7 +9448,7 @@
         </w:rPr>
         <w:t>cross-service</w:t>
       </w:r>
-      <w:bookmarkEnd w:id="26"/>
+      <w:bookmarkEnd w:id="25"/>
     </w:p>
     <w:p>
       <w:pPr>
@@ -9554,7 +9567,7 @@
           <w:szCs w:val="26"/>
         </w:rPr>
       </w:pPr>
-      <w:bookmarkStart w:id="27" w:name="_Toc398099551"/>
+      <w:bookmarkStart w:id="26" w:name="_Toc398394862"/>
       <w:r>
         <w:rPr>
           <w:rFonts w:ascii="Times New Roman" w:hAnsi="Times New Roman" w:cs="Times New Roman"/>
@@ -9563,7 +9576,7 @@
         </w:rPr>
         <w:t>Giới thiệu</w:t>
       </w:r>
-      <w:bookmarkEnd w:id="27"/>
+      <w:bookmarkEnd w:id="26"/>
     </w:p>
     <w:p>
       <w:pPr>
@@ -9788,7 +9801,7 @@
           <w:szCs w:val="26"/>
         </w:rPr>
       </w:pPr>
-      <w:bookmarkStart w:id="28" w:name="_Toc398099552"/>
+      <w:bookmarkStart w:id="27" w:name="_Toc398394863"/>
       <w:r>
         <w:rPr>
           <w:rFonts w:ascii="Times New Roman" w:hAnsi="Times New Roman" w:cs="Times New Roman"/>
@@ -9805,7 +9818,7 @@
         </w:rPr>
         <w:t>cross-service</w:t>
       </w:r>
-      <w:bookmarkEnd w:id="28"/>
+      <w:bookmarkEnd w:id="27"/>
     </w:p>
     <w:p>
       <w:pPr>
@@ -10303,7 +10316,7 @@
           <w:szCs w:val="26"/>
         </w:rPr>
       </w:pPr>
-      <w:bookmarkStart w:id="29" w:name="_Toc398099553"/>
+      <w:bookmarkStart w:id="28" w:name="_Toc398394864"/>
       <w:r>
         <w:rPr>
           <w:rFonts w:ascii="Times New Roman" w:hAnsi="Times New Roman" w:cs="Times New Roman"/>
@@ -10344,7 +10357,7 @@
         </w:rPr>
         <w:t>bằng gán nhãn</w:t>
       </w:r>
-      <w:bookmarkEnd w:id="29"/>
+      <w:bookmarkEnd w:id="28"/>
     </w:p>
     <w:p>
       <w:pPr>
@@ -11432,7 +11445,7 @@
                 <w:sz w:val="26"/>
                 <w:szCs w:val="26"/>
               </w:rPr>
-              <m:t>p</m:t>
+              <m:t>p'</m:t>
             </m:r>
           </m:e>
         </m:d>
@@ -11442,7 +11455,7 @@
             <w:sz w:val="26"/>
             <w:szCs w:val="26"/>
           </w:rPr>
-          <m:t>=LS(p')</m:t>
+          <m:t>=LS(p)</m:t>
         </m:r>
       </m:oMath>
       <w:r>
@@ -11521,7 +11534,23 @@
           <w:sz w:val="26"/>
           <w:szCs w:val="26"/>
         </w:rPr>
-        <w:t>Cơ chế bảo mật này dùng một tập tin chính xác để cho phép hay từ chối truy cập vào tài nguyên hay interface. Tập tin này chứa các luật. Ngôn ngữ điều khiển truy cập được định nghĩa như sau:</w:t>
+        <w:t xml:space="preserve">Cơ chế bảo mật này dùng một tập tin chính </w:t>
+      </w:r>
+      <w:r>
+        <w:rPr>
+          <w:rFonts w:ascii="Times New Roman" w:hAnsi="Times New Roman" w:cs="Times New Roman"/>
+          <w:sz w:val="26"/>
+          <w:szCs w:val="26"/>
+        </w:rPr>
+        <w:t>sách</w:t>
+      </w:r>
+      <w:r>
+        <w:rPr>
+          <w:rFonts w:ascii="Times New Roman" w:hAnsi="Times New Roman" w:cs="Times New Roman"/>
+          <w:sz w:val="26"/>
+          <w:szCs w:val="26"/>
+        </w:rPr>
+        <w:t xml:space="preserve"> để cho phép hay từ chối truy cập vào tài nguyên hay interface. Tập tin này chứa các luật. Ngôn ngữ điều khiển truy cập được định nghĩa như sau:</w:t>
       </w:r>
     </w:p>
     <w:p>
@@ -11957,7 +11986,23 @@
           <w:sz w:val="26"/>
           <w:szCs w:val="26"/>
         </w:rPr>
-        <w:t xml:space="preserve"> cho biết tiến trình thực thi ứng dụng cần gán nhãn khi vào interface; </w:t>
+        <w:t xml:space="preserve"> cho biết tiến trình thực thi ứng dụng </w:t>
+      </w:r>
+      <w:r>
+        <w:rPr>
+          <w:rFonts w:ascii="Times New Roman" w:hAnsi="Times New Roman" w:cs="Times New Roman"/>
+          <w:sz w:val="26"/>
+          <w:szCs w:val="26"/>
+        </w:rPr>
+        <w:t xml:space="preserve">không </w:t>
+      </w:r>
+      <w:r>
+        <w:rPr>
+          <w:rFonts w:ascii="Times New Roman" w:hAnsi="Times New Roman" w:cs="Times New Roman"/>
+          <w:sz w:val="26"/>
+          <w:szCs w:val="26"/>
+        </w:rPr>
+        <w:t xml:space="preserve">cần gán nhãn khi vào interface; </w:t>
       </w:r>
       <w:r>
         <w:rPr>
@@ -12252,7 +12297,17 @@
           <w:sz w:val="26"/>
           <w:szCs w:val="26"/>
         </w:rPr>
-        <w:t xml:space="preserve">Ví dụ như luật cho một trình duyệt web chỉ định tiến trình không kế thừa nhãn từ tập tin. Điều này cần thiết vì trình duyệt phải truy cập các tập tin đã tải về trước đó (như cache của trình duyệt). Chính vì vậy mà giúp trình duyệt không bị gán nhãn để </w:t>
+        <w:t>Ví dụ như luật cho một trình duyệt web chỉ định tiến trình không kế thừa nhãn từ tập tin. Điều này cần</w:t>
+      </w:r>
+      <w:bookmarkStart w:id="29" w:name="_GoBack"/>
+      <w:bookmarkEnd w:id="29"/>
+      <w:r>
+        <w:rPr>
+          <w:rFonts w:ascii="Times New Roman" w:hAnsi="Times New Roman" w:cs="Times New Roman"/>
+          <w:sz w:val="26"/>
+          <w:szCs w:val="26"/>
+        </w:rPr>
+        <w:t xml:space="preserve"> thiết vì trình duyệt phải truy cập các tập tin đã tải về trước đó (như cache của trình duyệt). Chính vì vậy mà giúp trình duyệt không bị gán nhãn để </w:t>
       </w:r>
       <w:r>
         <w:rPr>
@@ -12748,7 +12803,7 @@
           <w:szCs w:val="32"/>
         </w:rPr>
       </w:pPr>
-      <w:bookmarkStart w:id="32" w:name="_Toc398099554"/>
+      <w:bookmarkStart w:id="32" w:name="_Toc398394865"/>
       <w:r>
         <w:rPr>
           <w:rFonts w:ascii="Times New Roman" w:hAnsi="Times New Roman" w:cs="Times New Roman"/>
@@ -12959,7 +13014,7 @@
           <w:szCs w:val="26"/>
         </w:rPr>
       </w:pPr>
-      <w:bookmarkStart w:id="33" w:name="_Toc398099555"/>
+      <w:bookmarkStart w:id="33" w:name="_Toc398394866"/>
       <w:r>
         <w:rPr>
           <w:rFonts w:ascii="Times New Roman" w:hAnsi="Times New Roman" w:cs="Times New Roman"/>
@@ -13707,7 +13762,7 @@
           <w:szCs w:val="26"/>
         </w:rPr>
       </w:pPr>
-      <w:bookmarkStart w:id="34" w:name="_Toc398099556"/>
+      <w:bookmarkStart w:id="34" w:name="_Toc398394867"/>
       <w:r>
         <w:rPr>
           <w:rFonts w:ascii="Times New Roman" w:hAnsi="Times New Roman" w:cs="Times New Roman"/>
@@ -14427,7 +14482,7 @@
           </mc:Choice>
           <mc:Fallback>
             <w:pict>
-              <v:shapetype w14:anchorId="1BA01ED4" id="_x0000_t32" coordsize="21600,21600" o:spt="32" o:oned="t" path="m,l21600,21600e" filled="f">
+              <v:shapetype w14:anchorId="2B05E5E0" id="_x0000_t32" coordsize="21600,21600" o:spt="32" o:oned="t" path="m,l21600,21600e" filled="f">
                 <v:path arrowok="t" fillok="f" o:connecttype="none"/>
                 <o:lock v:ext="edit" shapetype="t"/>
               </v:shapetype>
@@ -14457,15 +14512,7 @@
               <w:sz w:val="26"/>
               <w:szCs w:val="26"/>
             </w:rPr>
-            <m:t>C</m:t>
-          </m:r>
-          <m:r>
-            <w:rPr>
-              <w:rFonts w:ascii="Cambria Math" w:hAnsi="Cambria Math" w:cs="Times New Roman"/>
-              <w:sz w:val="26"/>
-              <w:szCs w:val="26"/>
-            </w:rPr>
-            <m:t xml:space="preserve"> </m:t>
+            <m:t xml:space="preserve">C </m:t>
           </m:r>
           <m:m>
             <m:mPr>
@@ -15143,15 +15190,7 @@
               <w:sz w:val="26"/>
               <w:szCs w:val="26"/>
             </w:rPr>
-            <m:t xml:space="preserve"> </m:t>
-          </m:r>
-          <m:r>
-            <w:rPr>
-              <w:rFonts w:ascii="Cambria Math" w:hAnsi="Cambria Math" w:cs="Times New Roman"/>
-              <w:sz w:val="26"/>
-              <w:szCs w:val="26"/>
-            </w:rPr>
-            <m:t>M</m:t>
+            <m:t xml:space="preserve"> M</m:t>
           </m:r>
         </m:oMath>
       </m:oMathPara>
@@ -15528,7 +15567,7 @@
           </mc:Choice>
           <mc:Fallback>
             <w:pict>
-              <v:shape w14:anchorId="115C4D32" id="Straight Arrow Connector 2" o:spid="_x0000_s1026" type="#_x0000_t32" style="position:absolute;margin-left:102.15pt;margin-top:34.75pt;width:308.65pt;height:3.6pt;z-index:251653632;visibility:visible;mso-wrap-style:square;mso-width-percent:0;mso-height-percent:0;mso-wrap-distance-left:9pt;mso-wrap-distance-top:0;mso-wrap-distance-right:9pt;mso-wrap-distance-bottom:0;mso-position-horizontal:absolute;mso-position-horizontal-relative:text;mso-position-vertical:absolute;mso-position-vertical-relative:text;mso-width-percent:0;mso-height-percent:0;mso-width-relative:margin;mso-height-relative:margin" o:gfxdata="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" strokecolor="black [3040]">
+              <v:shape w14:anchorId="3C764B8A" id="Straight Arrow Connector 2" o:spid="_x0000_s1026" type="#_x0000_t32" style="position:absolute;margin-left:102.15pt;margin-top:34.75pt;width:308.65pt;height:3.6pt;z-index:251653632;visibility:visible;mso-wrap-style:square;mso-width-percent:0;mso-height-percent:0;mso-wrap-distance-left:9pt;mso-wrap-distance-top:0;mso-wrap-distance-right:9pt;mso-wrap-distance-bottom:0;mso-position-horizontal:absolute;mso-position-horizontal-relative:text;mso-position-vertical:absolute;mso-position-vertical-relative:text;mso-width-percent:0;mso-height-percent:0;mso-width-relative:margin;mso-height-relative:margin" o:gfxdata="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" strokecolor="black [3040]">
                 <v:stroke endarrow="open"/>
               </v:shape>
             </w:pict>
@@ -15554,15 +15593,7 @@
               <w:sz w:val="26"/>
               <w:szCs w:val="26"/>
             </w:rPr>
-            <m:t>M</m:t>
-          </m:r>
-          <m:r>
-            <w:rPr>
-              <w:rFonts w:ascii="Cambria Math" w:hAnsi="Cambria Math" w:cs="Times New Roman"/>
-              <w:sz w:val="26"/>
-              <w:szCs w:val="26"/>
-            </w:rPr>
-            <m:t xml:space="preserve"> </m:t>
+            <m:t xml:space="preserve">M </m:t>
           </m:r>
           <m:m>
             <m:mPr>
@@ -16296,15 +16327,7 @@
               <w:sz w:val="26"/>
               <w:szCs w:val="26"/>
             </w:rPr>
-            <m:t xml:space="preserve"> </m:t>
-          </m:r>
-          <m:r>
-            <w:rPr>
-              <w:rFonts w:ascii="Cambria Math" w:hAnsi="Cambria Math" w:cs="Times New Roman"/>
-              <w:sz w:val="26"/>
-              <w:szCs w:val="26"/>
-            </w:rPr>
-            <m:t>B</m:t>
+            <m:t xml:space="preserve"> B</m:t>
           </m:r>
         </m:oMath>
       </m:oMathPara>
@@ -17822,7 +17845,7 @@
           <w:szCs w:val="26"/>
         </w:rPr>
       </w:pPr>
-      <w:bookmarkStart w:id="36" w:name="_Toc398099557"/>
+      <w:bookmarkStart w:id="36" w:name="_Toc398394868"/>
       <w:r>
         <w:rPr>
           <w:rFonts w:ascii="Times New Roman" w:hAnsi="Times New Roman" w:cs="Times New Roman"/>
@@ -18864,7 +18887,7 @@
           </mc:Choice>
           <mc:Fallback>
             <w:pict>
-              <v:shape w14:anchorId="244362DC" id="Straight Arrow Connector 6" o:spid="_x0000_s1026" type="#_x0000_t32" style="position:absolute;margin-left:170.35pt;margin-top:32.3pt;width:169.05pt;height:0;z-index:251659776;visibility:visible;mso-wrap-style:square;mso-wrap-distance-left:9pt;mso-wrap-distance-top:0;mso-wrap-distance-right:9pt;mso-wrap-distance-bottom:0;mso-position-horizontal:absolute;mso-position-horizontal-relative:text;mso-position-vertical:absolute;mso-position-vertical-relative:text" o:gfxdata="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" strokecolor="black [3213]" strokeweight="1.5pt">
+              <v:shape w14:anchorId="75A010CC" id="Straight Arrow Connector 6" o:spid="_x0000_s1026" type="#_x0000_t32" style="position:absolute;margin-left:170.35pt;margin-top:32.3pt;width:169.05pt;height:0;z-index:251659776;visibility:visible;mso-wrap-style:square;mso-wrap-distance-left:9pt;mso-wrap-distance-top:0;mso-wrap-distance-right:9pt;mso-wrap-distance-bottom:0;mso-position-horizontal:absolute;mso-position-horizontal-relative:text;mso-position-vertical:absolute;mso-position-vertical-relative:text" o:gfxdata="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" strokecolor="black [3213]" strokeweight="1.5pt">
                 <v:stroke endarrow="open"/>
               </v:shape>
             </w:pict>
@@ -18890,15 +18913,7 @@
               <w:sz w:val="26"/>
               <w:szCs w:val="26"/>
             </w:rPr>
-            <m:t>C</m:t>
-          </m:r>
-          <m:r>
-            <w:rPr>
-              <w:rFonts w:ascii="Cambria Math" w:hAnsi="Cambria Math" w:cs="Times New Roman"/>
-              <w:sz w:val="26"/>
-              <w:szCs w:val="26"/>
-            </w:rPr>
-            <m:t xml:space="preserve"> </m:t>
+            <m:t xml:space="preserve">C </m:t>
           </m:r>
           <m:m>
             <m:mPr>
@@ -19268,15 +19283,7 @@
               <w:sz w:val="26"/>
               <w:szCs w:val="26"/>
             </w:rPr>
-            <m:t xml:space="preserve"> </m:t>
-          </m:r>
-          <m:r>
-            <w:rPr>
-              <w:rFonts w:ascii="Cambria Math" w:hAnsi="Cambria Math" w:cs="Times New Roman"/>
-              <w:sz w:val="26"/>
-              <w:szCs w:val="26"/>
-            </w:rPr>
-            <m:t>M</m:t>
+            <m:t xml:space="preserve"> M</m:t>
           </m:r>
         </m:oMath>
       </m:oMathPara>
@@ -20132,7 +20139,7 @@
           </mc:Choice>
           <mc:Fallback>
             <w:pict>
-              <v:shape w14:anchorId="5BB5178C" id="Straight Arrow Connector 9" o:spid="_x0000_s1026" type="#_x0000_t32" style="position:absolute;margin-left:103.95pt;margin-top:32.4pt;width:303.3pt;height:0;z-index:251665920;visibility:visible;mso-wrap-style:square;mso-width-percent:0;mso-wrap-distance-left:9pt;mso-wrap-distance-top:0;mso-wrap-distance-right:9pt;mso-wrap-distance-bottom:0;mso-position-horizontal:absolute;mso-position-horizontal-relative:text;mso-position-vertical:absolute;mso-position-vertical-relative:text;mso-width-percent:0;mso-width-relative:margin" o:gfxdata="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" strokecolor="black [3213]" strokeweight="1.5pt">
+              <v:shape w14:anchorId="17AC6D41" id="Straight Arrow Connector 9" o:spid="_x0000_s1026" type="#_x0000_t32" style="position:absolute;margin-left:103.95pt;margin-top:32.4pt;width:303.3pt;height:0;z-index:251665920;visibility:visible;mso-wrap-style:square;mso-width-percent:0;mso-wrap-distance-left:9pt;mso-wrap-distance-top:0;mso-wrap-distance-right:9pt;mso-wrap-distance-bottom:0;mso-position-horizontal:absolute;mso-position-horizontal-relative:text;mso-position-vertical:absolute;mso-position-vertical-relative:text;mso-width-percent:0;mso-width-relative:margin" o:gfxdata="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" strokecolor="black [3213]" strokeweight="1.5pt">
                 <v:stroke endarrow="open"/>
               </v:shape>
             </w:pict>
@@ -20158,23 +20165,7 @@
               <w:sz w:val="26"/>
               <w:szCs w:val="26"/>
             </w:rPr>
-            <m:t>M</m:t>
-          </m:r>
-          <m:r>
-            <w:rPr>
-              <w:rFonts w:ascii="Cambria Math" w:hAnsi="Cambria Math" w:cs="Times New Roman"/>
-              <w:sz w:val="26"/>
-              <w:szCs w:val="26"/>
-            </w:rPr>
-            <m:t xml:space="preserve"> </m:t>
-          </m:r>
-          <m:r>
-            <w:rPr>
-              <w:rFonts w:ascii="Cambria Math" w:hAnsi="Cambria Math" w:cs="Times New Roman"/>
-              <w:sz w:val="26"/>
-              <w:szCs w:val="26"/>
-            </w:rPr>
-            <m:t xml:space="preserve"> </m:t>
+            <m:t xml:space="preserve">M  </m:t>
           </m:r>
           <m:m>
             <m:mPr>
@@ -20892,23 +20883,7 @@
               <w:sz w:val="26"/>
               <w:szCs w:val="26"/>
             </w:rPr>
-            <m:t xml:space="preserve"> </m:t>
-          </m:r>
-          <m:r>
-            <w:rPr>
-              <w:rFonts w:ascii="Cambria Math" w:hAnsi="Cambria Math" w:cs="Times New Roman"/>
-              <w:sz w:val="26"/>
-              <w:szCs w:val="26"/>
-            </w:rPr>
-            <m:t xml:space="preserve"> </m:t>
-          </m:r>
-          <m:r>
-            <w:rPr>
-              <w:rFonts w:ascii="Cambria Math" w:hAnsi="Cambria Math" w:cs="Times New Roman"/>
-              <w:sz w:val="26"/>
-              <w:szCs w:val="26"/>
-            </w:rPr>
-            <m:t>C</m:t>
+            <m:t xml:space="preserve">  C</m:t>
           </m:r>
         </m:oMath>
       </m:oMathPara>
@@ -21352,7 +21327,7 @@
         <mc:AlternateContent>
           <mc:Choice Requires="wps">
             <w:drawing>
-              <wp:anchor distT="0" distB="0" distL="114300" distR="114300" simplePos="0" relativeHeight="251672064" behindDoc="0" locked="0" layoutInCell="1" allowOverlap="1" wp14:anchorId="0EC40880" wp14:editId="0B5AE1C2">
+              <wp:anchor distT="0" distB="0" distL="114300" distR="114300" simplePos="0" relativeHeight="251672064" behindDoc="0" locked="0" layoutInCell="1" allowOverlap="1" wp14:anchorId="0EC40880" wp14:editId="78A6FFFD">
                 <wp:simplePos x="0" y="0"/>
                 <wp:positionH relativeFrom="column">
                   <wp:posOffset>1009650</wp:posOffset>
@@ -21360,8 +21335,8 @@
                 <wp:positionV relativeFrom="paragraph">
                   <wp:posOffset>426085</wp:posOffset>
                 </wp:positionV>
-                <wp:extent cx="4500000" cy="0"/>
-                <wp:effectExtent l="0" t="76200" r="15240" b="114300"/>
+                <wp:extent cx="4464000" cy="0"/>
+                <wp:effectExtent l="0" t="76200" r="13335" b="114300"/>
                 <wp:wrapNone/>
                 <wp:docPr id="10" name="Straight Arrow Connector 10"/>
                 <wp:cNvGraphicFramePr/>
@@ -21372,7 +21347,7 @@
                       <wps:spPr>
                         <a:xfrm>
                           <a:off x="0" y="0"/>
-                          <a:ext cx="4500000" cy="0"/>
+                          <a:ext cx="4464000" cy="0"/>
                         </a:xfrm>
                         <a:prstGeom prst="straightConnector1">
                           <a:avLst/>
@@ -21411,7 +21386,7 @@
           </mc:Choice>
           <mc:Fallback>
             <w:pict>
-              <v:shape w14:anchorId="55702636" id="Straight Arrow Connector 10" o:spid="_x0000_s1026" type="#_x0000_t32" style="position:absolute;margin-left:79.5pt;margin-top:33.55pt;width:354.35pt;height:0;z-index:251672064;visibility:visible;mso-wrap-style:square;mso-width-percent:0;mso-wrap-distance-left:9pt;mso-wrap-distance-top:0;mso-wrap-distance-right:9pt;mso-wrap-distance-bottom:0;mso-position-horizontal:absolute;mso-position-horizontal-relative:text;mso-position-vertical:absolute;mso-position-vertical-relative:text;mso-width-percent:0;mso-width-relative:margin" o:gfxdata="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" strokecolor="black [3213]" strokeweight="1.5pt">
+              <v:shape w14:anchorId="78AF143E" id="Straight Arrow Connector 10" o:spid="_x0000_s1026" type="#_x0000_t32" style="position:absolute;margin-left:79.5pt;margin-top:33.55pt;width:351.5pt;height:0;z-index:251672064;visibility:visible;mso-wrap-style:square;mso-width-percent:0;mso-wrap-distance-left:9pt;mso-wrap-distance-top:0;mso-wrap-distance-right:9pt;mso-wrap-distance-bottom:0;mso-position-horizontal:absolute;mso-position-horizontal-relative:text;mso-position-vertical:absolute;mso-position-vertical-relative:text;mso-width-percent:0;mso-width-relative:margin" o:gfxdata="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" strokecolor="black [3213]" strokeweight="1.5pt">
                 <v:stroke endarrow="open"/>
               </v:shape>
             </w:pict>
@@ -21437,15 +21412,7 @@
               <w:sz w:val="26"/>
               <w:szCs w:val="26"/>
             </w:rPr>
-            <m:t>C</m:t>
-          </m:r>
-          <m:r>
-            <w:rPr>
-              <w:rFonts w:ascii="Cambria Math" w:hAnsi="Cambria Math" w:cs="Times New Roman"/>
-              <w:sz w:val="26"/>
-              <w:szCs w:val="26"/>
-            </w:rPr>
-            <m:t xml:space="preserve"> </m:t>
+            <m:t xml:space="preserve">C </m:t>
           </m:r>
           <m:m>
             <m:mPr>
@@ -22039,6 +22006,14 @@
               <w:sz w:val="26"/>
               <w:szCs w:val="26"/>
             </w:rPr>
+            <m:t xml:space="preserve">  </m:t>
+          </m:r>
+          <m:r>
+            <w:rPr>
+              <w:rFonts w:ascii="Cambria Math" w:hAnsi="Cambria Math" w:cs="Times New Roman"/>
+              <w:sz w:val="26"/>
+              <w:szCs w:val="26"/>
+            </w:rPr>
             <m:t>B</m:t>
           </m:r>
         </m:oMath>
@@ -23710,7 +23685,7 @@
           <w:szCs w:val="32"/>
         </w:rPr>
       </w:pPr>
-      <w:bookmarkStart w:id="38" w:name="_Toc398099558"/>
+      <w:bookmarkStart w:id="38" w:name="_Toc398394869"/>
       <w:r>
         <w:rPr>
           <w:rFonts w:ascii="Times New Roman" w:hAnsi="Times New Roman" w:cs="Times New Roman"/>
@@ -23736,7 +23711,7 @@
           <w:szCs w:val="26"/>
         </w:rPr>
       </w:pPr>
-      <w:bookmarkStart w:id="39" w:name="_Toc398099559"/>
+      <w:bookmarkStart w:id="39" w:name="_Toc398394870"/>
       <w:r>
         <w:rPr>
           <w:rFonts w:ascii="Times New Roman" w:hAnsi="Times New Roman" w:cs="Times New Roman"/>
@@ -23773,7 +23748,7 @@
           <w:szCs w:val="26"/>
         </w:rPr>
       </w:pPr>
-      <w:bookmarkStart w:id="40" w:name="_Toc398099560"/>
+      <w:bookmarkStart w:id="40" w:name="_Toc398394871"/>
       <w:r>
         <w:rPr>
           <w:rFonts w:ascii="Times New Roman" w:hAnsi="Times New Roman" w:cs="Times New Roman"/>
@@ -23827,7 +23802,7 @@
           <w:szCs w:val="32"/>
         </w:rPr>
       </w:pPr>
-      <w:bookmarkStart w:id="41" w:name="_Toc398099561"/>
+      <w:bookmarkStart w:id="41" w:name="_Toc398394872"/>
       <w:r>
         <w:rPr>
           <w:rFonts w:ascii="Times New Roman" w:hAnsi="Times New Roman" w:cs="Times New Roman"/>
@@ -23836,7 +23811,7 @@
         </w:rPr>
         <w:t>Tài liệu tham khảo</w:t>
       </w:r>
-      <w:bookmarkEnd w:id="9"/>
+      <w:bookmarkEnd w:id="8"/>
       <w:bookmarkEnd w:id="41"/>
     </w:p>
     <w:p>
@@ -24696,7 +24671,7 @@
             <w:sz w:val="20"/>
             <w:szCs w:val="20"/>
           </w:rPr>
-          <w:t>20</w:t>
+          <w:t>21</w:t>
         </w:r>
         <w:r>
           <w:rPr>
@@ -27631,584 +27606,6 @@
 </w:styles>
 </file>
 
-<file path=word/glossary/document.xml><?xml version="1.0" encoding="utf-8"?>
-<w:glossaryDocument xmlns:wpc="http://schemas.microsoft.com/office/word/2010/wordprocessingCanvas" xmlns:mc="http://schemas.openxmlformats.org/markup-compatibility/2006" xmlns:o="urn:schemas-microsoft-com:office:office" xmlns:r="http://schemas.openxmlformats.org/officeDocument/2006/relationships" xmlns:m="http://schemas.openxmlformats.org/officeDocument/2006/math" xmlns:v="urn:schemas-microsoft-com:vml" xmlns:wp14="http://schemas.microsoft.com/office/word/2010/wordprocessingDrawing" xmlns:wp="http://schemas.openxmlformats.org/drawingml/2006/wordprocessingDrawing" xmlns:w10="urn:schemas-microsoft-com:office:word" xmlns:w="http://schemas.openxmlformats.org/wordprocessingml/2006/main" xmlns:w14="http://schemas.microsoft.com/office/word/2010/wordml" xmlns:w15="http://schemas.microsoft.com/office/word/2012/wordml" xmlns:wpg="http://schemas.microsoft.com/office/word/2010/wordprocessingGroup" xmlns:wpi="http://schemas.microsoft.com/office/word/2010/wordprocessingInk" xmlns:wne="http://schemas.microsoft.com/office/word/2006/wordml" xmlns:wps="http://schemas.microsoft.com/office/word/2010/wordprocessingShape" mc:Ignorable="w14 w15 wp14"/>
-</file>
-
-<file path=word/glossary/fontTable.xml><?xml version="1.0" encoding="utf-8"?>
-<w:fonts xmlns:mc="http://schemas.openxmlformats.org/markup-compatibility/2006" xmlns:r="http://schemas.openxmlformats.org/officeDocument/2006/relationships" xmlns:w="http://schemas.openxmlformats.org/wordprocessingml/2006/main" xmlns:w14="http://schemas.microsoft.com/office/word/2010/wordml" xmlns:w15="http://schemas.microsoft.com/office/word/2012/wordml" mc:Ignorable="w14 w15">
-  <w:font w:name="Times New Roman">
-    <w:panose1 w:val="02020603050405020304"/>
-    <w:charset w:val="00"/>
-    <w:family w:val="roman"/>
-    <w:pitch w:val="variable"/>
-    <w:sig w:usb0="E0002AFF" w:usb1="00007843" w:usb2="00000001" w:usb3="00000000" w:csb0="000001FF" w:csb1="00000000"/>
-  </w:font>
-  <w:font w:name="Symbol">
-    <w:panose1 w:val="05050102010706020507"/>
-    <w:charset w:val="02"/>
-    <w:family w:val="roman"/>
-    <w:pitch w:val="variable"/>
-    <w:sig w:usb0="00000000" w:usb1="10000000" w:usb2="00000000" w:usb3="00000000" w:csb0="80000000" w:csb1="00000000"/>
-  </w:font>
-  <w:font w:name="Courier New">
-    <w:panose1 w:val="02070309020205020404"/>
-    <w:charset w:val="00"/>
-    <w:family w:val="modern"/>
-    <w:pitch w:val="fixed"/>
-    <w:sig w:usb0="E0002AFF" w:usb1="C0007843" w:usb2="00000009" w:usb3="00000000" w:csb0="000001FF" w:csb1="00000000"/>
-  </w:font>
-  <w:font w:name="Wingdings">
-    <w:panose1 w:val="05000000000000000000"/>
-    <w:charset w:val="02"/>
-    <w:family w:val="auto"/>
-    <w:pitch w:val="variable"/>
-    <w:sig w:usb0="00000000" w:usb1="10000000" w:usb2="00000000" w:usb3="00000000" w:csb0="80000000" w:csb1="00000000"/>
-  </w:font>
-  <w:font w:name="Arial">
-    <w:panose1 w:val="020B0604020202020204"/>
-    <w:charset w:val="00"/>
-    <w:family w:val="swiss"/>
-    <w:pitch w:val="variable"/>
-    <w:sig w:usb0="20002A87" w:usb1="80000000" w:usb2="00000008" w:usb3="00000000" w:csb0="000001FF" w:csb1="00000000"/>
-  </w:font>
-  <w:font w:name="MS Gothic">
-    <w:altName w:val="ＭＳ ゴシック"/>
-    <w:panose1 w:val="020B0609070205080204"/>
-    <w:charset w:val="80"/>
-    <w:family w:val="modern"/>
-    <w:pitch w:val="fixed"/>
-    <w:sig w:usb0="E00002FF" w:usb1="6AC7FDFB" w:usb2="00000012" w:usb3="00000000" w:csb0="0002009F" w:csb1="00000000"/>
-  </w:font>
-  <w:font w:name="Tahoma">
-    <w:panose1 w:val="020B0604030504040204"/>
-    <w:charset w:val="00"/>
-    <w:family w:val="swiss"/>
-    <w:pitch w:val="variable"/>
-    <w:sig w:usb0="E1002EFF" w:usb1="C000605B" w:usb2="00000029" w:usb3="00000000" w:csb0="000101FF" w:csb1="00000000"/>
-  </w:font>
-  <w:font w:name="MS Mincho">
-    <w:altName w:val="ＭＳ 明朝"/>
-    <w:panose1 w:val="02020609040205080304"/>
-    <w:charset w:val="80"/>
-    <w:family w:val="modern"/>
-    <w:pitch w:val="fixed"/>
-    <w:sig w:usb0="A00002BF" w:usb1="68C7FCFB" w:usb2="00000010" w:usb3="00000000" w:csb0="0002009F" w:csb1="00000000"/>
-  </w:font>
-  <w:font w:name="Cambria Math">
-    <w:panose1 w:val="02040503050406030204"/>
-    <w:charset w:val="00"/>
-    <w:family w:val="roman"/>
-    <w:pitch w:val="variable"/>
-    <w:sig w:usb0="E00002FF" w:usb1="420024FF" w:usb2="00000000" w:usb3="00000000" w:csb0="0000019F" w:csb1="00000000"/>
-  </w:font>
-  <w:font w:name="Consolas">
-    <w:panose1 w:val="020B0609020204030204"/>
-    <w:charset w:val="00"/>
-    <w:family w:val="modern"/>
-    <w:pitch w:val="fixed"/>
-    <w:sig w:usb0="E10002FF" w:usb1="4000FCFF" w:usb2="00000009" w:usb3="00000000" w:csb0="0000019F" w:csb1="00000000"/>
-  </w:font>
-  <w:font w:name="Calibri">
-    <w:panose1 w:val="020F0502020204030204"/>
-    <w:charset w:val="00"/>
-    <w:family w:val="swiss"/>
-    <w:pitch w:val="variable"/>
-    <w:sig w:usb0="E10002FF" w:usb1="4000ACFF" w:usb2="00000009" w:usb3="00000000" w:csb0="0000019F" w:csb1="00000000"/>
-  </w:font>
-  <w:font w:name="Calibri Light">
-    <w:panose1 w:val="020F0302020204030204"/>
-    <w:charset w:val="00"/>
-    <w:family w:val="swiss"/>
-    <w:pitch w:val="variable"/>
-    <w:sig w:usb0="A00002EF" w:usb1="4000207B" w:usb2="00000000" w:usb3="00000000" w:csb0="0000019F" w:csb1="00000000"/>
-  </w:font>
-</w:fonts>
-</file>
-
-<file path=word/glossary/settings.xml><?xml version="1.0" encoding="utf-8"?>
-<w:settings xmlns:mc="http://schemas.openxmlformats.org/markup-compatibility/2006" xmlns:o="urn:schemas-microsoft-com:office:office" xmlns:r="http://schemas.openxmlformats.org/officeDocument/2006/relationships" xmlns:m="http://schemas.openxmlformats.org/officeDocument/2006/math" xmlns:v="urn:schemas-microsoft-com:vml" xmlns:w10="urn:schemas-microsoft-com:office:word" xmlns:w="http://schemas.openxmlformats.org/wordprocessingml/2006/main" xmlns:w14="http://schemas.microsoft.com/office/word/2010/wordml" xmlns:w15="http://schemas.microsoft.com/office/word/2012/wordml" xmlns:sl="http://schemas.openxmlformats.org/schemaLibrary/2006/main" mc:Ignorable="w14 w15">
-  <w:view w:val="normal"/>
-  <w:defaultTabStop w:val="720"/>
-  <w:characterSpacingControl w:val="doNotCompress"/>
-  <w:compat>
-    <w:useFELayout/>
-    <w:compatSetting w:name="compatibilityMode" w:uri="http://schemas.microsoft.com/office/word" w:val="15"/>
-    <w:compatSetting w:name="overrideTableStyleFontSizeAndJustification" w:uri="http://schemas.microsoft.com/office/word" w:val="1"/>
-    <w:compatSetting w:name="enableOpenTypeFeatures" w:uri="http://schemas.microsoft.com/office/word" w:val="1"/>
-    <w:compatSetting w:name="doNotFlipMirrorIndents" w:uri="http://schemas.microsoft.com/office/word" w:val="1"/>
-    <w:compatSetting w:name="differentiateMultirowTableHeaders" w:uri="http://schemas.microsoft.com/office/word" w:val="1"/>
-  </w:compat>
-  <w:rsids>
-    <w:rsidRoot w:val="00E44A2F"/>
-    <w:rsid w:val="00115A20"/>
-    <w:rsid w:val="00322D5D"/>
-    <w:rsid w:val="009851CC"/>
-    <w:rsid w:val="00E05F29"/>
-    <w:rsid w:val="00E44A2F"/>
-  </w:rsids>
-  <m:mathPr>
-    <m:mathFont m:val="Cambria Math"/>
-    <m:brkBin m:val="before"/>
-    <m:brkBinSub m:val="--"/>
-    <m:smallFrac m:val="0"/>
-    <m:dispDef/>
-    <m:lMargin m:val="0"/>
-    <m:rMargin m:val="0"/>
-    <m:defJc m:val="centerGroup"/>
-    <m:wrapIndent m:val="1440"/>
-    <m:intLim m:val="subSup"/>
-    <m:naryLim m:val="undOvr"/>
-  </m:mathPr>
-  <w:themeFontLang w:val="en-US" w:eastAsia="ja-JP"/>
-  <w:clrSchemeMapping w:bg1="light1" w:t1="dark1" w:bg2="light2" w:t2="dark2" w:accent1="accent1" w:accent2="accent2" w:accent3="accent3" w:accent4="accent4" w:accent5="accent5" w:accent6="accent6" w:hyperlink="hyperlink" w:followedHyperlink="followedHyperlink"/>
-  <w:decimalSymbol w:val="."/>
-  <w:listSeparator w:val=","/>
-  <w15:chartTrackingRefBased/>
-</w:settings>
-</file>
-
-<file path=word/glossary/styles.xml><?xml version="1.0" encoding="utf-8"?>
-<w:styles xmlns:mc="http://schemas.openxmlformats.org/markup-compatibility/2006" xmlns:r="http://schemas.openxmlformats.org/officeDocument/2006/relationships" xmlns:w="http://schemas.openxmlformats.org/wordprocessingml/2006/main" xmlns:w14="http://schemas.microsoft.com/office/word/2010/wordml" xmlns:w15="http://schemas.microsoft.com/office/word/2012/wordml" mc:Ignorable="w14 w15">
-  <w:docDefaults>
-    <w:rPrDefault>
-      <w:rPr>
-        <w:rFonts w:asciiTheme="minorHAnsi" w:eastAsiaTheme="minorEastAsia" w:hAnsiTheme="minorHAnsi" w:cstheme="minorBidi"/>
-        <w:sz w:val="22"/>
-        <w:szCs w:val="22"/>
-        <w:lang w:val="en-US" w:eastAsia="ja-JP" w:bidi="ar-SA"/>
-      </w:rPr>
-    </w:rPrDefault>
-    <w:pPrDefault>
-      <w:pPr>
-        <w:spacing w:after="160" w:line="259" w:lineRule="auto"/>
-      </w:pPr>
-    </w:pPrDefault>
-  </w:docDefaults>
-  <w:latentStyles w:defLockedState="0" w:defUIPriority="99" w:defSemiHidden="0" w:defUnhideWhenUsed="0" w:defQFormat="0" w:count="371">
-    <w:lsdException w:name="Normal" w:uiPriority="0" w:qFormat="1"/>
-    <w:lsdException w:name="heading 1" w:uiPriority="9" w:qFormat="1"/>
-    <w:lsdException w:name="heading 2" w:semiHidden="1" w:uiPriority="9" w:unhideWhenUsed="1" w:qFormat="1"/>
-    <w:lsdException w:name="heading 3" w:semiHidden="1" w:uiPriority="9" w:unhideWhenUsed="1" w:qFormat="1"/>
-    <w:lsdException w:name="heading 4" w:semiHidden="1" w:uiPriority="9" w:unhideWhenUsed="1" w:qFormat="1"/>
-    <w:lsdException w:name="heading 5" w:semiHidden="1" w:uiPriority="9" w:unhideWhenUsed="1" w:qFormat="1"/>
-    <w:lsdException w:name="heading 6" w:semiHidden="1" w:uiPriority="9" w:unhideWhenUsed="1" w:qFormat="1"/>
-    <w:lsdException w:name="heading 7" w:semiHidden="1" w:uiPriority="9" w:unhideWhenUsed="1" w:qFormat="1"/>
-    <w:lsdException w:name="heading 8" w:semiHidden="1" w:uiPriority="9" w:unhideWhenUsed="1" w:qFormat="1"/>
-    <w:lsdException w:name="heading 9" w:semiHidden="1" w:uiPriority="9" w:unhideWhenUsed="1" w:qFormat="1"/>
-    <w:lsdException w:name="index 1" w:semiHidden="1" w:unhideWhenUsed="1"/>
-    <w:lsdException w:name="index 2" w:semiHidden="1" w:unhideWhenUsed="1"/>
-    <w:lsdException w:name="index 3" w:semiHidden="1" w:unhideWhenUsed="1"/>
-    <w:lsdException w:name="index 4" w:semiHidden="1" w:unhideWhenUsed="1"/>
-    <w:lsdException w:name="index 5" w:semiHidden="1" w:unhideWhenUsed="1"/>
-    <w:lsdException w:name="index 6" w:semiHidden="1" w:unhideWhenUsed="1"/>
-    <w:lsdException w:name="index 7" w:semiHidden="1" w:unhideWhenUsed="1"/>
-    <w:lsdException w:name="index 8" w:semiHidden="1" w:unhideWhenUsed="1"/>
-    <w:lsdException w:name="index 9" w:semiHidden="1" w:unhideWhenUsed="1"/>
-    <w:lsdException w:name="toc 1" w:semiHidden="1" w:uiPriority="39" w:unhideWhenUsed="1"/>
-    <w:lsdException w:name="toc 2" w:semiHidden="1" w:uiPriority="39" w:unhideWhenUsed="1"/>
-    <w:lsdException w:name="toc 3" w:semiHidden="1" w:uiPriority="39" w:unhideWhenUsed="1"/>
-    <w:lsdException w:name="toc 4" w:semiHidden="1" w:uiPriority="39" w:unhideWhenUsed="1"/>
-    <w:lsdException w:name="toc 5" w:semiHidden="1" w:uiPriority="39" w:unhideWhenUsed="1"/>
-    <w:lsdException w:name="toc 6" w:semiHidden="1" w:uiPriority="39" w:unhideWhenUsed="1"/>
-    <w:lsdException w:name="toc 7" w:semiHidden="1" w:uiPriority="39" w:unhideWhenUsed="1"/>
-    <w:lsdException w:name="toc 8" w:semiHidden="1" w:uiPriority="39" w:unhideWhenUsed="1"/>
-    <w:lsdException w:name="toc 9" w:semiHidden="1" w:uiPriority="39" w:unhideWhenUsed="1"/>
-    <w:lsdException w:name="Normal Indent" w:semiHidden="1" w:unhideWhenUsed="1"/>
-    <w:lsdException w:name="footnote text" w:semiHidden="1" w:unhideWhenUsed="1"/>
-    <w:lsdException w:name="annotation text" w:semiHidden="1" w:unhideWhenUsed="1"/>
-    <w:lsdException w:name="header" w:semiHidden="1" w:unhideWhenUsed="1"/>
-    <w:lsdException w:name="footer" w:semiHidden="1" w:unhideWhenUsed="1"/>
-    <w:lsdException w:name="index heading" w:semiHidden="1" w:unhideWhenUsed="1"/>
-    <w:lsdException w:name="caption" w:semiHidden="1" w:uiPriority="35" w:unhideWhenUsed="1" w:qFormat="1"/>
-    <w:lsdException w:name="table of figures" w:semiHidden="1" w:unhideWhenUsed="1"/>
-    <w:lsdException w:name="envelope address" w:semiHidden="1" w:unhideWhenUsed="1"/>
-    <w:lsdException w:name="envelope return" w:semiHidden="1" w:unhideWhenUsed="1"/>
-    <w:lsdException w:name="footnote reference" w:semiHidden="1" w:unhideWhenUsed="1"/>
-    <w:lsdException w:name="annotation reference" w:semiHidden="1" w:unhideWhenUsed="1"/>
-    <w:lsdException w:name="line number" w:semiHidden="1" w:unhideWhenUsed="1"/>
-    <w:lsdException w:name="page number" w:semiHidden="1" w:unhideWhenUsed="1"/>
-    <w:lsdException w:name="endnote reference" w:semiHidden="1" w:unhideWhenUsed="1"/>
-    <w:lsdException w:name="endnote text" w:semiHidden="1" w:unhideWhenUsed="1"/>
-    <w:lsdException w:name="table of authorities" w:semiHidden="1" w:unhideWhenUsed="1"/>
-    <w:lsdException w:name="macro" w:semiHidden="1" w:unhideWhenUsed="1"/>
-    <w:lsdException w:name="toa heading" w:semiHidden="1" w:unhideWhenUsed="1"/>
-    <w:lsdException w:name="List" w:semiHidden="1" w:unhideWhenUsed="1"/>
-    <w:lsdException w:name="List Bullet" w:semiHidden="1" w:unhideWhenUsed="1"/>
-    <w:lsdException w:name="List Number" w:semiHidden="1" w:unhideWhenUsed="1"/>
-    <w:lsdException w:name="List 2" w:semiHidden="1" w:unhideWhenUsed="1"/>
-    <w:lsdException w:name="List 3" w:semiHidden="1" w:unhideWhenUsed="1"/>
-    <w:lsdException w:name="List 4" w:semiHidden="1" w:unhideWhenUsed="1"/>
-    <w:lsdException w:name="List 5" w:semiHidden="1" w:unhideWhenUsed="1"/>
-    <w:lsdException w:name="List Bullet 2" w:semiHidden="1" w:unhideWhenUsed="1"/>
-    <w:lsdException w:name="List Bullet 3" w:semiHidden="1" w:unhideWhenUsed="1"/>
-    <w:lsdException w:name="List Bullet 4" w:semiHidden="1" w:unhideWhenUsed="1"/>
-    <w:lsdException w:name="List Bullet 5" w:semiHidden="1" w:unhideWhenUsed="1"/>
-    <w:lsdException w:name="List Number 2" w:semiHidden="1" w:unhideWhenUsed="1"/>
-    <w:lsdException w:name="List Number 3" w:semiHidden="1" w:unhideWhenUsed="1"/>
-    <w:lsdException w:name="List Number 4" w:semiHidden="1" w:unhideWhenUsed="1"/>
-    <w:lsdException w:name="List Number 5" w:semiHidden="1" w:unhideWhenUsed="1"/>
-    <w:lsdException w:name="Title" w:uiPriority="10" w:qFormat="1"/>
-    <w:lsdException w:name="Closing" w:semiHidden="1" w:unhideWhenUsed="1"/>
-    <w:lsdException w:name="Signature" w:semiHidden="1" w:unhideWhenUsed="1"/>
-    <w:lsdException w:name="Default Paragraph Font" w:semiHidden="1" w:uiPriority="1" w:unhideWhenUsed="1"/>
-    <w:lsdException w:name="Body Text" w:semiHidden="1" w:unhideWhenUsed="1"/>
-    <w:lsdException w:name="Body Text Indent" w:semiHidden="1" w:unhideWhenUsed="1"/>
-    <w:lsdException w:name="List Continue" w:semiHidden="1" w:unhideWhenUsed="1"/>
-    <w:lsdException w:name="List Continue 2" w:semiHidden="1" w:unhideWhenUsed="1"/>
-    <w:lsdException w:name="List Continue 3" w:semiHidden="1" w:unhideWhenUsed="1"/>
-    <w:lsdException w:name="List Continue 4" w:semiHidden="1" w:unhideWhenUsed="1"/>
-    <w:lsdException w:name="List Continue 5" w:semiHidden="1" w:unhideWhenUsed="1"/>
-    <w:lsdException w:name="Message Header" w:semiHidden="1" w:unhideWhenUsed="1"/>
-    <w:lsdException w:name="Subtitle" w:uiPriority="11" w:qFormat="1"/>
-    <w:lsdException w:name="Salutation" w:semiHidden="1" w:unhideWhenUsed="1"/>
-    <w:lsdException w:name="Date" w:semiHidden="1" w:unhideWhenUsed="1"/>
-    <w:lsdException w:name="Body Text First Indent" w:semiHidden="1" w:unhideWhenUsed="1"/>
-    <w:lsdException w:name="Body Text First Indent 2" w:semiHidden="1" w:unhideWhenUsed="1"/>
-    <w:lsdException w:name="Note Heading" w:semiHidden="1" w:unhideWhenUsed="1"/>
-    <w:lsdException w:name="Body Text 2" w:semiHidden="1" w:unhideWhenUsed="1"/>
-    <w:lsdException w:name="Body Text 3" w:semiHidden="1" w:unhideWhenUsed="1"/>
-    <w:lsdException w:name="Body Text Indent 2" w:semiHidden="1" w:unhideWhenUsed="1"/>
-    <w:lsdException w:name="Body Text Indent 3" w:semiHidden="1" w:unhideWhenUsed="1"/>
-    <w:lsdException w:name="Block Text" w:semiHidden="1" w:unhideWhenUsed="1"/>
-    <w:lsdException w:name="Hyperlink" w:semiHidden="1" w:unhideWhenUsed="1"/>
-    <w:lsdException w:name="FollowedHyperlink" w:semiHidden="1" w:unhideWhenUsed="1"/>
-    <w:lsdException w:name="Strong" w:uiPriority="22" w:qFormat="1"/>
-    <w:lsdException w:name="Emphasis" w:uiPriority="20" w:qFormat="1"/>
-    <w:lsdException w:name="Document Map" w:semiHidden="1" w:unhideWhenUsed="1"/>
-    <w:lsdException w:name="Plain Text" w:semiHidden="1" w:unhideWhenUsed="1"/>
-    <w:lsdException w:name="E-mail Signature" w:semiHidden="1" w:unhideWhenUsed="1"/>
-    <w:lsdException w:name="HTML Top of Form" w:semiHidden="1" w:unhideWhenUsed="1"/>
-    <w:lsdException w:name="HTML Bottom of Form" w:semiHidden="1" w:unhideWhenUsed="1"/>
-    <w:lsdException w:name="Normal (Web)" w:semiHidden="1" w:unhideWhenUsed="1"/>
-    <w:lsdException w:name="HTML Acronym" w:semiHidden="1" w:unhideWhenUsed="1"/>
-    <w:lsdException w:name="HTML Address" w:semiHidden="1" w:unhideWhenUsed="1"/>
-    <w:lsdException w:name="HTML Cite" w:semiHidden="1" w:unhideWhenUsed="1"/>
-    <w:lsdException w:name="HTML Code" w:semiHidden="1" w:unhideWhenUsed="1"/>
-    <w:lsdException w:name="HTML Definition" w:semiHidden="1" w:unhideWhenUsed="1"/>
-    <w:lsdException w:name="HTML Keyboard" w:semiHidden="1" w:unhideWhenUsed="1"/>
-    <w:lsdException w:name="HTML Preformatted" w:semiHidden="1" w:unhideWhenUsed="1"/>
-    <w:lsdException w:name="HTML Sample" w:semiHidden="1" w:unhideWhenUsed="1"/>
-    <w:lsdException w:name="HTML Typewriter" w:semiHidden="1" w:unhideWhenUsed="1"/>
-    <w:lsdException w:name="HTML Variable" w:semiHidden="1" w:unhideWhenUsed="1"/>
-    <w:lsdException w:name="Normal Table" w:semiHidden="1" w:unhideWhenUsed="1"/>
-    <w:lsdException w:name="annotation subject" w:semiHidden="1" w:unhideWhenUsed="1"/>
-    <w:lsdException w:name="No List" w:semiHidden="1" w:unhideWhenUsed="1"/>
-    <w:lsdException w:name="Outline List 1" w:semiHidden="1" w:unhideWhenUsed="1"/>
-    <w:lsdException w:name="Outline List 2" w:semiHidden="1" w:unhideWhenUsed="1"/>
-    <w:lsdException w:name="Outline List 3" w:semiHidden="1" w:unhideWhenUsed="1"/>
-    <w:lsdException w:name="Table Simple 1" w:semiHidden="1" w:unhideWhenUsed="1"/>
-    <w:lsdException w:name="Table Simple 2" w:semiHidden="1" w:unhideWhenUsed="1"/>
-    <w:lsdException w:name="Table Simple 3" w:semiHidden="1" w:unhideWhenUsed="1"/>
-    <w:lsdException w:name="Table Classic 1" w:semiHidden="1" w:unhideWhenUsed="1"/>
-    <w:lsdException w:name="Table Classic 2" w:semiHidden="1" w:unhideWhenUsed="1"/>
-    <w:lsdException w:name="Table Classic 3" w:semiHidden="1" w:unhideWhenUsed="1"/>
-    <w:lsdException w:name="Table Classic 4" w:semiHidden="1" w:unhideWhenUsed="1"/>
-    <w:lsdException w:name="Table Colorful 1" w:semiHidden="1" w:unhideWhenUsed="1"/>
-    <w:lsdException w:name="Table Colorful 2" w:semiHidden="1" w:unhideWhenUsed="1"/>
-    <w:lsdException w:name="Table Colorful 3" w:semiHidden="1" w:unhideWhenUsed="1"/>
-    <w:lsdException w:name="Table Columns 1" w:semiHidden="1" w:unhideWhenUsed="1"/>
-    <w:lsdException w:name="Table Columns 2" w:semiHidden="1" w:unhideWhenUsed="1"/>
-    <w:lsdException w:name="Table Columns 3" w:semiHidden="1" w:unhideWhenUsed="1"/>
-    <w:lsdException w:name="Table Columns 4" w:semiHidden="1" w:unhideWhenUsed="1"/>
-    <w:lsdException w:name="Table Columns 5" w:semiHidden="1" w:unhideWhenUsed="1"/>
-    <w:lsdException w:name="Table Grid 1" w:semiHidden="1" w:unhideWhenUsed="1"/>
-    <w:lsdException w:name="Table Grid 2" w:semiHidden="1" w:unhideWhenUsed="1"/>
-    <w:lsdException w:name="Table Grid 3" w:semiHidden="1" w:unhideWhenUsed="1"/>
-    <w:lsdException w:name="Table Grid 4" w:semiHidden="1" w:unhideWhenUsed="1"/>
-    <w:lsdException w:name="Table Grid 5" w:semiHidden="1" w:unhideWhenUsed="1"/>
-    <w:lsdException w:name="Table Grid 6" w:semiHidden="1" w:unhideWhenUsed="1"/>
-    <w:lsdException w:name="Table Grid 7" w:semiHidden="1" w:unhideWhenUsed="1"/>
-    <w:lsdException w:name="Table Grid 8" w:semiHidden="1" w:unhideWhenUsed="1"/>
-    <w:lsdException w:name="Table List 1" w:semiHidden="1" w:unhideWhenUsed="1"/>
-    <w:lsdException w:name="Table List 2" w:semiHidden="1" w:unhideWhenUsed="1"/>
-    <w:lsdException w:name="Table List 3" w:semiHidden="1" w:unhideWhenUsed="1"/>
-    <w:lsdException w:name="Table List 4" w:semiHidden="1" w:unhideWhenUsed="1"/>
-    <w:lsdException w:name="Table List 5" w:semiHidden="1" w:unhideWhenUsed="1"/>
-    <w:lsdException w:name="Table List 6" w:semiHidden="1" w:unhideWhenUsed="1"/>
-    <w:lsdException w:name="Table List 7" w:semiHidden="1" w:unhideWhenUsed="1"/>
-    <w:lsdException w:name="Table List 8" w:semiHidden="1" w:unhideWhenUsed="1"/>
-    <w:lsdException w:name="Table 3D effects 1" w:semiHidden="1" w:unhideWhenUsed="1"/>
-    <w:lsdException w:name="Table 3D effects 2" w:semiHidden="1" w:unhideWhenUsed="1"/>
-    <w:lsdException w:name="Table 3D effects 3" w:semiHidden="1" w:unhideWhenUsed="1"/>
-    <w:lsdException w:name="Table Contemporary" w:semiHidden="1" w:unhideWhenUsed="1"/>
-    <w:lsdException w:name="Table Elegant" w:semiHidden="1" w:unhideWhenUsed="1"/>
-    <w:lsdException w:name="Table Professional" w:semiHidden="1" w:unhideWhenUsed="1"/>
-    <w:lsdException w:name="Table Subtle 1" w:semiHidden="1" w:unhideWhenUsed="1"/>
-    <w:lsdException w:name="Table Subtle 2" w:semiHidden="1" w:unhideWhenUsed="1"/>
-    <w:lsdException w:name="Table Web 1" w:semiHidden="1" w:unhideWhenUsed="1"/>
-    <w:lsdException w:name="Table Web 2" w:semiHidden="1" w:unhideWhenUsed="1"/>
-    <w:lsdException w:name="Table Web 3" w:semiHidden="1" w:unhideWhenUsed="1"/>
-    <w:lsdException w:name="Balloon Text" w:semiHidden="1" w:unhideWhenUsed="1"/>
-    <w:lsdException w:name="Table Grid" w:uiPriority="39"/>
-    <w:lsdException w:name="Table Theme" w:semiHidden="1" w:unhideWhenUsed="1"/>
-    <w:lsdException w:name="Placeholder Text" w:semiHidden="1"/>
-    <w:lsdException w:name="No Spacing" w:uiPriority="1" w:qFormat="1"/>
-    <w:lsdException w:name="Light Shading" w:uiPriority="60"/>
-    <w:lsdException w:name="Light List" w:uiPriority="61"/>
-    <w:lsdException w:name="Light Grid" w:uiPriority="62"/>
-    <w:lsdException w:name="Medium Shading 1" w:uiPriority="63"/>
-    <w:lsdException w:name="Medium Shading 2" w:uiPriority="64"/>
-    <w:lsdException w:name="Medium List 1" w:uiPriority="65"/>
-    <w:lsdException w:name="Medium List 2" w:uiPriority="66"/>
-    <w:lsdException w:name="Medium Grid 1" w:uiPriority="67"/>
-    <w:lsdException w:name="Medium Grid 2" w:uiPriority="68"/>
-    <w:lsdException w:name="Medium Grid 3" w:uiPriority="69"/>
-    <w:lsdException w:name="Dark List" w:uiPriority="70"/>
-    <w:lsdException w:name="Colorful Shading" w:uiPriority="71"/>
-    <w:lsdException w:name="Colorful List" w:uiPriority="72"/>
-    <w:lsdException w:name="Colorful Grid" w:uiPriority="73"/>
-    <w:lsdException w:name="Light Shading Accent 1" w:uiPriority="60"/>
-    <w:lsdException w:name="Light List Accent 1" w:uiPriority="61"/>
-    <w:lsdException w:name="Light Grid Accent 1" w:uiPriority="62"/>
-    <w:lsdException w:name="Medium Shading 1 Accent 1" w:uiPriority="63"/>
-    <w:lsdException w:name="Medium Shading 2 Accent 1" w:uiPriority="64"/>
-    <w:lsdException w:name="Medium List 1 Accent 1" w:uiPriority="65"/>
-    <w:lsdException w:name="Revision" w:semiHidden="1"/>
-    <w:lsdException w:name="List Paragraph" w:uiPriority="34" w:qFormat="1"/>
-    <w:lsdException w:name="Quote" w:uiPriority="29" w:qFormat="1"/>
-    <w:lsdException w:name="Intense Quote" w:uiPriority="30" w:qFormat="1"/>
-    <w:lsdException w:name="Medium List 2 Accent 1" w:uiPriority="66"/>
-    <w:lsdException w:name="Medium Grid 1 Accent 1" w:uiPriority="67"/>
-    <w:lsdException w:name="Medium Grid 2 Accent 1" w:uiPriority="68"/>
-    <w:lsdException w:name="Medium Grid 3 Accent 1" w:uiPriority="69"/>
-    <w:lsdException w:name="Dark List Accent 1" w:uiPriority="70"/>
-    <w:lsdException w:name="Colorful Shading Accent 1" w:uiPriority="71"/>
-    <w:lsdException w:name="Colorful List Accent 1" w:uiPriority="72"/>
-    <w:lsdException w:name="Colorful Grid Accent 1" w:uiPriority="73"/>
-    <w:lsdException w:name="Light Shading Accent 2" w:uiPriority="60"/>
-    <w:lsdException w:name="Light List Accent 2" w:uiPriority="61"/>
-    <w:lsdException w:name="Light Grid Accent 2" w:uiPriority="62"/>
-    <w:lsdException w:name="Medium Shading 1 Accent 2" w:uiPriority="63"/>
-    <w:lsdException w:name="Medium Shading 2 Accent 2" w:uiPriority="64"/>
-    <w:lsdException w:name="Medium List 1 Accent 2" w:uiPriority="65"/>
-    <w:lsdException w:name="Medium List 2 Accent 2" w:uiPriority="66"/>
-    <w:lsdException w:name="Medium Grid 1 Accent 2" w:uiPriority="67"/>
-    <w:lsdException w:name="Medium Grid 2 Accent 2" w:uiPriority="68"/>
-    <w:lsdException w:name="Medium Grid 3 Accent 2" w:uiPriority="69"/>
-    <w:lsdException w:name="Dark List Accent 2" w:uiPriority="70"/>
-    <w:lsdException w:name="Colorful Shading Accent 2" w:uiPriority="71"/>
-    <w:lsdException w:name="Colorful List Accent 2" w:uiPriority="72"/>
-    <w:lsdException w:name="Colorful Grid Accent 2" w:uiPriority="73"/>
-    <w:lsdException w:name="Light Shading Accent 3" w:uiPriority="60"/>
-    <w:lsdException w:name="Light List Accent 3" w:uiPriority="61"/>
-    <w:lsdException w:name="Light Grid Accent 3" w:uiPriority="62"/>
-    <w:lsdException w:name="Medium Shading 1 Accent 3" w:uiPriority="63"/>
-    <w:lsdException w:name="Medium Shading 2 Accent 3" w:uiPriority="64"/>
-    <w:lsdException w:name="Medium List 1 Accent 3" w:uiPriority="65"/>
-    <w:lsdException w:name="Medium List 2 Accent 3" w:uiPriority="66"/>
-    <w:lsdException w:name="Medium Grid 1 Accent 3" w:uiPriority="67"/>
-    <w:lsdException w:name="Medium Grid 2 Accent 3" w:uiPriority="68"/>
-    <w:lsdException w:name="Medium Grid 3 Accent 3" w:uiPriority="69"/>
-    <w:lsdException w:name="Dark List Accent 3" w:uiPriority="70"/>
-    <w:lsdException w:name="Colorful Shading Accent 3" w:uiPriority="71"/>
-    <w:lsdException w:name="Colorful List Accent 3" w:uiPriority="72"/>
-    <w:lsdException w:name="Colorful Grid Accent 3" w:uiPriority="73"/>
-    <w:lsdException w:name="Light Shading Accent 4" w:uiPriority="60"/>
-    <w:lsdException w:name="Light List Accent 4" w:uiPriority="61"/>
-    <w:lsdException w:name="Light Grid Accent 4" w:uiPriority="62"/>
-    <w:lsdException w:name="Medium Shading 1 Accent 4" w:uiPriority="63"/>
-    <w:lsdException w:name="Medium Shading 2 Accent 4" w:uiPriority="64"/>
-    <w:lsdException w:name="Medium List 1 Accent 4" w:uiPriority="65"/>
-    <w:lsdException w:name="Medium List 2 Accent 4" w:uiPriority="66"/>
-    <w:lsdException w:name="Medium Grid 1 Accent 4" w:uiPriority="67"/>
-    <w:lsdException w:name="Medium Grid 2 Accent 4" w:uiPriority="68"/>
-    <w:lsdException w:name="Medium Grid 3 Accent 4" w:uiPriority="69"/>
-    <w:lsdException w:name="Dark List Accent 4" w:uiPriority="70"/>
-    <w:lsdException w:name="Colorful Shading Accent 4" w:uiPriority="71"/>
-    <w:lsdException w:name="Colorful List Accent 4" w:uiPriority="72"/>
-    <w:lsdException w:name="Colorful Grid Accent 4" w:uiPriority="73"/>
-    <w:lsdException w:name="Light Shading Accent 5" w:uiPriority="60"/>
-    <w:lsdException w:name="Light List Accent 5" w:uiPriority="61"/>
-    <w:lsdException w:name="Light Grid Accent 5" w:uiPriority="62"/>
-    <w:lsdException w:name="Medium Shading 1 Accent 5" w:uiPriority="63"/>
-    <w:lsdException w:name="Medium Shading 2 Accent 5" w:uiPriority="64"/>
-    <w:lsdException w:name="Medium List 1 Accent 5" w:uiPriority="65"/>
-    <w:lsdException w:name="Medium List 2 Accent 5" w:uiPriority="66"/>
-    <w:lsdException w:name="Medium Grid 1 Accent 5" w:uiPriority="67"/>
-    <w:lsdException w:name="Medium Grid 2 Accent 5" w:uiPriority="68"/>
-    <w:lsdException w:name="Medium Grid 3 Accent 5" w:uiPriority="69"/>
-    <w:lsdException w:name="Dark List Accent 5" w:uiPriority="70"/>
-    <w:lsdException w:name="Colorful Shading Accent 5" w:uiPriority="71"/>
-    <w:lsdException w:name="Colorful List Accent 5" w:uiPriority="72"/>
-    <w:lsdException w:name="Colorful Grid Accent 5" w:uiPriority="73"/>
-    <w:lsdException w:name="Light Shading Accent 6" w:uiPriority="60"/>
-    <w:lsdException w:name="Light List Accent 6" w:uiPriority="61"/>
-    <w:lsdException w:name="Light Grid Accent 6" w:uiPriority="62"/>
-    <w:lsdException w:name="Medium Shading 1 Accent 6" w:uiPriority="63"/>
-    <w:lsdException w:name="Medium Shading 2 Accent 6" w:uiPriority="64"/>
-    <w:lsdException w:name="Medium List 1 Accent 6" w:uiPriority="65"/>
-    <w:lsdException w:name="Medium List 2 Accent 6" w:uiPriority="66"/>
-    <w:lsdException w:name="Medium Grid 1 Accent 6" w:uiPriority="67"/>
-    <w:lsdException w:name="Medium Grid 2 Accent 6" w:uiPriority="68"/>
-    <w:lsdException w:name="Medium Grid 3 Accent 6" w:uiPriority="69"/>
-    <w:lsdException w:name="Dark List Accent 6" w:uiPriority="70"/>
-    <w:lsdException w:name="Colorful Shading Accent 6" w:uiPriority="71"/>
-    <w:lsdException w:name="Colorful List Accent 6" w:uiPriority="72"/>
-    <w:lsdException w:name="Colorful Grid Accent 6" w:uiPriority="73"/>
-    <w:lsdException w:name="Subtle Emphasis" w:uiPriority="19" w:qFormat="1"/>
-    <w:lsdException w:name="Intense Emphasis" w:uiPriority="21" w:qFormat="1"/>
-    <w:lsdException w:name="Subtle Reference" w:uiPriority="31" w:qFormat="1"/>
-    <w:lsdException w:name="Intense Reference" w:uiPriority="32" w:qFormat="1"/>
-    <w:lsdException w:name="Book Title" w:uiPriority="33" w:qFormat="1"/>
-    <w:lsdException w:name="Bibliography" w:semiHidden="1" w:uiPriority="37" w:unhideWhenUsed="1"/>
-    <w:lsdException w:name="TOC Heading" w:semiHidden="1" w:uiPriority="39" w:unhideWhenUsed="1" w:qFormat="1"/>
-    <w:lsdException w:name="Plain Table 1" w:uiPriority="41"/>
-    <w:lsdException w:name="Plain Table 2" w:uiPriority="42"/>
-    <w:lsdException w:name="Plain Table 3" w:uiPriority="43"/>
-    <w:lsdException w:name="Plain Table 4" w:uiPriority="44"/>
-    <w:lsdException w:name="Plain Table 5" w:uiPriority="45"/>
-    <w:lsdException w:name="Grid Table Light" w:uiPriority="40"/>
-    <w:lsdException w:name="Grid Table 1 Light" w:uiPriority="46"/>
-    <w:lsdException w:name="Grid Table 2" w:uiPriority="47"/>
-    <w:lsdException w:name="Grid Table 3" w:uiPriority="48"/>
-    <w:lsdException w:name="Grid Table 4" w:uiPriority="49"/>
-    <w:lsdException w:name="Grid Table 5 Dark" w:uiPriority="50"/>
-    <w:lsdException w:name="Grid Table 6 Colorful" w:uiPriority="51"/>
-    <w:lsdException w:name="Grid Table 7 Colorful" w:uiPriority="52"/>
-    <w:lsdException w:name="Grid Table 1 Light Accent 1" w:uiPriority="46"/>
-    <w:lsdException w:name="Grid Table 2 Accent 1" w:uiPriority="47"/>
-    <w:lsdException w:name="Grid Table 3 Accent 1" w:uiPriority="48"/>
-    <w:lsdException w:name="Grid Table 4 Accent 1" w:uiPriority="49"/>
-    <w:lsdException w:name="Grid Table 5 Dark Accent 1" w:uiPriority="50"/>
-    <w:lsdException w:name="Grid Table 6 Colorful Accent 1" w:uiPriority="51"/>
-    <w:lsdException w:name="Grid Table 7 Colorful Accent 1" w:uiPriority="52"/>
-    <w:lsdException w:name="Grid Table 1 Light Accent 2" w:uiPriority="46"/>
-    <w:lsdException w:name="Grid Table 2 Accent 2" w:uiPriority="47"/>
-    <w:lsdException w:name="Grid Table 3 Accent 2" w:uiPriority="48"/>
-    <w:lsdException w:name="Grid Table 4 Accent 2" w:uiPriority="49"/>
-    <w:lsdException w:name="Grid Table 5 Dark Accent 2" w:uiPriority="50"/>
-    <w:lsdException w:name="Grid Table 6 Colorful Accent 2" w:uiPriority="51"/>
-    <w:lsdException w:name="Grid Table 7 Colorful Accent 2" w:uiPriority="52"/>
-    <w:lsdException w:name="Grid Table 1 Light Accent 3" w:uiPriority="46"/>
-    <w:lsdException w:name="Grid Table 2 Accent 3" w:uiPriority="47"/>
-    <w:lsdException w:name="Grid Table 3 Accent 3" w:uiPriority="48"/>
-    <w:lsdException w:name="Grid Table 4 Accent 3" w:uiPriority="49"/>
-    <w:lsdException w:name="Grid Table 5 Dark Accent 3" w:uiPriority="50"/>
-    <w:lsdException w:name="Grid Table 6 Colorful Accent 3" w:uiPriority="51"/>
-    <w:lsdException w:name="Grid Table 7 Colorful Accent 3" w:uiPriority="52"/>
-    <w:lsdException w:name="Grid Table 1 Light Accent 4" w:uiPriority="46"/>
-    <w:lsdException w:name="Grid Table 2 Accent 4" w:uiPriority="47"/>
-    <w:lsdException w:name="Grid Table 3 Accent 4" w:uiPriority="48"/>
-    <w:lsdException w:name="Grid Table 4 Accent 4" w:uiPriority="49"/>
-    <w:lsdException w:name="Grid Table 5 Dark Accent 4" w:uiPriority="50"/>
-    <w:lsdException w:name="Grid Table 6 Colorful Accent 4" w:uiPriority="51"/>
-    <w:lsdException w:name="Grid Table 7 Colorful Accent 4" w:uiPriority="52"/>
-    <w:lsdException w:name="Grid Table 1 Light Accent 5" w:uiPriority="46"/>
-    <w:lsdException w:name="Grid Table 2 Accent 5" w:uiPriority="47"/>
-    <w:lsdException w:name="Grid Table 3 Accent 5" w:uiPriority="48"/>
-    <w:lsdException w:name="Grid Table 4 Accent 5" w:uiPriority="49"/>
-    <w:lsdException w:name="Grid Table 5 Dark Accent 5" w:uiPriority="50"/>
-    <w:lsdException w:name="Grid Table 6 Colorful Accent 5" w:uiPriority="51"/>
-    <w:lsdException w:name="Grid Table 7 Colorful Accent 5" w:uiPriority="52"/>
-    <w:lsdException w:name="Grid Table 1 Light Accent 6" w:uiPriority="46"/>
-    <w:lsdException w:name="Grid Table 2 Accent 6" w:uiPriority="47"/>
-    <w:lsdException w:name="Grid Table 3 Accent 6" w:uiPriority="48"/>
-    <w:lsdException w:name="Grid Table 4 Accent 6" w:uiPriority="49"/>
-    <w:lsdException w:name="Grid Table 5 Dark Accent 6" w:uiPriority="50"/>
-    <w:lsdException w:name="Grid Table 6 Colorful Accent 6" w:uiPriority="51"/>
-    <w:lsdException w:name="Grid Table 7 Colorful Accent 6" w:uiPriority="52"/>
-    <w:lsdException w:name="List Table 1 Light" w:uiPriority="46"/>
-    <w:lsdException w:name="List Table 2" w:uiPriority="47"/>
-    <w:lsdException w:name="List Table 3" w:uiPriority="48"/>
-    <w:lsdException w:name="List Table 4" w:uiPriority="49"/>
-    <w:lsdException w:name="List Table 5 Dark" w:uiPriority="50"/>
-    <w:lsdException w:name="List Table 6 Colorful" w:uiPriority="51"/>
-    <w:lsdException w:name="List Table 7 Colorful" w:uiPriority="52"/>
-    <w:lsdException w:name="List Table 1 Light Accent 1" w:uiPriority="46"/>
-    <w:lsdException w:name="List Table 2 Accent 1" w:uiPriority="47"/>
-    <w:lsdException w:name="List Table 3 Accent 1" w:uiPriority="48"/>
-    <w:lsdException w:name="List Table 4 Accent 1" w:uiPriority="49"/>
-    <w:lsdException w:name="List Table 5 Dark Accent 1" w:uiPriority="50"/>
-    <w:lsdException w:name="List Table 6 Colorful Accent 1" w:uiPriority="51"/>
-    <w:lsdException w:name="List Table 7 Colorful Accent 1" w:uiPriority="52"/>
-    <w:lsdException w:name="List Table 1 Light Accent 2" w:uiPriority="46"/>
-    <w:lsdException w:name="List Table 2 Accent 2" w:uiPriority="47"/>
-    <w:lsdException w:name="List Table 3 Accent 2" w:uiPriority="48"/>
-    <w:lsdException w:name="List Table 4 Accent 2" w:uiPriority="49"/>
-    <w:lsdException w:name="List Table 5 Dark Accent 2" w:uiPriority="50"/>
-    <w:lsdException w:name="List Table 6 Colorful Accent 2" w:uiPriority="51"/>
-    <w:lsdException w:name="List Table 7 Colorful Accent 2" w:uiPriority="52"/>
-    <w:lsdException w:name="List Table 1 Light Accent 3" w:uiPriority="46"/>
-    <w:lsdException w:name="List Table 2 Accent 3" w:uiPriority="47"/>
-    <w:lsdException w:name="List Table 3 Accent 3" w:uiPriority="48"/>
-    <w:lsdException w:name="List Table 4 Accent 3" w:uiPriority="49"/>
-    <w:lsdException w:name="List Table 5 Dark Accent 3" w:uiPriority="50"/>
-    <w:lsdException w:name="List Table 6 Colorful Accent 3" w:uiPriority="51"/>
-    <w:lsdException w:name="List Table 7 Colorful Accent 3" w:uiPriority="52"/>
-    <w:lsdException w:name="List Table 1 Light Accent 4" w:uiPriority="46"/>
-    <w:lsdException w:name="List Table 2 Accent 4" w:uiPriority="47"/>
-    <w:lsdException w:name="List Table 3 Accent 4" w:uiPriority="48"/>
-    <w:lsdException w:name="List Table 4 Accent 4" w:uiPriority="49"/>
-    <w:lsdException w:name="List Table 5 Dark Accent 4" w:uiPriority="50"/>
-    <w:lsdException w:name="List Table 6 Colorful Accent 4" w:uiPriority="51"/>
-    <w:lsdException w:name="List Table 7 Colorful Accent 4" w:uiPriority="52"/>
-    <w:lsdException w:name="List Table 1 Light Accent 5" w:uiPriority="46"/>
-    <w:lsdException w:name="List Table 2 Accent 5" w:uiPriority="47"/>
-    <w:lsdException w:name="List Table 3 Accent 5" w:uiPriority="48"/>
-    <w:lsdException w:name="List Table 4 Accent 5" w:uiPriority="49"/>
-    <w:lsdException w:name="List Table 5 Dark Accent 5" w:uiPriority="50"/>
-    <w:lsdException w:name="List Table 6 Colorful Accent 5" w:uiPriority="51"/>
-    <w:lsdException w:name="List Table 7 Colorful Accent 5" w:uiPriority="52"/>
-    <w:lsdException w:name="List Table 1 Light Accent 6" w:uiPriority="46"/>
-    <w:lsdException w:name="List Table 2 Accent 6" w:uiPriority="47"/>
-    <w:lsdException w:name="List Table 3 Accent 6" w:uiPriority="48"/>
-    <w:lsdException w:name="List Table 4 Accent 6" w:uiPriority="49"/>
-    <w:lsdException w:name="List Table 5 Dark Accent 6" w:uiPriority="50"/>
-    <w:lsdException w:name="List Table 6 Colorful Accent 6" w:uiPriority="51"/>
-    <w:lsdException w:name="List Table 7 Colorful Accent 6" w:uiPriority="52"/>
-  </w:latentStyles>
-  <w:style w:type="paragraph" w:default="1" w:styleId="Normal">
-    <w:name w:val="Normal"/>
-    <w:qFormat/>
-  </w:style>
-  <w:style w:type="character" w:default="1" w:styleId="DefaultParagraphFont">
-    <w:name w:val="Default Paragraph Font"/>
-    <w:uiPriority w:val="1"/>
-    <w:semiHidden/>
-    <w:unhideWhenUsed/>
-  </w:style>
-  <w:style w:type="table" w:default="1" w:styleId="TableNormal">
-    <w:name w:val="Normal Table"/>
-    <w:uiPriority w:val="99"/>
-    <w:semiHidden/>
-    <w:unhideWhenUsed/>
-    <w:tblPr>
-      <w:tblInd w:w="0" w:type="dxa"/>
-      <w:tblCellMar>
-        <w:top w:w="0" w:type="dxa"/>
-        <w:left w:w="108" w:type="dxa"/>
-        <w:bottom w:w="0" w:type="dxa"/>
-        <w:right w:w="108" w:type="dxa"/>
-      </w:tblCellMar>
-    </w:tblPr>
-  </w:style>
-  <w:style w:type="numbering" w:default="1" w:styleId="NoList">
-    <w:name w:val="No List"/>
-    <w:uiPriority w:val="99"/>
-    <w:semiHidden/>
-    <w:unhideWhenUsed/>
-  </w:style>
-  <w:style w:type="character" w:styleId="PlaceholderText">
-    <w:name w:val="Placeholder Text"/>
-    <w:basedOn w:val="DefaultParagraphFont"/>
-    <w:uiPriority w:val="99"/>
-    <w:semiHidden/>
-    <w:rsid w:val="009851CC"/>
-    <w:rPr>
-      <w:color w:val="808080"/>
-    </w:rPr>
-  </w:style>
-</w:styles>
-</file>
-
-<file path=word/glossary/webSettings.xml><?xml version="1.0" encoding="utf-8"?>
-<w:webSettings xmlns:mc="http://schemas.openxmlformats.org/markup-compatibility/2006" xmlns:r="http://schemas.openxmlformats.org/officeDocument/2006/relationships" xmlns:w="http://schemas.openxmlformats.org/wordprocessingml/2006/main" xmlns:w14="http://schemas.microsoft.com/office/word/2010/wordml" xmlns:w15="http://schemas.microsoft.com/office/word/2012/wordml" mc:Ignorable="w14 w15">
-  <w:optimizeForBrowser/>
-  <w:allowPNG/>
-</w:webSettings>
-</file>
-
 <file path=word/theme/theme1.xml><?xml version="1.0" encoding="utf-8"?>
 <a:theme xmlns:a="http://schemas.openxmlformats.org/drawingml/2006/main" name="Office Theme">
   <a:themeElements>
@@ -28497,7 +27894,7 @@
 </file>
 
 <file path=customXml/itemProps1.xml><?xml version="1.0" encoding="utf-8"?>
-<ds:datastoreItem xmlns:ds="http://schemas.openxmlformats.org/officeDocument/2006/customXml" ds:itemID="{00E9D9A0-3F73-4F86-94F9-F4B607503674}">
+<ds:datastoreItem xmlns:ds="http://schemas.openxmlformats.org/officeDocument/2006/customXml" ds:itemID="{892878F3-5230-489A-A499-F316634ADDA3}">
   <ds:schemaRefs>
     <ds:schemaRef ds:uri="http://schemas.openxmlformats.org/officeDocument/2006/bibliography"/>
   </ds:schemaRefs>

</xml_diff>

<commit_message>
Update ISMS slide. Update Mobile Security report & slide.
</commit_message>
<xml_diff>
--- a/Report.docx
+++ b/Report.docx
@@ -666,8 +666,8 @@
       </w:pPr>
       <w:bookmarkStart w:id="0" w:name="_Toc381861833"/>
       <w:bookmarkStart w:id="1" w:name="_Toc385832226"/>
-      <w:bookmarkStart w:id="2" w:name="_Toc381861836"/>
-      <w:bookmarkStart w:id="3" w:name="_Toc398394843"/>
+      <w:bookmarkStart w:id="2" w:name="_Toc398394843"/>
+      <w:bookmarkStart w:id="3" w:name="_Toc381861836"/>
       <w:r>
         <w:rPr>
           <w:rFonts w:ascii="Times New Roman" w:hAnsi="Times New Roman" w:cs="Times New Roman"/>
@@ -687,7 +687,7 @@
       </w:r>
       <w:bookmarkEnd w:id="0"/>
       <w:bookmarkEnd w:id="1"/>
-      <w:bookmarkEnd w:id="3"/>
+      <w:bookmarkEnd w:id="2"/>
     </w:p>
     <w:tbl>
       <w:tblPr>
@@ -5793,7 +5793,7 @@
         </w:rPr>
       </w:pPr>
       <w:bookmarkStart w:id="7" w:name="_Toc398394846"/>
-      <w:bookmarkEnd w:id="2"/>
+      <w:bookmarkEnd w:id="3"/>
       <w:r>
         <w:rPr>
           <w:rFonts w:ascii="Times New Roman" w:hAnsi="Times New Roman" w:cs="Times New Roman"/>
@@ -5952,6 +5952,227 @@
         </w:rPr>
         <w:t>Vấn đề thứ hai liên quan đến các ứng dụng chạy trên thiết bị di động. Phân tích tính bảo mật của các ứng dụng này rất khó vì chúng không độc lập hoàn toàn mà còn phụ thuộc và các hệ thống và dịch vụ khác. Chính vì vậy mà các hệ thống phụ này cần phải được xem xét nếu muốn đánh giá tính bảo mật của các ứng dụng này.</w:t>
       </w:r>
+    </w:p>
+    <w:p>
+      <w:pPr>
+        <w:rPr>
+          <w:rFonts w:ascii="Times New Roman" w:hAnsi="Times New Roman" w:cs="Times New Roman"/>
+          <w:sz w:val="26"/>
+          <w:szCs w:val="26"/>
+        </w:rPr>
+      </w:pPr>
+      <w:r>
+        <w:rPr>
+          <w:rFonts w:ascii="Times New Roman" w:hAnsi="Times New Roman" w:cs="Times New Roman"/>
+          <w:noProof/>
+          <w:sz w:val="26"/>
+          <w:szCs w:val="26"/>
+          <w:lang w:eastAsia="ja-JP"/>
+        </w:rPr>
+        <w:drawing>
+          <wp:inline distT="0" distB="0" distL="0" distR="0" wp14:anchorId="04F88A6C" wp14:editId="01C46299">
+            <wp:extent cx="5779135" cy="4081780"/>
+            <wp:effectExtent l="0" t="0" r="0" b="0"/>
+            <wp:docPr id="11" name="Picture 11"/>
+            <wp:cNvGraphicFramePr>
+              <a:graphicFrameLocks xmlns:a="http://schemas.openxmlformats.org/drawingml/2006/main" noChangeAspect="1"/>
+            </wp:cNvGraphicFramePr>
+            <a:graphic xmlns:a="http://schemas.openxmlformats.org/drawingml/2006/main">
+              <a:graphicData uri="http://schemas.openxmlformats.org/drawingml/2006/picture">
+                <pic:pic xmlns:pic="http://schemas.openxmlformats.org/drawingml/2006/picture">
+                  <pic:nvPicPr>
+                    <pic:cNvPr id="0" name="Picture 2"/>
+                    <pic:cNvPicPr>
+                      <a:picLocks noChangeAspect="1" noChangeArrowheads="1"/>
+                    </pic:cNvPicPr>
+                  </pic:nvPicPr>
+                  <pic:blipFill>
+                    <a:blip r:embed="rId11">
+                      <a:extLst>
+                        <a:ext uri="{28A0092B-C50C-407E-A947-70E740481C1C}">
+                          <a14:useLocalDpi xmlns:a14="http://schemas.microsoft.com/office/drawing/2010/main" val="0"/>
+                        </a:ext>
+                      </a:extLst>
+                    </a:blip>
+                    <a:srcRect/>
+                    <a:stretch>
+                      <a:fillRect/>
+                    </a:stretch>
+                  </pic:blipFill>
+                  <pic:spPr bwMode="auto">
+                    <a:xfrm>
+                      <a:off x="0" y="0"/>
+                      <a:ext cx="5779135" cy="4081780"/>
+                    </a:xfrm>
+                    <a:prstGeom prst="rect">
+                      <a:avLst/>
+                    </a:prstGeom>
+                    <a:noFill/>
+                    <a:ln>
+                      <a:noFill/>
+                    </a:ln>
+                  </pic:spPr>
+                </pic:pic>
+              </a:graphicData>
+            </a:graphic>
+          </wp:inline>
+        </w:drawing>
+      </w:r>
+    </w:p>
+    <w:p>
+      <w:pPr>
+        <w:pStyle w:val="Caption"/>
+        <w:jc w:val="center"/>
+        <w:rPr>
+          <w:rFonts w:ascii="Times New Roman" w:hAnsi="Times New Roman" w:cs="Times New Roman"/>
+          <w:i w:val="0"/>
+          <w:color w:val="auto"/>
+          <w:sz w:val="26"/>
+          <w:szCs w:val="26"/>
+        </w:rPr>
+      </w:pPr>
+      <w:r>
+        <w:rPr>
+          <w:rFonts w:ascii="Times New Roman" w:hAnsi="Times New Roman" w:cs="Times New Roman"/>
+          <w:b/>
+          <w:i w:val="0"/>
+          <w:color w:val="auto"/>
+          <w:sz w:val="26"/>
+          <w:szCs w:val="26"/>
+          <w:u w:val="single"/>
+        </w:rPr>
+        <w:lastRenderedPageBreak/>
+        <w:t xml:space="preserve">Hình </w:t>
+      </w:r>
+      <w:r>
+        <w:rPr>
+          <w:rFonts w:ascii="Times New Roman" w:hAnsi="Times New Roman" w:cs="Times New Roman"/>
+          <w:b/>
+          <w:i w:val="0"/>
+          <w:color w:val="auto"/>
+          <w:sz w:val="26"/>
+          <w:szCs w:val="26"/>
+          <w:u w:val="single"/>
+        </w:rPr>
+        <w:fldChar w:fldCharType="begin"/>
+      </w:r>
+      <w:r>
+        <w:rPr>
+          <w:rFonts w:ascii="Times New Roman" w:hAnsi="Times New Roman" w:cs="Times New Roman"/>
+          <w:b/>
+          <w:i w:val="0"/>
+          <w:color w:val="auto"/>
+          <w:sz w:val="26"/>
+          <w:szCs w:val="26"/>
+          <w:u w:val="single"/>
+        </w:rPr>
+        <w:instrText xml:space="preserve"> SEQ Hình \* ARABIC </w:instrText>
+      </w:r>
+      <w:r>
+        <w:rPr>
+          <w:rFonts w:ascii="Times New Roman" w:hAnsi="Times New Roman" w:cs="Times New Roman"/>
+          <w:b/>
+          <w:i w:val="0"/>
+          <w:color w:val="auto"/>
+          <w:sz w:val="26"/>
+          <w:szCs w:val="26"/>
+          <w:u w:val="single"/>
+        </w:rPr>
+        <w:fldChar w:fldCharType="separate"/>
+      </w:r>
+      <w:r>
+        <w:rPr>
+          <w:rFonts w:ascii="Times New Roman" w:hAnsi="Times New Roman" w:cs="Times New Roman"/>
+          <w:b/>
+          <w:i w:val="0"/>
+          <w:color w:val="auto"/>
+          <w:sz w:val="26"/>
+          <w:szCs w:val="26"/>
+          <w:u w:val="single"/>
+        </w:rPr>
+        <w:t>1</w:t>
+      </w:r>
+      <w:r>
+        <w:rPr>
+          <w:rFonts w:ascii="Times New Roman" w:hAnsi="Times New Roman" w:cs="Times New Roman"/>
+          <w:b/>
+          <w:i w:val="0"/>
+          <w:color w:val="auto"/>
+          <w:sz w:val="26"/>
+          <w:szCs w:val="26"/>
+          <w:u w:val="single"/>
+        </w:rPr>
+        <w:fldChar w:fldCharType="end"/>
+      </w:r>
+      <w:r>
+        <w:rPr>
+          <w:rFonts w:ascii="Times New Roman" w:hAnsi="Times New Roman" w:cs="Times New Roman"/>
+          <w:b/>
+          <w:i w:val="0"/>
+          <w:color w:val="auto"/>
+          <w:sz w:val="26"/>
+          <w:szCs w:val="26"/>
+          <w:u w:val="single"/>
+        </w:rPr>
+        <w:t>:</w:t>
+      </w:r>
+      <w:r>
+        <w:rPr>
+          <w:rFonts w:ascii="Times New Roman" w:hAnsi="Times New Roman" w:cs="Times New Roman"/>
+          <w:i w:val="0"/>
+          <w:color w:val="auto"/>
+          <w:sz w:val="26"/>
+          <w:szCs w:val="26"/>
+        </w:rPr>
+        <w:t xml:space="preserve"> thống kê các mối nguy hại trên Android</w:t>
+      </w:r>
+      <w:r>
+        <w:rPr>
+          <w:rFonts w:ascii="Times New Roman" w:hAnsi="Times New Roman" w:cs="Times New Roman"/>
+          <w:i w:val="0"/>
+          <w:color w:val="auto"/>
+          <w:sz w:val="26"/>
+          <w:szCs w:val="26"/>
+        </w:rPr>
+        <w:t xml:space="preserve"> (2012) của Kaspersky Lab</w:t>
+      </w:r>
+    </w:p>
+    <w:p>
+      <w:pPr>
+        <w:pStyle w:val="ListParagraph"/>
+        <w:ind w:left="567" w:firstLine="426"/>
+        <w:rPr>
+          <w:rFonts w:ascii="Times New Roman" w:hAnsi="Times New Roman" w:cs="Times New Roman"/>
+          <w:sz w:val="26"/>
+          <w:szCs w:val="26"/>
+        </w:rPr>
+      </w:pPr>
+      <w:r>
+        <w:rPr>
+          <w:rFonts w:ascii="Times New Roman" w:hAnsi="Times New Roman" w:cs="Times New Roman"/>
+          <w:sz w:val="26"/>
+          <w:szCs w:val="26"/>
+        </w:rPr>
+        <w:t xml:space="preserve">Theo báo cáo của </w:t>
+      </w:r>
+      <w:r>
+        <w:rPr>
+          <w:rFonts w:ascii="Times New Roman" w:hAnsi="Times New Roman" w:cs="Times New Roman"/>
+          <w:sz w:val="26"/>
+          <w:szCs w:val="26"/>
+        </w:rPr>
+        <w:t>Kaspersky Lab</w:t>
+      </w:r>
+      <w:r>
+        <w:rPr>
+          <w:rFonts w:ascii="Times New Roman" w:hAnsi="Times New Roman" w:cs="Times New Roman"/>
+          <w:sz w:val="26"/>
+          <w:szCs w:val="26"/>
+        </w:rPr>
+        <w:t xml:space="preserve"> vào năm nửa đầu 2012 thì 91% các nguy cơ tấn công vào di động nhắm đến hệ điều hành Android. Các ứng dụng Backdoor chiếm đa số, được dùng để truy cập trái phép vào thiết bị di động. Sau đó là các chương trình tấn công SMS, gửi tin tính phí rất cao để đánh cắp số tiền trong tài khoản của chủ nhân thiết bị. Còn theo báo cáo của Consumer Reports (2014) thì 36% người dùng chỉ dùng mã PIN 4 số để bảo vệ thiết bị và chỉ có 14% người dùng cài chương trình diệt virút.</w:t>
+      </w:r>
+      <w:bookmarkStart w:id="8" w:name="_GoBack"/>
+      <w:bookmarkEnd w:id="8"/>
     </w:p>
     <w:p>
       <w:pPr>
@@ -5988,8 +6209,8 @@
           <w:szCs w:val="32"/>
         </w:rPr>
       </w:pPr>
-      <w:bookmarkStart w:id="8" w:name="_Toc385832236"/>
       <w:bookmarkStart w:id="9" w:name="_Toc398394847"/>
+      <w:bookmarkStart w:id="10" w:name="_Toc385832236"/>
       <w:r>
         <w:rPr>
           <w:rFonts w:ascii="Times New Roman" w:hAnsi="Times New Roman" w:cs="Times New Roman"/>
@@ -6015,7 +6236,7 @@
           <w:szCs w:val="26"/>
         </w:rPr>
       </w:pPr>
-      <w:bookmarkStart w:id="10" w:name="_Toc398394848"/>
+      <w:bookmarkStart w:id="11" w:name="_Toc398394848"/>
       <w:r>
         <w:rPr>
           <w:rFonts w:ascii="Times New Roman" w:hAnsi="Times New Roman" w:cs="Times New Roman"/>
@@ -6024,7 +6245,7 @@
         </w:rPr>
         <w:t>Tổng quan</w:t>
       </w:r>
-      <w:bookmarkEnd w:id="10"/>
+      <w:bookmarkEnd w:id="11"/>
     </w:p>
     <w:p>
       <w:pPr>
@@ -6150,7 +6371,6 @@
           <w:sz w:val="26"/>
           <w:szCs w:val="26"/>
         </w:rPr>
-        <w:lastRenderedPageBreak/>
         <w:t>Thiết bị di động chơi điện tử thường dùng để chơi các trò chơi máy tính và cũng có thể chơi các ứng dụng đa phương tiện. Đa số đều cài một hệ điều hành đã được tùy chỉnh.</w:t>
       </w:r>
     </w:p>
@@ -6275,6 +6495,7 @@
           <w:sz w:val="26"/>
           <w:szCs w:val="26"/>
         </w:rPr>
+        <w:lastRenderedPageBreak/>
         <w:t>T</w:t>
       </w:r>
       <w:r>
@@ -6309,7 +6530,7 @@
           <w:szCs w:val="26"/>
         </w:rPr>
       </w:pPr>
-      <w:bookmarkStart w:id="11" w:name="_Toc398394849"/>
+      <w:bookmarkStart w:id="12" w:name="_Toc398394849"/>
       <w:r>
         <w:rPr>
           <w:rFonts w:ascii="Times New Roman" w:hAnsi="Times New Roman" w:cs="Times New Roman"/>
@@ -6318,7 +6539,7 @@
         </w:rPr>
         <w:t>Công nghệ không dây</w:t>
       </w:r>
-      <w:bookmarkEnd w:id="11"/>
+      <w:bookmarkEnd w:id="12"/>
     </w:p>
     <w:p>
       <w:pPr>
@@ -6570,16 +6791,7 @@
           <w:sz w:val="26"/>
           <w:szCs w:val="26"/>
         </w:rPr>
-        <w:t xml:space="preserve"> (EVDO) là công nghệ truyền thông tiên tiến dành cho mạng CDMA. Giống như GPRS, nó cũng là công </w:t>
-      </w:r>
-      <w:r>
-        <w:rPr>
-          <w:rFonts w:ascii="Times New Roman" w:hAnsi="Times New Roman" w:cs="Times New Roman"/>
-          <w:sz w:val="26"/>
-          <w:szCs w:val="26"/>
-        </w:rPr>
-        <w:lastRenderedPageBreak/>
-        <w:t>nghệ “luôn bật” và tính phí theo lưu lượng. EVDO là công nghệ 3G và truyền dữ liệu được tối đa là 3.1 Mbit/s.</w:t>
+        <w:t xml:space="preserve"> (EVDO) là công nghệ truyền thông tiên tiến dành cho mạng CDMA. Giống như GPRS, nó cũng là công nghệ “luôn bật” và tính phí theo lưu lượng. EVDO là công nghệ 3G và truyền dữ liệu được tối đa là 3.1 Mbit/s.</w:t>
       </w:r>
     </w:p>
     <w:p>
@@ -6597,7 +6809,7 @@
           <w:szCs w:val="26"/>
         </w:rPr>
       </w:pPr>
-      <w:bookmarkStart w:id="12" w:name="_Toc398394850"/>
+      <w:bookmarkStart w:id="13" w:name="_Toc398394850"/>
       <w:r>
         <w:rPr>
           <w:rFonts w:ascii="Times New Roman" w:hAnsi="Times New Roman" w:cs="Times New Roman"/>
@@ -6606,7 +6818,7 @@
         </w:rPr>
         <w:t>Mạng cá nhân và mạng cục bộ không dây</w:t>
       </w:r>
-      <w:bookmarkEnd w:id="12"/>
+      <w:bookmarkEnd w:id="13"/>
     </w:p>
     <w:p>
       <w:pPr>
@@ -6790,6 +7002,7 @@
           <w:sz w:val="26"/>
           <w:szCs w:val="26"/>
         </w:rPr>
+        <w:lastRenderedPageBreak/>
         <w:t>Bluetooth</w:t>
       </w:r>
       <w:r>
@@ -6915,7 +7128,7 @@
           <w:szCs w:val="26"/>
         </w:rPr>
       </w:pPr>
-      <w:bookmarkStart w:id="13" w:name="_Toc398394851"/>
+      <w:bookmarkStart w:id="14" w:name="_Toc398394851"/>
       <w:r>
         <w:rPr>
           <w:rFonts w:ascii="Times New Roman" w:hAnsi="Times New Roman" w:cs="Times New Roman"/>
@@ -6924,7 +7137,7 @@
         </w:rPr>
         <w:t>Hệ điều hành di động</w:t>
       </w:r>
-      <w:bookmarkEnd w:id="13"/>
+      <w:bookmarkEnd w:id="14"/>
     </w:p>
     <w:p>
       <w:pPr>
@@ -7038,7 +7251,7 @@
                     </pic:cNvPicPr>
                   </pic:nvPicPr>
                   <pic:blipFill>
-                    <a:blip r:embed="rId11">
+                    <a:blip r:embed="rId12">
                       <a:extLst>
                         <a:ext uri="{28A0092B-C50C-407E-A947-70E740481C1C}">
                           <a14:useLocalDpi xmlns:a14="http://schemas.microsoft.com/office/drawing/2010/main" val="0"/>
@@ -7082,7 +7295,7 @@
           <w:szCs w:val="26"/>
         </w:rPr>
       </w:pPr>
-      <w:bookmarkStart w:id="14" w:name="_Toc398099480"/>
+      <w:bookmarkStart w:id="15" w:name="_Toc398099480"/>
       <w:r>
         <w:rPr>
           <w:rFonts w:ascii="Times New Roman" w:hAnsi="Times New Roman" w:cs="Times New Roman"/>
@@ -7142,7 +7355,7 @@
           <w:szCs w:val="26"/>
           <w:u w:val="single"/>
         </w:rPr>
-        <w:t>1</w:t>
+        <w:t>2</w:t>
       </w:r>
       <w:r>
         <w:rPr>
@@ -7218,7 +7431,7 @@
         </w:rPr>
         <w:t>2011 đến quý 2 2014</w:t>
       </w:r>
-      <w:bookmarkEnd w:id="14"/>
+      <w:bookmarkEnd w:id="15"/>
     </w:p>
     <w:p>
       <w:pPr>
@@ -7236,7 +7449,6 @@
           <w:sz w:val="26"/>
           <w:szCs w:val="26"/>
         </w:rPr>
-        <w:lastRenderedPageBreak/>
         <w:t xml:space="preserve">Android thuộc về tập đoàn Google. Nó chiếm thị phần lớn ở mảng điện thoại thông minh. Hầu hết Android miễn phí và mã nguồn mở, nhưng một lượng lớn phần mềm trên thiết bị Android (như </w:t>
       </w:r>
       <w:r>
@@ -7347,6 +7559,7 @@
           <w:sz w:val="26"/>
           <w:szCs w:val="26"/>
         </w:rPr>
+        <w:lastRenderedPageBreak/>
         <w:t>Windows Phone thuộc về Microsoft. Nó là mã nguồn đóng được cấp bản quyền.</w:t>
       </w:r>
       <w:r>
@@ -7480,7 +7693,7 @@
           <w:szCs w:val="26"/>
         </w:rPr>
       </w:pPr>
-      <w:bookmarkStart w:id="15" w:name="_Toc398394852"/>
+      <w:bookmarkStart w:id="16" w:name="_Toc398394852"/>
       <w:r>
         <w:rPr>
           <w:rFonts w:ascii="Times New Roman" w:hAnsi="Times New Roman" w:cs="Times New Roman"/>
@@ -7489,7 +7702,7 @@
         </w:rPr>
         <w:t>Phần mềm thiết bị di động</w:t>
       </w:r>
-      <w:bookmarkEnd w:id="15"/>
+      <w:bookmarkEnd w:id="16"/>
     </w:p>
     <w:p>
       <w:pPr>
@@ -7545,7 +7758,7 @@
           <w:szCs w:val="32"/>
         </w:rPr>
       </w:pPr>
-      <w:bookmarkStart w:id="16" w:name="_Toc398394853"/>
+      <w:bookmarkStart w:id="17" w:name="_Toc398394853"/>
       <w:r>
         <w:rPr>
           <w:rFonts w:ascii="Times New Roman" w:hAnsi="Times New Roman" w:cs="Times New Roman"/>
@@ -7554,7 +7767,7 @@
         </w:rPr>
         <w:t>Mô hình nguy cơ</w:t>
       </w:r>
-      <w:bookmarkEnd w:id="16"/>
+      <w:bookmarkEnd w:id="17"/>
     </w:p>
     <w:p>
       <w:pPr>
@@ -7591,7 +7804,6 @@
           <w:sz w:val="26"/>
           <w:szCs w:val="26"/>
         </w:rPr>
-        <w:lastRenderedPageBreak/>
         <w:t xml:space="preserve">Vấn đề bảo mật trên thiết bị di động cũng giải quyết ba tính chất như bảo mật nói chung: </w:t>
       </w:r>
     </w:p>
@@ -7816,6 +8028,7 @@
           <w:sz w:val="26"/>
           <w:szCs w:val="26"/>
         </w:rPr>
+        <w:lastRenderedPageBreak/>
         <w:t xml:space="preserve">Chuyên gia: </w:t>
       </w:r>
       <w:r>
@@ -7942,7 +8155,7 @@
           <w:szCs w:val="26"/>
         </w:rPr>
       </w:pPr>
-      <w:bookmarkStart w:id="17" w:name="_Toc398394854"/>
+      <w:bookmarkStart w:id="18" w:name="_Toc398394854"/>
       <w:r>
         <w:rPr>
           <w:rFonts w:ascii="Times New Roman" w:hAnsi="Times New Roman" w:cs="Times New Roman"/>
@@ -7951,7 +8164,7 @@
         </w:rPr>
         <w:t>Mất thiết bị</w:t>
       </w:r>
-      <w:bookmarkEnd w:id="17"/>
+      <w:bookmarkEnd w:id="18"/>
     </w:p>
     <w:p>
       <w:pPr>
@@ -8204,16 +8417,7 @@
           <w:sz w:val="26"/>
           <w:szCs w:val="26"/>
         </w:rPr>
-        <w:t xml:space="preserve">các các nhân viên sử dụng thiết bị di động cho </w:t>
-      </w:r>
-      <w:r>
-        <w:rPr>
-          <w:rFonts w:ascii="Times New Roman" w:hAnsi="Times New Roman" w:cs="Times New Roman"/>
-          <w:sz w:val="26"/>
-          <w:szCs w:val="26"/>
-        </w:rPr>
-        <w:lastRenderedPageBreak/>
-        <w:t>công việc hằng ngày. Bất chấp những kỹ thuật đã được đưa ra như ẩn gi</w:t>
+        <w:t>các các nhân viên sử dụng thiết bị di động cho công việc hằng ngày. Bất chấp những kỹ thuật đã được đưa ra như ẩn gi</w:t>
       </w:r>
       <w:r>
         <w:rPr>
@@ -8430,6 +8634,7 @@
           <w:sz w:val="26"/>
           <w:szCs w:val="26"/>
         </w:rPr>
+        <w:lastRenderedPageBreak/>
         <w:t>Nhìn chung, các giải pháp cho vấn đề bao gồm</w:t>
       </w:r>
       <w:r>
@@ -8576,7 +8781,7 @@
           <w:szCs w:val="26"/>
         </w:rPr>
       </w:pPr>
-      <w:bookmarkStart w:id="18" w:name="_Toc398394855"/>
+      <w:bookmarkStart w:id="19" w:name="_Toc398394855"/>
       <w:r>
         <w:rPr>
           <w:rFonts w:ascii="Times New Roman" w:hAnsi="Times New Roman" w:cs="Times New Roman"/>
@@ -8585,7 +8790,7 @@
         </w:rPr>
         <w:t>Tấn công từ chối dịch vụ</w:t>
       </w:r>
-      <w:bookmarkEnd w:id="18"/>
+      <w:bookmarkEnd w:id="19"/>
     </w:p>
     <w:p>
       <w:pPr>
@@ -8726,7 +8931,7 @@
           <w:szCs w:val="26"/>
         </w:rPr>
       </w:pPr>
-      <w:bookmarkStart w:id="19" w:name="_Toc398394856"/>
+      <w:bookmarkStart w:id="20" w:name="_Toc398394856"/>
       <w:r>
         <w:rPr>
           <w:rFonts w:ascii="Times New Roman" w:hAnsi="Times New Roman" w:cs="Times New Roman"/>
@@ -8735,7 +8940,7 @@
         </w:rPr>
         <w:t>Tấn công không dây</w:t>
       </w:r>
-      <w:bookmarkEnd w:id="19"/>
+      <w:bookmarkEnd w:id="20"/>
     </w:p>
     <w:p>
       <w:pPr>
@@ -8753,7 +8958,6 @@
           <w:sz w:val="26"/>
           <w:szCs w:val="26"/>
         </w:rPr>
-        <w:lastRenderedPageBreak/>
         <w:t xml:space="preserve">Có nhiều cách tấn công khác nhau ảnh hưởng đến khả năng kết nối không dây của mục tiêu. Cách phổ biến nhất là nghe lén đường truyền không dây để bắt lấy các thông tin mật như tên tài khoản và mật khẩu. </w:t>
       </w:r>
       <w:r>
@@ -8832,7 +9036,7 @@
           <w:szCs w:val="26"/>
         </w:rPr>
       </w:pPr>
-      <w:bookmarkStart w:id="20" w:name="_Toc398394857"/>
+      <w:bookmarkStart w:id="21" w:name="_Toc398394857"/>
       <w:r>
         <w:rPr>
           <w:rFonts w:ascii="Times New Roman" w:hAnsi="Times New Roman" w:cs="Times New Roman"/>
@@ -8841,7 +9045,7 @@
         </w:rPr>
         <w:t>Tấn công xâm nhập</w:t>
       </w:r>
-      <w:bookmarkEnd w:id="20"/>
+      <w:bookmarkEnd w:id="21"/>
     </w:p>
     <w:p>
       <w:pPr>
@@ -8878,6 +9082,7 @@
           <w:sz w:val="26"/>
           <w:szCs w:val="26"/>
         </w:rPr>
+        <w:lastRenderedPageBreak/>
         <w:t xml:space="preserve">Tấn công xâm nhập ảnh hưởng đến tính bảo mật, toàn vẹn và tính sẵn sàng của thiết bị. Mối nguy hiểm thật sự còn tùy thuộc vào mục tiêu của kẻ tấn công. Nói tổng quát hơn, tấn công xâm nhập được dùng để làm nền cho các cuộc tấn công khác như </w:t>
       </w:r>
       <w:r>
@@ -8904,7 +9109,7 @@
           <w:szCs w:val="26"/>
         </w:rPr>
       </w:pPr>
-      <w:bookmarkStart w:id="21" w:name="_Toc398394858"/>
+      <w:bookmarkStart w:id="22" w:name="_Toc398394858"/>
       <w:r>
         <w:rPr>
           <w:rFonts w:ascii="Times New Roman" w:hAnsi="Times New Roman" w:cs="Times New Roman"/>
@@ -8913,7 +9118,7 @@
         </w:rPr>
         <w:t>Phần mềm độc hại</w:t>
       </w:r>
-      <w:bookmarkEnd w:id="21"/>
+      <w:bookmarkEnd w:id="22"/>
     </w:p>
     <w:p>
       <w:pPr>
@@ -8987,7 +9192,7 @@
                     </pic:cNvPicPr>
                   </pic:nvPicPr>
                   <pic:blipFill>
-                    <a:blip r:embed="rId12">
+                    <a:blip r:embed="rId13">
                       <a:extLst>
                         <a:ext uri="{28A0092B-C50C-407E-A947-70E740481C1C}">
                           <a14:useLocalDpi xmlns:a14="http://schemas.microsoft.com/office/drawing/2010/main" val="0"/>
@@ -9033,7 +9238,7 @@
           <w:u w:val="single"/>
         </w:rPr>
       </w:pPr>
-      <w:bookmarkStart w:id="22" w:name="_Toc398099481"/>
+      <w:bookmarkStart w:id="23" w:name="_Toc398099481"/>
       <w:r>
         <w:rPr>
           <w:rFonts w:ascii="Times New Roman" w:hAnsi="Times New Roman" w:cs="Times New Roman"/>
@@ -9087,12 +9292,13 @@
           <w:rFonts w:ascii="Times New Roman" w:hAnsi="Times New Roman" w:cs="Times New Roman"/>
           <w:b/>
           <w:i w:val="0"/>
+          <w:noProof/>
           <w:color w:val="auto"/>
           <w:sz w:val="26"/>
           <w:szCs w:val="26"/>
           <w:u w:val="single"/>
         </w:rPr>
-        <w:t>2</w:t>
+        <w:t>3</w:t>
       </w:r>
       <w:r>
         <w:rPr>
@@ -9168,7 +9374,7 @@
         </w:rPr>
         <w:t>.</w:t>
       </w:r>
-      <w:bookmarkEnd w:id="22"/>
+      <w:bookmarkEnd w:id="23"/>
     </w:p>
     <w:p>
       <w:pPr>
@@ -9210,16 +9416,7 @@
           <w:sz w:val="26"/>
           <w:szCs w:val="26"/>
         </w:rPr>
-        <w:t xml:space="preserve">Khi sâu tấn công vào điện </w:t>
-      </w:r>
-      <w:r>
-        <w:rPr>
-          <w:rFonts w:ascii="Times New Roman" w:hAnsi="Times New Roman" w:cs="Times New Roman"/>
-          <w:sz w:val="26"/>
-          <w:szCs w:val="26"/>
-        </w:rPr>
-        <w:lastRenderedPageBreak/>
-        <w:t>thoại sử dụng dịch vụ trả phí, nó có thể gửi đến hàng trăm điện thoại khác để gây ra thiệt hại tài chính đáng kể cho chủ của thiết bị bị nhiễm sâu.</w:t>
+        <w:t>Khi sâu tấn công vào điện thoại sử dụng dịch vụ trả phí, nó có thể gửi đến hàng trăm điện thoại khác để gây ra thiệt hại tài chính đáng kể cho chủ của thiết bị bị nhiễm sâu.</w:t>
       </w:r>
     </w:p>
     <w:p>
@@ -9275,7 +9472,7 @@
           <w:szCs w:val="26"/>
         </w:rPr>
       </w:pPr>
-      <w:bookmarkStart w:id="23" w:name="_Toc398394859"/>
+      <w:bookmarkStart w:id="24" w:name="_Toc398394859"/>
       <w:r>
         <w:rPr>
           <w:rFonts w:ascii="Times New Roman" w:hAnsi="Times New Roman" w:cs="Times New Roman"/>
@@ -9284,7 +9481,7 @@
         </w:rPr>
         <w:t>Tấn công dựa trên hạ tầng</w:t>
       </w:r>
-      <w:bookmarkEnd w:id="23"/>
+      <w:bookmarkEnd w:id="24"/>
     </w:p>
     <w:p>
       <w:pPr>
@@ -9320,13 +9517,14 @@
           <w:szCs w:val="26"/>
         </w:rPr>
       </w:pPr>
-      <w:bookmarkStart w:id="24" w:name="_Toc398394860"/>
-      <w:r>
-        <w:rPr>
-          <w:rFonts w:ascii="Times New Roman" w:hAnsi="Times New Roman" w:cs="Times New Roman"/>
-          <w:sz w:val="26"/>
-          <w:szCs w:val="26"/>
-        </w:rPr>
+      <w:bookmarkStart w:id="25" w:name="_Toc398394860"/>
+      <w:r>
+        <w:rPr>
+          <w:rFonts w:ascii="Times New Roman" w:hAnsi="Times New Roman" w:cs="Times New Roman"/>
+          <w:sz w:val="26"/>
+          <w:szCs w:val="26"/>
+        </w:rPr>
+        <w:lastRenderedPageBreak/>
         <w:t xml:space="preserve">Tấn công </w:t>
       </w:r>
       <w:r>
@@ -9337,7 +9535,7 @@
         </w:rPr>
         <w:t>tính thêm phí</w:t>
       </w:r>
-      <w:bookmarkEnd w:id="24"/>
+      <w:bookmarkEnd w:id="25"/>
     </w:p>
     <w:p>
       <w:pPr>
@@ -9431,7 +9629,7 @@
           <w:szCs w:val="32"/>
         </w:rPr>
       </w:pPr>
-      <w:bookmarkStart w:id="25" w:name="_Toc398394861"/>
+      <w:bookmarkStart w:id="26" w:name="_Toc398394861"/>
       <w:r>
         <w:rPr>
           <w:rFonts w:ascii="Times New Roman" w:hAnsi="Times New Roman" w:cs="Times New Roman"/>
@@ -9448,7 +9646,7 @@
         </w:rPr>
         <w:t>cross-service</w:t>
       </w:r>
-      <w:bookmarkEnd w:id="25"/>
+      <w:bookmarkEnd w:id="26"/>
     </w:p>
     <w:p>
       <w:pPr>
@@ -9567,7 +9765,7 @@
           <w:szCs w:val="26"/>
         </w:rPr>
       </w:pPr>
-      <w:bookmarkStart w:id="26" w:name="_Toc398394862"/>
+      <w:bookmarkStart w:id="27" w:name="_Toc398394862"/>
       <w:r>
         <w:rPr>
           <w:rFonts w:ascii="Times New Roman" w:hAnsi="Times New Roman" w:cs="Times New Roman"/>
@@ -9576,7 +9774,7 @@
         </w:rPr>
         <w:t>Giới thiệu</w:t>
       </w:r>
-      <w:bookmarkEnd w:id="26"/>
+      <w:bookmarkEnd w:id="27"/>
     </w:p>
     <w:p>
       <w:pPr>
@@ -9626,16 +9824,7 @@
           <w:sz w:val="26"/>
           <w:szCs w:val="26"/>
         </w:rPr>
-        <w:t xml:space="preserve"> Tuy nhiên, việc tích </w:t>
-      </w:r>
-      <w:r>
-        <w:rPr>
-          <w:rFonts w:ascii="Times New Roman" w:hAnsi="Times New Roman" w:cs="Times New Roman"/>
-          <w:sz w:val="26"/>
-          <w:szCs w:val="26"/>
-        </w:rPr>
-        <w:lastRenderedPageBreak/>
-        <w:t>hợp nhiều dịch vụ mạng chỉ đơn giản là tích hợp thành phần phần cứng và phần mềm vào trong một thiết bị, không xem xét các đặc điểm khác nhau của công nghệ và dịch vụ đi kèm. Kết quả là một thiết bị tích hợp đời mới dễ bị tấn công tận dụng các tương tác giữa các dịch vụ.</w:t>
+        <w:t xml:space="preserve"> Tuy nhiên, việc tích hợp nhiều dịch vụ mạng chỉ đơn giản là tích hợp thành phần phần cứng và phần mềm vào trong một thiết bị, không xem xét các đặc điểm khác nhau của công nghệ và dịch vụ đi kèm. Kết quả là một thiết bị tích hợp đời mới dễ bị tấn công tận dụng các tương tác giữa các dịch vụ.</w:t>
       </w:r>
     </w:p>
     <w:p>
@@ -9716,6 +9905,7 @@
           <w:sz w:val="26"/>
           <w:szCs w:val="26"/>
         </w:rPr>
+        <w:lastRenderedPageBreak/>
         <w:t xml:space="preserve">Mặc dù tấn công tràn bộ đệm không có gì mới nhưng nhóm của </w:t>
       </w:r>
       <w:r>
@@ -9801,7 +9991,7 @@
           <w:szCs w:val="26"/>
         </w:rPr>
       </w:pPr>
-      <w:bookmarkStart w:id="27" w:name="_Toc398394863"/>
+      <w:bookmarkStart w:id="28" w:name="_Toc398394863"/>
       <w:r>
         <w:rPr>
           <w:rFonts w:ascii="Times New Roman" w:hAnsi="Times New Roman" w:cs="Times New Roman"/>
@@ -9818,7 +10008,7 @@
         </w:rPr>
         <w:t>cross-service</w:t>
       </w:r>
-      <w:bookmarkEnd w:id="27"/>
+      <w:bookmarkEnd w:id="28"/>
     </w:p>
     <w:p>
       <w:pPr>
@@ -9855,16 +10045,7 @@
           <w:sz w:val="26"/>
           <w:szCs w:val="26"/>
         </w:rPr>
-        <w:t xml:space="preserve">Minh họa cho đợt tấn công này như sau: một người đưa thư đi vào một quán café tìm một điểm kết nối internet không dây để kiểm tra thư điện tử và lịch trình online. Người đưa thư kết nối thiết bị của mình với điểm kiết nối không dây của quán café. Kẻ tấn công quan sát mạng không dây của quán, </w:t>
-      </w:r>
-      <w:r>
-        <w:rPr>
-          <w:rFonts w:ascii="Times New Roman" w:hAnsi="Times New Roman" w:cs="Times New Roman"/>
-          <w:sz w:val="26"/>
-          <w:szCs w:val="26"/>
-        </w:rPr>
-        <w:lastRenderedPageBreak/>
-        <w:t>nhìn thấy thiết bị vừa kết nối, quét thiết bị mới và phát hiện điểm yếu dịch vụ. Bằng cách khai thác danh sách thư bảo mật đã được công khai cho dịch vụ định danh, kẻ tấn công xâm nhập vào thiết bị.</w:t>
+        <w:t>Minh họa cho đợt tấn công này như sau: một người đưa thư đi vào một quán café tìm một điểm kết nối internet không dây để kiểm tra thư điện tử và lịch trình online. Người đưa thư kết nối thiết bị của mình với điểm kiết nối không dây của quán café. Kẻ tấn công quan sát mạng không dây của quán, nhìn thấy thiết bị vừa kết nối, quét thiết bị mới và phát hiện điểm yếu dịch vụ. Bằng cách khai thác danh sách thư bảo mật đã được công khai cho dịch vụ định danh, kẻ tấn công xâm nhập vào thiết bị.</w:t>
       </w:r>
       <w:r>
         <w:rPr>
@@ -10118,6 +10299,7 @@
           <w:sz w:val="26"/>
           <w:szCs w:val="26"/>
         </w:rPr>
+        <w:lastRenderedPageBreak/>
         <w:t>unknown command</w:t>
       </w:r>
       <w:r>
@@ -10316,7 +10498,7 @@
           <w:szCs w:val="26"/>
         </w:rPr>
       </w:pPr>
-      <w:bookmarkStart w:id="28" w:name="_Toc398394864"/>
+      <w:bookmarkStart w:id="29" w:name="_Toc398394864"/>
       <w:r>
         <w:rPr>
           <w:rFonts w:ascii="Times New Roman" w:hAnsi="Times New Roman" w:cs="Times New Roman"/>
@@ -10357,7 +10539,7 @@
         </w:rPr>
         <w:t>bằng gán nhãn</w:t>
       </w:r>
-      <w:bookmarkEnd w:id="28"/>
+      <w:bookmarkEnd w:id="29"/>
     </w:p>
     <w:p>
       <w:pPr>
@@ -11290,7 +11472,6 @@
           <w:szCs w:val="26"/>
           <w:u w:val="single"/>
         </w:rPr>
-        <w:lastRenderedPageBreak/>
         <w:t>Tạo tiến trình và tài nguyên:</w:t>
       </w:r>
       <w:r>
@@ -11814,6 +11995,7 @@
           <w:sz w:val="26"/>
           <w:szCs w:val="26"/>
         </w:rPr>
+        <w:lastRenderedPageBreak/>
         <w:t xml:space="preserve">Hành động </w:t>
       </w:r>
       <w:r>
@@ -12297,17 +12479,7 @@
           <w:sz w:val="26"/>
           <w:szCs w:val="26"/>
         </w:rPr>
-        <w:t>Ví dụ như luật cho một trình duyệt web chỉ định tiến trình không kế thừa nhãn từ tập tin. Điều này cần</w:t>
-      </w:r>
-      <w:bookmarkStart w:id="29" w:name="_GoBack"/>
-      <w:bookmarkEnd w:id="29"/>
-      <w:r>
-        <w:rPr>
-          <w:rFonts w:ascii="Times New Roman" w:hAnsi="Times New Roman" w:cs="Times New Roman"/>
-          <w:sz w:val="26"/>
-          <w:szCs w:val="26"/>
-        </w:rPr>
-        <w:t xml:space="preserve"> thiết vì trình duyệt phải truy cập các tập tin đã tải về trước đó (như cache của trình duyệt). Chính vì vậy mà giúp trình duyệt không bị gán nhãn để </w:t>
+        <w:t xml:space="preserve">Ví dụ như luật cho một trình duyệt web chỉ định tiến trình không kế thừa nhãn từ tập tin. Điều này cần thiết vì trình duyệt phải truy cập các tập tin đã tải về trước đó (như cache của trình duyệt). Chính vì vậy mà giúp trình duyệt không bị gán nhãn để </w:t>
       </w:r>
       <w:r>
         <w:rPr>
@@ -12516,7 +12688,7 @@
           <w:szCs w:val="26"/>
           <w:u w:val="single"/>
         </w:rPr>
-        <w:t>3</w:t>
+        <w:t>4</w:t>
       </w:r>
       <w:r>
         <w:rPr>
@@ -12679,7 +12851,6 @@
           <w:szCs w:val="26"/>
           <w:u w:val="single"/>
         </w:rPr>
-        <w:lastRenderedPageBreak/>
         <w:t xml:space="preserve">Hình </w:t>
       </w:r>
       <w:r>
@@ -12729,7 +12900,7 @@
           <w:szCs w:val="26"/>
           <w:u w:val="single"/>
         </w:rPr>
-        <w:t>4</w:t>
+        <w:t>5</w:t>
       </w:r>
       <w:r>
         <w:rPr>
@@ -12929,6 +13100,7 @@
           <w:sz w:val="26"/>
           <w:szCs w:val="26"/>
         </w:rPr>
+        <w:lastRenderedPageBreak/>
         <w:t>Bảo mật lưu trữ các thông điệp trao đổi rất quan trọng trong trường hợp thiết bị bị truy cập bởi một bên không cấp phép. Điều này có thể xảy ra khi thiết bị bị mất hay bị đánh cắp. Bảo mật trong liên lạc di động hoàn toàn có thể đạt được với công nghệ và thiết bị hiện tại. Cấp độ bảo mật có thể thiết lập đủ cao để cung cấp giao dịch tài chỉnh an toàn sử dụng điện thoại di động.</w:t>
       </w:r>
     </w:p>
@@ -13400,16 +13572,7 @@
           <w:sz w:val="26"/>
           <w:szCs w:val="26"/>
         </w:rPr>
-        <w:t xml:space="preserve"> là khóa RSA </w:t>
-      </w:r>
-      <w:r>
-        <w:rPr>
-          <w:rFonts w:ascii="Times New Roman" w:eastAsiaTheme="minorEastAsia" w:hAnsi="Times New Roman" w:cs="Times New Roman"/>
-          <w:sz w:val="26"/>
-          <w:szCs w:val="26"/>
-        </w:rPr>
-        <w:lastRenderedPageBreak/>
-        <w:t xml:space="preserve">bí mật của chủ thể </w:t>
+        <w:t xml:space="preserve"> là khóa RSA bí mật của chủ thể </w:t>
       </w:r>
       <w:r>
         <w:rPr>
@@ -13972,6 +14135,7 @@
           <w:szCs w:val="26"/>
           <w:lang w:eastAsia="ja-JP"/>
         </w:rPr>
+        <w:lastRenderedPageBreak/>
         <w:drawing>
           <wp:inline distT="0" distB="0" distL="0" distR="0" wp14:anchorId="6030ABBF" wp14:editId="2A2F7D88">
             <wp:extent cx="5367131" cy="1582501"/>
@@ -13990,7 +14154,7 @@
                     </pic:cNvPicPr>
                   </pic:nvPicPr>
                   <pic:blipFill>
-                    <a:blip r:embed="rId13">
+                    <a:blip r:embed="rId14">
                       <a:extLst>
                         <a:ext uri="{28A0092B-C50C-407E-A947-70E740481C1C}">
                           <a14:useLocalDpi xmlns:a14="http://schemas.microsoft.com/office/drawing/2010/main" val="0"/>
@@ -14091,7 +14255,7 @@
           <w:szCs w:val="26"/>
           <w:u w:val="single"/>
         </w:rPr>
-        <w:t>5</w:t>
+        <w:t>6</w:t>
       </w:r>
       <w:r>
         <w:rPr>
@@ -14482,7 +14646,7 @@
           </mc:Choice>
           <mc:Fallback>
             <w:pict>
-              <v:shapetype w14:anchorId="2B05E5E0" id="_x0000_t32" coordsize="21600,21600" o:spt="32" o:oned="t" path="m,l21600,21600e" filled="f">
+              <v:shapetype w14:anchorId="476E0D3E" id="_x0000_t32" coordsize="21600,21600" o:spt="32" o:oned="t" path="m,l21600,21600e" filled="f">
                 <v:path arrowok="t" fillok="f" o:connecttype="none"/>
                 <o:lock v:ext="edit" shapetype="t"/>
               </v:shapetype>
@@ -15443,16 +15607,7 @@
           <w:sz w:val="26"/>
           <w:szCs w:val="26"/>
         </w:rPr>
-        <w:t xml:space="preserve"> của giao thức bao gồm việc thương gia gửi chi tiết thanh toán cho công ty tín dụng. Thông tin thanh toán được ký bởi khóa bí mật của thương gia và mã hóa bằng khóa công khai của công ty tín </w:t>
-      </w:r>
-      <w:r>
-        <w:rPr>
-          <w:rFonts w:ascii="Times New Roman" w:hAnsi="Times New Roman" w:cs="Times New Roman"/>
-          <w:sz w:val="26"/>
-          <w:szCs w:val="26"/>
-        </w:rPr>
-        <w:lastRenderedPageBreak/>
-        <w:t xml:space="preserve">dụng. Thông điệp của </w:t>
+        <w:t xml:space="preserve"> của giao thức bao gồm việc thương gia gửi chi tiết thanh toán cho công ty tín dụng. Thông tin thanh toán được ký bởi khóa bí mật của thương gia và mã hóa bằng khóa công khai của công ty tín dụng. Thông điệp của </w:t>
       </w:r>
       <w:r>
         <w:rPr>
@@ -15567,7 +15722,7 @@
           </mc:Choice>
           <mc:Fallback>
             <w:pict>
-              <v:shape w14:anchorId="3C764B8A" id="Straight Arrow Connector 2" o:spid="_x0000_s1026" type="#_x0000_t32" style="position:absolute;margin-left:102.15pt;margin-top:34.75pt;width:308.65pt;height:3.6pt;z-index:251653632;visibility:visible;mso-wrap-style:square;mso-width-percent:0;mso-height-percent:0;mso-wrap-distance-left:9pt;mso-wrap-distance-top:0;mso-wrap-distance-right:9pt;mso-wrap-distance-bottom:0;mso-position-horizontal:absolute;mso-position-horizontal-relative:text;mso-position-vertical:absolute;mso-position-vertical-relative:text;mso-width-percent:0;mso-height-percent:0;mso-width-relative:margin;mso-height-relative:margin" o:gfxdata="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" strokecolor="black [3040]">
+              <v:shape w14:anchorId="2E2EB1AC" id="Straight Arrow Connector 2" o:spid="_x0000_s1026" type="#_x0000_t32" style="position:absolute;margin-left:102.15pt;margin-top:34.75pt;width:308.65pt;height:3.6pt;z-index:251653632;visibility:visible;mso-wrap-style:square;mso-width-percent:0;mso-height-percent:0;mso-wrap-distance-left:9pt;mso-wrap-distance-top:0;mso-wrap-distance-right:9pt;mso-wrap-distance-bottom:0;mso-position-horizontal:absolute;mso-position-horizontal-relative:text;mso-position-vertical:absolute;mso-position-vertical-relative:text;mso-width-percent:0;mso-height-percent:0;mso-width-relative:margin;mso-height-relative:margin" o:gfxdata="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" strokecolor="black [3040]">
                 <v:stroke endarrow="open"/>
               </v:shape>
             </w:pict>
@@ -16528,6 +16683,7 @@
           <w:sz w:val="26"/>
           <w:szCs w:val="26"/>
         </w:rPr>
+        <w:lastRenderedPageBreak/>
         <w:t>Xác nhậ</w:t>
       </w:r>
       <w:r>
@@ -17666,7 +17822,6 @@
           <w:szCs w:val="26"/>
           <w:u w:val="single"/>
         </w:rPr>
-        <w:lastRenderedPageBreak/>
         <w:t>Bước 2:</w:t>
       </w:r>
       <w:r>
@@ -17791,6 +17946,7 @@
           <w:szCs w:val="26"/>
           <w:u w:val="single"/>
         </w:rPr>
+        <w:lastRenderedPageBreak/>
         <w:t>Bước 5:</w:t>
       </w:r>
       <w:r>
@@ -17909,7 +18065,7 @@
                     </pic:cNvPicPr>
                   </pic:nvPicPr>
                   <pic:blipFill>
-                    <a:blip r:embed="rId14">
+                    <a:blip r:embed="rId15">
                       <a:extLst>
                         <a:ext uri="{28A0092B-C50C-407E-A947-70E740481C1C}">
                           <a14:useLocalDpi xmlns:a14="http://schemas.microsoft.com/office/drawing/2010/main" val="0"/>
@@ -18012,7 +18168,7 @@
           <w:szCs w:val="26"/>
           <w:u w:val="single"/>
         </w:rPr>
-        <w:t>6</w:t>
+        <w:t>7</w:t>
       </w:r>
       <w:r>
         <w:rPr>
@@ -18109,16 +18265,7 @@
           <w:sz w:val="26"/>
           <w:szCs w:val="26"/>
         </w:rPr>
-        <w:t xml:space="preserve">bằng việc chọn sản phẩm. Trong trường hợp máy bán hàng tự động chấp nhận nhiều cách thanh toán, người dùng cần phải chỉ rõ phương pháp thanh </w:t>
-      </w:r>
-      <w:r>
-        <w:rPr>
-          <w:rFonts w:ascii="Times New Roman" w:hAnsi="Times New Roman" w:cs="Times New Roman"/>
-          <w:sz w:val="26"/>
-          <w:szCs w:val="26"/>
-        </w:rPr>
-        <w:lastRenderedPageBreak/>
-        <w:t>toán. Hoặc cũng có thể máy sẽ tự động khởi tạo giao thức, phát hiện thiết bị khi nó đến gần bán kính liên lạc Bluetooth. Không có thông điệp nào được gửi đi.</w:t>
+        <w:t>bằng việc chọn sản phẩm. Trong trường hợp máy bán hàng tự động chấp nhận nhiều cách thanh toán, người dùng cần phải chỉ rõ phương pháp thanh toán. Hoặc cũng có thể máy sẽ tự động khởi tạo giao thức, phát hiện thiết bị khi nó đến gần bán kính liên lạc Bluetooth. Không có thông điệp nào được gửi đi.</w:t>
       </w:r>
     </w:p>
     <w:p>
@@ -18174,7 +18321,16 @@
           <w:sz w:val="26"/>
           <w:szCs w:val="26"/>
         </w:rPr>
-        <w:t xml:space="preserve"> Nếu người dùng chưa chọn sản phẩm, máy bán hàng sẽ gửi thông điệp với thông tin về các sản phẩm và giá tương ứng. Trong trường hợp bước 1 đã được khách hàng bắt đầu thì danh sách sản phẩm chỉ chứa sản phẩm đã được chọn từ ban đầu. Ngoài ra nó còn gửi chứng nhận </w:t>
+        <w:t xml:space="preserve"> Nếu người dùng chưa chọn sản phẩm, máy bán hàng sẽ gửi thông điệp với thông tin về các sản phẩm và giá tương ứng. Trong trường hợp bước 1 đã được khách hàng bắt đầu thì danh sách sản phẩm </w:t>
+      </w:r>
+      <w:r>
+        <w:rPr>
+          <w:rFonts w:ascii="Times New Roman" w:hAnsi="Times New Roman" w:cs="Times New Roman"/>
+          <w:sz w:val="26"/>
+          <w:szCs w:val="26"/>
+        </w:rPr>
+        <w:lastRenderedPageBreak/>
+        <w:t xml:space="preserve">chỉ chứa sản phẩm đã được chọn từ ban đầu. Ngoài ra nó còn gửi chứng nhận </w:t>
       </w:r>
       <m:oMath>
         <m:sSub>
@@ -18887,7 +19043,7 @@
           </mc:Choice>
           <mc:Fallback>
             <w:pict>
-              <v:shape w14:anchorId="75A010CC" id="Straight Arrow Connector 6" o:spid="_x0000_s1026" type="#_x0000_t32" style="position:absolute;margin-left:170.35pt;margin-top:32.3pt;width:169.05pt;height:0;z-index:251659776;visibility:visible;mso-wrap-style:square;mso-wrap-distance-left:9pt;mso-wrap-distance-top:0;mso-wrap-distance-right:9pt;mso-wrap-distance-bottom:0;mso-position-horizontal:absolute;mso-position-horizontal-relative:text;mso-position-vertical:absolute;mso-position-vertical-relative:text" o:gfxdata="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" strokecolor="black [3213]" strokeweight="1.5pt">
+              <v:shape w14:anchorId="2A5F052E" id="Straight Arrow Connector 6" o:spid="_x0000_s1026" type="#_x0000_t32" style="position:absolute;margin-left:170.35pt;margin-top:32.3pt;width:169.05pt;height:0;z-index:251659776;visibility:visible;mso-wrap-style:square;mso-wrap-distance-left:9pt;mso-wrap-distance-top:0;mso-wrap-distance-right:9pt;mso-wrap-distance-bottom:0;mso-position-horizontal:absolute;mso-position-horizontal-relative:text;mso-position-vertical:absolute;mso-position-vertical-relative:text" o:gfxdata="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" strokecolor="black [3213]" strokeweight="1.5pt">
                 <v:stroke endarrow="open"/>
               </v:shape>
             </w:pict>
@@ -19912,16 +20068,7 @@
           <w:sz w:val="26"/>
           <w:szCs w:val="26"/>
         </w:rPr>
-        <w:t xml:space="preserve">đã biết. Tuy nhiên nó cũng được gắn vào trong phần </w:t>
-      </w:r>
-      <w:r>
-        <w:rPr>
-          <w:rFonts w:ascii="Times New Roman" w:eastAsiaTheme="minorEastAsia" w:hAnsi="Times New Roman" w:cs="Times New Roman"/>
-          <w:sz w:val="26"/>
-          <w:szCs w:val="26"/>
-        </w:rPr>
-        <w:lastRenderedPageBreak/>
-        <w:t xml:space="preserve">hai của thông điệp. Chứng nhận của </w:t>
+        <w:t xml:space="preserve">đã biết. Tuy nhiên nó cũng được gắn vào trong phần hai của thông điệp. Chứng nhận của </w:t>
       </w:r>
       <w:r>
         <w:rPr>
@@ -20139,7 +20286,7 @@
           </mc:Choice>
           <mc:Fallback>
             <w:pict>
-              <v:shape w14:anchorId="17AC6D41" id="Straight Arrow Connector 9" o:spid="_x0000_s1026" type="#_x0000_t32" style="position:absolute;margin-left:103.95pt;margin-top:32.4pt;width:303.3pt;height:0;z-index:251665920;visibility:visible;mso-wrap-style:square;mso-width-percent:0;mso-wrap-distance-left:9pt;mso-wrap-distance-top:0;mso-wrap-distance-right:9pt;mso-wrap-distance-bottom:0;mso-position-horizontal:absolute;mso-position-horizontal-relative:text;mso-position-vertical:absolute;mso-position-vertical-relative:text;mso-width-percent:0;mso-width-relative:margin" o:gfxdata="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" strokecolor="black [3213]" strokeweight="1.5pt">
+              <v:shape w14:anchorId="354BE50A" id="Straight Arrow Connector 9" o:spid="_x0000_s1026" type="#_x0000_t32" style="position:absolute;margin-left:103.95pt;margin-top:32.4pt;width:303.3pt;height:0;z-index:251665920;visibility:visible;mso-wrap-style:square;mso-width-percent:0;mso-wrap-distance-left:9pt;mso-wrap-distance-top:0;mso-wrap-distance-right:9pt;mso-wrap-distance-bottom:0;mso-position-horizontal:absolute;mso-position-horizontal-relative:text;mso-position-vertical:absolute;mso-position-vertical-relative:text;mso-width-percent:0;mso-width-relative:margin" o:gfxdata="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" strokecolor="black [3213]" strokeweight="1.5pt">
                 <v:stroke endarrow="open"/>
               </v:shape>
             </w:pict>
@@ -20992,7 +21139,16 @@
           <w:sz w:val="26"/>
           <w:szCs w:val="26"/>
         </w:rPr>
-        <w:t xml:space="preserve">và một cái khác cho </w:t>
+        <w:t xml:space="preserve">và </w:t>
+      </w:r>
+      <w:r>
+        <w:rPr>
+          <w:rFonts w:ascii="Times New Roman" w:hAnsi="Times New Roman" w:cs="Times New Roman"/>
+          <w:sz w:val="26"/>
+          <w:szCs w:val="26"/>
+        </w:rPr>
+        <w:lastRenderedPageBreak/>
+        <w:t xml:space="preserve">một cái khác cho </w:t>
       </w:r>
       <w:r>
         <w:rPr>
@@ -21386,7 +21542,7 @@
           </mc:Choice>
           <mc:Fallback>
             <w:pict>
-              <v:shape w14:anchorId="78AF143E" id="Straight Arrow Connector 10" o:spid="_x0000_s1026" type="#_x0000_t32" style="position:absolute;margin-left:79.5pt;margin-top:33.55pt;width:351.5pt;height:0;z-index:251672064;visibility:visible;mso-wrap-style:square;mso-width-percent:0;mso-wrap-distance-left:9pt;mso-wrap-distance-top:0;mso-wrap-distance-right:9pt;mso-wrap-distance-bottom:0;mso-position-horizontal:absolute;mso-position-horizontal-relative:text;mso-position-vertical:absolute;mso-position-vertical-relative:text;mso-width-percent:0;mso-width-relative:margin" o:gfxdata="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" strokecolor="black [3213]" strokeweight="1.5pt">
+              <v:shape w14:anchorId="471C0D50" id="Straight Arrow Connector 10" o:spid="_x0000_s1026" type="#_x0000_t32" style="position:absolute;margin-left:79.5pt;margin-top:33.55pt;width:351.5pt;height:0;z-index:251672064;visibility:visible;mso-wrap-style:square;mso-width-percent:0;mso-wrap-distance-left:9pt;mso-wrap-distance-top:0;mso-wrap-distance-right:9pt;mso-wrap-distance-bottom:0;mso-position-horizontal:absolute;mso-position-horizontal-relative:text;mso-position-vertical:absolute;mso-position-vertical-relative:text;mso-width-percent:0;mso-width-relative:margin" o:gfxdata="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" strokecolor="black [3213]" strokeweight="1.5pt">
                 <v:stroke endarrow="open"/>
               </v:shape>
             </w:pict>
@@ -21998,23 +22154,7 @@
               <w:sz w:val="26"/>
               <w:szCs w:val="26"/>
             </w:rPr>
-            <m:t xml:space="preserve"> </m:t>
-          </m:r>
-          <m:r>
-            <w:rPr>
-              <w:rFonts w:ascii="Cambria Math" w:hAnsi="Cambria Math" w:cs="Times New Roman"/>
-              <w:sz w:val="26"/>
-              <w:szCs w:val="26"/>
-            </w:rPr>
-            <m:t xml:space="preserve">  </m:t>
-          </m:r>
-          <m:r>
-            <w:rPr>
-              <w:rFonts w:ascii="Cambria Math" w:hAnsi="Cambria Math" w:cs="Times New Roman"/>
-              <w:sz w:val="26"/>
-              <w:szCs w:val="26"/>
-            </w:rPr>
-            <m:t>B</m:t>
+            <m:t xml:space="preserve">   B</m:t>
           </m:r>
         </m:oMath>
       </m:oMathPara>
@@ -22693,7 +22833,6 @@
               <w:sz w:val="26"/>
               <w:szCs w:val="26"/>
             </w:rPr>
-            <w:lastRenderedPageBreak/>
             <m:t>B</m:t>
           </m:r>
           <m:box>
@@ -23811,7 +23950,7 @@
         </w:rPr>
         <w:t>Tài liệu tham khảo</w:t>
       </w:r>
-      <w:bookmarkEnd w:id="8"/>
+      <w:bookmarkEnd w:id="10"/>
       <w:bookmarkEnd w:id="41"/>
     </w:p>
     <w:p>
@@ -24292,7 +24431,6 @@
           <w:sz w:val="26"/>
           <w:szCs w:val="26"/>
         </w:rPr>
-        <w:lastRenderedPageBreak/>
         <w:t>Lawrence C. Miller</w:t>
       </w:r>
       <w:r>
@@ -24529,7 +24667,7 @@
           <w:szCs w:val="26"/>
         </w:rPr>
       </w:pPr>
-      <w:hyperlink r:id="rId15" w:history="1">
+      <w:hyperlink r:id="rId16" w:history="1">
         <w:r>
           <w:rPr>
             <w:rStyle w:val="Hyperlink"/>
@@ -24555,7 +24693,7 @@
           <w:szCs w:val="26"/>
         </w:rPr>
       </w:pPr>
-      <w:hyperlink r:id="rId16" w:history="1">
+      <w:hyperlink r:id="rId17" w:history="1">
         <w:r>
           <w:rPr>
             <w:rStyle w:val="Hyperlink"/>
@@ -24568,7 +24706,7 @@
       </w:hyperlink>
     </w:p>
     <w:sectPr>
-      <w:footerReference w:type="default" r:id="rId17"/>
+      <w:footerReference w:type="default" r:id="rId18"/>
       <w:pgSz w:w="12240" w:h="15840"/>
       <w:pgMar w:top="1134" w:right="1418" w:bottom="1134" w:left="1701" w:header="720" w:footer="318" w:gutter="0"/>
       <w:pgBorders w:display="firstPage">
@@ -24671,7 +24809,7 @@
             <w:sz w:val="20"/>
             <w:szCs w:val="20"/>
           </w:rPr>
-          <w:t>21</w:t>
+          <w:t>19</w:t>
         </w:r>
         <w:r>
           <w:rPr>
@@ -27894,7 +28032,7 @@
 </file>
 
 <file path=customXml/itemProps1.xml><?xml version="1.0" encoding="utf-8"?>
-<ds:datastoreItem xmlns:ds="http://schemas.openxmlformats.org/officeDocument/2006/customXml" ds:itemID="{892878F3-5230-489A-A499-F316634ADDA3}">
+<ds:datastoreItem xmlns:ds="http://schemas.openxmlformats.org/officeDocument/2006/customXml" ds:itemID="{EB81D375-948E-46FB-8EE3-29FBA4280FE2}">
   <ds:schemaRefs>
     <ds:schemaRef ds:uri="http://schemas.openxmlformats.org/officeDocument/2006/bibliography"/>
   </ds:schemaRefs>

</xml_diff>

<commit_message>
Update Mobile Security report & slide.
</commit_message>
<xml_diff>
--- a/Report.docx
+++ b/Report.docx
@@ -12,6 +12,8 @@
           <w:szCs w:val="36"/>
         </w:rPr>
       </w:pPr>
+      <w:bookmarkStart w:id="0" w:name="_GoBack"/>
+      <w:bookmarkEnd w:id="0"/>
       <w:r>
         <w:rPr>
           <w:rFonts w:ascii="Times New Roman" w:hAnsi="Times New Roman" w:cs="Times New Roman"/>
@@ -664,10 +666,10 @@
           <w:szCs w:val="36"/>
         </w:rPr>
       </w:pPr>
-      <w:bookmarkStart w:id="0" w:name="_Toc381861833"/>
-      <w:bookmarkStart w:id="1" w:name="_Toc385832226"/>
-      <w:bookmarkStart w:id="2" w:name="_Toc398394843"/>
-      <w:bookmarkStart w:id="3" w:name="_Toc381861836"/>
+      <w:bookmarkStart w:id="1" w:name="_Toc381861833"/>
+      <w:bookmarkStart w:id="2" w:name="_Toc385832226"/>
+      <w:bookmarkStart w:id="3" w:name="_Toc398394843"/>
+      <w:bookmarkStart w:id="4" w:name="_Toc381861836"/>
       <w:r>
         <w:rPr>
           <w:rFonts w:ascii="Times New Roman" w:hAnsi="Times New Roman" w:cs="Times New Roman"/>
@@ -685,9 +687,9 @@
         </w:rPr>
         <w:t>nhóm</w:t>
       </w:r>
-      <w:bookmarkEnd w:id="0"/>
       <w:bookmarkEnd w:id="1"/>
       <w:bookmarkEnd w:id="2"/>
+      <w:bookmarkEnd w:id="3"/>
     </w:p>
     <w:tbl>
       <w:tblPr>
@@ -1135,8 +1137,8 @@
           <w:szCs w:val="36"/>
         </w:rPr>
       </w:pPr>
-      <w:bookmarkStart w:id="4" w:name="_Toc397351429"/>
-      <w:bookmarkStart w:id="5" w:name="_Toc398394844"/>
+      <w:bookmarkStart w:id="5" w:name="_Toc397351429"/>
+      <w:bookmarkStart w:id="6" w:name="_Toc398394844"/>
       <w:r>
         <w:rPr>
           <w:rFonts w:ascii="Times New Roman" w:hAnsi="Times New Roman" w:cs="Times New Roman"/>
@@ -1145,8 +1147,8 @@
         </w:rPr>
         <w:t>Danh mục các kí hiệu, chữ viết tắt và ý nghĩa</w:t>
       </w:r>
-      <w:bookmarkEnd w:id="4"/>
       <w:bookmarkEnd w:id="5"/>
+      <w:bookmarkEnd w:id="6"/>
     </w:p>
     <w:tbl>
       <w:tblPr>
@@ -1664,7 +1666,7 @@
                 <w:sz w:val="24"/>
                 <w:szCs w:val="24"/>
               </w:rPr>
-              <w:t>OCSP</w:t>
+              <w:t>LAN</w:t>
             </w:r>
           </w:p>
         </w:tc>
@@ -1684,11 +1686,11 @@
             </w:pPr>
             <w:r>
               <w:rPr>
-                <w:rFonts w:ascii="Times New Roman" w:eastAsiaTheme="minorEastAsia" w:hAnsi="Times New Roman" w:cs="Times New Roman"/>
+                <w:rFonts w:ascii="Times New Roman" w:hAnsi="Times New Roman" w:cs="Times New Roman"/>
                 <w:sz w:val="24"/>
                 <w:szCs w:val="24"/>
               </w:rPr>
-              <w:t>Online Certificate Status Protocol</w:t>
+              <w:t>Local Area Network</w:t>
             </w:r>
           </w:p>
         </w:tc>
@@ -1712,7 +1714,7 @@
                 <w:sz w:val="24"/>
                 <w:szCs w:val="24"/>
               </w:rPr>
-              <w:t>Giao thức trạng thái chứng nhận online</w:t>
+              <w:t>Mạng cục bộ</w:t>
             </w:r>
           </w:p>
         </w:tc>
@@ -1741,7 +1743,7 @@
                 <w:sz w:val="24"/>
                 <w:szCs w:val="24"/>
               </w:rPr>
-              <w:t>LAN</w:t>
+              <w:t>MMS</w:t>
             </w:r>
           </w:p>
         </w:tc>
@@ -1765,7 +1767,7 @@
                 <w:sz w:val="24"/>
                 <w:szCs w:val="24"/>
               </w:rPr>
-              <w:t>Local Area Network</w:t>
+              <w:t>Multimedia Messaging Service</w:t>
             </w:r>
           </w:p>
         </w:tc>
@@ -1789,7 +1791,7 @@
                 <w:sz w:val="24"/>
                 <w:szCs w:val="24"/>
               </w:rPr>
-              <w:t>Mạng cục bộ</w:t>
+              <w:t>Dịch vụ tin nhắn đa phương tiện</w:t>
             </w:r>
           </w:p>
         </w:tc>
@@ -1818,7 +1820,7 @@
                 <w:sz w:val="24"/>
                 <w:szCs w:val="24"/>
               </w:rPr>
-              <w:t>PAN</w:t>
+              <w:t>OCSP</w:t>
             </w:r>
           </w:p>
         </w:tc>
@@ -1838,11 +1840,11 @@
             </w:pPr>
             <w:r>
               <w:rPr>
-                <w:rFonts w:ascii="Times New Roman" w:hAnsi="Times New Roman" w:cs="Times New Roman"/>
+                <w:rFonts w:ascii="Times New Roman" w:eastAsiaTheme="minorEastAsia" w:hAnsi="Times New Roman" w:cs="Times New Roman"/>
                 <w:sz w:val="24"/>
                 <w:szCs w:val="24"/>
               </w:rPr>
-              <w:t>Personal Area Network</w:t>
+              <w:t>Online Certificate Status Protocol</w:t>
             </w:r>
           </w:p>
         </w:tc>
@@ -1866,7 +1868,7 @@
                 <w:sz w:val="24"/>
                 <w:szCs w:val="24"/>
               </w:rPr>
-              <w:t>Mạng cá nhân</w:t>
+              <w:t>Giao thức trạng thái chứng nhận online</w:t>
             </w:r>
           </w:p>
         </w:tc>
@@ -1895,7 +1897,7 @@
                 <w:sz w:val="24"/>
                 <w:szCs w:val="24"/>
               </w:rPr>
-              <w:t>PDA</w:t>
+              <w:t>PAN</w:t>
             </w:r>
           </w:p>
         </w:tc>
@@ -1919,7 +1921,7 @@
                 <w:sz w:val="24"/>
                 <w:szCs w:val="24"/>
               </w:rPr>
-              <w:t>Personal Digital Assistant</w:t>
+              <w:t>Personal Area Network</w:t>
             </w:r>
           </w:p>
         </w:tc>
@@ -1943,7 +1945,7 @@
                 <w:sz w:val="24"/>
                 <w:szCs w:val="24"/>
               </w:rPr>
-              <w:t>Máy trợ giúp cá nhân kỹ thuật số</w:t>
+              <w:t>Mạng cá nhân</w:t>
             </w:r>
           </w:p>
         </w:tc>
@@ -1972,7 +1974,7 @@
                 <w:sz w:val="24"/>
                 <w:szCs w:val="24"/>
               </w:rPr>
-              <w:t>PIM</w:t>
+              <w:t>PDA</w:t>
             </w:r>
           </w:p>
         </w:tc>
@@ -1996,7 +1998,7 @@
                 <w:sz w:val="24"/>
                 <w:szCs w:val="24"/>
               </w:rPr>
-              <w:t>Personal Information Management</w:t>
+              <w:t>Personal Digital Assistant</w:t>
             </w:r>
           </w:p>
         </w:tc>
@@ -2020,7 +2022,7 @@
                 <w:sz w:val="24"/>
                 <w:szCs w:val="24"/>
               </w:rPr>
-              <w:t>Quản lý thông tin cá nhân</w:t>
+              <w:t>Máy trợ giúp cá nhân kỹ thuật số</w:t>
             </w:r>
           </w:p>
         </w:tc>
@@ -2049,7 +2051,7 @@
                 <w:sz w:val="24"/>
                 <w:szCs w:val="24"/>
               </w:rPr>
-              <w:t>PIN</w:t>
+              <w:t>PIM</w:t>
             </w:r>
           </w:p>
         </w:tc>
@@ -2073,7 +2075,7 @@
                 <w:sz w:val="24"/>
                 <w:szCs w:val="24"/>
               </w:rPr>
-              <w:t>Personal Identification Number</w:t>
+              <w:t>Personal Information Management</w:t>
             </w:r>
           </w:p>
         </w:tc>
@@ -2097,7 +2099,7 @@
                 <w:sz w:val="24"/>
                 <w:szCs w:val="24"/>
               </w:rPr>
-              <w:t>Số định danh cá nhân</w:t>
+              <w:t>Quản lý thông tin cá nhân</w:t>
             </w:r>
           </w:p>
         </w:tc>
@@ -2126,7 +2128,7 @@
                 <w:sz w:val="24"/>
                 <w:szCs w:val="24"/>
               </w:rPr>
-              <w:t>PKI</w:t>
+              <w:t>PIN</w:t>
             </w:r>
           </w:p>
         </w:tc>
@@ -2150,7 +2152,7 @@
                 <w:sz w:val="24"/>
                 <w:szCs w:val="24"/>
               </w:rPr>
-              <w:t>Public Key Infrastructure</w:t>
+              <w:t>Personal Identification Number</w:t>
             </w:r>
           </w:p>
         </w:tc>
@@ -2174,7 +2176,7 @@
                 <w:sz w:val="24"/>
                 <w:szCs w:val="24"/>
               </w:rPr>
-              <w:t>Hạ tầng khóa công khai</w:t>
+              <w:t>Số định danh cá nhân</w:t>
             </w:r>
           </w:p>
         </w:tc>
@@ -2203,7 +2205,7 @@
                 <w:sz w:val="24"/>
                 <w:szCs w:val="24"/>
               </w:rPr>
-              <w:t>POC</w:t>
+              <w:t>PKI</w:t>
             </w:r>
           </w:p>
         </w:tc>
@@ -2227,7 +2229,7 @@
                 <w:sz w:val="24"/>
                 <w:szCs w:val="24"/>
               </w:rPr>
-              <w:t>Proof of concept</w:t>
+              <w:t>Public Key Infrastructure</w:t>
             </w:r>
           </w:p>
         </w:tc>
@@ -2251,7 +2253,7 @@
                 <w:sz w:val="24"/>
                 <w:szCs w:val="24"/>
               </w:rPr>
-              <w:t>Bằng chứng khái niệm</w:t>
+              <w:t>Hạ tầng khóa công khai</w:t>
             </w:r>
           </w:p>
         </w:tc>
@@ -2280,7 +2282,7 @@
                 <w:sz w:val="24"/>
                 <w:szCs w:val="24"/>
               </w:rPr>
-              <w:t>RSA</w:t>
+              <w:t>POC</w:t>
             </w:r>
           </w:p>
         </w:tc>
@@ -2304,7 +2306,7 @@
                 <w:sz w:val="24"/>
                 <w:szCs w:val="24"/>
               </w:rPr>
-              <w:t>Rivest Shamir Adleman</w:t>
+              <w:t>Proof of concept</w:t>
             </w:r>
           </w:p>
         </w:tc>
@@ -2328,7 +2330,7 @@
                 <w:sz w:val="24"/>
                 <w:szCs w:val="24"/>
               </w:rPr>
-              <w:t>Rivest Shamir Adleman</w:t>
+              <w:t>Bằng chứng khái niệm</w:t>
             </w:r>
           </w:p>
         </w:tc>
@@ -2434,7 +2436,7 @@
                 <w:sz w:val="24"/>
                 <w:szCs w:val="24"/>
               </w:rPr>
-              <w:t>SMS</w:t>
+              <w:t>RSA</w:t>
             </w:r>
           </w:p>
         </w:tc>
@@ -2447,18 +2449,18 @@
               <w:spacing w:before="60"/>
               <w:jc w:val="left"/>
               <w:rPr>
-                <w:rFonts w:ascii="Times New Roman" w:eastAsiaTheme="minorEastAsia" w:hAnsi="Times New Roman" w:cs="Times New Roman"/>
+                <w:rFonts w:ascii="Times New Roman" w:hAnsi="Times New Roman" w:cs="Times New Roman"/>
                 <w:sz w:val="24"/>
                 <w:szCs w:val="24"/>
               </w:rPr>
             </w:pPr>
             <w:r>
               <w:rPr>
-                <w:rFonts w:ascii="Times New Roman" w:eastAsiaTheme="minorEastAsia" w:hAnsi="Times New Roman" w:cs="Times New Roman"/>
+                <w:rFonts w:ascii="Times New Roman" w:hAnsi="Times New Roman" w:cs="Times New Roman"/>
                 <w:sz w:val="24"/>
                 <w:szCs w:val="24"/>
               </w:rPr>
-              <w:t>Short Message Services</w:t>
+              <w:t>Rivest Shamir Adleman</w:t>
             </w:r>
           </w:p>
         </w:tc>
@@ -2482,7 +2484,7 @@
                 <w:sz w:val="24"/>
                 <w:szCs w:val="24"/>
               </w:rPr>
-              <w:t>Dịch vụ tin nhắn ngắn</w:t>
+              <w:t>Rivest Shamir Adleman</w:t>
             </w:r>
           </w:p>
         </w:tc>
@@ -2511,7 +2513,7 @@
                 <w:sz w:val="24"/>
                 <w:szCs w:val="24"/>
               </w:rPr>
-              <w:t>WLAN</w:t>
+              <w:t>SMS</w:t>
             </w:r>
           </w:p>
         </w:tc>
@@ -2524,18 +2526,18 @@
               <w:spacing w:before="60"/>
               <w:jc w:val="left"/>
               <w:rPr>
-                <w:rFonts w:ascii="Times New Roman" w:hAnsi="Times New Roman" w:cs="Times New Roman"/>
+                <w:rFonts w:ascii="Times New Roman" w:eastAsiaTheme="minorEastAsia" w:hAnsi="Times New Roman" w:cs="Times New Roman"/>
                 <w:sz w:val="24"/>
                 <w:szCs w:val="24"/>
               </w:rPr>
             </w:pPr>
             <w:r>
               <w:rPr>
-                <w:rFonts w:ascii="Times New Roman" w:hAnsi="Times New Roman" w:cs="Times New Roman"/>
+                <w:rFonts w:ascii="Times New Roman" w:eastAsiaTheme="minorEastAsia" w:hAnsi="Times New Roman" w:cs="Times New Roman"/>
                 <w:sz w:val="24"/>
                 <w:szCs w:val="24"/>
               </w:rPr>
-              <w:t>Wireless Local Area Network</w:t>
+              <w:t>Short Message Services</w:t>
             </w:r>
           </w:p>
         </w:tc>
@@ -2559,6 +2561,83 @@
                 <w:sz w:val="24"/>
                 <w:szCs w:val="24"/>
               </w:rPr>
+              <w:t>Dịch vụ tin nhắn ngắn</w:t>
+            </w:r>
+          </w:p>
+        </w:tc>
+      </w:tr>
+      <w:tr>
+        <w:trPr>
+          <w:jc w:val="center"/>
+        </w:trPr>
+        <w:tc>
+          <w:tcPr>
+            <w:tcW w:w="1378" w:type="dxa"/>
+          </w:tcPr>
+          <w:p>
+            <w:pPr>
+              <w:spacing w:before="60"/>
+              <w:jc w:val="left"/>
+              <w:rPr>
+                <w:rFonts w:ascii="Times New Roman" w:hAnsi="Times New Roman" w:cs="Times New Roman"/>
+                <w:sz w:val="24"/>
+                <w:szCs w:val="24"/>
+              </w:rPr>
+            </w:pPr>
+            <w:r>
+              <w:rPr>
+                <w:rFonts w:ascii="Times New Roman" w:hAnsi="Times New Roman" w:cs="Times New Roman"/>
+                <w:sz w:val="24"/>
+                <w:szCs w:val="24"/>
+              </w:rPr>
+              <w:t>WLAN</w:t>
+            </w:r>
+          </w:p>
+        </w:tc>
+        <w:tc>
+          <w:tcPr>
+            <w:tcW w:w="3827" w:type="dxa"/>
+          </w:tcPr>
+          <w:p>
+            <w:pPr>
+              <w:spacing w:before="60"/>
+              <w:jc w:val="left"/>
+              <w:rPr>
+                <w:rFonts w:ascii="Times New Roman" w:hAnsi="Times New Roman" w:cs="Times New Roman"/>
+                <w:sz w:val="24"/>
+                <w:szCs w:val="24"/>
+              </w:rPr>
+            </w:pPr>
+            <w:r>
+              <w:rPr>
+                <w:rFonts w:ascii="Times New Roman" w:hAnsi="Times New Roman" w:cs="Times New Roman"/>
+                <w:sz w:val="24"/>
+                <w:szCs w:val="24"/>
+              </w:rPr>
+              <w:t>Wireless Local Area Network</w:t>
+            </w:r>
+          </w:p>
+        </w:tc>
+        <w:tc>
+          <w:tcPr>
+            <w:tcW w:w="4119" w:type="dxa"/>
+          </w:tcPr>
+          <w:p>
+            <w:pPr>
+              <w:spacing w:before="60"/>
+              <w:jc w:val="left"/>
+              <w:rPr>
+                <w:rFonts w:ascii="Times New Roman" w:hAnsi="Times New Roman" w:cs="Times New Roman"/>
+                <w:sz w:val="24"/>
+                <w:szCs w:val="24"/>
+              </w:rPr>
+            </w:pPr>
+            <w:r>
+              <w:rPr>
+                <w:rFonts w:ascii="Times New Roman" w:hAnsi="Times New Roman" w:cs="Times New Roman"/>
+                <w:sz w:val="24"/>
+                <w:szCs w:val="24"/>
+              </w:rPr>
               <w:t>Mạng cục bộ không dây</w:t>
             </w:r>
           </w:p>
@@ -2581,7 +2660,7 @@
           <w:szCs w:val="24"/>
         </w:rPr>
       </w:pPr>
-      <w:bookmarkStart w:id="6" w:name="_Toc398394845"/>
+      <w:bookmarkStart w:id="7" w:name="_Toc398394845"/>
       <w:r>
         <w:rPr>
           <w:rFonts w:ascii="Times New Roman" w:hAnsi="Times New Roman" w:cs="Times New Roman"/>
@@ -2598,7 +2677,7 @@
         </w:rPr>
         <w:t>hình</w:t>
       </w:r>
-      <w:bookmarkEnd w:id="6"/>
+      <w:bookmarkEnd w:id="7"/>
       <w:r>
         <w:rPr>
           <w:rFonts w:ascii="Times New Roman" w:hAnsi="Times New Roman" w:cs="Times New Roman"/>
@@ -5792,8 +5871,8 @@
           <w:szCs w:val="32"/>
         </w:rPr>
       </w:pPr>
-      <w:bookmarkStart w:id="7" w:name="_Toc398394846"/>
-      <w:bookmarkEnd w:id="3"/>
+      <w:bookmarkStart w:id="8" w:name="_Toc398394846"/>
+      <w:bookmarkEnd w:id="4"/>
       <w:r>
         <w:rPr>
           <w:rFonts w:ascii="Times New Roman" w:hAnsi="Times New Roman" w:cs="Times New Roman"/>
@@ -5803,7 +5882,7 @@
         <w:lastRenderedPageBreak/>
         <w:t>Giới thiệu</w:t>
       </w:r>
-      <w:bookmarkEnd w:id="7"/>
+      <w:bookmarkEnd w:id="8"/>
     </w:p>
     <w:p>
       <w:pPr>
@@ -6171,8 +6250,6 @@
         </w:rPr>
         <w:t xml:space="preserve"> vào năm nửa đầu 2012 thì 91% các nguy cơ tấn công vào di động nhắm đến hệ điều hành Android. Các ứng dụng Backdoor chiếm đa số, được dùng để truy cập trái phép vào thiết bị di động. Sau đó là các chương trình tấn công SMS, gửi tin tính phí rất cao để đánh cắp số tiền trong tài khoản của chủ nhân thiết bị. Còn theo báo cáo của Consumer Reports (2014) thì 36% người dùng chỉ dùng mã PIN 4 số để bảo vệ thiết bị và chỉ có 14% người dùng cài chương trình diệt virút.</w:t>
       </w:r>
-      <w:bookmarkStart w:id="8" w:name="_GoBack"/>
-      <w:bookmarkEnd w:id="8"/>
     </w:p>
     <w:p>
       <w:pPr>
@@ -6756,7 +6833,23 @@
           <w:sz w:val="26"/>
           <w:szCs w:val="26"/>
         </w:rPr>
-        <w:t>và được sử dụng rộng rãi trên thế giới ngoài châu Âu. CDMA thực chất là công nghệ cạnh tranh với GSM. Tốc độ truyền dữ liệu tối đa của GSM là 9.6 kbit/s.</w:t>
+        <w:t xml:space="preserve">và được sử dụng rộng rãi trên thế giới ngoài châu Âu. CDMA thực chất là công nghệ cạnh tranh với GSM. Tốc độ truyền dữ liệu tối đa của </w:t>
+      </w:r>
+      <w:r>
+        <w:rPr>
+          <w:rFonts w:ascii="Times New Roman" w:hAnsi="Times New Roman" w:cs="Times New Roman"/>
+          <w:sz w:val="26"/>
+          <w:szCs w:val="26"/>
+        </w:rPr>
+        <w:t>CDMA</w:t>
+      </w:r>
+      <w:r>
+        <w:rPr>
+          <w:rFonts w:ascii="Times New Roman" w:hAnsi="Times New Roman" w:cs="Times New Roman"/>
+          <w:sz w:val="26"/>
+          <w:szCs w:val="26"/>
+        </w:rPr>
+        <w:t xml:space="preserve"> là 9.6 kbit/s.</w:t>
       </w:r>
     </w:p>
     <w:p>
@@ -7739,7 +7832,39 @@
           <w:sz w:val="26"/>
           <w:szCs w:val="26"/>
         </w:rPr>
-        <w:t>Thiết bị di động thường có màn hình rất nhỏ, với bàn phím cũng được thu nhỏ hoặc thay thế bằng bàn phím ảo trên màn hình cảm ứng. Hầu hết các giao diện chỉ cho phép tương tác với một ứng dụng tại một thời điểm. Chính UI và việc nhập thông tin khá hạn chế đã ảnh hưởng lớn đến các ứng dụng di động. Như nhiều ứng dụng thay vì cho ô nhập liệu đã thay bằng ô chọn lựa. Ngoài ra cũng còn các hạn chế khác như dung lượng lưu trữ và tốc độ CPU, phần nảo ảnh hưởng đến hiệu năng và độ ổn định của ứng dụng.</w:t>
+        <w:t>Thiết bị di động thường có màn hình rất nhỏ, với bàn phím cũng được thu nhỏ hoặc thay thế bằng bàn phím ảo trên màn hình cảm ứng. Hầu hết các giao diện chỉ cho phép tương tác với một ứng dụng tại một thời điểm. Chính UI và việc nhập thông tin khá hạn chế đã ảnh hưởng lớn đến các ứng dụng di động</w:t>
+      </w:r>
+      <w:r>
+        <w:rPr>
+          <w:rFonts w:ascii="Times New Roman" w:hAnsi="Times New Roman" w:cs="Times New Roman"/>
+          <w:sz w:val="26"/>
+          <w:szCs w:val="26"/>
+        </w:rPr>
+        <w:t>, n</w:t>
+      </w:r>
+      <w:r>
+        <w:rPr>
+          <w:rFonts w:ascii="Times New Roman" w:hAnsi="Times New Roman" w:cs="Times New Roman"/>
+          <w:sz w:val="26"/>
+          <w:szCs w:val="26"/>
+        </w:rPr>
+        <w:t>hư nhiều ứng dụng thay vì cho ô nhập liệu đã thay bằng ô chọn lựa. Ngoài ra cũng còn các hạn chế khác như dung lượng lưu trữ và tốc độ CPU, phần n</w:t>
+      </w:r>
+      <w:r>
+        <w:rPr>
+          <w:rFonts w:ascii="Times New Roman" w:hAnsi="Times New Roman" w:cs="Times New Roman"/>
+          <w:sz w:val="26"/>
+          <w:szCs w:val="26"/>
+        </w:rPr>
+        <w:t>à</w:t>
+      </w:r>
+      <w:r>
+        <w:rPr>
+          <w:rFonts w:ascii="Times New Roman" w:hAnsi="Times New Roman" w:cs="Times New Roman"/>
+          <w:sz w:val="26"/>
+          <w:szCs w:val="26"/>
+        </w:rPr>
+        <w:t>o ảnh hưởng đến hiệu năng và độ ổn định của ứng dụng.</w:t>
       </w:r>
     </w:p>
     <w:p>
@@ -8665,7 +8790,23 @@
           <w:sz w:val="26"/>
           <w:szCs w:val="26"/>
         </w:rPr>
-        <w:t>Nêu rõ nhân thức với các nhân viên và những người liên quan về tầm quan trọng của thiết bị di động với các dữ liệu doanh nghiệp.</w:t>
+        <w:t>Nêu rõ nh</w:t>
+      </w:r>
+      <w:r>
+        <w:rPr>
+          <w:rFonts w:ascii="Times New Roman" w:hAnsi="Times New Roman" w:cs="Times New Roman"/>
+          <w:sz w:val="26"/>
+          <w:szCs w:val="26"/>
+        </w:rPr>
+        <w:t>ậ</w:t>
+      </w:r>
+      <w:r>
+        <w:rPr>
+          <w:rFonts w:ascii="Times New Roman" w:hAnsi="Times New Roman" w:cs="Times New Roman"/>
+          <w:sz w:val="26"/>
+          <w:szCs w:val="26"/>
+        </w:rPr>
+        <w:t>n thức với các nhân viên và những người liên quan về tầm quan trọng của thiết bị di động với các dữ liệu doanh nghiệp.</w:t>
       </w:r>
     </w:p>
     <w:p>
@@ -9499,7 +9640,39 @@
           <w:sz w:val="26"/>
           <w:szCs w:val="26"/>
         </w:rPr>
-        <w:t>Hạ tầng dịch vụ, thường được xây dựng từ mạng GSM và ứng dụng máy chủ, đóng vai trò rất quan trọng trong thế giới thiết bị di động. Nó là nền tảng cho các chứng của chủ yếu của thiết bị di động như tính năng gọi điện và gửi email. Khi thiết bị đã được bảo mật tương đối đầy đủ thì hạ tầng sẽ mở ra để người dùng sử dụng. Vì vậy tấn công vào hạ tầng có thể ảnh hưởng đến hàng trăm hay hàng nghìn người dùng thiết bị. Mặc dù kiểu tấn công này có thể được xếp vào các loại tấn công trên (tấn công DoS hay tấn công không dây), chúng được xét riêng vì tác động đến cơ sở hạ tầng của thiết bị di động.</w:t>
+        <w:t xml:space="preserve">Hạ tầng dịch vụ, thường được xây dựng từ mạng GSM và ứng dụng máy chủ, đóng vai trò rất quan trọng trong thế giới thiết bị di động. Nó là nền tảng cho các ứng </w:t>
+      </w:r>
+      <w:r>
+        <w:rPr>
+          <w:rFonts w:ascii="Times New Roman" w:hAnsi="Times New Roman" w:cs="Times New Roman"/>
+          <w:sz w:val="26"/>
+          <w:szCs w:val="26"/>
+        </w:rPr>
+        <w:t xml:space="preserve">dụng </w:t>
+      </w:r>
+      <w:r>
+        <w:rPr>
+          <w:rFonts w:ascii="Times New Roman" w:hAnsi="Times New Roman" w:cs="Times New Roman"/>
+          <w:sz w:val="26"/>
+          <w:szCs w:val="26"/>
+        </w:rPr>
+        <w:t xml:space="preserve">chủ yếu của thiết bị di động như tính năng gọi điện và gửi </w:t>
+      </w:r>
+      <w:r>
+        <w:rPr>
+          <w:rFonts w:ascii="Times New Roman" w:hAnsi="Times New Roman" w:cs="Times New Roman"/>
+          <w:sz w:val="26"/>
+          <w:szCs w:val="26"/>
+        </w:rPr>
+        <w:t>thư điện tử</w:t>
+      </w:r>
+      <w:r>
+        <w:rPr>
+          <w:rFonts w:ascii="Times New Roman" w:hAnsi="Times New Roman" w:cs="Times New Roman"/>
+          <w:sz w:val="26"/>
+          <w:szCs w:val="26"/>
+        </w:rPr>
+        <w:t>. Khi thiết bị đã được bảo mật tương đối đầy đủ thì hạ tầng sẽ mở ra để người dùng sử dụng. Vì vậy tấn công vào hạ tầng có thể ảnh hưởng đến hàng trăm hay hàng nghìn người dùng thiết bị. Mặc dù kiểu tấn công này có thể được xếp vào các loại tấn công trên (tấn công DoS hay tấn công không dây), chúng được xét riêng vì tác động đến cơ sở hạ tầng của thiết bị di động.</w:t>
       </w:r>
     </w:p>
     <w:p>
@@ -9843,23 +10016,7 @@
           <w:sz w:val="26"/>
           <w:szCs w:val="26"/>
         </w:rPr>
-        <w:t xml:space="preserve">Một ví dụ cụ thể là tương tác giữa các dịch vụ miễn phí và các dịch vụ thuê bao. Người dùng điện thoại thường có hợp đồng với nhà cung cấp trong đó phí được tính </w:t>
-      </w:r>
-      <w:r>
-        <w:rPr>
-          <w:rFonts w:ascii="Times New Roman" w:hAnsi="Times New Roman" w:cs="Times New Roman"/>
-          <w:sz w:val="26"/>
-          <w:szCs w:val="26"/>
-        </w:rPr>
-        <w:t xml:space="preserve">phí </w:t>
-      </w:r>
-      <w:r>
-        <w:rPr>
-          <w:rFonts w:ascii="Times New Roman" w:hAnsi="Times New Roman" w:cs="Times New Roman"/>
-          <w:sz w:val="26"/>
-          <w:szCs w:val="26"/>
-        </w:rPr>
-        <w:t>thông qua thời gian sử dụng hoặc lượng dữ liệu truyền đi. Mặc dù các nhà cung cấp cũng cài đặt tường lửa và các dạng bảo vệ khác để bảo vệ thiết bị người dùng, tuy nhiên hệ thống ít được bảo vệ khi vào mạng LAN có dây hoặc không dây.</w:t>
+        <w:t>Một ví dụ cụ thể là tương tác giữa các dịch vụ miễn phí và các dịch vụ thuê bao. Người dùng điện thoại thường có hợp đồng với nhà cung cấp trong đó phí được tính thông qua thời gian sử dụng hoặc lượng dữ liệu truyền đi. Mặc dù các nhà cung cấp cũng cài đặt tường lửa và các dạng bảo vệ khác để bảo vệ thiết bị người dùng, tuy nhiên hệ thống ít được bảo vệ khi vào mạng LAN có dây hoặc không dây.</w:t>
       </w:r>
       <w:r>
         <w:rPr>
@@ -10341,7 +10498,39 @@
           <w:sz w:val="26"/>
           <w:szCs w:val="26"/>
         </w:rPr>
-        <w:t xml:space="preserve"> trước khi gửi lỗi đi cho người dùng. Chỉnh sửa bộ đếm của chương trình bằng lệnh </w:t>
+        <w:t xml:space="preserve"> trước khi gửi lỗi đi cho ngườ</w:t>
+      </w:r>
+      <w:r>
+        <w:rPr>
+          <w:rFonts w:ascii="Times New Roman" w:hAnsi="Times New Roman" w:cs="Times New Roman"/>
+          <w:sz w:val="26"/>
+          <w:szCs w:val="26"/>
+        </w:rPr>
+        <w:t>i dùng,</w:t>
+      </w:r>
+      <w:r>
+        <w:rPr>
+          <w:rFonts w:ascii="Times New Roman" w:hAnsi="Times New Roman" w:cs="Times New Roman"/>
+          <w:sz w:val="26"/>
+          <w:szCs w:val="26"/>
+        </w:rPr>
+        <w:t xml:space="preserve"> </w:t>
+      </w:r>
+      <w:r>
+        <w:rPr>
+          <w:rFonts w:ascii="Times New Roman" w:hAnsi="Times New Roman" w:cs="Times New Roman"/>
+          <w:sz w:val="26"/>
+          <w:szCs w:val="26"/>
+        </w:rPr>
+        <w:t>c</w:t>
+      </w:r>
+      <w:r>
+        <w:rPr>
+          <w:rFonts w:ascii="Times New Roman" w:hAnsi="Times New Roman" w:cs="Times New Roman"/>
+          <w:sz w:val="26"/>
+          <w:szCs w:val="26"/>
+        </w:rPr>
+        <w:t xml:space="preserve">hỉnh sửa bộ đếm của chương trình bằng lệnh </w:t>
       </w:r>
       <w:r>
         <w:rPr>
@@ -11370,7 +11559,23 @@
           <w:sz w:val="26"/>
           <w:szCs w:val="26"/>
         </w:rPr>
-        <w:t xml:space="preserve"> truy cập đến một tài nguyên (như tập tin) thì nhãn của cả hai sẽ được kiểm tra để các luật cho trước. Nếu truy cập hợp lý thì nhãn của tiến trình được cập nhật với nhãn của tài nguyên, </w:t>
+        <w:t xml:space="preserve"> truy cập đến một tài nguyên (như tập tin) thì nhãn của cả hai sẽ được kiểm tra để các luật cho trước. Nếu truy cập hợp l</w:t>
+      </w:r>
+      <w:r>
+        <w:rPr>
+          <w:rFonts w:ascii="Times New Roman" w:hAnsi="Times New Roman" w:cs="Times New Roman"/>
+          <w:sz w:val="26"/>
+          <w:szCs w:val="26"/>
+        </w:rPr>
+        <w:t>ệ</w:t>
+      </w:r>
+      <w:r>
+        <w:rPr>
+          <w:rFonts w:ascii="Times New Roman" w:hAnsi="Times New Roman" w:cs="Times New Roman"/>
+          <w:sz w:val="26"/>
+          <w:szCs w:val="26"/>
+        </w:rPr>
+        <w:t xml:space="preserve"> thì nhãn của tiến trình được cập nhật với nhãn của tài nguyên, </w:t>
       </w:r>
       <m:oMath>
         <m:r>
@@ -13073,7 +13278,23 @@
           <w:sz w:val="26"/>
           <w:szCs w:val="26"/>
         </w:rPr>
-        <w:t>] đã sử dụng một hạ tầng khóa công khai do chính phủ quản trị để cài đặt giao thức cho thanh toán di động. Với những giao thức này, thanh toán di động có thể khả thi ở cả điểm bán hàng (POS) thực và ảo. Sử dụng PKI chính phủ, giao thức chứng thực công dân thay vì khách hàng của một doanh nghiệp nào đó. Điều này cũng có nghĩa là hệ thống mở ra cho mọi thương nhân, nhà cung cấp dịch vụ và doanh nghiệp.</w:t>
+        <w:t xml:space="preserve">] đã sử dụng một hạ tầng khóa công khai do chính phủ quản trị để cài đặt giao thức cho thanh toán di động. Với những giao thức này, thanh toán di động có thể khả thi ở cả điểm bán hàng (POS) thực và ảo. Sử dụng PKI chính phủ, giao thức </w:t>
+      </w:r>
+      <w:r>
+        <w:rPr>
+          <w:rFonts w:ascii="Times New Roman" w:hAnsi="Times New Roman" w:cs="Times New Roman"/>
+          <w:sz w:val="26"/>
+          <w:szCs w:val="26"/>
+        </w:rPr>
+        <w:t xml:space="preserve">sẽ </w:t>
+      </w:r>
+      <w:r>
+        <w:rPr>
+          <w:rFonts w:ascii="Times New Roman" w:hAnsi="Times New Roman" w:cs="Times New Roman"/>
+          <w:sz w:val="26"/>
+          <w:szCs w:val="26"/>
+        </w:rPr>
+        <w:t>chứng thực công dân thay vì khách hàng của một doanh nghiệp nào đó. Điều này cũng có nghĩa là hệ thống mở ra cho mọi thương nhân, nhà cung cấp dịch vụ và doanh nghiệp.</w:t>
       </w:r>
       <w:r>
         <w:rPr>
@@ -13101,7 +13322,23 @@
           <w:szCs w:val="26"/>
         </w:rPr>
         <w:lastRenderedPageBreak/>
-        <w:t>Bảo mật lưu trữ các thông điệp trao đổi rất quan trọng trong trường hợp thiết bị bị truy cập bởi một bên không cấp phép. Điều này có thể xảy ra khi thiết bị bị mất hay bị đánh cắp. Bảo mật trong liên lạc di động hoàn toàn có thể đạt được với công nghệ và thiết bị hiện tại. Cấp độ bảo mật có thể thiết lập đủ cao để cung cấp giao dịch tài chỉnh an toàn sử dụng điện thoại di động.</w:t>
+        <w:t>Bảo mật lưu trữ các thông điệp trao đổi rất quan trọng trong trường hợp thiết bị bị truy cập bởi một bên không cấp phép. Điều này có thể xảy ra khi thiết bị bị mất hay bị đánh cắp. Bảo mật trong liên lạc di động hoàn toàn có thể đạt được với công nghệ và thiết bị hiện tại. Cấp độ bảo mật có thể thiết lập đủ cao để cung cấp giao dịch tài ch</w:t>
+      </w:r>
+      <w:r>
+        <w:rPr>
+          <w:rFonts w:ascii="Times New Roman" w:hAnsi="Times New Roman" w:cs="Times New Roman"/>
+          <w:sz w:val="26"/>
+          <w:szCs w:val="26"/>
+        </w:rPr>
+        <w:t>í</w:t>
+      </w:r>
+      <w:r>
+        <w:rPr>
+          <w:rFonts w:ascii="Times New Roman" w:hAnsi="Times New Roman" w:cs="Times New Roman"/>
+          <w:sz w:val="26"/>
+          <w:szCs w:val="26"/>
+        </w:rPr>
+        <w:t>nh an toàn sử dụng điện thoại di động.</w:t>
       </w:r>
     </w:p>
     <w:p>
@@ -14646,7 +14883,7 @@
           </mc:Choice>
           <mc:Fallback>
             <w:pict>
-              <v:shapetype w14:anchorId="476E0D3E" id="_x0000_t32" coordsize="21600,21600" o:spt="32" o:oned="t" path="m,l21600,21600e" filled="f">
+              <v:shapetype w14:anchorId="5722A5CA" id="_x0000_t32" coordsize="21600,21600" o:spt="32" o:oned="t" path="m,l21600,21600e" filled="f">
                 <v:path arrowok="t" fillok="f" o:connecttype="none"/>
                 <o:lock v:ext="edit" shapetype="t"/>
               </v:shapetype>
@@ -15722,7 +15959,7 @@
           </mc:Choice>
           <mc:Fallback>
             <w:pict>
-              <v:shape w14:anchorId="2E2EB1AC" id="Straight Arrow Connector 2" o:spid="_x0000_s1026" type="#_x0000_t32" style="position:absolute;margin-left:102.15pt;margin-top:34.75pt;width:308.65pt;height:3.6pt;z-index:251653632;visibility:visible;mso-wrap-style:square;mso-width-percent:0;mso-height-percent:0;mso-wrap-distance-left:9pt;mso-wrap-distance-top:0;mso-wrap-distance-right:9pt;mso-wrap-distance-bottom:0;mso-position-horizontal:absolute;mso-position-horizontal-relative:text;mso-position-vertical:absolute;mso-position-vertical-relative:text;mso-width-percent:0;mso-height-percent:0;mso-width-relative:margin;mso-height-relative:margin" o:gfxdata="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" strokecolor="black [3040]">
+              <v:shape w14:anchorId="24D6D052" id="Straight Arrow Connector 2" o:spid="_x0000_s1026" type="#_x0000_t32" style="position:absolute;margin-left:102.15pt;margin-top:34.75pt;width:308.65pt;height:3.6pt;z-index:251653632;visibility:visible;mso-wrap-style:square;mso-width-percent:0;mso-height-percent:0;mso-wrap-distance-left:9pt;mso-wrap-distance-top:0;mso-wrap-distance-right:9pt;mso-wrap-distance-bottom:0;mso-position-horizontal:absolute;mso-position-horizontal-relative:text;mso-position-vertical:absolute;mso-position-vertical-relative:text;mso-width-percent:0;mso-height-percent:0;mso-width-relative:margin;mso-height-relative:margin" o:gfxdata="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" strokecolor="black [3040]">
                 <v:stroke endarrow="open"/>
               </v:shape>
             </w:pict>
@@ -19043,7 +19280,7 @@
           </mc:Choice>
           <mc:Fallback>
             <w:pict>
-              <v:shape w14:anchorId="2A5F052E" id="Straight Arrow Connector 6" o:spid="_x0000_s1026" type="#_x0000_t32" style="position:absolute;margin-left:170.35pt;margin-top:32.3pt;width:169.05pt;height:0;z-index:251659776;visibility:visible;mso-wrap-style:square;mso-wrap-distance-left:9pt;mso-wrap-distance-top:0;mso-wrap-distance-right:9pt;mso-wrap-distance-bottom:0;mso-position-horizontal:absolute;mso-position-horizontal-relative:text;mso-position-vertical:absolute;mso-position-vertical-relative:text" o:gfxdata="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" strokecolor="black [3213]" strokeweight="1.5pt">
+              <v:shape w14:anchorId="622C9E91" id="Straight Arrow Connector 6" o:spid="_x0000_s1026" type="#_x0000_t32" style="position:absolute;margin-left:170.35pt;margin-top:32.3pt;width:169.05pt;height:0;z-index:251659776;visibility:visible;mso-wrap-style:square;mso-wrap-distance-left:9pt;mso-wrap-distance-top:0;mso-wrap-distance-right:9pt;mso-wrap-distance-bottom:0;mso-position-horizontal:absolute;mso-position-horizontal-relative:text;mso-position-vertical:absolute;mso-position-vertical-relative:text" o:gfxdata="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" strokecolor="black [3213]" strokeweight="1.5pt">
                 <v:stroke endarrow="open"/>
               </v:shape>
             </w:pict>
@@ -19439,7 +19676,23 @@
               <w:sz w:val="26"/>
               <w:szCs w:val="26"/>
             </w:rPr>
-            <m:t xml:space="preserve"> M</m:t>
+            <m:t xml:space="preserve"> </m:t>
+          </m:r>
+          <m:r>
+            <w:rPr>
+              <w:rFonts w:ascii="Cambria Math" w:hAnsi="Cambria Math" w:cs="Times New Roman"/>
+              <w:sz w:val="26"/>
+              <w:szCs w:val="26"/>
+            </w:rPr>
+            <m:t xml:space="preserve">   </m:t>
+          </m:r>
+          <m:r>
+            <w:rPr>
+              <w:rFonts w:ascii="Cambria Math" w:hAnsi="Cambria Math" w:cs="Times New Roman"/>
+              <w:sz w:val="26"/>
+              <w:szCs w:val="26"/>
+            </w:rPr>
+            <m:t>M</m:t>
           </m:r>
         </m:oMath>
       </m:oMathPara>
@@ -20286,7 +20539,7 @@
           </mc:Choice>
           <mc:Fallback>
             <w:pict>
-              <v:shape w14:anchorId="354BE50A" id="Straight Arrow Connector 9" o:spid="_x0000_s1026" type="#_x0000_t32" style="position:absolute;margin-left:103.95pt;margin-top:32.4pt;width:303.3pt;height:0;z-index:251665920;visibility:visible;mso-wrap-style:square;mso-width-percent:0;mso-wrap-distance-left:9pt;mso-wrap-distance-top:0;mso-wrap-distance-right:9pt;mso-wrap-distance-bottom:0;mso-position-horizontal:absolute;mso-position-horizontal-relative:text;mso-position-vertical:absolute;mso-position-vertical-relative:text;mso-width-percent:0;mso-width-relative:margin" o:gfxdata="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" strokecolor="black [3213]" strokeweight="1.5pt">
+              <v:shape w14:anchorId="7F5C8C58" id="Straight Arrow Connector 9" o:spid="_x0000_s1026" type="#_x0000_t32" style="position:absolute;margin-left:103.95pt;margin-top:32.4pt;width:303.3pt;height:0;z-index:251665920;visibility:visible;mso-wrap-style:square;mso-width-percent:0;mso-wrap-distance-left:9pt;mso-wrap-distance-top:0;mso-wrap-distance-right:9pt;mso-wrap-distance-bottom:0;mso-position-horizontal:absolute;mso-position-horizontal-relative:text;mso-position-vertical:absolute;mso-position-vertical-relative:text;mso-width-percent:0;mso-width-relative:margin" o:gfxdata="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" strokecolor="black [3213]" strokeweight="1.5pt">
                 <v:stroke endarrow="open"/>
               </v:shape>
             </w:pict>
@@ -21542,7 +21795,7 @@
           </mc:Choice>
           <mc:Fallback>
             <w:pict>
-              <v:shape w14:anchorId="471C0D50" id="Straight Arrow Connector 10" o:spid="_x0000_s1026" type="#_x0000_t32" style="position:absolute;margin-left:79.5pt;margin-top:33.55pt;width:351.5pt;height:0;z-index:251672064;visibility:visible;mso-wrap-style:square;mso-width-percent:0;mso-wrap-distance-left:9pt;mso-wrap-distance-top:0;mso-wrap-distance-right:9pt;mso-wrap-distance-bottom:0;mso-position-horizontal:absolute;mso-position-horizontal-relative:text;mso-position-vertical:absolute;mso-position-vertical-relative:text;mso-width-percent:0;mso-width-relative:margin" o:gfxdata="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" strokecolor="black [3213]" strokeweight="1.5pt">
+              <v:shape w14:anchorId="0637D841" id="Straight Arrow Connector 10" o:spid="_x0000_s1026" type="#_x0000_t32" style="position:absolute;margin-left:79.5pt;margin-top:33.55pt;width:351.5pt;height:0;z-index:251672064;visibility:visible;mso-wrap-style:square;mso-width-percent:0;mso-wrap-distance-left:9pt;mso-wrap-distance-top:0;mso-wrap-distance-right:9pt;mso-wrap-distance-bottom:0;mso-position-horizontal:absolute;mso-position-horizontal-relative:text;mso-position-vertical:absolute;mso-position-vertical-relative:text;mso-width-percent:0;mso-width-relative:margin" o:gfxdata="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" strokecolor="black [3213]" strokeweight="1.5pt">
                 <v:stroke endarrow="open"/>
               </v:shape>
             </w:pict>
@@ -22246,7 +22499,15 @@
           <w:sz w:val="26"/>
           <w:szCs w:val="26"/>
         </w:rPr>
-        <w:t>đính kèm. Nhân hàng nhận chứng nhận của</w:t>
+        <w:t>đính kèm. Ng</w:t>
+      </w:r>
+      <w:r>
+        <w:rPr>
+          <w:rFonts w:ascii="Times New Roman" w:hAnsi="Times New Roman" w:cs="Times New Roman"/>
+          <w:sz w:val="26"/>
+          <w:szCs w:val="26"/>
+        </w:rPr>
+        <w:t>ân hàng nhận chứng nhận của</w:t>
       </w:r>
       <w:r>
         <w:rPr>
@@ -24809,7 +25070,7 @@
             <w:sz w:val="20"/>
             <w:szCs w:val="20"/>
           </w:rPr>
-          <w:t>19</w:t>
+          <w:t>1</w:t>
         </w:r>
         <w:r>
           <w:rPr>
@@ -28032,7 +28293,7 @@
 </file>
 
 <file path=customXml/itemProps1.xml><?xml version="1.0" encoding="utf-8"?>
-<ds:datastoreItem xmlns:ds="http://schemas.openxmlformats.org/officeDocument/2006/customXml" ds:itemID="{EB81D375-948E-46FB-8EE3-29FBA4280FE2}">
+<ds:datastoreItem xmlns:ds="http://schemas.openxmlformats.org/officeDocument/2006/customXml" ds:itemID="{C002B6FB-E1A7-4539-8E51-0467BE227926}">
   <ds:schemaRefs>
     <ds:schemaRef ds:uri="http://schemas.openxmlformats.org/officeDocument/2006/bibliography"/>
   </ds:schemaRefs>

</xml_diff>

<commit_message>
Update Report. Delete trivial references.
</commit_message>
<xml_diff>
--- a/Report.docx
+++ b/Report.docx
@@ -12,8 +12,6 @@
           <w:szCs w:val="36"/>
         </w:rPr>
       </w:pPr>
-      <w:bookmarkStart w:id="0" w:name="_GoBack"/>
-      <w:bookmarkEnd w:id="0"/>
       <w:r>
         <w:rPr>
           <w:rFonts w:ascii="Times New Roman" w:hAnsi="Times New Roman" w:cs="Times New Roman"/>
@@ -302,7 +300,23 @@
           <w:sz w:val="30"/>
           <w:szCs w:val="26"/>
         </w:rPr>
-        <w:t>Nhóm thực hiện:</w:t>
+        <w:t xml:space="preserve">Nhóm </w:t>
+      </w:r>
+      <w:r>
+        <w:rPr>
+          <w:rFonts w:ascii="Times New Roman" w:hAnsi="Times New Roman" w:cs="Times New Roman"/>
+          <w:sz w:val="30"/>
+          <w:szCs w:val="26"/>
+        </w:rPr>
+        <w:t>5</w:t>
+      </w:r>
+      <w:r>
+        <w:rPr>
+          <w:rFonts w:ascii="Times New Roman" w:hAnsi="Times New Roman" w:cs="Times New Roman"/>
+          <w:sz w:val="30"/>
+          <w:szCs w:val="26"/>
+        </w:rPr>
+        <w:t>:</w:t>
       </w:r>
     </w:p>
     <w:p>
@@ -666,10 +680,10 @@
           <w:szCs w:val="36"/>
         </w:rPr>
       </w:pPr>
-      <w:bookmarkStart w:id="1" w:name="_Toc381861833"/>
-      <w:bookmarkStart w:id="2" w:name="_Toc385832226"/>
-      <w:bookmarkStart w:id="3" w:name="_Toc398394843"/>
-      <w:bookmarkStart w:id="4" w:name="_Toc381861836"/>
+      <w:bookmarkStart w:id="0" w:name="_Toc381861833"/>
+      <w:bookmarkStart w:id="1" w:name="_Toc385832226"/>
+      <w:bookmarkStart w:id="2" w:name="_Toc381861836"/>
+      <w:bookmarkStart w:id="3" w:name="_Toc400713535"/>
       <w:r>
         <w:rPr>
           <w:rFonts w:ascii="Times New Roman" w:hAnsi="Times New Roman" w:cs="Times New Roman"/>
@@ -687,8 +701,8 @@
         </w:rPr>
         <w:t>nhóm</w:t>
       </w:r>
+      <w:bookmarkEnd w:id="0"/>
       <w:bookmarkEnd w:id="1"/>
-      <w:bookmarkEnd w:id="2"/>
       <w:bookmarkEnd w:id="3"/>
     </w:p>
     <w:tbl>
@@ -1137,18 +1151,806 @@
           <w:szCs w:val="36"/>
         </w:rPr>
       </w:pPr>
-      <w:bookmarkStart w:id="5" w:name="_Toc397351429"/>
-      <w:bookmarkStart w:id="6" w:name="_Toc398394844"/>
+      <w:bookmarkStart w:id="4" w:name="_Toc400713536"/>
+      <w:bookmarkStart w:id="5" w:name="_GoBack"/>
+      <w:bookmarkEnd w:id="5"/>
       <w:r>
         <w:rPr>
           <w:rFonts w:ascii="Times New Roman" w:hAnsi="Times New Roman" w:cs="Times New Roman"/>
           <w:sz w:val="36"/>
           <w:szCs w:val="36"/>
         </w:rPr>
+        <w:t>Bảng phân công công việc</w:t>
+      </w:r>
+      <w:bookmarkEnd w:id="4"/>
+    </w:p>
+    <w:tbl>
+      <w:tblPr>
+        <w:tblStyle w:val="GridTable4-Accent1"/>
+        <w:tblW w:w="0" w:type="auto"/>
+        <w:tblLook w:val="04A0" w:firstRow="1" w:lastRow="0" w:firstColumn="1" w:lastColumn="0" w:noHBand="0" w:noVBand="1"/>
+      </w:tblPr>
+      <w:tblGrid>
+        <w:gridCol w:w="6771"/>
+        <w:gridCol w:w="2566"/>
+      </w:tblGrid>
+      <w:tr>
+        <w:trPr>
+          <w:cnfStyle w:val="100000000000" w:firstRow="1" w:lastRow="0" w:firstColumn="0" w:lastColumn="0" w:oddVBand="0" w:evenVBand="0" w:oddHBand="0" w:evenHBand="0" w:firstRowFirstColumn="0" w:firstRowLastColumn="0" w:lastRowFirstColumn="0" w:lastRowLastColumn="0"/>
+        </w:trPr>
+        <w:tc>
+          <w:tcPr>
+            <w:cnfStyle w:val="001000000000" w:firstRow="0" w:lastRow="0" w:firstColumn="1" w:lastColumn="0" w:oddVBand="0" w:evenVBand="0" w:oddHBand="0" w:evenHBand="0" w:firstRowFirstColumn="0" w:firstRowLastColumn="0" w:lastRowFirstColumn="0" w:lastRowLastColumn="0"/>
+            <w:tcW w:w="9337" w:type="dxa"/>
+            <w:gridSpan w:val="2"/>
+          </w:tcPr>
+          <w:p>
+            <w:pPr>
+              <w:jc w:val="center"/>
+              <w:rPr>
+                <w:rFonts w:ascii="Times New Roman" w:hAnsi="Times New Roman" w:cs="Times New Roman"/>
+                <w:sz w:val="24"/>
+                <w:szCs w:val="24"/>
+              </w:rPr>
+            </w:pPr>
+            <w:r>
+              <w:rPr>
+                <w:rFonts w:ascii="Times New Roman" w:hAnsi="Times New Roman" w:cs="Times New Roman"/>
+                <w:sz w:val="24"/>
+                <w:szCs w:val="24"/>
+              </w:rPr>
+              <w:t>Báo cáo</w:t>
+            </w:r>
+          </w:p>
+        </w:tc>
+      </w:tr>
+      <w:tr>
+        <w:trPr>
+          <w:cnfStyle w:val="000000100000" w:firstRow="0" w:lastRow="0" w:firstColumn="0" w:lastColumn="0" w:oddVBand="0" w:evenVBand="0" w:oddHBand="1" w:evenHBand="0" w:firstRowFirstColumn="0" w:firstRowLastColumn="0" w:lastRowFirstColumn="0" w:lastRowLastColumn="0"/>
+        </w:trPr>
+        <w:tc>
+          <w:tcPr>
+            <w:cnfStyle w:val="001000000000" w:firstRow="0" w:lastRow="0" w:firstColumn="1" w:lastColumn="0" w:oddVBand="0" w:evenVBand="0" w:oddHBand="0" w:evenHBand="0" w:firstRowFirstColumn="0" w:firstRowLastColumn="0" w:lastRowFirstColumn="0" w:lastRowLastColumn="0"/>
+            <w:tcW w:w="6771" w:type="dxa"/>
+          </w:tcPr>
+          <w:p>
+            <w:pPr>
+              <w:rPr>
+                <w:rFonts w:ascii="Times New Roman" w:hAnsi="Times New Roman" w:cs="Times New Roman"/>
+                <w:b w:val="0"/>
+                <w:sz w:val="24"/>
+                <w:szCs w:val="24"/>
+              </w:rPr>
+            </w:pPr>
+            <w:r>
+              <w:rPr>
+                <w:rFonts w:ascii="Times New Roman" w:hAnsi="Times New Roman" w:cs="Times New Roman"/>
+                <w:b w:val="0"/>
+                <w:sz w:val="24"/>
+                <w:szCs w:val="24"/>
+              </w:rPr>
+              <w:t>Chương I</w:t>
+            </w:r>
+          </w:p>
+        </w:tc>
+        <w:tc>
+          <w:tcPr>
+            <w:tcW w:w="2566" w:type="dxa"/>
+          </w:tcPr>
+          <w:p>
+            <w:pPr>
+              <w:cnfStyle w:val="000000100000" w:firstRow="0" w:lastRow="0" w:firstColumn="0" w:lastColumn="0" w:oddVBand="0" w:evenVBand="0" w:oddHBand="1" w:evenHBand="0" w:firstRowFirstColumn="0" w:firstRowLastColumn="0" w:lastRowFirstColumn="0" w:lastRowLastColumn="0"/>
+              <w:rPr>
+                <w:rFonts w:ascii="Times New Roman" w:hAnsi="Times New Roman" w:cs="Times New Roman"/>
+                <w:sz w:val="24"/>
+                <w:szCs w:val="24"/>
+              </w:rPr>
+            </w:pPr>
+            <w:r>
+              <w:rPr>
+                <w:rFonts w:ascii="Times New Roman" w:hAnsi="Times New Roman" w:cs="Times New Roman"/>
+                <w:sz w:val="24"/>
+                <w:szCs w:val="24"/>
+              </w:rPr>
+              <w:t>Toàn</w:t>
+            </w:r>
+          </w:p>
+        </w:tc>
+      </w:tr>
+      <w:tr>
+        <w:tc>
+          <w:tcPr>
+            <w:cnfStyle w:val="001000000000" w:firstRow="0" w:lastRow="0" w:firstColumn="1" w:lastColumn="0" w:oddVBand="0" w:evenVBand="0" w:oddHBand="0" w:evenHBand="0" w:firstRowFirstColumn="0" w:firstRowLastColumn="0" w:lastRowFirstColumn="0" w:lastRowLastColumn="0"/>
+            <w:tcW w:w="6771" w:type="dxa"/>
+          </w:tcPr>
+          <w:p>
+            <w:pPr>
+              <w:rPr>
+                <w:rFonts w:ascii="Times New Roman" w:hAnsi="Times New Roman" w:cs="Times New Roman"/>
+                <w:b w:val="0"/>
+                <w:sz w:val="24"/>
+                <w:szCs w:val="24"/>
+              </w:rPr>
+            </w:pPr>
+            <w:r>
+              <w:rPr>
+                <w:rFonts w:ascii="Times New Roman" w:hAnsi="Times New Roman" w:cs="Times New Roman"/>
+                <w:b w:val="0"/>
+                <w:sz w:val="24"/>
+                <w:szCs w:val="24"/>
+              </w:rPr>
+              <w:t>Chương II</w:t>
+            </w:r>
+          </w:p>
+        </w:tc>
+        <w:tc>
+          <w:tcPr>
+            <w:tcW w:w="2566" w:type="dxa"/>
+          </w:tcPr>
+          <w:p>
+            <w:pPr>
+              <w:cnfStyle w:val="000000000000" w:firstRow="0" w:lastRow="0" w:firstColumn="0" w:lastColumn="0" w:oddVBand="0" w:evenVBand="0" w:oddHBand="0" w:evenHBand="0" w:firstRowFirstColumn="0" w:firstRowLastColumn="0" w:lastRowFirstColumn="0" w:lastRowLastColumn="0"/>
+              <w:rPr>
+                <w:rFonts w:ascii="Times New Roman" w:hAnsi="Times New Roman" w:cs="Times New Roman"/>
+                <w:sz w:val="24"/>
+                <w:szCs w:val="24"/>
+              </w:rPr>
+            </w:pPr>
+            <w:r>
+              <w:rPr>
+                <w:rFonts w:ascii="Times New Roman" w:hAnsi="Times New Roman" w:cs="Times New Roman"/>
+                <w:sz w:val="24"/>
+                <w:szCs w:val="24"/>
+              </w:rPr>
+              <w:t>Toàn</w:t>
+            </w:r>
+          </w:p>
+        </w:tc>
+      </w:tr>
+      <w:tr>
+        <w:trPr>
+          <w:cnfStyle w:val="000000100000" w:firstRow="0" w:lastRow="0" w:firstColumn="0" w:lastColumn="0" w:oddVBand="0" w:evenVBand="0" w:oddHBand="1" w:evenHBand="0" w:firstRowFirstColumn="0" w:firstRowLastColumn="0" w:lastRowFirstColumn="0" w:lastRowLastColumn="0"/>
+        </w:trPr>
+        <w:tc>
+          <w:tcPr>
+            <w:cnfStyle w:val="001000000000" w:firstRow="0" w:lastRow="0" w:firstColumn="1" w:lastColumn="0" w:oddVBand="0" w:evenVBand="0" w:oddHBand="0" w:evenHBand="0" w:firstRowFirstColumn="0" w:firstRowLastColumn="0" w:lastRowFirstColumn="0" w:lastRowLastColumn="0"/>
+            <w:tcW w:w="6771" w:type="dxa"/>
+          </w:tcPr>
+          <w:p>
+            <w:pPr>
+              <w:rPr>
+                <w:rFonts w:ascii="Times New Roman" w:hAnsi="Times New Roman" w:cs="Times New Roman"/>
+                <w:b w:val="0"/>
+                <w:sz w:val="24"/>
+                <w:szCs w:val="24"/>
+              </w:rPr>
+            </w:pPr>
+            <w:r>
+              <w:rPr>
+                <w:rFonts w:ascii="Times New Roman" w:hAnsi="Times New Roman" w:cs="Times New Roman"/>
+                <w:b w:val="0"/>
+                <w:sz w:val="24"/>
+                <w:szCs w:val="24"/>
+              </w:rPr>
+              <w:t>Chương III</w:t>
+            </w:r>
+          </w:p>
+        </w:tc>
+        <w:tc>
+          <w:tcPr>
+            <w:tcW w:w="2566" w:type="dxa"/>
+          </w:tcPr>
+          <w:p>
+            <w:pPr>
+              <w:cnfStyle w:val="000000100000" w:firstRow="0" w:lastRow="0" w:firstColumn="0" w:lastColumn="0" w:oddVBand="0" w:evenVBand="0" w:oddHBand="1" w:evenHBand="0" w:firstRowFirstColumn="0" w:firstRowLastColumn="0" w:lastRowFirstColumn="0" w:lastRowLastColumn="0"/>
+              <w:rPr>
+                <w:rFonts w:ascii="Times New Roman" w:hAnsi="Times New Roman" w:cs="Times New Roman"/>
+                <w:sz w:val="24"/>
+                <w:szCs w:val="24"/>
+              </w:rPr>
+            </w:pPr>
+            <w:r>
+              <w:rPr>
+                <w:rFonts w:ascii="Times New Roman" w:hAnsi="Times New Roman" w:cs="Times New Roman"/>
+                <w:sz w:val="24"/>
+                <w:szCs w:val="24"/>
+              </w:rPr>
+              <w:t>Minh, Toàn</w:t>
+            </w:r>
+          </w:p>
+        </w:tc>
+      </w:tr>
+      <w:tr>
+        <w:tc>
+          <w:tcPr>
+            <w:cnfStyle w:val="001000000000" w:firstRow="0" w:lastRow="0" w:firstColumn="1" w:lastColumn="0" w:oddVBand="0" w:evenVBand="0" w:oddHBand="0" w:evenHBand="0" w:firstRowFirstColumn="0" w:firstRowLastColumn="0" w:lastRowFirstColumn="0" w:lastRowLastColumn="0"/>
+            <w:tcW w:w="6771" w:type="dxa"/>
+          </w:tcPr>
+          <w:p>
+            <w:pPr>
+              <w:rPr>
+                <w:rFonts w:ascii="Times New Roman" w:hAnsi="Times New Roman" w:cs="Times New Roman"/>
+                <w:b w:val="0"/>
+                <w:sz w:val="24"/>
+                <w:szCs w:val="24"/>
+              </w:rPr>
+            </w:pPr>
+            <w:r>
+              <w:rPr>
+                <w:rFonts w:ascii="Times New Roman" w:hAnsi="Times New Roman" w:cs="Times New Roman"/>
+                <w:b w:val="0"/>
+                <w:sz w:val="24"/>
+                <w:szCs w:val="24"/>
+              </w:rPr>
+              <w:t>Chương IV</w:t>
+            </w:r>
+          </w:p>
+        </w:tc>
+        <w:tc>
+          <w:tcPr>
+            <w:tcW w:w="2566" w:type="dxa"/>
+          </w:tcPr>
+          <w:p>
+            <w:pPr>
+              <w:cnfStyle w:val="000000000000" w:firstRow="0" w:lastRow="0" w:firstColumn="0" w:lastColumn="0" w:oddVBand="0" w:evenVBand="0" w:oddHBand="0" w:evenHBand="0" w:firstRowFirstColumn="0" w:firstRowLastColumn="0" w:lastRowFirstColumn="0" w:lastRowLastColumn="0"/>
+              <w:rPr>
+                <w:rFonts w:ascii="Times New Roman" w:hAnsi="Times New Roman" w:cs="Times New Roman"/>
+                <w:sz w:val="24"/>
+                <w:szCs w:val="24"/>
+              </w:rPr>
+            </w:pPr>
+            <w:r>
+              <w:rPr>
+                <w:rFonts w:ascii="Times New Roman" w:hAnsi="Times New Roman" w:cs="Times New Roman"/>
+                <w:sz w:val="24"/>
+                <w:szCs w:val="24"/>
+              </w:rPr>
+              <w:t>Toàn</w:t>
+            </w:r>
+          </w:p>
+        </w:tc>
+      </w:tr>
+      <w:tr>
+        <w:trPr>
+          <w:cnfStyle w:val="000000100000" w:firstRow="0" w:lastRow="0" w:firstColumn="0" w:lastColumn="0" w:oddVBand="0" w:evenVBand="0" w:oddHBand="1" w:evenHBand="0" w:firstRowFirstColumn="0" w:firstRowLastColumn="0" w:lastRowFirstColumn="0" w:lastRowLastColumn="0"/>
+        </w:trPr>
+        <w:tc>
+          <w:tcPr>
+            <w:cnfStyle w:val="001000000000" w:firstRow="0" w:lastRow="0" w:firstColumn="1" w:lastColumn="0" w:oddVBand="0" w:evenVBand="0" w:oddHBand="0" w:evenHBand="0" w:firstRowFirstColumn="0" w:firstRowLastColumn="0" w:lastRowFirstColumn="0" w:lastRowLastColumn="0"/>
+            <w:tcW w:w="6771" w:type="dxa"/>
+          </w:tcPr>
+          <w:p>
+            <w:pPr>
+              <w:rPr>
+                <w:rFonts w:ascii="Times New Roman" w:hAnsi="Times New Roman" w:cs="Times New Roman"/>
+                <w:b w:val="0"/>
+                <w:sz w:val="24"/>
+                <w:szCs w:val="24"/>
+              </w:rPr>
+            </w:pPr>
+            <w:r>
+              <w:rPr>
+                <w:rFonts w:ascii="Times New Roman" w:hAnsi="Times New Roman" w:cs="Times New Roman"/>
+                <w:b w:val="0"/>
+                <w:sz w:val="24"/>
+                <w:szCs w:val="24"/>
+              </w:rPr>
+              <w:t>Chương V</w:t>
+            </w:r>
+          </w:p>
+        </w:tc>
+        <w:tc>
+          <w:tcPr>
+            <w:tcW w:w="2566" w:type="dxa"/>
+          </w:tcPr>
+          <w:p>
+            <w:pPr>
+              <w:cnfStyle w:val="000000100000" w:firstRow="0" w:lastRow="0" w:firstColumn="0" w:lastColumn="0" w:oddVBand="0" w:evenVBand="0" w:oddHBand="1" w:evenHBand="0" w:firstRowFirstColumn="0" w:firstRowLastColumn="0" w:lastRowFirstColumn="0" w:lastRowLastColumn="0"/>
+              <w:rPr>
+                <w:rFonts w:ascii="Times New Roman" w:hAnsi="Times New Roman" w:cs="Times New Roman"/>
+                <w:sz w:val="24"/>
+                <w:szCs w:val="24"/>
+              </w:rPr>
+            </w:pPr>
+            <w:r>
+              <w:rPr>
+                <w:rFonts w:ascii="Times New Roman" w:hAnsi="Times New Roman" w:cs="Times New Roman"/>
+                <w:sz w:val="24"/>
+                <w:szCs w:val="24"/>
+              </w:rPr>
+              <w:t>Toàn</w:t>
+            </w:r>
+          </w:p>
+        </w:tc>
+      </w:tr>
+      <w:tr>
+        <w:tc>
+          <w:tcPr>
+            <w:cnfStyle w:val="001000000000" w:firstRow="0" w:lastRow="0" w:firstColumn="1" w:lastColumn="0" w:oddVBand="0" w:evenVBand="0" w:oddHBand="0" w:evenHBand="0" w:firstRowFirstColumn="0" w:firstRowLastColumn="0" w:lastRowFirstColumn="0" w:lastRowLastColumn="0"/>
+            <w:tcW w:w="6771" w:type="dxa"/>
+          </w:tcPr>
+          <w:p>
+            <w:pPr>
+              <w:rPr>
+                <w:rFonts w:ascii="Times New Roman" w:hAnsi="Times New Roman" w:cs="Times New Roman"/>
+                <w:b w:val="0"/>
+                <w:sz w:val="24"/>
+                <w:szCs w:val="24"/>
+              </w:rPr>
+            </w:pPr>
+            <w:r>
+              <w:rPr>
+                <w:rFonts w:ascii="Times New Roman" w:hAnsi="Times New Roman" w:cs="Times New Roman"/>
+                <w:b w:val="0"/>
+                <w:sz w:val="24"/>
+                <w:szCs w:val="24"/>
+              </w:rPr>
+              <w:t>Chương VI</w:t>
+            </w:r>
+          </w:p>
+        </w:tc>
+        <w:tc>
+          <w:tcPr>
+            <w:tcW w:w="2566" w:type="dxa"/>
+          </w:tcPr>
+          <w:p>
+            <w:pPr>
+              <w:cnfStyle w:val="000000000000" w:firstRow="0" w:lastRow="0" w:firstColumn="0" w:lastColumn="0" w:oddVBand="0" w:evenVBand="0" w:oddHBand="0" w:evenHBand="0" w:firstRowFirstColumn="0" w:firstRowLastColumn="0" w:lastRowFirstColumn="0" w:lastRowLastColumn="0"/>
+              <w:rPr>
+                <w:rFonts w:ascii="Times New Roman" w:hAnsi="Times New Roman" w:cs="Times New Roman"/>
+                <w:sz w:val="24"/>
+                <w:szCs w:val="24"/>
+              </w:rPr>
+            </w:pPr>
+            <w:r>
+              <w:rPr>
+                <w:rFonts w:ascii="Times New Roman" w:hAnsi="Times New Roman" w:cs="Times New Roman"/>
+                <w:sz w:val="24"/>
+                <w:szCs w:val="24"/>
+              </w:rPr>
+              <w:t>?</w:t>
+            </w:r>
+          </w:p>
+        </w:tc>
+      </w:tr>
+      <w:tr>
+        <w:trPr>
+          <w:cnfStyle w:val="000000100000" w:firstRow="0" w:lastRow="0" w:firstColumn="0" w:lastColumn="0" w:oddVBand="0" w:evenVBand="0" w:oddHBand="1" w:evenHBand="0" w:firstRowFirstColumn="0" w:firstRowLastColumn="0" w:lastRowFirstColumn="0" w:lastRowLastColumn="0"/>
+        </w:trPr>
+        <w:tc>
+          <w:tcPr>
+            <w:cnfStyle w:val="001000000000" w:firstRow="0" w:lastRow="0" w:firstColumn="1" w:lastColumn="0" w:oddVBand="0" w:evenVBand="0" w:oddHBand="0" w:evenHBand="0" w:firstRowFirstColumn="0" w:firstRowLastColumn="0" w:lastRowFirstColumn="0" w:lastRowLastColumn="0"/>
+            <w:tcW w:w="9337" w:type="dxa"/>
+            <w:gridSpan w:val="2"/>
+            <w:shd w:val="clear" w:color="auto" w:fill="4F81BD" w:themeFill="accent1"/>
+          </w:tcPr>
+          <w:p>
+            <w:pPr>
+              <w:jc w:val="center"/>
+              <w:rPr>
+                <w:rFonts w:ascii="Times New Roman" w:hAnsi="Times New Roman" w:cs="Times New Roman"/>
+                <w:color w:val="FFFFFF" w:themeColor="background1"/>
+                <w:sz w:val="24"/>
+                <w:szCs w:val="24"/>
+              </w:rPr>
+            </w:pPr>
+            <w:r>
+              <w:rPr>
+                <w:rFonts w:ascii="Times New Roman" w:hAnsi="Times New Roman" w:cs="Times New Roman"/>
+                <w:color w:val="FFFFFF" w:themeColor="background1"/>
+                <w:sz w:val="24"/>
+                <w:szCs w:val="24"/>
+              </w:rPr>
+              <w:t>Demo ứng dụng</w:t>
+            </w:r>
+          </w:p>
+        </w:tc>
+      </w:tr>
+      <w:tr>
+        <w:tc>
+          <w:tcPr>
+            <w:cnfStyle w:val="001000000000" w:firstRow="0" w:lastRow="0" w:firstColumn="1" w:lastColumn="0" w:oddVBand="0" w:evenVBand="0" w:oddHBand="0" w:evenHBand="0" w:firstRowFirstColumn="0" w:firstRowLastColumn="0" w:lastRowFirstColumn="0" w:lastRowLastColumn="0"/>
+            <w:tcW w:w="6771" w:type="dxa"/>
+          </w:tcPr>
+          <w:p>
+            <w:pPr>
+              <w:rPr>
+                <w:rFonts w:ascii="Times New Roman" w:hAnsi="Times New Roman" w:cs="Times New Roman"/>
+                <w:b w:val="0"/>
+                <w:sz w:val="24"/>
+                <w:szCs w:val="24"/>
+              </w:rPr>
+            </w:pPr>
+            <w:r>
+              <w:rPr>
+                <w:rFonts w:ascii="Times New Roman" w:hAnsi="Times New Roman" w:cs="Times New Roman"/>
+                <w:b w:val="0"/>
+                <w:sz w:val="24"/>
+                <w:szCs w:val="24"/>
+              </w:rPr>
+              <w:t>Thiết kế giao diện</w:t>
+            </w:r>
+          </w:p>
+        </w:tc>
+        <w:tc>
+          <w:tcPr>
+            <w:tcW w:w="2566" w:type="dxa"/>
+          </w:tcPr>
+          <w:p>
+            <w:pPr>
+              <w:cnfStyle w:val="000000000000" w:firstRow="0" w:lastRow="0" w:firstColumn="0" w:lastColumn="0" w:oddVBand="0" w:evenVBand="0" w:oddHBand="0" w:evenHBand="0" w:firstRowFirstColumn="0" w:firstRowLastColumn="0" w:lastRowFirstColumn="0" w:lastRowLastColumn="0"/>
+              <w:rPr>
+                <w:rFonts w:ascii="Times New Roman" w:hAnsi="Times New Roman" w:cs="Times New Roman"/>
+                <w:sz w:val="24"/>
+                <w:szCs w:val="24"/>
+              </w:rPr>
+            </w:pPr>
+            <w:r>
+              <w:rPr>
+                <w:rFonts w:ascii="Times New Roman" w:hAnsi="Times New Roman" w:cs="Times New Roman"/>
+                <w:sz w:val="24"/>
+                <w:szCs w:val="24"/>
+              </w:rPr>
+              <w:t>?</w:t>
+            </w:r>
+          </w:p>
+        </w:tc>
+      </w:tr>
+      <w:tr>
+        <w:trPr>
+          <w:cnfStyle w:val="000000100000" w:firstRow="0" w:lastRow="0" w:firstColumn="0" w:lastColumn="0" w:oddVBand="0" w:evenVBand="0" w:oddHBand="1" w:evenHBand="0" w:firstRowFirstColumn="0" w:firstRowLastColumn="0" w:lastRowFirstColumn="0" w:lastRowLastColumn="0"/>
+        </w:trPr>
+        <w:tc>
+          <w:tcPr>
+            <w:cnfStyle w:val="001000000000" w:firstRow="0" w:lastRow="0" w:firstColumn="1" w:lastColumn="0" w:oddVBand="0" w:evenVBand="0" w:oddHBand="0" w:evenHBand="0" w:firstRowFirstColumn="0" w:firstRowLastColumn="0" w:lastRowFirstColumn="0" w:lastRowLastColumn="0"/>
+            <w:tcW w:w="6771" w:type="dxa"/>
+          </w:tcPr>
+          <w:p>
+            <w:pPr>
+              <w:rPr>
+                <w:rFonts w:ascii="Times New Roman" w:hAnsi="Times New Roman" w:cs="Times New Roman"/>
+                <w:b w:val="0"/>
+                <w:sz w:val="24"/>
+                <w:szCs w:val="24"/>
+              </w:rPr>
+            </w:pPr>
+            <w:r>
+              <w:rPr>
+                <w:rFonts w:ascii="Times New Roman" w:hAnsi="Times New Roman" w:cs="Times New Roman"/>
+                <w:b w:val="0"/>
+                <w:sz w:val="24"/>
+                <w:szCs w:val="24"/>
+              </w:rPr>
+              <w:t xml:space="preserve">Chức năng: </w:t>
+            </w:r>
+            <w:r>
+              <w:rPr>
+                <w:rFonts w:ascii="Times New Roman" w:hAnsi="Times New Roman" w:cs="Times New Roman"/>
+                <w:b w:val="0"/>
+                <w:sz w:val="24"/>
+                <w:szCs w:val="24"/>
+              </w:rPr>
+              <w:t>Ẩn dữ liệu</w:t>
+            </w:r>
+          </w:p>
+        </w:tc>
+        <w:tc>
+          <w:tcPr>
+            <w:tcW w:w="2566" w:type="dxa"/>
+          </w:tcPr>
+          <w:p>
+            <w:pPr>
+              <w:cnfStyle w:val="000000100000" w:firstRow="0" w:lastRow="0" w:firstColumn="0" w:lastColumn="0" w:oddVBand="0" w:evenVBand="0" w:oddHBand="1" w:evenHBand="0" w:firstRowFirstColumn="0" w:firstRowLastColumn="0" w:lastRowFirstColumn="0" w:lastRowLastColumn="0"/>
+              <w:rPr>
+                <w:rFonts w:ascii="Times New Roman" w:hAnsi="Times New Roman" w:cs="Times New Roman"/>
+                <w:sz w:val="24"/>
+                <w:szCs w:val="24"/>
+              </w:rPr>
+            </w:pPr>
+            <w:r>
+              <w:rPr>
+                <w:rFonts w:ascii="Times New Roman" w:hAnsi="Times New Roman" w:cs="Times New Roman"/>
+                <w:sz w:val="24"/>
+                <w:szCs w:val="24"/>
+              </w:rPr>
+              <w:t>?</w:t>
+            </w:r>
+          </w:p>
+        </w:tc>
+      </w:tr>
+      <w:tr>
+        <w:tc>
+          <w:tcPr>
+            <w:cnfStyle w:val="001000000000" w:firstRow="0" w:lastRow="0" w:firstColumn="1" w:lastColumn="0" w:oddVBand="0" w:evenVBand="0" w:oddHBand="0" w:evenHBand="0" w:firstRowFirstColumn="0" w:firstRowLastColumn="0" w:lastRowFirstColumn="0" w:lastRowLastColumn="0"/>
+            <w:tcW w:w="6771" w:type="dxa"/>
+          </w:tcPr>
+          <w:p>
+            <w:pPr>
+              <w:rPr>
+                <w:rFonts w:ascii="Times New Roman" w:hAnsi="Times New Roman" w:cs="Times New Roman"/>
+                <w:b w:val="0"/>
+                <w:sz w:val="24"/>
+                <w:szCs w:val="24"/>
+              </w:rPr>
+            </w:pPr>
+            <w:r>
+              <w:rPr>
+                <w:rFonts w:ascii="Times New Roman" w:hAnsi="Times New Roman" w:cs="Times New Roman"/>
+                <w:b w:val="0"/>
+                <w:sz w:val="24"/>
+                <w:szCs w:val="24"/>
+              </w:rPr>
+              <w:t xml:space="preserve">Chức năng: </w:t>
+            </w:r>
+            <w:r>
+              <w:rPr>
+                <w:rFonts w:ascii="Times New Roman" w:hAnsi="Times New Roman" w:cs="Times New Roman"/>
+                <w:b w:val="0"/>
+                <w:sz w:val="24"/>
+                <w:szCs w:val="24"/>
+              </w:rPr>
+              <w:t>Quản lý SMS</w:t>
+            </w:r>
+          </w:p>
+        </w:tc>
+        <w:tc>
+          <w:tcPr>
+            <w:tcW w:w="2566" w:type="dxa"/>
+          </w:tcPr>
+          <w:p>
+            <w:pPr>
+              <w:cnfStyle w:val="000000000000" w:firstRow="0" w:lastRow="0" w:firstColumn="0" w:lastColumn="0" w:oddVBand="0" w:evenVBand="0" w:oddHBand="0" w:evenHBand="0" w:firstRowFirstColumn="0" w:firstRowLastColumn="0" w:lastRowFirstColumn="0" w:lastRowLastColumn="0"/>
+              <w:rPr>
+                <w:rFonts w:ascii="Times New Roman" w:hAnsi="Times New Roman" w:cs="Times New Roman"/>
+                <w:sz w:val="24"/>
+                <w:szCs w:val="24"/>
+              </w:rPr>
+            </w:pPr>
+            <w:r>
+              <w:rPr>
+                <w:rFonts w:ascii="Times New Roman" w:hAnsi="Times New Roman" w:cs="Times New Roman"/>
+                <w:sz w:val="24"/>
+                <w:szCs w:val="24"/>
+              </w:rPr>
+              <w:t>?</w:t>
+            </w:r>
+          </w:p>
+        </w:tc>
+      </w:tr>
+      <w:tr>
+        <w:trPr>
+          <w:cnfStyle w:val="000000100000" w:firstRow="0" w:lastRow="0" w:firstColumn="0" w:lastColumn="0" w:oddVBand="0" w:evenVBand="0" w:oddHBand="1" w:evenHBand="0" w:firstRowFirstColumn="0" w:firstRowLastColumn="0" w:lastRowFirstColumn="0" w:lastRowLastColumn="0"/>
+        </w:trPr>
+        <w:tc>
+          <w:tcPr>
+            <w:cnfStyle w:val="001000000000" w:firstRow="0" w:lastRow="0" w:firstColumn="1" w:lastColumn="0" w:oddVBand="0" w:evenVBand="0" w:oddHBand="0" w:evenHBand="0" w:firstRowFirstColumn="0" w:firstRowLastColumn="0" w:lastRowFirstColumn="0" w:lastRowLastColumn="0"/>
+            <w:tcW w:w="6771" w:type="dxa"/>
+          </w:tcPr>
+          <w:p>
+            <w:pPr>
+              <w:rPr>
+                <w:rFonts w:ascii="Times New Roman" w:hAnsi="Times New Roman" w:cs="Times New Roman"/>
+                <w:b w:val="0"/>
+                <w:sz w:val="24"/>
+                <w:szCs w:val="24"/>
+              </w:rPr>
+            </w:pPr>
+            <w:r>
+              <w:rPr>
+                <w:rFonts w:ascii="Times New Roman" w:hAnsi="Times New Roman" w:cs="Times New Roman"/>
+                <w:b w:val="0"/>
+                <w:sz w:val="24"/>
+                <w:szCs w:val="24"/>
+              </w:rPr>
+              <w:t>Test ứng dụng</w:t>
+            </w:r>
+          </w:p>
+        </w:tc>
+        <w:tc>
+          <w:tcPr>
+            <w:tcW w:w="2566" w:type="dxa"/>
+          </w:tcPr>
+          <w:p>
+            <w:pPr>
+              <w:cnfStyle w:val="000000100000" w:firstRow="0" w:lastRow="0" w:firstColumn="0" w:lastColumn="0" w:oddVBand="0" w:evenVBand="0" w:oddHBand="1" w:evenHBand="0" w:firstRowFirstColumn="0" w:firstRowLastColumn="0" w:lastRowFirstColumn="0" w:lastRowLastColumn="0"/>
+              <w:rPr>
+                <w:rFonts w:ascii="Times New Roman" w:hAnsi="Times New Roman" w:cs="Times New Roman"/>
+                <w:sz w:val="24"/>
+                <w:szCs w:val="24"/>
+              </w:rPr>
+            </w:pPr>
+            <w:r>
+              <w:rPr>
+                <w:rFonts w:ascii="Times New Roman" w:hAnsi="Times New Roman" w:cs="Times New Roman"/>
+                <w:sz w:val="24"/>
+                <w:szCs w:val="24"/>
+              </w:rPr>
+              <w:t>Minh, Toàn, Long</w:t>
+            </w:r>
+          </w:p>
+        </w:tc>
+      </w:tr>
+      <w:tr>
+        <w:tc>
+          <w:tcPr>
+            <w:cnfStyle w:val="001000000000" w:firstRow="0" w:lastRow="0" w:firstColumn="1" w:lastColumn="0" w:oddVBand="0" w:evenVBand="0" w:oddHBand="0" w:evenHBand="0" w:firstRowFirstColumn="0" w:firstRowLastColumn="0" w:lastRowFirstColumn="0" w:lastRowLastColumn="0"/>
+            <w:tcW w:w="9337" w:type="dxa"/>
+            <w:gridSpan w:val="2"/>
+            <w:shd w:val="clear" w:color="auto" w:fill="4F81BD" w:themeFill="accent1"/>
+          </w:tcPr>
+          <w:p>
+            <w:pPr>
+              <w:jc w:val="center"/>
+              <w:rPr>
+                <w:rFonts w:ascii="Times New Roman" w:hAnsi="Times New Roman" w:cs="Times New Roman"/>
+                <w:color w:val="FFFFFF" w:themeColor="background1"/>
+                <w:sz w:val="24"/>
+                <w:szCs w:val="24"/>
+              </w:rPr>
+            </w:pPr>
+            <w:r>
+              <w:rPr>
+                <w:rFonts w:ascii="Times New Roman" w:hAnsi="Times New Roman" w:cs="Times New Roman"/>
+                <w:color w:val="FFFFFF" w:themeColor="background1"/>
+                <w:sz w:val="24"/>
+                <w:szCs w:val="24"/>
+              </w:rPr>
+              <w:t>Khác</w:t>
+            </w:r>
+          </w:p>
+        </w:tc>
+      </w:tr>
+      <w:tr>
+        <w:trPr>
+          <w:cnfStyle w:val="000000100000" w:firstRow="0" w:lastRow="0" w:firstColumn="0" w:lastColumn="0" w:oddVBand="0" w:evenVBand="0" w:oddHBand="1" w:evenHBand="0" w:firstRowFirstColumn="0" w:firstRowLastColumn="0" w:lastRowFirstColumn="0" w:lastRowLastColumn="0"/>
+        </w:trPr>
+        <w:tc>
+          <w:tcPr>
+            <w:cnfStyle w:val="001000000000" w:firstRow="0" w:lastRow="0" w:firstColumn="1" w:lastColumn="0" w:oddVBand="0" w:evenVBand="0" w:oddHBand="0" w:evenHBand="0" w:firstRowFirstColumn="0" w:firstRowLastColumn="0" w:lastRowFirstColumn="0" w:lastRowLastColumn="0"/>
+            <w:tcW w:w="6771" w:type="dxa"/>
+          </w:tcPr>
+          <w:p>
+            <w:pPr>
+              <w:rPr>
+                <w:rFonts w:ascii="Times New Roman" w:hAnsi="Times New Roman" w:cs="Times New Roman"/>
+                <w:b w:val="0"/>
+                <w:sz w:val="24"/>
+                <w:szCs w:val="24"/>
+              </w:rPr>
+            </w:pPr>
+            <w:r>
+              <w:rPr>
+                <w:rFonts w:ascii="Times New Roman" w:hAnsi="Times New Roman" w:cs="Times New Roman"/>
+                <w:b w:val="0"/>
+                <w:sz w:val="24"/>
+                <w:szCs w:val="24"/>
+              </w:rPr>
+              <w:t>Viết slide</w:t>
+            </w:r>
+          </w:p>
+        </w:tc>
+        <w:tc>
+          <w:tcPr>
+            <w:tcW w:w="2566" w:type="dxa"/>
+          </w:tcPr>
+          <w:p>
+            <w:pPr>
+              <w:cnfStyle w:val="000000100000" w:firstRow="0" w:lastRow="0" w:firstColumn="0" w:lastColumn="0" w:oddVBand="0" w:evenVBand="0" w:oddHBand="1" w:evenHBand="0" w:firstRowFirstColumn="0" w:firstRowLastColumn="0" w:lastRowFirstColumn="0" w:lastRowLastColumn="0"/>
+              <w:rPr>
+                <w:rFonts w:ascii="Times New Roman" w:hAnsi="Times New Roman" w:cs="Times New Roman"/>
+                <w:sz w:val="24"/>
+                <w:szCs w:val="24"/>
+              </w:rPr>
+            </w:pPr>
+            <w:r>
+              <w:rPr>
+                <w:rFonts w:ascii="Times New Roman" w:hAnsi="Times New Roman" w:cs="Times New Roman"/>
+                <w:sz w:val="24"/>
+                <w:szCs w:val="24"/>
+              </w:rPr>
+              <w:t>Toàn</w:t>
+            </w:r>
+          </w:p>
+        </w:tc>
+      </w:tr>
+      <w:tr>
+        <w:tc>
+          <w:tcPr>
+            <w:cnfStyle w:val="001000000000" w:firstRow="0" w:lastRow="0" w:firstColumn="1" w:lastColumn="0" w:oddVBand="0" w:evenVBand="0" w:oddHBand="0" w:evenHBand="0" w:firstRowFirstColumn="0" w:firstRowLastColumn="0" w:lastRowFirstColumn="0" w:lastRowLastColumn="0"/>
+            <w:tcW w:w="6771" w:type="dxa"/>
+          </w:tcPr>
+          <w:p>
+            <w:pPr>
+              <w:rPr>
+                <w:rFonts w:ascii="Times New Roman" w:hAnsi="Times New Roman" w:cs="Times New Roman"/>
+                <w:b w:val="0"/>
+                <w:sz w:val="24"/>
+                <w:szCs w:val="24"/>
+              </w:rPr>
+            </w:pPr>
+            <w:r>
+              <w:rPr>
+                <w:rFonts w:ascii="Times New Roman" w:hAnsi="Times New Roman" w:cs="Times New Roman"/>
+                <w:b w:val="0"/>
+                <w:sz w:val="24"/>
+                <w:szCs w:val="24"/>
+              </w:rPr>
+              <w:t>Quay phim demo</w:t>
+            </w:r>
+          </w:p>
+        </w:tc>
+        <w:tc>
+          <w:tcPr>
+            <w:tcW w:w="2566" w:type="dxa"/>
+          </w:tcPr>
+          <w:p>
+            <w:pPr>
+              <w:cnfStyle w:val="000000000000" w:firstRow="0" w:lastRow="0" w:firstColumn="0" w:lastColumn="0" w:oddVBand="0" w:evenVBand="0" w:oddHBand="0" w:evenHBand="0" w:firstRowFirstColumn="0" w:firstRowLastColumn="0" w:lastRowFirstColumn="0" w:lastRowLastColumn="0"/>
+              <w:rPr>
+                <w:rFonts w:ascii="Times New Roman" w:hAnsi="Times New Roman" w:cs="Times New Roman"/>
+                <w:sz w:val="24"/>
+                <w:szCs w:val="24"/>
+              </w:rPr>
+            </w:pPr>
+            <w:r>
+              <w:rPr>
+                <w:rFonts w:ascii="Times New Roman" w:hAnsi="Times New Roman" w:cs="Times New Roman"/>
+                <w:sz w:val="24"/>
+                <w:szCs w:val="24"/>
+              </w:rPr>
+              <w:t>Minh</w:t>
+            </w:r>
+          </w:p>
+        </w:tc>
+      </w:tr>
+    </w:tbl>
+    <w:p/>
+    <w:p>
+      <w:pPr>
+        <w:rPr>
+          <w:rFonts w:ascii="Times New Roman" w:eastAsiaTheme="majorEastAsia" w:hAnsi="Times New Roman" w:cs="Times New Roman"/>
+          <w:b/>
+          <w:bCs/>
+          <w:sz w:val="36"/>
+          <w:szCs w:val="36"/>
+        </w:rPr>
+      </w:pPr>
+      <w:bookmarkStart w:id="6" w:name="_Toc397351429"/>
+      <w:r>
+        <w:rPr>
+          <w:rFonts w:ascii="Times New Roman" w:hAnsi="Times New Roman" w:cs="Times New Roman"/>
+          <w:sz w:val="36"/>
+          <w:szCs w:val="36"/>
+        </w:rPr>
+        <w:br w:type="page"/>
+      </w:r>
+    </w:p>
+    <w:p>
+      <w:pPr>
+        <w:pStyle w:val="Heading1"/>
+        <w:numPr>
+          <w:ilvl w:val="0"/>
+          <w:numId w:val="0"/>
+        </w:numPr>
+        <w:jc w:val="center"/>
+        <w:rPr>
+          <w:rFonts w:ascii="Times New Roman" w:hAnsi="Times New Roman" w:cs="Times New Roman"/>
+          <w:sz w:val="36"/>
+          <w:szCs w:val="36"/>
+        </w:rPr>
+      </w:pPr>
+      <w:bookmarkStart w:id="7" w:name="_Toc400713537"/>
+      <w:r>
+        <w:rPr>
+          <w:rFonts w:ascii="Times New Roman" w:hAnsi="Times New Roman" w:cs="Times New Roman"/>
+          <w:sz w:val="36"/>
+          <w:szCs w:val="36"/>
+        </w:rPr>
+        <w:lastRenderedPageBreak/>
         <w:t>Danh mục các kí hiệu, chữ viết tắt và ý nghĩa</w:t>
       </w:r>
-      <w:bookmarkEnd w:id="5"/>
       <w:bookmarkEnd w:id="6"/>
+      <w:bookmarkEnd w:id="7"/>
     </w:p>
     <w:tbl>
       <w:tblPr>
@@ -2660,7 +3462,7 @@
           <w:szCs w:val="24"/>
         </w:rPr>
       </w:pPr>
-      <w:bookmarkStart w:id="7" w:name="_Toc398394845"/>
+      <w:bookmarkStart w:id="8" w:name="_Toc400713538"/>
       <w:r>
         <w:rPr>
           <w:rFonts w:ascii="Times New Roman" w:hAnsi="Times New Roman" w:cs="Times New Roman"/>
@@ -2677,7 +3479,7 @@
         </w:rPr>
         <w:t>hình</w:t>
       </w:r>
-      <w:bookmarkEnd w:id="7"/>
+      <w:bookmarkEnd w:id="8"/>
       <w:r>
         <w:rPr>
           <w:rFonts w:ascii="Times New Roman" w:hAnsi="Times New Roman" w:cs="Times New Roman"/>
@@ -3434,7 +4236,7 @@
             </w:rPr>
             <w:fldChar w:fldCharType="separate"/>
           </w:r>
-          <w:hyperlink w:anchor="_Toc398394843" w:history="1">
+          <w:hyperlink w:anchor="_Toc400713535" w:history="1">
             <w:r>
               <w:rPr>
                 <w:rStyle w:val="Hyperlink"/>
@@ -3458,7 +4260,7 @@
               <w:rPr>
                 <w:webHidden/>
               </w:rPr>
-              <w:instrText xml:space="preserve"> PAGEREF _Toc398394843 \h </w:instrText>
+              <w:instrText xml:space="preserve"> PAGEREF _Toc400713535 \h </w:instrText>
             </w:r>
             <w:r>
               <w:rPr>
@@ -3494,13 +4296,13 @@
               <w:lang w:eastAsia="ja-JP"/>
             </w:rPr>
           </w:pPr>
-          <w:hyperlink w:anchor="_Toc398394844" w:history="1">
+          <w:hyperlink w:anchor="_Toc400713536" w:history="1">
             <w:r>
               <w:rPr>
                 <w:rStyle w:val="Hyperlink"/>
                 <w:rFonts w:ascii="Times New Roman" w:hAnsi="Times New Roman" w:cs="Times New Roman"/>
               </w:rPr>
-              <w:t>Danh mục các kí hiệu, chữ viết tắt và ý nghĩa</w:t>
+              <w:t>Bảng phân công công việc</w:t>
             </w:r>
             <w:r>
               <w:rPr>
@@ -3518,7 +4320,7 @@
               <w:rPr>
                 <w:webHidden/>
               </w:rPr>
-              <w:instrText xml:space="preserve"> PAGEREF _Toc398394844 \h </w:instrText>
+              <w:instrText xml:space="preserve"> PAGEREF _Toc400713536 \h </w:instrText>
             </w:r>
             <w:r>
               <w:rPr>
@@ -3554,13 +4356,13 @@
               <w:lang w:eastAsia="ja-JP"/>
             </w:rPr>
           </w:pPr>
-          <w:hyperlink w:anchor="_Toc398394845" w:history="1">
+          <w:hyperlink w:anchor="_Toc400713537" w:history="1">
             <w:r>
               <w:rPr>
                 <w:rStyle w:val="Hyperlink"/>
                 <w:rFonts w:ascii="Times New Roman" w:hAnsi="Times New Roman" w:cs="Times New Roman"/>
               </w:rPr>
-              <w:t>Danh mục các hình</w:t>
+              <w:t>Danh mục các kí hiệu, chữ viết tắt và ý nghĩa</w:t>
             </w:r>
             <w:r>
               <w:rPr>
@@ -3578,7 +4380,7 @@
               <w:rPr>
                 <w:webHidden/>
               </w:rPr>
-              <w:instrText xml:space="preserve"> PAGEREF _Toc398394845 \h </w:instrText>
+              <w:instrText xml:space="preserve"> PAGEREF _Toc400713537 \h </w:instrText>
             </w:r>
             <w:r>
               <w:rPr>
@@ -3595,7 +4397,7 @@
               <w:rPr>
                 <w:webHidden/>
               </w:rPr>
-              <w:t>1</w:t>
+              <w:t>2</w:t>
             </w:r>
             <w:r>
               <w:rPr>
@@ -3614,63 +4416,48 @@
               <w:lang w:eastAsia="ja-JP"/>
             </w:rPr>
           </w:pPr>
-          <w:hyperlink w:anchor="_Toc398394846" w:history="1">
+          <w:hyperlink w:anchor="_Toc400713538" w:history="1">
             <w:r>
               <w:rPr>
                 <w:rStyle w:val="Hyperlink"/>
                 <w:rFonts w:ascii="Times New Roman" w:hAnsi="Times New Roman" w:cs="Times New Roman"/>
               </w:rPr>
-              <w:t>I.</w:t>
-            </w:r>
-            <w:r>
-              <w:rPr>
-                <w:rFonts w:eastAsiaTheme="minorEastAsia"/>
-                <w:b w:val="0"/>
-                <w:lang w:eastAsia="ja-JP"/>
+              <w:t>Danh mục các hình</w:t>
+            </w:r>
+            <w:r>
+              <w:rPr>
+                <w:webHidden/>
               </w:rPr>
               <w:tab/>
             </w:r>
             <w:r>
               <w:rPr>
-                <w:rStyle w:val="Hyperlink"/>
-                <w:rFonts w:ascii="Times New Roman" w:hAnsi="Times New Roman" w:cs="Times New Roman"/>
-              </w:rPr>
-              <w:t>Giới thiệu</w:t>
-            </w:r>
-            <w:r>
-              <w:rPr>
                 <w:webHidden/>
               </w:rPr>
-              <w:tab/>
+              <w:fldChar w:fldCharType="begin"/>
             </w:r>
             <w:r>
               <w:rPr>
                 <w:webHidden/>
               </w:rPr>
-              <w:fldChar w:fldCharType="begin"/>
+              <w:instrText xml:space="preserve"> PAGEREF _Toc400713538 \h </w:instrText>
             </w:r>
             <w:r>
               <w:rPr>
                 <w:webHidden/>
               </w:rPr>
-              <w:instrText xml:space="preserve"> PAGEREF _Toc398394846 \h </w:instrText>
             </w:r>
             <w:r>
               <w:rPr>
                 <w:webHidden/>
               </w:rPr>
+              <w:fldChar w:fldCharType="separate"/>
             </w:r>
             <w:r>
               <w:rPr>
                 <w:webHidden/>
               </w:rPr>
-              <w:fldChar w:fldCharType="separate"/>
-            </w:r>
-            <w:r>
-              <w:rPr>
-                <w:webHidden/>
-              </w:rPr>
-              <w:t>3</w:t>
+              <w:t>2</w:t>
             </w:r>
             <w:r>
               <w:rPr>
@@ -3689,13 +4476,13 @@
               <w:lang w:eastAsia="ja-JP"/>
             </w:rPr>
           </w:pPr>
-          <w:hyperlink w:anchor="_Toc398394847" w:history="1">
+          <w:hyperlink w:anchor="_Toc400713539" w:history="1">
             <w:r>
               <w:rPr>
                 <w:rStyle w:val="Hyperlink"/>
                 <w:rFonts w:ascii="Times New Roman" w:hAnsi="Times New Roman" w:cs="Times New Roman"/>
               </w:rPr>
-              <w:t>II.</w:t>
+              <w:t>I.</w:t>
             </w:r>
             <w:r>
               <w:rPr>
@@ -3710,6 +4497,81 @@
                 <w:rStyle w:val="Hyperlink"/>
                 <w:rFonts w:ascii="Times New Roman" w:hAnsi="Times New Roman" w:cs="Times New Roman"/>
               </w:rPr>
+              <w:t>Giới thiệu</w:t>
+            </w:r>
+            <w:r>
+              <w:rPr>
+                <w:webHidden/>
+              </w:rPr>
+              <w:tab/>
+            </w:r>
+            <w:r>
+              <w:rPr>
+                <w:webHidden/>
+              </w:rPr>
+              <w:fldChar w:fldCharType="begin"/>
+            </w:r>
+            <w:r>
+              <w:rPr>
+                <w:webHidden/>
+              </w:rPr>
+              <w:instrText xml:space="preserve"> PAGEREF _Toc400713539 \h </w:instrText>
+            </w:r>
+            <w:r>
+              <w:rPr>
+                <w:webHidden/>
+              </w:rPr>
+            </w:r>
+            <w:r>
+              <w:rPr>
+                <w:webHidden/>
+              </w:rPr>
+              <w:fldChar w:fldCharType="separate"/>
+            </w:r>
+            <w:r>
+              <w:rPr>
+                <w:webHidden/>
+              </w:rPr>
+              <w:t>4</w:t>
+            </w:r>
+            <w:r>
+              <w:rPr>
+                <w:webHidden/>
+              </w:rPr>
+              <w:fldChar w:fldCharType="end"/>
+            </w:r>
+          </w:hyperlink>
+        </w:p>
+        <w:p>
+          <w:pPr>
+            <w:pStyle w:val="TOC1"/>
+            <w:rPr>
+              <w:rFonts w:eastAsiaTheme="minorEastAsia"/>
+              <w:b w:val="0"/>
+              <w:lang w:eastAsia="ja-JP"/>
+            </w:rPr>
+          </w:pPr>
+          <w:hyperlink w:anchor="_Toc400713540" w:history="1">
+            <w:r>
+              <w:rPr>
+                <w:rStyle w:val="Hyperlink"/>
+                <w:rFonts w:ascii="Times New Roman" w:hAnsi="Times New Roman" w:cs="Times New Roman"/>
+              </w:rPr>
+              <w:t>II.</w:t>
+            </w:r>
+            <w:r>
+              <w:rPr>
+                <w:rFonts w:eastAsiaTheme="minorEastAsia"/>
+                <w:b w:val="0"/>
+                <w:lang w:eastAsia="ja-JP"/>
+              </w:rPr>
+              <w:tab/>
+            </w:r>
+            <w:r>
+              <w:rPr>
+                <w:rStyle w:val="Hyperlink"/>
+                <w:rFonts w:ascii="Times New Roman" w:hAnsi="Times New Roman" w:cs="Times New Roman"/>
+              </w:rPr>
               <w:t>Thiết bị di động</w:t>
             </w:r>
             <w:r>
@@ -3728,7 +4590,7 @@
               <w:rPr>
                 <w:webHidden/>
               </w:rPr>
-              <w:instrText xml:space="preserve"> PAGEREF _Toc398394847 \h </w:instrText>
+              <w:instrText xml:space="preserve"> PAGEREF _Toc400713540 \h </w:instrText>
             </w:r>
             <w:r>
               <w:rPr>
@@ -3745,7 +4607,7 @@
               <w:rPr>
                 <w:webHidden/>
               </w:rPr>
-              <w:t>3</w:t>
+              <w:t>5</w:t>
             </w:r>
             <w:r>
               <w:rPr>
@@ -3764,7 +4626,7 @@
               <w:lang w:eastAsia="ja-JP"/>
             </w:rPr>
           </w:pPr>
-          <w:hyperlink w:anchor="_Toc398394848" w:history="1">
+          <w:hyperlink w:anchor="_Toc400713541" w:history="1">
             <w:r>
               <w:rPr>
                 <w:rStyle w:val="Hyperlink"/>
@@ -3808,7 +4670,7 @@
                 <w:noProof/>
                 <w:webHidden/>
               </w:rPr>
-              <w:instrText xml:space="preserve"> PAGEREF _Toc398394848 \h </w:instrText>
+              <w:instrText xml:space="preserve"> PAGEREF _Toc400713541 \h </w:instrText>
             </w:r>
             <w:r>
               <w:rPr>
@@ -3828,7 +4690,7 @@
                 <w:noProof/>
                 <w:webHidden/>
               </w:rPr>
-              <w:t>3</w:t>
+              <w:t>5</w:t>
             </w:r>
             <w:r>
               <w:rPr>
@@ -3848,7 +4710,7 @@
               <w:lang w:eastAsia="ja-JP"/>
             </w:rPr>
           </w:pPr>
-          <w:hyperlink w:anchor="_Toc398394849" w:history="1">
+          <w:hyperlink w:anchor="_Toc400713542" w:history="1">
             <w:r>
               <w:rPr>
                 <w:rStyle w:val="Hyperlink"/>
@@ -3892,7 +4754,7 @@
                 <w:noProof/>
                 <w:webHidden/>
               </w:rPr>
-              <w:instrText xml:space="preserve"> PAGEREF _Toc398394849 \h </w:instrText>
+              <w:instrText xml:space="preserve"> PAGEREF _Toc400713542 \h </w:instrText>
             </w:r>
             <w:r>
               <w:rPr>
@@ -3912,7 +4774,7 @@
                 <w:noProof/>
                 <w:webHidden/>
               </w:rPr>
-              <w:t>4</w:t>
+              <w:t>6</w:t>
             </w:r>
             <w:r>
               <w:rPr>
@@ -3932,7 +4794,7 @@
               <w:lang w:eastAsia="ja-JP"/>
             </w:rPr>
           </w:pPr>
-          <w:hyperlink w:anchor="_Toc398394850" w:history="1">
+          <w:hyperlink w:anchor="_Toc400713543" w:history="1">
             <w:r>
               <w:rPr>
                 <w:rStyle w:val="Hyperlink"/>
@@ -3976,7 +4838,7 @@
                 <w:noProof/>
                 <w:webHidden/>
               </w:rPr>
-              <w:instrText xml:space="preserve"> PAGEREF _Toc398394850 \h </w:instrText>
+              <w:instrText xml:space="preserve"> PAGEREF _Toc400713543 \h </w:instrText>
             </w:r>
             <w:r>
               <w:rPr>
@@ -3996,7 +4858,7 @@
                 <w:noProof/>
                 <w:webHidden/>
               </w:rPr>
-              <w:t>5</w:t>
+              <w:t>6</w:t>
             </w:r>
             <w:r>
               <w:rPr>
@@ -4016,7 +4878,7 @@
               <w:lang w:eastAsia="ja-JP"/>
             </w:rPr>
           </w:pPr>
-          <w:hyperlink w:anchor="_Toc398394851" w:history="1">
+          <w:hyperlink w:anchor="_Toc400713544" w:history="1">
             <w:r>
               <w:rPr>
                 <w:rStyle w:val="Hyperlink"/>
@@ -4060,7 +4922,7 @@
                 <w:noProof/>
                 <w:webHidden/>
               </w:rPr>
-              <w:instrText xml:space="preserve"> PAGEREF _Toc398394851 \h </w:instrText>
+              <w:instrText xml:space="preserve"> PAGEREF _Toc400713544 \h </w:instrText>
             </w:r>
             <w:r>
               <w:rPr>
@@ -4080,7 +4942,7 @@
                 <w:noProof/>
                 <w:webHidden/>
               </w:rPr>
-              <w:t>5</w:t>
+              <w:t>7</w:t>
             </w:r>
             <w:r>
               <w:rPr>
@@ -4100,7 +4962,7 @@
               <w:lang w:eastAsia="ja-JP"/>
             </w:rPr>
           </w:pPr>
-          <w:hyperlink w:anchor="_Toc398394852" w:history="1">
+          <w:hyperlink w:anchor="_Toc400713545" w:history="1">
             <w:r>
               <w:rPr>
                 <w:rStyle w:val="Hyperlink"/>
@@ -4144,7 +5006,7 @@
                 <w:noProof/>
                 <w:webHidden/>
               </w:rPr>
-              <w:instrText xml:space="preserve"> PAGEREF _Toc398394852 \h </w:instrText>
+              <w:instrText xml:space="preserve"> PAGEREF _Toc400713545 \h </w:instrText>
             </w:r>
             <w:r>
               <w:rPr>
@@ -4164,7 +5026,7 @@
                 <w:noProof/>
                 <w:webHidden/>
               </w:rPr>
-              <w:t>6</w:t>
+              <w:t>8</w:t>
             </w:r>
             <w:r>
               <w:rPr>
@@ -4184,7 +5046,7 @@
               <w:lang w:eastAsia="ja-JP"/>
             </w:rPr>
           </w:pPr>
-          <w:hyperlink w:anchor="_Toc398394853" w:history="1">
+          <w:hyperlink w:anchor="_Toc400713546" w:history="1">
             <w:r>
               <w:rPr>
                 <w:rStyle w:val="Hyperlink"/>
@@ -4223,7 +5085,7 @@
               <w:rPr>
                 <w:webHidden/>
               </w:rPr>
-              <w:instrText xml:space="preserve"> PAGEREF _Toc398394853 \h </w:instrText>
+              <w:instrText xml:space="preserve"> PAGEREF _Toc400713546 \h </w:instrText>
             </w:r>
             <w:r>
               <w:rPr>
@@ -4240,7 +5102,7 @@
               <w:rPr>
                 <w:webHidden/>
               </w:rPr>
-              <w:t>6</w:t>
+              <w:t>8</w:t>
             </w:r>
             <w:r>
               <w:rPr>
@@ -4259,7 +5121,7 @@
               <w:lang w:eastAsia="ja-JP"/>
             </w:rPr>
           </w:pPr>
-          <w:hyperlink w:anchor="_Toc398394854" w:history="1">
+          <w:hyperlink w:anchor="_Toc400713547" w:history="1">
             <w:r>
               <w:rPr>
                 <w:rStyle w:val="Hyperlink"/>
@@ -4303,7 +5165,7 @@
                 <w:noProof/>
                 <w:webHidden/>
               </w:rPr>
-              <w:instrText xml:space="preserve"> PAGEREF _Toc398394854 \h </w:instrText>
+              <w:instrText xml:space="preserve"> PAGEREF _Toc400713547 \h </w:instrText>
             </w:r>
             <w:r>
               <w:rPr>
@@ -4323,7 +5185,7 @@
                 <w:noProof/>
                 <w:webHidden/>
               </w:rPr>
-              <w:t>7</w:t>
+              <w:t>9</w:t>
             </w:r>
             <w:r>
               <w:rPr>
@@ -4343,7 +5205,7 @@
               <w:lang w:eastAsia="ja-JP"/>
             </w:rPr>
           </w:pPr>
-          <w:hyperlink w:anchor="_Toc398394855" w:history="1">
+          <w:hyperlink w:anchor="_Toc400713548" w:history="1">
             <w:r>
               <w:rPr>
                 <w:rStyle w:val="Hyperlink"/>
@@ -4387,7 +5249,7 @@
                 <w:noProof/>
                 <w:webHidden/>
               </w:rPr>
-              <w:instrText xml:space="preserve"> PAGEREF _Toc398394855 \h </w:instrText>
+              <w:instrText xml:space="preserve"> PAGEREF _Toc400713548 \h </w:instrText>
             </w:r>
             <w:r>
               <w:rPr>
@@ -4407,7 +5269,7 @@
                 <w:noProof/>
                 <w:webHidden/>
               </w:rPr>
-              <w:t>8</w:t>
+              <w:t>10</w:t>
             </w:r>
             <w:r>
               <w:rPr>
@@ -4427,7 +5289,7 @@
               <w:lang w:eastAsia="ja-JP"/>
             </w:rPr>
           </w:pPr>
-          <w:hyperlink w:anchor="_Toc398394856" w:history="1">
+          <w:hyperlink w:anchor="_Toc400713549" w:history="1">
             <w:r>
               <w:rPr>
                 <w:rStyle w:val="Hyperlink"/>
@@ -4471,7 +5333,7 @@
                 <w:noProof/>
                 <w:webHidden/>
               </w:rPr>
-              <w:instrText xml:space="preserve"> PAGEREF _Toc398394856 \h </w:instrText>
+              <w:instrText xml:space="preserve"> PAGEREF _Toc400713549 \h </w:instrText>
             </w:r>
             <w:r>
               <w:rPr>
@@ -4491,7 +5353,7 @@
                 <w:noProof/>
                 <w:webHidden/>
               </w:rPr>
-              <w:t>8</w:t>
+              <w:t>10</w:t>
             </w:r>
             <w:r>
               <w:rPr>
@@ -4511,7 +5373,7 @@
               <w:lang w:eastAsia="ja-JP"/>
             </w:rPr>
           </w:pPr>
-          <w:hyperlink w:anchor="_Toc398394857" w:history="1">
+          <w:hyperlink w:anchor="_Toc400713550" w:history="1">
             <w:r>
               <w:rPr>
                 <w:rStyle w:val="Hyperlink"/>
@@ -4555,7 +5417,7 @@
                 <w:noProof/>
                 <w:webHidden/>
               </w:rPr>
-              <w:instrText xml:space="preserve"> PAGEREF _Toc398394857 \h </w:instrText>
+              <w:instrText xml:space="preserve"> PAGEREF _Toc400713550 \h </w:instrText>
             </w:r>
             <w:r>
               <w:rPr>
@@ -4575,7 +5437,7 @@
                 <w:noProof/>
                 <w:webHidden/>
               </w:rPr>
-              <w:t>9</w:t>
+              <w:t>10</w:t>
             </w:r>
             <w:r>
               <w:rPr>
@@ -4595,7 +5457,7 @@
               <w:lang w:eastAsia="ja-JP"/>
             </w:rPr>
           </w:pPr>
-          <w:hyperlink w:anchor="_Toc398394858" w:history="1">
+          <w:hyperlink w:anchor="_Toc400713551" w:history="1">
             <w:r>
               <w:rPr>
                 <w:rStyle w:val="Hyperlink"/>
@@ -4639,7 +5501,7 @@
                 <w:noProof/>
                 <w:webHidden/>
               </w:rPr>
-              <w:instrText xml:space="preserve"> PAGEREF _Toc398394858 \h </w:instrText>
+              <w:instrText xml:space="preserve"> PAGEREF _Toc400713551 \h </w:instrText>
             </w:r>
             <w:r>
               <w:rPr>
@@ -4659,7 +5521,7 @@
                 <w:noProof/>
                 <w:webHidden/>
               </w:rPr>
-              <w:t>9</w:t>
+              <w:t>11</w:t>
             </w:r>
             <w:r>
               <w:rPr>
@@ -4679,7 +5541,7 @@
               <w:lang w:eastAsia="ja-JP"/>
             </w:rPr>
           </w:pPr>
-          <w:hyperlink w:anchor="_Toc398394859" w:history="1">
+          <w:hyperlink w:anchor="_Toc400713552" w:history="1">
             <w:r>
               <w:rPr>
                 <w:rStyle w:val="Hyperlink"/>
@@ -4723,7 +5585,7 @@
                 <w:noProof/>
                 <w:webHidden/>
               </w:rPr>
-              <w:instrText xml:space="preserve"> PAGEREF _Toc398394859 \h </w:instrText>
+              <w:instrText xml:space="preserve"> PAGEREF _Toc400713552 \h </w:instrText>
             </w:r>
             <w:r>
               <w:rPr>
@@ -4743,7 +5605,7 @@
                 <w:noProof/>
                 <w:webHidden/>
               </w:rPr>
-              <w:t>10</w:t>
+              <w:t>11</w:t>
             </w:r>
             <w:r>
               <w:rPr>
@@ -4763,7 +5625,7 @@
               <w:lang w:eastAsia="ja-JP"/>
             </w:rPr>
           </w:pPr>
-          <w:hyperlink w:anchor="_Toc398394860" w:history="1">
+          <w:hyperlink w:anchor="_Toc400713553" w:history="1">
             <w:r>
               <w:rPr>
                 <w:rStyle w:val="Hyperlink"/>
@@ -4807,7 +5669,7 @@
                 <w:noProof/>
                 <w:webHidden/>
               </w:rPr>
-              <w:instrText xml:space="preserve"> PAGEREF _Toc398394860 \h </w:instrText>
+              <w:instrText xml:space="preserve"> PAGEREF _Toc400713553 \h </w:instrText>
             </w:r>
             <w:r>
               <w:rPr>
@@ -4827,7 +5689,7 @@
                 <w:noProof/>
                 <w:webHidden/>
               </w:rPr>
-              <w:t>10</w:t>
+              <w:t>12</w:t>
             </w:r>
             <w:r>
               <w:rPr>
@@ -4847,7 +5709,7 @@
               <w:lang w:eastAsia="ja-JP"/>
             </w:rPr>
           </w:pPr>
-          <w:hyperlink w:anchor="_Toc398394861" w:history="1">
+          <w:hyperlink w:anchor="_Toc400713554" w:history="1">
             <w:r>
               <w:rPr>
                 <w:rStyle w:val="Hyperlink"/>
@@ -4886,7 +5748,7 @@
               <w:rPr>
                 <w:webHidden/>
               </w:rPr>
-              <w:instrText xml:space="preserve"> PAGEREF _Toc398394861 \h </w:instrText>
+              <w:instrText xml:space="preserve"> PAGEREF _Toc400713554 \h </w:instrText>
             </w:r>
             <w:r>
               <w:rPr>
@@ -4903,7 +5765,7 @@
               <w:rPr>
                 <w:webHidden/>
               </w:rPr>
-              <w:t>10</w:t>
+              <w:t>12</w:t>
             </w:r>
             <w:r>
               <w:rPr>
@@ -4922,7 +5784,7 @@
               <w:lang w:eastAsia="ja-JP"/>
             </w:rPr>
           </w:pPr>
-          <w:hyperlink w:anchor="_Toc398394862" w:history="1">
+          <w:hyperlink w:anchor="_Toc400713555" w:history="1">
             <w:r>
               <w:rPr>
                 <w:rStyle w:val="Hyperlink"/>
@@ -4966,7 +5828,7 @@
                 <w:noProof/>
                 <w:webHidden/>
               </w:rPr>
-              <w:instrText xml:space="preserve"> PAGEREF _Toc398394862 \h </w:instrText>
+              <w:instrText xml:space="preserve"> PAGEREF _Toc400713555 \h </w:instrText>
             </w:r>
             <w:r>
               <w:rPr>
@@ -4986,7 +5848,7 @@
                 <w:noProof/>
                 <w:webHidden/>
               </w:rPr>
-              <w:t>10</w:t>
+              <w:t>12</w:t>
             </w:r>
             <w:r>
               <w:rPr>
@@ -5006,7 +5868,7 @@
               <w:lang w:eastAsia="ja-JP"/>
             </w:rPr>
           </w:pPr>
-          <w:hyperlink w:anchor="_Toc398394863" w:history="1">
+          <w:hyperlink w:anchor="_Toc400713556" w:history="1">
             <w:r>
               <w:rPr>
                 <w:rStyle w:val="Hyperlink"/>
@@ -5050,7 +5912,7 @@
                 <w:noProof/>
                 <w:webHidden/>
               </w:rPr>
-              <w:instrText xml:space="preserve"> PAGEREF _Toc398394863 \h </w:instrText>
+              <w:instrText xml:space="preserve"> PAGEREF _Toc400713556 \h </w:instrText>
             </w:r>
             <w:r>
               <w:rPr>
@@ -5070,7 +5932,7 @@
                 <w:noProof/>
                 <w:webHidden/>
               </w:rPr>
-              <w:t>11</w:t>
+              <w:t>13</w:t>
             </w:r>
             <w:r>
               <w:rPr>
@@ -5090,7 +5952,7 @@
               <w:lang w:eastAsia="ja-JP"/>
             </w:rPr>
           </w:pPr>
-          <w:hyperlink w:anchor="_Toc398394864" w:history="1">
+          <w:hyperlink w:anchor="_Toc400713557" w:history="1">
             <w:r>
               <w:rPr>
                 <w:rStyle w:val="Hyperlink"/>
@@ -5134,7 +5996,7 @@
                 <w:noProof/>
                 <w:webHidden/>
               </w:rPr>
-              <w:instrText xml:space="preserve"> PAGEREF _Toc398394864 \h </w:instrText>
+              <w:instrText xml:space="preserve"> PAGEREF _Toc400713557 \h </w:instrText>
             </w:r>
             <w:r>
               <w:rPr>
@@ -5154,7 +6016,7 @@
                 <w:noProof/>
                 <w:webHidden/>
               </w:rPr>
-              <w:t>12</w:t>
+              <w:t>14</w:t>
             </w:r>
             <w:r>
               <w:rPr>
@@ -5174,7 +6036,7 @@
               <w:lang w:eastAsia="ja-JP"/>
             </w:rPr>
           </w:pPr>
-          <w:hyperlink w:anchor="_Toc398394865" w:history="1">
+          <w:hyperlink w:anchor="_Toc400713558" w:history="1">
             <w:r>
               <w:rPr>
                 <w:rStyle w:val="Hyperlink"/>
@@ -5213,7 +6075,7 @@
               <w:rPr>
                 <w:webHidden/>
               </w:rPr>
-              <w:instrText xml:space="preserve"> PAGEREF _Toc398394865 \h </w:instrText>
+              <w:instrText xml:space="preserve"> PAGEREF _Toc400713558 \h </w:instrText>
             </w:r>
             <w:r>
               <w:rPr>
@@ -5230,7 +6092,7 @@
               <w:rPr>
                 <w:webHidden/>
               </w:rPr>
-              <w:t>14</w:t>
+              <w:t>15</w:t>
             </w:r>
             <w:r>
               <w:rPr>
@@ -5249,7 +6111,7 @@
               <w:lang w:eastAsia="ja-JP"/>
             </w:rPr>
           </w:pPr>
-          <w:hyperlink w:anchor="_Toc398394866" w:history="1">
+          <w:hyperlink w:anchor="_Toc400713559" w:history="1">
             <w:r>
               <w:rPr>
                 <w:rStyle w:val="Hyperlink"/>
@@ -5293,7 +6155,7 @@
                 <w:noProof/>
                 <w:webHidden/>
               </w:rPr>
-              <w:instrText xml:space="preserve"> PAGEREF _Toc398394866 \h </w:instrText>
+              <w:instrText xml:space="preserve"> PAGEREF _Toc400713559 \h </w:instrText>
             </w:r>
             <w:r>
               <w:rPr>
@@ -5313,7 +6175,7 @@
                 <w:noProof/>
                 <w:webHidden/>
               </w:rPr>
-              <w:t>14</w:t>
+              <w:t>16</w:t>
             </w:r>
             <w:r>
               <w:rPr>
@@ -5333,7 +6195,7 @@
               <w:lang w:eastAsia="ja-JP"/>
             </w:rPr>
           </w:pPr>
-          <w:hyperlink w:anchor="_Toc398394867" w:history="1">
+          <w:hyperlink w:anchor="_Toc400713560" w:history="1">
             <w:r>
               <w:rPr>
                 <w:rStyle w:val="Hyperlink"/>
@@ -5377,7 +6239,7 @@
                 <w:noProof/>
                 <w:webHidden/>
               </w:rPr>
-              <w:instrText xml:space="preserve"> PAGEREF _Toc398394867 \h </w:instrText>
+              <w:instrText xml:space="preserve"> PAGEREF _Toc400713560 \h </w:instrText>
             </w:r>
             <w:r>
               <w:rPr>
@@ -5397,7 +6259,7 @@
                 <w:noProof/>
                 <w:webHidden/>
               </w:rPr>
-              <w:t>15</w:t>
+              <w:t>16</w:t>
             </w:r>
             <w:r>
               <w:rPr>
@@ -5417,7 +6279,7 @@
               <w:lang w:eastAsia="ja-JP"/>
             </w:rPr>
           </w:pPr>
-          <w:hyperlink w:anchor="_Toc398394868" w:history="1">
+          <w:hyperlink w:anchor="_Toc400713561" w:history="1">
             <w:r>
               <w:rPr>
                 <w:rStyle w:val="Hyperlink"/>
@@ -5461,7 +6323,7 @@
                 <w:noProof/>
                 <w:webHidden/>
               </w:rPr>
-              <w:instrText xml:space="preserve"> PAGEREF _Toc398394868 \h </w:instrText>
+              <w:instrText xml:space="preserve"> PAGEREF _Toc400713561 \h </w:instrText>
             </w:r>
             <w:r>
               <w:rPr>
@@ -5481,7 +6343,7 @@
                 <w:noProof/>
                 <w:webHidden/>
               </w:rPr>
-              <w:t>17</w:t>
+              <w:t>19</w:t>
             </w:r>
             <w:r>
               <w:rPr>
@@ -5501,7 +6363,7 @@
               <w:lang w:eastAsia="ja-JP"/>
             </w:rPr>
           </w:pPr>
-          <w:hyperlink w:anchor="_Toc398394869" w:history="1">
+          <w:hyperlink w:anchor="_Toc400713562" w:history="1">
             <w:r>
               <w:rPr>
                 <w:rStyle w:val="Hyperlink"/>
@@ -5540,7 +6402,7 @@
               <w:rPr>
                 <w:webHidden/>
               </w:rPr>
-              <w:instrText xml:space="preserve"> PAGEREF _Toc398394869 \h </w:instrText>
+              <w:instrText xml:space="preserve"> PAGEREF _Toc400713562 \h </w:instrText>
             </w:r>
             <w:r>
               <w:rPr>
@@ -5557,7 +6419,7 @@
               <w:rPr>
                 <w:webHidden/>
               </w:rPr>
-              <w:t>20</w:t>
+              <w:t>22</w:t>
             </w:r>
             <w:r>
               <w:rPr>
@@ -5576,7 +6438,7 @@
               <w:lang w:eastAsia="ja-JP"/>
             </w:rPr>
           </w:pPr>
-          <w:hyperlink w:anchor="_Toc398394870" w:history="1">
+          <w:hyperlink w:anchor="_Toc400713563" w:history="1">
             <w:r>
               <w:rPr>
                 <w:rStyle w:val="Hyperlink"/>
@@ -5620,7 +6482,7 @@
                 <w:noProof/>
                 <w:webHidden/>
               </w:rPr>
-              <w:instrText xml:space="preserve"> PAGEREF _Toc398394870 \h </w:instrText>
+              <w:instrText xml:space="preserve"> PAGEREF _Toc400713563 \h </w:instrText>
             </w:r>
             <w:r>
               <w:rPr>
@@ -5640,7 +6502,7 @@
                 <w:noProof/>
                 <w:webHidden/>
               </w:rPr>
-              <w:t>20</w:t>
+              <w:t>22</w:t>
             </w:r>
             <w:r>
               <w:rPr>
@@ -5660,7 +6522,7 @@
               <w:lang w:eastAsia="ja-JP"/>
             </w:rPr>
           </w:pPr>
-          <w:hyperlink w:anchor="_Toc398394871" w:history="1">
+          <w:hyperlink w:anchor="_Toc400713564" w:history="1">
             <w:r>
               <w:rPr>
                 <w:rStyle w:val="Hyperlink"/>
@@ -5704,7 +6566,7 @@
                 <w:noProof/>
                 <w:webHidden/>
               </w:rPr>
-              <w:instrText xml:space="preserve"> PAGEREF _Toc398394871 \h </w:instrText>
+              <w:instrText xml:space="preserve"> PAGEREF _Toc400713564 \h </w:instrText>
             </w:r>
             <w:r>
               <w:rPr>
@@ -5724,7 +6586,7 @@
                 <w:noProof/>
                 <w:webHidden/>
               </w:rPr>
-              <w:t>20</w:t>
+              <w:t>22</w:t>
             </w:r>
             <w:r>
               <w:rPr>
@@ -5744,7 +6606,7 @@
               <w:lang w:eastAsia="ja-JP"/>
             </w:rPr>
           </w:pPr>
-          <w:hyperlink w:anchor="_Toc398394872" w:history="1">
+          <w:hyperlink w:anchor="_Toc400713565" w:history="1">
             <w:r>
               <w:rPr>
                 <w:rStyle w:val="Hyperlink"/>
@@ -5783,7 +6645,7 @@
               <w:rPr>
                 <w:webHidden/>
               </w:rPr>
-              <w:instrText xml:space="preserve"> PAGEREF _Toc398394872 \h </w:instrText>
+              <w:instrText xml:space="preserve"> PAGEREF _Toc400713565 \h </w:instrText>
             </w:r>
             <w:r>
               <w:rPr>
@@ -5800,7 +6662,7 @@
               <w:rPr>
                 <w:webHidden/>
               </w:rPr>
-              <w:t>20</w:t>
+              <w:t>22</w:t>
             </w:r>
             <w:r>
               <w:rPr>
@@ -5871,8 +6733,8 @@
           <w:szCs w:val="32"/>
         </w:rPr>
       </w:pPr>
-      <w:bookmarkStart w:id="8" w:name="_Toc398394846"/>
-      <w:bookmarkEnd w:id="4"/>
+      <w:bookmarkStart w:id="9" w:name="_Toc400713539"/>
+      <w:bookmarkEnd w:id="2"/>
       <w:r>
         <w:rPr>
           <w:rFonts w:ascii="Times New Roman" w:hAnsi="Times New Roman" w:cs="Times New Roman"/>
@@ -5882,7 +6744,7 @@
         <w:lastRenderedPageBreak/>
         <w:t>Giới thiệu</w:t>
       </w:r>
-      <w:bookmarkEnd w:id="8"/>
+      <w:bookmarkEnd w:id="9"/>
     </w:p>
     <w:p>
       <w:pPr>
@@ -6286,8 +7148,8 @@
           <w:szCs w:val="32"/>
         </w:rPr>
       </w:pPr>
-      <w:bookmarkStart w:id="9" w:name="_Toc398394847"/>
       <w:bookmarkStart w:id="10" w:name="_Toc385832236"/>
+      <w:bookmarkStart w:id="11" w:name="_Toc400713540"/>
       <w:r>
         <w:rPr>
           <w:rFonts w:ascii="Times New Roman" w:hAnsi="Times New Roman" w:cs="Times New Roman"/>
@@ -6296,7 +7158,7 @@
         </w:rPr>
         <w:t>Thiết bị di động</w:t>
       </w:r>
-      <w:bookmarkEnd w:id="9"/>
+      <w:bookmarkEnd w:id="11"/>
     </w:p>
     <w:p>
       <w:pPr>
@@ -6313,7 +7175,7 @@
           <w:szCs w:val="26"/>
         </w:rPr>
       </w:pPr>
-      <w:bookmarkStart w:id="11" w:name="_Toc398394848"/>
+      <w:bookmarkStart w:id="12" w:name="_Toc400713541"/>
       <w:r>
         <w:rPr>
           <w:rFonts w:ascii="Times New Roman" w:hAnsi="Times New Roman" w:cs="Times New Roman"/>
@@ -6322,7 +7184,7 @@
         </w:rPr>
         <w:t>Tổng quan</w:t>
       </w:r>
-      <w:bookmarkEnd w:id="11"/>
+      <w:bookmarkEnd w:id="12"/>
     </w:p>
     <w:p>
       <w:pPr>
@@ -6607,7 +7469,7 @@
           <w:szCs w:val="26"/>
         </w:rPr>
       </w:pPr>
-      <w:bookmarkStart w:id="12" w:name="_Toc398394849"/>
+      <w:bookmarkStart w:id="13" w:name="_Toc400713542"/>
       <w:r>
         <w:rPr>
           <w:rFonts w:ascii="Times New Roman" w:hAnsi="Times New Roman" w:cs="Times New Roman"/>
@@ -6616,7 +7478,7 @@
         </w:rPr>
         <w:t>Công nghệ không dây</w:t>
       </w:r>
-      <w:bookmarkEnd w:id="12"/>
+      <w:bookmarkEnd w:id="13"/>
     </w:p>
     <w:p>
       <w:pPr>
@@ -6902,7 +7764,7 @@
           <w:szCs w:val="26"/>
         </w:rPr>
       </w:pPr>
-      <w:bookmarkStart w:id="13" w:name="_Toc398394850"/>
+      <w:bookmarkStart w:id="14" w:name="_Toc400713543"/>
       <w:r>
         <w:rPr>
           <w:rFonts w:ascii="Times New Roman" w:hAnsi="Times New Roman" w:cs="Times New Roman"/>
@@ -6911,7 +7773,7 @@
         </w:rPr>
         <w:t>Mạng cá nhân và mạng cục bộ không dây</w:t>
       </w:r>
-      <w:bookmarkEnd w:id="13"/>
+      <w:bookmarkEnd w:id="14"/>
     </w:p>
     <w:p>
       <w:pPr>
@@ -7221,7 +8083,7 @@
           <w:szCs w:val="26"/>
         </w:rPr>
       </w:pPr>
-      <w:bookmarkStart w:id="14" w:name="_Toc398394851"/>
+      <w:bookmarkStart w:id="15" w:name="_Toc400713544"/>
       <w:r>
         <w:rPr>
           <w:rFonts w:ascii="Times New Roman" w:hAnsi="Times New Roman" w:cs="Times New Roman"/>
@@ -7230,7 +8092,7 @@
         </w:rPr>
         <w:t>Hệ điều hành di động</w:t>
       </w:r>
-      <w:bookmarkEnd w:id="14"/>
+      <w:bookmarkEnd w:id="15"/>
     </w:p>
     <w:p>
       <w:pPr>
@@ -7388,7 +8250,7 @@
           <w:szCs w:val="26"/>
         </w:rPr>
       </w:pPr>
-      <w:bookmarkStart w:id="15" w:name="_Toc398099480"/>
+      <w:bookmarkStart w:id="16" w:name="_Toc398099480"/>
       <w:r>
         <w:rPr>
           <w:rFonts w:ascii="Times New Roman" w:hAnsi="Times New Roman" w:cs="Times New Roman"/>
@@ -7524,7 +8386,7 @@
         </w:rPr>
         <w:t>2011 đến quý 2 2014</w:t>
       </w:r>
-      <w:bookmarkEnd w:id="15"/>
+      <w:bookmarkEnd w:id="16"/>
     </w:p>
     <w:p>
       <w:pPr>
@@ -7786,7 +8648,7 @@
           <w:szCs w:val="26"/>
         </w:rPr>
       </w:pPr>
-      <w:bookmarkStart w:id="16" w:name="_Toc398394852"/>
+      <w:bookmarkStart w:id="17" w:name="_Toc400713545"/>
       <w:r>
         <w:rPr>
           <w:rFonts w:ascii="Times New Roman" w:hAnsi="Times New Roman" w:cs="Times New Roman"/>
@@ -7795,7 +8657,7 @@
         </w:rPr>
         <w:t>Phần mềm thiết bị di động</w:t>
       </w:r>
-      <w:bookmarkEnd w:id="16"/>
+      <w:bookmarkEnd w:id="17"/>
     </w:p>
     <w:p>
       <w:pPr>
@@ -7883,7 +8745,7 @@
           <w:szCs w:val="32"/>
         </w:rPr>
       </w:pPr>
-      <w:bookmarkStart w:id="17" w:name="_Toc398394853"/>
+      <w:bookmarkStart w:id="18" w:name="_Toc400713546"/>
       <w:r>
         <w:rPr>
           <w:rFonts w:ascii="Times New Roman" w:hAnsi="Times New Roman" w:cs="Times New Roman"/>
@@ -7892,7 +8754,7 @@
         </w:rPr>
         <w:t>Mô hình nguy cơ</w:t>
       </w:r>
-      <w:bookmarkEnd w:id="17"/>
+      <w:bookmarkEnd w:id="18"/>
     </w:p>
     <w:p>
       <w:pPr>
@@ -8280,7 +9142,7 @@
           <w:szCs w:val="26"/>
         </w:rPr>
       </w:pPr>
-      <w:bookmarkStart w:id="18" w:name="_Toc398394854"/>
+      <w:bookmarkStart w:id="19" w:name="_Toc400713547"/>
       <w:r>
         <w:rPr>
           <w:rFonts w:ascii="Times New Roman" w:hAnsi="Times New Roman" w:cs="Times New Roman"/>
@@ -8289,7 +9151,7 @@
         </w:rPr>
         <w:t>Mất thiết bị</w:t>
       </w:r>
-      <w:bookmarkEnd w:id="18"/>
+      <w:bookmarkEnd w:id="19"/>
     </w:p>
     <w:p>
       <w:pPr>
@@ -8922,7 +9784,7 @@
           <w:szCs w:val="26"/>
         </w:rPr>
       </w:pPr>
-      <w:bookmarkStart w:id="19" w:name="_Toc398394855"/>
+      <w:bookmarkStart w:id="20" w:name="_Toc400713548"/>
       <w:r>
         <w:rPr>
           <w:rFonts w:ascii="Times New Roman" w:hAnsi="Times New Roman" w:cs="Times New Roman"/>
@@ -8931,7 +9793,7 @@
         </w:rPr>
         <w:t>Tấn công từ chối dịch vụ</w:t>
       </w:r>
-      <w:bookmarkEnd w:id="19"/>
+      <w:bookmarkEnd w:id="20"/>
     </w:p>
     <w:p>
       <w:pPr>
@@ -9072,7 +9934,7 @@
           <w:szCs w:val="26"/>
         </w:rPr>
       </w:pPr>
-      <w:bookmarkStart w:id="20" w:name="_Toc398394856"/>
+      <w:bookmarkStart w:id="21" w:name="_Toc400713549"/>
       <w:r>
         <w:rPr>
           <w:rFonts w:ascii="Times New Roman" w:hAnsi="Times New Roman" w:cs="Times New Roman"/>
@@ -9081,7 +9943,7 @@
         </w:rPr>
         <w:t>Tấn công không dây</w:t>
       </w:r>
-      <w:bookmarkEnd w:id="20"/>
+      <w:bookmarkEnd w:id="21"/>
     </w:p>
     <w:p>
       <w:pPr>
@@ -9177,7 +10039,7 @@
           <w:szCs w:val="26"/>
         </w:rPr>
       </w:pPr>
-      <w:bookmarkStart w:id="21" w:name="_Toc398394857"/>
+      <w:bookmarkStart w:id="22" w:name="_Toc400713550"/>
       <w:r>
         <w:rPr>
           <w:rFonts w:ascii="Times New Roman" w:hAnsi="Times New Roman" w:cs="Times New Roman"/>
@@ -9186,7 +10048,7 @@
         </w:rPr>
         <w:t>Tấn công xâm nhập</w:t>
       </w:r>
-      <w:bookmarkEnd w:id="21"/>
+      <w:bookmarkEnd w:id="22"/>
     </w:p>
     <w:p>
       <w:pPr>
@@ -9250,7 +10112,7 @@
           <w:szCs w:val="26"/>
         </w:rPr>
       </w:pPr>
-      <w:bookmarkStart w:id="22" w:name="_Toc398394858"/>
+      <w:bookmarkStart w:id="23" w:name="_Toc400713551"/>
       <w:r>
         <w:rPr>
           <w:rFonts w:ascii="Times New Roman" w:hAnsi="Times New Roman" w:cs="Times New Roman"/>
@@ -9259,7 +10121,7 @@
         </w:rPr>
         <w:t>Phần mềm độc hại</w:t>
       </w:r>
-      <w:bookmarkEnd w:id="22"/>
+      <w:bookmarkEnd w:id="23"/>
     </w:p>
     <w:p>
       <w:pPr>
@@ -9379,7 +10241,7 @@
           <w:u w:val="single"/>
         </w:rPr>
       </w:pPr>
-      <w:bookmarkStart w:id="23" w:name="_Toc398099481"/>
+      <w:bookmarkStart w:id="24" w:name="_Toc398099481"/>
       <w:r>
         <w:rPr>
           <w:rFonts w:ascii="Times New Roman" w:hAnsi="Times New Roman" w:cs="Times New Roman"/>
@@ -9515,7 +10377,7 @@
         </w:rPr>
         <w:t>.</w:t>
       </w:r>
-      <w:bookmarkEnd w:id="23"/>
+      <w:bookmarkEnd w:id="24"/>
     </w:p>
     <w:p>
       <w:pPr>
@@ -9613,7 +10475,7 @@
           <w:szCs w:val="26"/>
         </w:rPr>
       </w:pPr>
-      <w:bookmarkStart w:id="24" w:name="_Toc398394859"/>
+      <w:bookmarkStart w:id="25" w:name="_Toc400713552"/>
       <w:r>
         <w:rPr>
           <w:rFonts w:ascii="Times New Roman" w:hAnsi="Times New Roman" w:cs="Times New Roman"/>
@@ -9622,7 +10484,7 @@
         </w:rPr>
         <w:t>Tấn công dựa trên hạ tầng</w:t>
       </w:r>
-      <w:bookmarkEnd w:id="24"/>
+      <w:bookmarkEnd w:id="25"/>
     </w:p>
     <w:p>
       <w:pPr>
@@ -9690,7 +10552,7 @@
           <w:szCs w:val="26"/>
         </w:rPr>
       </w:pPr>
-      <w:bookmarkStart w:id="25" w:name="_Toc398394860"/>
+      <w:bookmarkStart w:id="26" w:name="_Toc400713553"/>
       <w:r>
         <w:rPr>
           <w:rFonts w:ascii="Times New Roman" w:hAnsi="Times New Roman" w:cs="Times New Roman"/>
@@ -9708,7 +10570,7 @@
         </w:rPr>
         <w:t>tính thêm phí</w:t>
       </w:r>
-      <w:bookmarkEnd w:id="25"/>
+      <w:bookmarkEnd w:id="26"/>
     </w:p>
     <w:p>
       <w:pPr>
@@ -9802,7 +10664,7 @@
           <w:szCs w:val="32"/>
         </w:rPr>
       </w:pPr>
-      <w:bookmarkStart w:id="26" w:name="_Toc398394861"/>
+      <w:bookmarkStart w:id="27" w:name="_Toc400713554"/>
       <w:r>
         <w:rPr>
           <w:rFonts w:ascii="Times New Roman" w:hAnsi="Times New Roman" w:cs="Times New Roman"/>
@@ -9819,7 +10681,7 @@
         </w:rPr>
         <w:t>cross-service</w:t>
       </w:r>
-      <w:bookmarkEnd w:id="26"/>
+      <w:bookmarkEnd w:id="27"/>
     </w:p>
     <w:p>
       <w:pPr>
@@ -9938,7 +10800,7 @@
           <w:szCs w:val="26"/>
         </w:rPr>
       </w:pPr>
-      <w:bookmarkStart w:id="27" w:name="_Toc398394862"/>
+      <w:bookmarkStart w:id="28" w:name="_Toc400713555"/>
       <w:r>
         <w:rPr>
           <w:rFonts w:ascii="Times New Roman" w:hAnsi="Times New Roman" w:cs="Times New Roman"/>
@@ -9947,7 +10809,7 @@
         </w:rPr>
         <w:t>Giới thiệu</w:t>
       </w:r>
-      <w:bookmarkEnd w:id="27"/>
+      <w:bookmarkEnd w:id="28"/>
     </w:p>
     <w:p>
       <w:pPr>
@@ -10148,7 +11010,7 @@
           <w:szCs w:val="26"/>
         </w:rPr>
       </w:pPr>
-      <w:bookmarkStart w:id="28" w:name="_Toc398394863"/>
+      <w:bookmarkStart w:id="29" w:name="_Toc400713556"/>
       <w:r>
         <w:rPr>
           <w:rFonts w:ascii="Times New Roman" w:hAnsi="Times New Roman" w:cs="Times New Roman"/>
@@ -10165,7 +11027,7 @@
         </w:rPr>
         <w:t>cross-service</w:t>
       </w:r>
-      <w:bookmarkEnd w:id="28"/>
+      <w:bookmarkEnd w:id="29"/>
     </w:p>
     <w:p>
       <w:pPr>
@@ -10687,7 +11549,7 @@
           <w:szCs w:val="26"/>
         </w:rPr>
       </w:pPr>
-      <w:bookmarkStart w:id="29" w:name="_Toc398394864"/>
+      <w:bookmarkStart w:id="30" w:name="_Toc400713557"/>
       <w:r>
         <w:rPr>
           <w:rFonts w:ascii="Times New Roman" w:hAnsi="Times New Roman" w:cs="Times New Roman"/>
@@ -10728,7 +11590,7 @@
         </w:rPr>
         <w:t>bằng gán nhãn</w:t>
       </w:r>
-      <w:bookmarkEnd w:id="29"/>
+      <w:bookmarkEnd w:id="30"/>
     </w:p>
     <w:p>
       <w:pPr>
@@ -12833,7 +13695,7 @@
           <w:szCs w:val="26"/>
         </w:rPr>
       </w:pPr>
-      <w:bookmarkStart w:id="30" w:name="_Toc398099482"/>
+      <w:bookmarkStart w:id="31" w:name="_Toc398099482"/>
       <w:r>
         <w:rPr>
           <w:rFonts w:ascii="Times New Roman" w:hAnsi="Times New Roman" w:cs="Times New Roman"/>
@@ -12929,7 +13791,7 @@
         </w:rPr>
         <w:t xml:space="preserve"> tập tin chính sách mẫu cho PocketPC.</w:t>
       </w:r>
-      <w:bookmarkEnd w:id="30"/>
+      <w:bookmarkEnd w:id="31"/>
     </w:p>
     <w:p>
       <w:pPr>
@@ -13045,7 +13907,7 @@
           <w:szCs w:val="26"/>
         </w:rPr>
       </w:pPr>
-      <w:bookmarkStart w:id="31" w:name="_Toc398099483"/>
+      <w:bookmarkStart w:id="32" w:name="_Toc398099483"/>
       <w:r>
         <w:rPr>
           <w:rFonts w:ascii="Times New Roman" w:hAnsi="Times New Roman" w:cs="Times New Roman"/>
@@ -13161,7 +14023,7 @@
         </w:rPr>
         <w:t>amiliar Linux.</w:t>
       </w:r>
-      <w:bookmarkEnd w:id="31"/>
+      <w:bookmarkEnd w:id="32"/>
     </w:p>
     <w:p>
       <w:pPr>
@@ -13179,7 +14041,7 @@
           <w:szCs w:val="32"/>
         </w:rPr>
       </w:pPr>
-      <w:bookmarkStart w:id="32" w:name="_Toc398394865"/>
+      <w:bookmarkStart w:id="33" w:name="_Toc400713558"/>
       <w:r>
         <w:rPr>
           <w:rFonts w:ascii="Times New Roman" w:hAnsi="Times New Roman" w:cs="Times New Roman"/>
@@ -13188,7 +14050,7 @@
         </w:rPr>
         <w:t>Giao thức và chi trả di động</w:t>
       </w:r>
-      <w:bookmarkEnd w:id="32"/>
+      <w:bookmarkEnd w:id="33"/>
     </w:p>
     <w:p>
       <w:pPr>
@@ -13423,7 +14285,7 @@
           <w:szCs w:val="26"/>
         </w:rPr>
       </w:pPr>
-      <w:bookmarkStart w:id="33" w:name="_Toc398394866"/>
+      <w:bookmarkStart w:id="34" w:name="_Toc400713559"/>
       <w:r>
         <w:rPr>
           <w:rFonts w:ascii="Times New Roman" w:hAnsi="Times New Roman" w:cs="Times New Roman"/>
@@ -13440,7 +14302,7 @@
         </w:rPr>
         <w:t>thanh toán</w:t>
       </w:r>
-      <w:bookmarkEnd w:id="33"/>
+      <w:bookmarkEnd w:id="34"/>
     </w:p>
     <w:p>
       <w:pPr>
@@ -14162,7 +15024,7 @@
           <w:szCs w:val="26"/>
         </w:rPr>
       </w:pPr>
-      <w:bookmarkStart w:id="34" w:name="_Toc398394867"/>
+      <w:bookmarkStart w:id="35" w:name="_Toc400713560"/>
       <w:r>
         <w:rPr>
           <w:rFonts w:ascii="Times New Roman" w:hAnsi="Times New Roman" w:cs="Times New Roman"/>
@@ -14187,7 +15049,7 @@
         </w:rPr>
         <w:t>ảo</w:t>
       </w:r>
-      <w:bookmarkEnd w:id="34"/>
+      <w:bookmarkEnd w:id="35"/>
     </w:p>
     <w:p>
       <w:pPr>
@@ -14432,7 +15294,7 @@
           <w:szCs w:val="26"/>
         </w:rPr>
       </w:pPr>
-      <w:bookmarkStart w:id="35" w:name="_Toc398099484"/>
+      <w:bookmarkStart w:id="36" w:name="_Toc398099484"/>
       <w:r>
         <w:rPr>
           <w:rFonts w:ascii="Times New Roman" w:hAnsi="Times New Roman" w:cs="Times New Roman"/>
@@ -14528,7 +15390,7 @@
         </w:rPr>
         <w:t xml:space="preserve"> mô hình thanh toán POS ảo</w:t>
       </w:r>
-      <w:bookmarkEnd w:id="35"/>
+      <w:bookmarkEnd w:id="36"/>
     </w:p>
     <w:p>
       <w:pPr>
@@ -14883,7 +15745,7 @@
           </mc:Choice>
           <mc:Fallback>
             <w:pict>
-              <v:shapetype w14:anchorId="5722A5CA" id="_x0000_t32" coordsize="21600,21600" o:spt="32" o:oned="t" path="m,l21600,21600e" filled="f">
+              <v:shapetype w14:anchorId="7DAFAC3A" id="_x0000_t32" coordsize="21600,21600" o:spt="32" o:oned="t" path="m,l21600,21600e" filled="f">
                 <v:path arrowok="t" fillok="f" o:connecttype="none"/>
                 <o:lock v:ext="edit" shapetype="t"/>
               </v:shapetype>
@@ -15959,7 +16821,7 @@
           </mc:Choice>
           <mc:Fallback>
             <w:pict>
-              <v:shape w14:anchorId="24D6D052" id="Straight Arrow Connector 2" o:spid="_x0000_s1026" type="#_x0000_t32" style="position:absolute;margin-left:102.15pt;margin-top:34.75pt;width:308.65pt;height:3.6pt;z-index:251653632;visibility:visible;mso-wrap-style:square;mso-width-percent:0;mso-height-percent:0;mso-wrap-distance-left:9pt;mso-wrap-distance-top:0;mso-wrap-distance-right:9pt;mso-wrap-distance-bottom:0;mso-position-horizontal:absolute;mso-position-horizontal-relative:text;mso-position-vertical:absolute;mso-position-vertical-relative:text;mso-width-percent:0;mso-height-percent:0;mso-width-relative:margin;mso-height-relative:margin" o:gfxdata="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" strokecolor="black [3040]">
+              <v:shape w14:anchorId="560DB82F" id="Straight Arrow Connector 2" o:spid="_x0000_s1026" type="#_x0000_t32" style="position:absolute;margin-left:102.15pt;margin-top:34.75pt;width:308.65pt;height:3.6pt;z-index:251653632;visibility:visible;mso-wrap-style:square;mso-width-percent:0;mso-height-percent:0;mso-wrap-distance-left:9pt;mso-wrap-distance-top:0;mso-wrap-distance-right:9pt;mso-wrap-distance-bottom:0;mso-position-horizontal:absolute;mso-position-horizontal-relative:text;mso-position-vertical:absolute;mso-position-vertical-relative:text;mso-width-percent:0;mso-height-percent:0;mso-width-relative:margin;mso-height-relative:margin" o:gfxdata="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" strokecolor="black [3040]">
                 <v:stroke endarrow="open"/>
               </v:shape>
             </w:pict>
@@ -18238,7 +19100,7 @@
           <w:szCs w:val="26"/>
         </w:rPr>
       </w:pPr>
-      <w:bookmarkStart w:id="36" w:name="_Toc398394868"/>
+      <w:bookmarkStart w:id="37" w:name="_Toc400713561"/>
       <w:r>
         <w:rPr>
           <w:rFonts w:ascii="Times New Roman" w:hAnsi="Times New Roman" w:cs="Times New Roman"/>
@@ -18263,7 +19125,7 @@
         </w:rPr>
         <w:t>thực (máy bán hàng tự động)</w:t>
       </w:r>
-      <w:bookmarkEnd w:id="36"/>
+      <w:bookmarkEnd w:id="37"/>
     </w:p>
     <w:p>
       <w:pPr>
@@ -18345,7 +19207,7 @@
           <w:u w:val="single"/>
         </w:rPr>
       </w:pPr>
-      <w:bookmarkStart w:id="37" w:name="_Toc398099485"/>
+      <w:bookmarkStart w:id="38" w:name="_Toc398099485"/>
       <w:r>
         <w:rPr>
           <w:rFonts w:ascii="Times New Roman" w:hAnsi="Times New Roman" w:cs="Times New Roman"/>
@@ -18441,7 +19303,7 @@
         </w:rPr>
         <w:t xml:space="preserve"> tổng quan về giao thức thanh toán thực</w:t>
       </w:r>
-      <w:bookmarkEnd w:id="37"/>
+      <w:bookmarkEnd w:id="38"/>
     </w:p>
     <w:p>
       <w:pPr>
@@ -19280,7 +20142,7 @@
           </mc:Choice>
           <mc:Fallback>
             <w:pict>
-              <v:shape w14:anchorId="622C9E91" id="Straight Arrow Connector 6" o:spid="_x0000_s1026" type="#_x0000_t32" style="position:absolute;margin-left:170.35pt;margin-top:32.3pt;width:169.05pt;height:0;z-index:251659776;visibility:visible;mso-wrap-style:square;mso-wrap-distance-left:9pt;mso-wrap-distance-top:0;mso-wrap-distance-right:9pt;mso-wrap-distance-bottom:0;mso-position-horizontal:absolute;mso-position-horizontal-relative:text;mso-position-vertical:absolute;mso-position-vertical-relative:text" o:gfxdata="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" strokecolor="black [3213]" strokeweight="1.5pt">
+              <v:shape w14:anchorId="66B37576" id="Straight Arrow Connector 6" o:spid="_x0000_s1026" type="#_x0000_t32" style="position:absolute;margin-left:170.35pt;margin-top:32.3pt;width:169.05pt;height:0;z-index:251659776;visibility:visible;mso-wrap-style:square;mso-wrap-distance-left:9pt;mso-wrap-distance-top:0;mso-wrap-distance-right:9pt;mso-wrap-distance-bottom:0;mso-position-horizontal:absolute;mso-position-horizontal-relative:text;mso-position-vertical:absolute;mso-position-vertical-relative:text" o:gfxdata="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" strokecolor="black [3213]" strokeweight="1.5pt">
                 <v:stroke endarrow="open"/>
               </v:shape>
             </w:pict>
@@ -19676,23 +20538,7 @@
               <w:sz w:val="26"/>
               <w:szCs w:val="26"/>
             </w:rPr>
-            <m:t xml:space="preserve"> </m:t>
-          </m:r>
-          <m:r>
-            <w:rPr>
-              <w:rFonts w:ascii="Cambria Math" w:hAnsi="Cambria Math" w:cs="Times New Roman"/>
-              <w:sz w:val="26"/>
-              <w:szCs w:val="26"/>
-            </w:rPr>
-            <m:t xml:space="preserve">   </m:t>
-          </m:r>
-          <m:r>
-            <w:rPr>
-              <w:rFonts w:ascii="Cambria Math" w:hAnsi="Cambria Math" w:cs="Times New Roman"/>
-              <w:sz w:val="26"/>
-              <w:szCs w:val="26"/>
-            </w:rPr>
-            <m:t>M</m:t>
+            <m:t xml:space="preserve">    M</m:t>
           </m:r>
         </m:oMath>
       </m:oMathPara>
@@ -20539,7 +21385,7 @@
           </mc:Choice>
           <mc:Fallback>
             <w:pict>
-              <v:shape w14:anchorId="7F5C8C58" id="Straight Arrow Connector 9" o:spid="_x0000_s1026" type="#_x0000_t32" style="position:absolute;margin-left:103.95pt;margin-top:32.4pt;width:303.3pt;height:0;z-index:251665920;visibility:visible;mso-wrap-style:square;mso-width-percent:0;mso-wrap-distance-left:9pt;mso-wrap-distance-top:0;mso-wrap-distance-right:9pt;mso-wrap-distance-bottom:0;mso-position-horizontal:absolute;mso-position-horizontal-relative:text;mso-position-vertical:absolute;mso-position-vertical-relative:text;mso-width-percent:0;mso-width-relative:margin" o:gfxdata="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" strokecolor="black [3213]" strokeweight="1.5pt">
+              <v:shape w14:anchorId="1D1B7150" id="Straight Arrow Connector 9" o:spid="_x0000_s1026" type="#_x0000_t32" style="position:absolute;margin-left:103.95pt;margin-top:32.4pt;width:303.3pt;height:0;z-index:251665920;visibility:visible;mso-wrap-style:square;mso-width-percent:0;mso-wrap-distance-left:9pt;mso-wrap-distance-top:0;mso-wrap-distance-right:9pt;mso-wrap-distance-bottom:0;mso-position-horizontal:absolute;mso-position-horizontal-relative:text;mso-position-vertical:absolute;mso-position-vertical-relative:text;mso-width-percent:0;mso-width-relative:margin" o:gfxdata="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" strokecolor="black [3213]" strokeweight="1.5pt">
                 <v:stroke endarrow="open"/>
               </v:shape>
             </w:pict>
@@ -21795,7 +22641,7 @@
           </mc:Choice>
           <mc:Fallback>
             <w:pict>
-              <v:shape w14:anchorId="0637D841" id="Straight Arrow Connector 10" o:spid="_x0000_s1026" type="#_x0000_t32" style="position:absolute;margin-left:79.5pt;margin-top:33.55pt;width:351.5pt;height:0;z-index:251672064;visibility:visible;mso-wrap-style:square;mso-width-percent:0;mso-wrap-distance-left:9pt;mso-wrap-distance-top:0;mso-wrap-distance-right:9pt;mso-wrap-distance-bottom:0;mso-position-horizontal:absolute;mso-position-horizontal-relative:text;mso-position-vertical:absolute;mso-position-vertical-relative:text;mso-width-percent:0;mso-width-relative:margin" o:gfxdata="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" strokecolor="black [3213]" strokeweight="1.5pt">
+              <v:shape w14:anchorId="75FBA678" id="Straight Arrow Connector 10" o:spid="_x0000_s1026" type="#_x0000_t32" style="position:absolute;margin-left:79.5pt;margin-top:33.55pt;width:351.5pt;height:0;z-index:251672064;visibility:visible;mso-wrap-style:square;mso-width-percent:0;mso-wrap-distance-left:9pt;mso-wrap-distance-top:0;mso-wrap-distance-right:9pt;mso-wrap-distance-bottom:0;mso-position-horizontal:absolute;mso-position-horizontal-relative:text;mso-position-vertical:absolute;mso-position-vertical-relative:text;mso-width-percent:0;mso-width-relative:margin" o:gfxdata="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" strokecolor="black [3213]" strokeweight="1.5pt">
                 <v:stroke endarrow="open"/>
               </v:shape>
             </w:pict>
@@ -24085,7 +24931,7 @@
           <w:szCs w:val="32"/>
         </w:rPr>
       </w:pPr>
-      <w:bookmarkStart w:id="38" w:name="_Toc398394869"/>
+      <w:bookmarkStart w:id="39" w:name="_Toc400713562"/>
       <w:r>
         <w:rPr>
           <w:rFonts w:ascii="Times New Roman" w:hAnsi="Times New Roman" w:cs="Times New Roman"/>
@@ -24094,7 +24940,7 @@
         </w:rPr>
         <w:t>Chương trình ứng dụng</w:t>
       </w:r>
-      <w:bookmarkEnd w:id="38"/>
+      <w:bookmarkEnd w:id="39"/>
     </w:p>
     <w:p>
       <w:pPr>
@@ -24111,7 +24957,7 @@
           <w:szCs w:val="26"/>
         </w:rPr>
       </w:pPr>
-      <w:bookmarkStart w:id="39" w:name="_Toc398394870"/>
+      <w:bookmarkStart w:id="40" w:name="_Toc400713563"/>
       <w:r>
         <w:rPr>
           <w:rFonts w:ascii="Times New Roman" w:hAnsi="Times New Roman" w:cs="Times New Roman"/>
@@ -24120,7 +24966,7 @@
         </w:rPr>
         <w:t>Giới thiệu</w:t>
       </w:r>
-      <w:bookmarkEnd w:id="39"/>
+      <w:bookmarkEnd w:id="40"/>
     </w:p>
     <w:p>
       <w:pPr>
@@ -24148,7 +24994,7 @@
           <w:szCs w:val="26"/>
         </w:rPr>
       </w:pPr>
-      <w:bookmarkStart w:id="40" w:name="_Toc398394871"/>
+      <w:bookmarkStart w:id="41" w:name="_Toc400713564"/>
       <w:r>
         <w:rPr>
           <w:rFonts w:ascii="Times New Roman" w:hAnsi="Times New Roman" w:cs="Times New Roman"/>
@@ -24173,7 +25019,7 @@
         </w:rPr>
         <w:t>ứng dụng</w:t>
       </w:r>
-      <w:bookmarkEnd w:id="40"/>
+      <w:bookmarkEnd w:id="41"/>
     </w:p>
     <w:p>
       <w:pPr>
@@ -24202,7 +25048,7 @@
           <w:szCs w:val="32"/>
         </w:rPr>
       </w:pPr>
-      <w:bookmarkStart w:id="41" w:name="_Toc398394872"/>
+      <w:bookmarkStart w:id="42" w:name="_Toc400713565"/>
       <w:r>
         <w:rPr>
           <w:rFonts w:ascii="Times New Roman" w:hAnsi="Times New Roman" w:cs="Times New Roman"/>
@@ -24212,7 +25058,7 @@
         <w:t>Tài liệu tham khảo</w:t>
       </w:r>
       <w:bookmarkEnd w:id="10"/>
-      <w:bookmarkEnd w:id="41"/>
+      <w:bookmarkEnd w:id="42"/>
     </w:p>
     <w:p>
       <w:pPr>
@@ -25070,7 +25916,7 @@
             <w:sz w:val="20"/>
             <w:szCs w:val="20"/>
           </w:rPr>
-          <w:t>1</w:t>
+          <w:t>20</w:t>
         </w:r>
         <w:r>
           <w:rPr>
@@ -28002,6 +28848,89 @@
       </w:tcPr>
     </w:tblStylePr>
   </w:style>
+  <w:style w:type="table" w:styleId="GridTable4-Accent1">
+    <w:name w:val="Grid Table 4 Accent 1"/>
+    <w:basedOn w:val="TableNormal"/>
+    <w:uiPriority w:val="49"/>
+    <w:rsid w:val="00D3642C"/>
+    <w:pPr>
+      <w:spacing w:after="0"/>
+    </w:pPr>
+    <w:tblPr>
+      <w:tblStyleRowBandSize w:val="1"/>
+      <w:tblStyleColBandSize w:val="1"/>
+      <w:tblInd w:w="0" w:type="dxa"/>
+      <w:tblBorders>
+        <w:top w:val="single" w:sz="4" w:space="0" w:color="95B3D7" w:themeColor="accent1" w:themeTint="99"/>
+        <w:left w:val="single" w:sz="4" w:space="0" w:color="95B3D7" w:themeColor="accent1" w:themeTint="99"/>
+        <w:bottom w:val="single" w:sz="4" w:space="0" w:color="95B3D7" w:themeColor="accent1" w:themeTint="99"/>
+        <w:right w:val="single" w:sz="4" w:space="0" w:color="95B3D7" w:themeColor="accent1" w:themeTint="99"/>
+        <w:insideH w:val="single" w:sz="4" w:space="0" w:color="95B3D7" w:themeColor="accent1" w:themeTint="99"/>
+        <w:insideV w:val="single" w:sz="4" w:space="0" w:color="95B3D7" w:themeColor="accent1" w:themeTint="99"/>
+      </w:tblBorders>
+      <w:tblCellMar>
+        <w:top w:w="0" w:type="dxa"/>
+        <w:left w:w="108" w:type="dxa"/>
+        <w:bottom w:w="0" w:type="dxa"/>
+        <w:right w:w="108" w:type="dxa"/>
+      </w:tblCellMar>
+    </w:tblPr>
+    <w:tblStylePr w:type="firstRow">
+      <w:rPr>
+        <w:b/>
+        <w:bCs/>
+        <w:color w:val="FFFFFF" w:themeColor="background1"/>
+      </w:rPr>
+      <w:tblPr/>
+      <w:tcPr>
+        <w:tcBorders>
+          <w:top w:val="single" w:sz="4" w:space="0" w:color="4F81BD" w:themeColor="accent1"/>
+          <w:left w:val="single" w:sz="4" w:space="0" w:color="4F81BD" w:themeColor="accent1"/>
+          <w:bottom w:val="single" w:sz="4" w:space="0" w:color="4F81BD" w:themeColor="accent1"/>
+          <w:right w:val="single" w:sz="4" w:space="0" w:color="4F81BD" w:themeColor="accent1"/>
+          <w:insideH w:val="nil"/>
+          <w:insideV w:val="nil"/>
+        </w:tcBorders>
+        <w:shd w:val="clear" w:color="auto" w:fill="4F81BD" w:themeFill="accent1"/>
+      </w:tcPr>
+    </w:tblStylePr>
+    <w:tblStylePr w:type="lastRow">
+      <w:rPr>
+        <w:b/>
+        <w:bCs/>
+      </w:rPr>
+      <w:tblPr/>
+      <w:tcPr>
+        <w:tcBorders>
+          <w:top w:val="double" w:sz="4" w:space="0" w:color="4F81BD" w:themeColor="accent1"/>
+        </w:tcBorders>
+      </w:tcPr>
+    </w:tblStylePr>
+    <w:tblStylePr w:type="firstCol">
+      <w:rPr>
+        <w:b/>
+        <w:bCs/>
+      </w:rPr>
+    </w:tblStylePr>
+    <w:tblStylePr w:type="lastCol">
+      <w:rPr>
+        <w:b/>
+        <w:bCs/>
+      </w:rPr>
+    </w:tblStylePr>
+    <w:tblStylePr w:type="band1Vert">
+      <w:tblPr/>
+      <w:tcPr>
+        <w:shd w:val="clear" w:color="auto" w:fill="DBE5F1" w:themeFill="accent1" w:themeFillTint="33"/>
+      </w:tcPr>
+    </w:tblStylePr>
+    <w:tblStylePr w:type="band1Horz">
+      <w:tblPr/>
+      <w:tcPr>
+        <w:shd w:val="clear" w:color="auto" w:fill="DBE5F1" w:themeFill="accent1" w:themeFillTint="33"/>
+      </w:tcPr>
+    </w:tblStylePr>
+  </w:style>
 </w:styles>
 </file>
 
@@ -28293,7 +29222,7 @@
 </file>
 
 <file path=customXml/itemProps1.xml><?xml version="1.0" encoding="utf-8"?>
-<ds:datastoreItem xmlns:ds="http://schemas.openxmlformats.org/officeDocument/2006/customXml" ds:itemID="{C002B6FB-E1A7-4539-8E51-0467BE227926}">
+<ds:datastoreItem xmlns:ds="http://schemas.openxmlformats.org/officeDocument/2006/customXml" ds:itemID="{3361CEF4-6202-49AC-B738-156339122AF7}">
   <ds:schemaRefs>
     <ds:schemaRef ds:uri="http://schemas.openxmlformats.org/officeDocument/2006/bibliography"/>
   </ds:schemaRefs>

</xml_diff>